<commit_message>
documentation - header and adding titles and ideas
</commit_message>
<xml_diff>
--- a/VetCareConnect-Documentation/Documentation.docx
+++ b/VetCareConnect-Documentation/Documentation.docx
@@ -1,358 +1,7 @@
 
 <file path=word/document.xml><?xml version="1.0" encoding="utf-8"?>
-<w:document xmlns:wpc="http://schemas.microsoft.com/office/word/2010/wordprocessingCanvas" xmlns:cx="http://schemas.microsoft.com/office/drawing/2014/chartex" xmlns:cx1="http://schemas.microsoft.com/office/drawing/2015/9/8/chartex" xmlns:cx2="http://schemas.microsoft.com/office/drawing/2015/10/21/chartex" xmlns:cx3="http://schemas.microsoft.com/office/drawing/2016/5/9/chartex" xmlns:cx4="http://schemas.microsoft.com/office/drawing/2016/5/10/chartex" xmlns:cx5="http://schemas.microsoft.com/office/drawing/2016/5/11/chartex" xmlns:cx6="http://schemas.microsoft.com/office/drawing/2016/5/12/chartex" xmlns:cx7="http://schemas.microsoft.com/office/drawing/2016/5/13/chartex" xmlns:cx8="http://schemas.microsoft.com/office/drawing/2016/5/14/chartex" xmlns:mc="http://schemas.openxmlformats.org/markup-compatibility/2006" xmlns:aink="http://schemas.microsoft.com/office/drawing/2016/ink" xmlns:am3d="http://schemas.microsoft.com/office/drawing/2017/model3d" xmlns:o="urn:schemas-microsoft-com:office:office" xmlns:r="http://schemas.openxmlformats.org/officeDocument/2006/relationships" xmlns:m="http://schemas.openxmlformats.org/officeDocument/2006/math" xmlns:v="urn:schemas-microsoft-com:vml" xmlns:wp14="http://schemas.microsoft.com/office/word/2010/wordprocessingDrawing" xmlns:wp="http://schemas.openxmlformats.org/drawingml/2006/wordprocessingDrawing" xmlns:w10="urn:schemas-microsoft-com:office:word" xmlns:w="http://schemas.openxmlformats.org/wordprocessingml/2006/main" xmlns:w14="http://schemas.microsoft.com/office/word/2010/wordml" xmlns:w15="http://schemas.microsoft.com/office/word/2012/wordml" xmlns:w16cid="http://schemas.microsoft.com/office/word/2016/wordml/cid" xmlns:w16se="http://schemas.microsoft.com/office/word/2015/wordml/symex" xmlns:wpg="http://schemas.microsoft.com/office/word/2010/wordprocessingGroup" xmlns:wpi="http://schemas.microsoft.com/office/word/2010/wordprocessingInk" xmlns:wne="http://schemas.microsoft.com/office/word/2006/wordml" xmlns:wps="http://schemas.microsoft.com/office/word/2010/wordprocessingShape" mc:Ignorable="w14 w15 w16se w16cid wp14">
+<w:document xmlns:wpc="http://schemas.microsoft.com/office/word/2010/wordprocessingCanvas" xmlns:cx="http://schemas.microsoft.com/office/drawing/2014/chartex" xmlns:cx1="http://schemas.microsoft.com/office/drawing/2015/9/8/chartex" xmlns:cx2="http://schemas.microsoft.com/office/drawing/2015/10/21/chartex" xmlns:cx3="http://schemas.microsoft.com/office/drawing/2016/5/9/chartex" xmlns:cx4="http://schemas.microsoft.com/office/drawing/2016/5/10/chartex" xmlns:cx5="http://schemas.microsoft.com/office/drawing/2016/5/11/chartex" xmlns:cx6="http://schemas.microsoft.com/office/drawing/2016/5/12/chartex" xmlns:cx7="http://schemas.microsoft.com/office/drawing/2016/5/13/chartex" xmlns:cx8="http://schemas.microsoft.com/office/drawing/2016/5/14/chartex" xmlns:mc="http://schemas.openxmlformats.org/markup-compatibility/2006" xmlns:aink="http://schemas.microsoft.com/office/drawing/2016/ink" xmlns:am3d="http://schemas.microsoft.com/office/drawing/2017/model3d" xmlns:o="urn:schemas-microsoft-com:office:office" xmlns:oel="http://schemas.microsoft.com/office/2019/extlst" xmlns:r="http://schemas.openxmlformats.org/officeDocument/2006/relationships" xmlns:m="http://schemas.openxmlformats.org/officeDocument/2006/math" xmlns:v="urn:schemas-microsoft-com:vml" xmlns:wp14="http://schemas.microsoft.com/office/word/2010/wordprocessingDrawing" xmlns:wp="http://schemas.openxmlformats.org/drawingml/2006/wordprocessingDrawing" xmlns:w10="urn:schemas-microsoft-com:office:word" xmlns:w="http://schemas.openxmlformats.org/wordprocessingml/2006/main" xmlns:w14="http://schemas.microsoft.com/office/word/2010/wordml" xmlns:w15="http://schemas.microsoft.com/office/word/2012/wordml" xmlns:w16cex="http://schemas.microsoft.com/office/word/2018/wordml/cex" xmlns:w16cid="http://schemas.microsoft.com/office/word/2016/wordml/cid" xmlns:w16="http://schemas.microsoft.com/office/word/2018/wordml" xmlns:w16sdtdh="http://schemas.microsoft.com/office/word/2020/wordml/sdtdatahash" xmlns:w16se="http://schemas.microsoft.com/office/word/2015/wordml/symex" xmlns:wpg="http://schemas.microsoft.com/office/word/2010/wordprocessingGroup" xmlns:wpi="http://schemas.microsoft.com/office/word/2010/wordprocessingInk" xmlns:wne="http://schemas.microsoft.com/office/word/2006/wordml" xmlns:wps="http://schemas.microsoft.com/office/word/2010/wordprocessingShape" mc:Ignorable="w14 w15 w16se w16cid w16 w16cex w16sdtdh wp14">
   <w:body>
-    <w:p>
-      <w:pPr>
-        <w:tabs>
-          <w:tab w:val="right" w:pos="9072"/>
-        </w:tabs>
-        <w:spacing w:line="240" w:lineRule="auto"/>
-        <w:jc w:val="center"/>
-        <w:rPr>
-          <w:rFonts w:ascii="Times New Roman" w:hAnsi="Times New Roman" w:cs="Times New Roman"/>
-          <w:b/>
-          <w:i/>
-          <w:sz w:val="20"/>
-          <w:szCs w:val="20"/>
-        </w:rPr>
-      </w:pPr>
-    </w:p>
-    <w:p>
-      <w:pPr>
-        <w:tabs>
-          <w:tab w:val="right" w:pos="9072"/>
-        </w:tabs>
-        <w:spacing w:line="240" w:lineRule="auto"/>
-        <w:jc w:val="center"/>
-        <w:rPr>
-          <w:rFonts w:ascii="Times New Roman" w:hAnsi="Times New Roman" w:cs="Times New Roman"/>
-          <w:b/>
-          <w:i/>
-          <w:sz w:val="20"/>
-          <w:szCs w:val="20"/>
-        </w:rPr>
-      </w:pPr>
-    </w:p>
-    <w:p>
-      <w:pPr>
-        <w:tabs>
-          <w:tab w:val="right" w:pos="9072"/>
-        </w:tabs>
-        <w:spacing w:line="240" w:lineRule="auto"/>
-        <w:jc w:val="center"/>
-        <w:rPr>
-          <w:rFonts w:ascii="Times New Roman" w:hAnsi="Times New Roman" w:cs="Times New Roman"/>
-          <w:b/>
-          <w:i/>
-          <w:sz w:val="20"/>
-          <w:szCs w:val="20"/>
-        </w:rPr>
-      </w:pPr>
-    </w:p>
-    <w:p>
-      <w:pPr>
-        <w:tabs>
-          <w:tab w:val="right" w:pos="9072"/>
-        </w:tabs>
-        <w:spacing w:line="240" w:lineRule="auto"/>
-        <w:jc w:val="center"/>
-        <w:rPr>
-          <w:rFonts w:ascii="Times New Roman" w:hAnsi="Times New Roman" w:cs="Times New Roman"/>
-          <w:b/>
-          <w:i/>
-          <w:sz w:val="20"/>
-          <w:szCs w:val="20"/>
-        </w:rPr>
-      </w:pPr>
-    </w:p>
-    <w:p>
-      <w:pPr>
-        <w:tabs>
-          <w:tab w:val="right" w:pos="9072"/>
-        </w:tabs>
-        <w:spacing w:line="240" w:lineRule="auto"/>
-        <w:jc w:val="center"/>
-        <w:rPr>
-          <w:rFonts w:ascii="Times New Roman" w:hAnsi="Times New Roman" w:cs="Times New Roman"/>
-          <w:b/>
-          <w:i/>
-          <w:sz w:val="20"/>
-          <w:szCs w:val="20"/>
-        </w:rPr>
-      </w:pPr>
-    </w:p>
-    <w:p>
-      <w:pPr>
-        <w:tabs>
-          <w:tab w:val="right" w:pos="9072"/>
-        </w:tabs>
-        <w:spacing w:line="240" w:lineRule="auto"/>
-        <w:jc w:val="center"/>
-        <w:rPr>
-          <w:rFonts w:ascii="Times New Roman" w:hAnsi="Times New Roman" w:cs="Times New Roman"/>
-          <w:b/>
-          <w:i/>
-          <w:sz w:val="20"/>
-          <w:szCs w:val="20"/>
-        </w:rPr>
-      </w:pPr>
-    </w:p>
-    <w:p>
-      <w:pPr>
-        <w:tabs>
-          <w:tab w:val="right" w:pos="9072"/>
-        </w:tabs>
-        <w:spacing w:line="240" w:lineRule="auto"/>
-        <w:jc w:val="center"/>
-        <w:rPr>
-          <w:rFonts w:ascii="Times New Roman" w:hAnsi="Times New Roman" w:cs="Times New Roman"/>
-          <w:b/>
-          <w:i/>
-          <w:sz w:val="20"/>
-          <w:szCs w:val="20"/>
-        </w:rPr>
-      </w:pPr>
-    </w:p>
-    <w:p>
-      <w:pPr>
-        <w:tabs>
-          <w:tab w:val="right" w:pos="9072"/>
-        </w:tabs>
-        <w:spacing w:line="240" w:lineRule="auto"/>
-        <w:jc w:val="center"/>
-        <w:rPr>
-          <w:rFonts w:ascii="Times New Roman" w:hAnsi="Times New Roman" w:cs="Times New Roman"/>
-          <w:b/>
-          <w:i/>
-          <w:sz w:val="20"/>
-          <w:szCs w:val="20"/>
-        </w:rPr>
-      </w:pPr>
-    </w:p>
-    <w:p>
-      <w:pPr>
-        <w:tabs>
-          <w:tab w:val="right" w:pos="9072"/>
-        </w:tabs>
-        <w:spacing w:line="240" w:lineRule="auto"/>
-        <w:jc w:val="center"/>
-        <w:rPr>
-          <w:rFonts w:ascii="Times New Roman" w:hAnsi="Times New Roman" w:cs="Times New Roman"/>
-          <w:b/>
-          <w:i/>
-          <w:sz w:val="20"/>
-          <w:szCs w:val="20"/>
-        </w:rPr>
-      </w:pPr>
-    </w:p>
-    <w:p>
-      <w:pPr>
-        <w:tabs>
-          <w:tab w:val="right" w:pos="9072"/>
-        </w:tabs>
-        <w:spacing w:line="240" w:lineRule="auto"/>
-        <w:jc w:val="center"/>
-        <w:rPr>
-          <w:rFonts w:ascii="Times New Roman" w:hAnsi="Times New Roman" w:cs="Times New Roman"/>
-          <w:b/>
-          <w:i/>
-          <w:sz w:val="20"/>
-          <w:szCs w:val="20"/>
-        </w:rPr>
-      </w:pPr>
-    </w:p>
-    <w:p>
-      <w:pPr>
-        <w:spacing w:after="200" w:line="276" w:lineRule="auto"/>
-        <w:jc w:val="center"/>
-        <w:rPr>
-          <w:rFonts w:ascii="Times New Roman" w:hAnsi="Times New Roman" w:cs="Times New Roman"/>
-          <w:b/>
-          <w:i/>
-          <w:sz w:val="20"/>
-          <w:szCs w:val="20"/>
-        </w:rPr>
-      </w:pPr>
-      <w:r>
-        <w:rPr>
-          <w:rFonts w:ascii="Times New Roman" w:hAnsi="Times New Roman" w:cs="Times New Roman"/>
-          <w:b/>
-          <w:i/>
-          <w:noProof/>
-          <w:sz w:val="20"/>
-          <w:szCs w:val="20"/>
-        </w:rPr>
-        <w:drawing>
-          <wp:inline distT="0" distB="0" distL="0" distR="0">
-            <wp:extent cx="5814695" cy="1709420"/>
-            <wp:effectExtent l="0" t="0" r="0" b="5080"/>
-            <wp:docPr id="1" name="Kép 1"/>
-            <wp:cNvGraphicFramePr>
-              <a:graphicFrameLocks xmlns:a="http://schemas.openxmlformats.org/drawingml/2006/main" noChangeAspect="1"/>
-            </wp:cNvGraphicFramePr>
-            <a:graphic xmlns:a="http://schemas.openxmlformats.org/drawingml/2006/main">
-              <a:graphicData uri="http://schemas.openxmlformats.org/drawingml/2006/picture">
-                <pic:pic xmlns:pic="http://schemas.openxmlformats.org/drawingml/2006/picture">
-                  <pic:nvPicPr>
-                    <pic:cNvPr id="0" name="Picture 3"/>
-                    <pic:cNvPicPr>
-                      <a:picLocks noChangeAspect="1" noChangeArrowheads="1"/>
-                    </pic:cNvPicPr>
-                  </pic:nvPicPr>
-                  <pic:blipFill>
-                    <a:blip r:embed="rId8" cstate="print">
-                      <a:extLst>
-                        <a:ext uri="{28A0092B-C50C-407E-A947-70E740481C1C}">
-                          <a14:useLocalDpi xmlns:a14="http://schemas.microsoft.com/office/drawing/2010/main" val="0"/>
-                        </a:ext>
-                      </a:extLst>
-                    </a:blip>
-                    <a:srcRect/>
-                    <a:stretch>
-                      <a:fillRect/>
-                    </a:stretch>
-                  </pic:blipFill>
-                  <pic:spPr bwMode="auto">
-                    <a:xfrm>
-                      <a:off x="0" y="0"/>
-                      <a:ext cx="5814695" cy="1709420"/>
-                    </a:xfrm>
-                    <a:prstGeom prst="rect">
-                      <a:avLst/>
-                    </a:prstGeom>
-                    <a:noFill/>
-                    <a:ln>
-                      <a:noFill/>
-                    </a:ln>
-                  </pic:spPr>
-                </pic:pic>
-              </a:graphicData>
-            </a:graphic>
-          </wp:inline>
-        </w:drawing>
-      </w:r>
-    </w:p>
-    <w:p>
-      <w:pPr>
-        <w:spacing w:after="200" w:line="276" w:lineRule="auto"/>
-        <w:jc w:val="center"/>
-        <w:rPr>
-          <w:rFonts w:ascii="Times New Roman" w:hAnsi="Times New Roman" w:cs="Times New Roman"/>
-          <w:sz w:val="20"/>
-          <w:szCs w:val="20"/>
-        </w:rPr>
-      </w:pPr>
-    </w:p>
-    <w:p>
-      <w:pPr>
-        <w:spacing w:after="200" w:line="276" w:lineRule="auto"/>
-        <w:jc w:val="center"/>
-        <w:rPr>
-          <w:rFonts w:ascii="Times New Roman" w:hAnsi="Times New Roman" w:cs="Times New Roman"/>
-          <w:sz w:val="20"/>
-          <w:szCs w:val="20"/>
-        </w:rPr>
-      </w:pPr>
-    </w:p>
-    <w:p>
-      <w:pPr>
-        <w:spacing w:after="200" w:line="276" w:lineRule="auto"/>
-        <w:jc w:val="center"/>
-        <w:rPr>
-          <w:rFonts w:ascii="Times New Roman" w:hAnsi="Times New Roman" w:cs="Times New Roman"/>
-          <w:sz w:val="32"/>
-          <w:szCs w:val="20"/>
-        </w:rPr>
-      </w:pPr>
-      <w:r>
-        <w:rPr>
-          <w:rFonts w:ascii="Times New Roman" w:hAnsi="Times New Roman" w:cs="Times New Roman"/>
-          <w:sz w:val="32"/>
-          <w:szCs w:val="20"/>
-        </w:rPr>
-        <w:t>Készítette:</w:t>
-      </w:r>
-    </w:p>
-    <w:p>
-      <w:pPr>
-        <w:spacing w:after="200" w:line="276" w:lineRule="auto"/>
-        <w:jc w:val="center"/>
-        <w:rPr>
-          <w:rFonts w:ascii="Times New Roman" w:hAnsi="Times New Roman" w:cs="Times New Roman"/>
-          <w:sz w:val="40"/>
-          <w:szCs w:val="40"/>
-        </w:rPr>
-      </w:pPr>
-      <w:r>
-        <w:rPr>
-          <w:rFonts w:ascii="Times New Roman" w:hAnsi="Times New Roman" w:cs="Times New Roman"/>
-          <w:sz w:val="44"/>
-          <w:szCs w:val="40"/>
-        </w:rPr>
-        <w:t xml:space="preserve">Joó Baranbás, </w:t>
-      </w:r>
-      <w:proofErr w:type="spellStart"/>
-      <w:r>
-        <w:rPr>
-          <w:rFonts w:ascii="Times New Roman" w:hAnsi="Times New Roman" w:cs="Times New Roman"/>
-          <w:sz w:val="44"/>
-          <w:szCs w:val="40"/>
-        </w:rPr>
-        <w:t>Dezamics</w:t>
-      </w:r>
-      <w:proofErr w:type="spellEnd"/>
-      <w:r>
-        <w:rPr>
-          <w:rFonts w:ascii="Times New Roman" w:hAnsi="Times New Roman" w:cs="Times New Roman"/>
-          <w:sz w:val="44"/>
-          <w:szCs w:val="40"/>
-        </w:rPr>
-        <w:t xml:space="preserve"> Bence, Nyikos Kata</w:t>
-      </w:r>
-      <w:r>
-        <w:rPr>
-          <w:rFonts w:ascii="Times New Roman" w:hAnsi="Times New Roman" w:cs="Times New Roman"/>
-          <w:sz w:val="40"/>
-          <w:szCs w:val="40"/>
-        </w:rPr>
-        <w:br w:type="page"/>
-      </w:r>
-    </w:p>
-    <w:p>
-      <w:pPr>
-        <w:tabs>
-          <w:tab w:val="right" w:pos="9072"/>
-        </w:tabs>
-        <w:spacing w:line="240" w:lineRule="auto"/>
-        <w:rPr>
-          <w:rFonts w:ascii="Times New Roman" w:hAnsi="Times New Roman" w:cs="Times New Roman"/>
-          <w:b/>
-          <w:i/>
-          <w:sz w:val="20"/>
-          <w:szCs w:val="20"/>
-        </w:rPr>
-      </w:pPr>
-    </w:p>
-    <w:p>
-      <w:pPr>
-        <w:keepNext/>
-        <w:keepLines/>
-        <w:tabs>
-          <w:tab w:val="left" w:pos="2835"/>
-        </w:tabs>
-        <w:spacing w:after="0" w:line="240" w:lineRule="auto"/>
-        <w:contextualSpacing/>
-        <w:jc w:val="center"/>
-        <w:rPr>
-          <w:rFonts w:ascii="Times New Roman" w:eastAsia="Times New Roman" w:hAnsi="Times New Roman" w:cs="Times New Roman"/>
-          <w:b/>
-          <w:sz w:val="44"/>
-          <w:szCs w:val="44"/>
-          <w:lang w:eastAsia="hu-HU"/>
-        </w:rPr>
-      </w:pPr>
-    </w:p>
     <w:p>
       <w:pPr>
         <w:keepNext/>
@@ -967,7 +616,7 @@
     </w:p>
     <w:p>
       <w:pPr>
-        <w:spacing w:before="120" w:after="600" w:line="240" w:lineRule="auto"/>
+        <w:spacing w:before="720" w:after="600" w:line="240" w:lineRule="auto"/>
         <w:jc w:val="center"/>
         <w:rPr>
           <w:rFonts w:ascii="Times New Roman" w:eastAsia="Times New Roman" w:hAnsi="Times New Roman" w:cs="Times New Roman"/>
@@ -1336,7 +985,15 @@
                 <w:sz w:val="24"/>
                 <w:szCs w:val="24"/>
               </w:rPr>
-              <w:t>2023</w:t>
+              <w:t>202</w:t>
+            </w:r>
+            <w:r>
+              <w:rPr>
+                <w:rFonts w:ascii="Times New Roman" w:hAnsi="Times New Roman" w:cs="Times New Roman"/>
+                <w:sz w:val="24"/>
+                <w:szCs w:val="24"/>
+              </w:rPr>
+              <w:t>4</w:t>
             </w:r>
             <w:r>
               <w:rPr>
@@ -1462,7 +1119,7 @@
                 <w:sz w:val="24"/>
                 <w:szCs w:val="24"/>
               </w:rPr>
-              <w:t>3</w:t>
+              <w:t>4</w:t>
             </w:r>
             <w:r>
               <w:rPr>
@@ -1746,6 +1403,14 @@
           <w:szCs w:val="20"/>
           <w:lang w:eastAsia="hu-HU"/>
         </w:rPr>
+        <w:sectPr>
+          <w:headerReference w:type="default" r:id="rId8"/>
+          <w:footerReference w:type="default" r:id="rId9"/>
+          <w:pgSz w:w="11906" w:h="16838"/>
+          <w:pgMar w:top="567" w:right="1418" w:bottom="567" w:left="1418" w:header="709" w:footer="709" w:gutter="0"/>
+          <w:cols w:space="708"/>
+          <w:docGrid w:linePitch="360"/>
+        </w:sectPr>
       </w:pPr>
       <w:r>
         <w:rPr>
@@ -1759,23 +1424,281 @@
     </w:p>
     <w:p>
       <w:pPr>
+        <w:rPr>
+          <w:rFonts w:ascii="Times New Roman" w:eastAsia="Times New Roman" w:hAnsi="Times New Roman" w:cs="Times New Roman"/>
+          <w:sz w:val="24"/>
+          <w:szCs w:val="20"/>
+          <w:lang w:eastAsia="hu-HU"/>
+        </w:rPr>
+      </w:pPr>
+    </w:p>
+    <w:p>
+      <w:pPr>
+        <w:rPr>
+          <w:rFonts w:ascii="Times New Roman" w:eastAsia="Times New Roman" w:hAnsi="Times New Roman" w:cs="Times New Roman"/>
+          <w:sz w:val="24"/>
+          <w:szCs w:val="20"/>
+          <w:lang w:eastAsia="hu-HU"/>
+        </w:rPr>
+      </w:pPr>
+    </w:p>
+    <w:p>
+      <w:pPr>
+        <w:rPr>
+          <w:rFonts w:ascii="Times New Roman" w:eastAsia="Times New Roman" w:hAnsi="Times New Roman" w:cs="Times New Roman"/>
+          <w:sz w:val="24"/>
+          <w:szCs w:val="20"/>
+          <w:lang w:eastAsia="hu-HU"/>
+        </w:rPr>
+      </w:pPr>
+    </w:p>
+    <w:p>
+      <w:pPr>
+        <w:rPr>
+          <w:rFonts w:ascii="Times New Roman" w:eastAsia="Times New Roman" w:hAnsi="Times New Roman" w:cs="Times New Roman"/>
+          <w:sz w:val="24"/>
+          <w:szCs w:val="20"/>
+          <w:lang w:eastAsia="hu-HU"/>
+        </w:rPr>
+      </w:pPr>
+    </w:p>
+    <w:p>
+      <w:pPr>
+        <w:rPr>
+          <w:rFonts w:ascii="Times New Roman" w:eastAsia="Times New Roman" w:hAnsi="Times New Roman" w:cs="Times New Roman"/>
+          <w:sz w:val="24"/>
+          <w:szCs w:val="20"/>
+          <w:lang w:eastAsia="hu-HU"/>
+        </w:rPr>
+      </w:pPr>
+    </w:p>
+    <w:p>
+      <w:pPr>
+        <w:rPr>
+          <w:rFonts w:ascii="Times New Roman" w:eastAsia="Times New Roman" w:hAnsi="Times New Roman" w:cs="Times New Roman"/>
+          <w:sz w:val="24"/>
+          <w:szCs w:val="20"/>
+          <w:lang w:eastAsia="hu-HU"/>
+        </w:rPr>
+      </w:pPr>
+    </w:p>
+    <w:p>
+      <w:pPr>
+        <w:rPr>
+          <w:rFonts w:ascii="Times New Roman" w:eastAsia="Times New Roman" w:hAnsi="Times New Roman" w:cs="Times New Roman"/>
+          <w:sz w:val="24"/>
+          <w:szCs w:val="20"/>
+          <w:lang w:eastAsia="hu-HU"/>
+        </w:rPr>
+      </w:pPr>
+    </w:p>
+    <w:p>
+      <w:pPr>
+        <w:rPr>
+          <w:rFonts w:ascii="Times New Roman" w:eastAsia="Times New Roman" w:hAnsi="Times New Roman" w:cs="Times New Roman"/>
+          <w:sz w:val="24"/>
+          <w:szCs w:val="20"/>
+          <w:lang w:eastAsia="hu-HU"/>
+        </w:rPr>
+      </w:pPr>
+    </w:p>
+    <w:p>
+      <w:pPr>
+        <w:rPr>
+          <w:rFonts w:ascii="Times New Roman" w:eastAsia="Times New Roman" w:hAnsi="Times New Roman" w:cs="Times New Roman"/>
+          <w:sz w:val="24"/>
+          <w:szCs w:val="20"/>
+          <w:lang w:eastAsia="hu-HU"/>
+        </w:rPr>
+      </w:pPr>
+    </w:p>
+    <w:p>
+      <w:pPr>
         <w:spacing w:after="200" w:line="276" w:lineRule="auto"/>
-        <w:rPr>
-          <w:rFonts w:ascii="Times New Roman" w:eastAsia="Times New Roman" w:hAnsi="Times New Roman" w:cs="Times New Roman"/>
-          <w:sz w:val="24"/>
-          <w:szCs w:val="20"/>
-          <w:lang w:eastAsia="hu-HU"/>
-        </w:rPr>
-      </w:pPr>
-      <w:r>
-        <w:rPr>
-          <w:rFonts w:ascii="Times New Roman" w:eastAsia="Times New Roman" w:hAnsi="Times New Roman" w:cs="Times New Roman"/>
-          <w:sz w:val="24"/>
-          <w:szCs w:val="20"/>
-          <w:lang w:eastAsia="hu-HU"/>
-        </w:rPr>
-        <w:br w:type="page"/>
-      </w:r>
+        <w:jc w:val="center"/>
+        <w:rPr>
+          <w:rFonts w:ascii="Times New Roman" w:hAnsi="Times New Roman" w:cs="Times New Roman"/>
+          <w:sz w:val="20"/>
+          <w:szCs w:val="20"/>
+        </w:rPr>
+      </w:pPr>
+      <w:r>
+        <w:rPr>
+          <w:rFonts w:ascii="Times New Roman" w:hAnsi="Times New Roman" w:cs="Times New Roman"/>
+          <w:noProof/>
+          <w:sz w:val="20"/>
+          <w:szCs w:val="20"/>
+        </w:rPr>
+        <w:drawing>
+          <wp:inline distT="0" distB="0" distL="0" distR="0" wp14:anchorId="1E3B4638" wp14:editId="6301A4B0">
+            <wp:extent cx="5814695" cy="1709420"/>
+            <wp:effectExtent l="0" t="0" r="0" b="5080"/>
+            <wp:docPr id="2144740564" name="Kép 2144740564" descr="A képen Betűtípus, Grafika, Grafikus tervezés, szöveg látható&#10;&#10;Automatikusan generált leírás"/>
+            <wp:cNvGraphicFramePr>
+              <a:graphicFrameLocks xmlns:a="http://schemas.openxmlformats.org/drawingml/2006/main" noChangeAspect="1"/>
+            </wp:cNvGraphicFramePr>
+            <a:graphic xmlns:a="http://schemas.openxmlformats.org/drawingml/2006/main">
+              <a:graphicData uri="http://schemas.openxmlformats.org/drawingml/2006/picture">
+                <pic:pic xmlns:pic="http://schemas.openxmlformats.org/drawingml/2006/picture">
+                  <pic:nvPicPr>
+                    <pic:cNvPr id="2144740564" name="Kép 2144740564" descr="A képen Betűtípus, Grafika, Grafikus tervezés, szöveg látható&#10;&#10;Automatikusan generált leírás"/>
+                    <pic:cNvPicPr>
+                      <a:picLocks noChangeAspect="1" noChangeArrowheads="1"/>
+                    </pic:cNvPicPr>
+                  </pic:nvPicPr>
+                  <pic:blipFill>
+                    <a:blip r:embed="rId10" cstate="print">
+                      <a:extLst>
+                        <a:ext uri="{28A0092B-C50C-407E-A947-70E740481C1C}">
+                          <a14:useLocalDpi xmlns:a14="http://schemas.microsoft.com/office/drawing/2010/main" val="0"/>
+                        </a:ext>
+                      </a:extLst>
+                    </a:blip>
+                    <a:srcRect/>
+                    <a:stretch>
+                      <a:fillRect/>
+                    </a:stretch>
+                  </pic:blipFill>
+                  <pic:spPr bwMode="auto">
+                    <a:xfrm>
+                      <a:off x="0" y="0"/>
+                      <a:ext cx="5814695" cy="1709420"/>
+                    </a:xfrm>
+                    <a:prstGeom prst="rect">
+                      <a:avLst/>
+                    </a:prstGeom>
+                    <a:noFill/>
+                    <a:ln>
+                      <a:noFill/>
+                    </a:ln>
+                  </pic:spPr>
+                </pic:pic>
+              </a:graphicData>
+            </a:graphic>
+          </wp:inline>
+        </w:drawing>
+      </w:r>
+    </w:p>
+    <w:p>
+      <w:pPr>
+        <w:spacing w:after="200" w:line="276" w:lineRule="auto"/>
+        <w:jc w:val="center"/>
+        <w:rPr>
+          <w:rFonts w:ascii="Times New Roman" w:hAnsi="Times New Roman" w:cs="Times New Roman"/>
+          <w:sz w:val="20"/>
+          <w:szCs w:val="20"/>
+        </w:rPr>
+      </w:pPr>
+    </w:p>
+    <w:p>
+      <w:pPr>
+        <w:spacing w:after="200" w:line="276" w:lineRule="auto"/>
+        <w:jc w:val="center"/>
+        <w:rPr>
+          <w:rFonts w:ascii="Times New Roman" w:hAnsi="Times New Roman" w:cs="Times New Roman"/>
+          <w:sz w:val="20"/>
+          <w:szCs w:val="20"/>
+        </w:rPr>
+      </w:pPr>
+    </w:p>
+    <w:p>
+      <w:pPr>
+        <w:spacing w:after="200" w:line="276" w:lineRule="auto"/>
+        <w:jc w:val="center"/>
+        <w:rPr>
+          <w:rFonts w:ascii="Times New Roman" w:hAnsi="Times New Roman" w:cs="Times New Roman"/>
+          <w:sz w:val="32"/>
+          <w:szCs w:val="20"/>
+        </w:rPr>
+      </w:pPr>
+      <w:r>
+        <w:rPr>
+          <w:rFonts w:ascii="Times New Roman" w:hAnsi="Times New Roman" w:cs="Times New Roman"/>
+          <w:sz w:val="32"/>
+          <w:szCs w:val="20"/>
+        </w:rPr>
+        <w:t>Készítette:</w:t>
+      </w:r>
+    </w:p>
+    <w:p>
+      <w:pPr>
+        <w:tabs>
+          <w:tab w:val="left" w:pos="2634"/>
+        </w:tabs>
+        <w:jc w:val="center"/>
+        <w:rPr>
+          <w:rFonts w:ascii="Times New Roman" w:eastAsia="Times New Roman" w:hAnsi="Times New Roman" w:cs="Times New Roman"/>
+          <w:sz w:val="24"/>
+          <w:szCs w:val="20"/>
+          <w:lang w:eastAsia="hu-HU"/>
+        </w:rPr>
+      </w:pPr>
+      <w:r>
+        <w:rPr>
+          <w:rFonts w:ascii="Times New Roman" w:hAnsi="Times New Roman" w:cs="Times New Roman"/>
+          <w:sz w:val="44"/>
+          <w:szCs w:val="40"/>
+        </w:rPr>
+        <w:t xml:space="preserve">Joó Baranbás, </w:t>
+      </w:r>
+      <w:proofErr w:type="spellStart"/>
+      <w:r>
+        <w:rPr>
+          <w:rFonts w:ascii="Times New Roman" w:hAnsi="Times New Roman" w:cs="Times New Roman"/>
+          <w:sz w:val="44"/>
+          <w:szCs w:val="40"/>
+        </w:rPr>
+        <w:t>Dezamics</w:t>
+      </w:r>
+      <w:proofErr w:type="spellEnd"/>
+      <w:r>
+        <w:rPr>
+          <w:rFonts w:ascii="Times New Roman" w:hAnsi="Times New Roman" w:cs="Times New Roman"/>
+          <w:sz w:val="44"/>
+          <w:szCs w:val="40"/>
+        </w:rPr>
+        <w:t xml:space="preserve"> Bence, Nyikos Kata</w:t>
+      </w:r>
+    </w:p>
+    <w:p>
+      <w:pPr>
+        <w:tabs>
+          <w:tab w:val="left" w:pos="2634"/>
+        </w:tabs>
+        <w:rPr>
+          <w:rFonts w:ascii="Times New Roman" w:eastAsia="Times New Roman" w:hAnsi="Times New Roman" w:cs="Times New Roman"/>
+          <w:sz w:val="24"/>
+          <w:szCs w:val="20"/>
+          <w:lang w:eastAsia="hu-HU"/>
+        </w:rPr>
+        <w:sectPr>
+          <w:headerReference w:type="default" r:id="rId11"/>
+          <w:pgSz w:w="11906" w:h="16838"/>
+          <w:pgMar w:top="567" w:right="1418" w:bottom="567" w:left="1418" w:header="709" w:footer="709" w:gutter="0"/>
+          <w:cols w:space="708"/>
+          <w:docGrid w:linePitch="360"/>
+        </w:sectPr>
+      </w:pPr>
+      <w:r>
+        <w:rPr>
+          <w:rFonts w:ascii="Times New Roman" w:eastAsia="Times New Roman" w:hAnsi="Times New Roman" w:cs="Times New Roman"/>
+          <w:sz w:val="24"/>
+          <w:szCs w:val="20"/>
+          <w:lang w:eastAsia="hu-HU"/>
+        </w:rPr>
+        <w:tab/>
+      </w:r>
+    </w:p>
+    <w:p>
+      <w:pPr>
+        <w:spacing w:after="200" w:line="276" w:lineRule="auto"/>
+        <w:rPr>
+          <w:rFonts w:ascii="Times New Roman" w:eastAsia="Times New Roman" w:hAnsi="Times New Roman" w:cs="Times New Roman"/>
+          <w:sz w:val="24"/>
+          <w:szCs w:val="20"/>
+          <w:lang w:eastAsia="hu-HU"/>
+        </w:rPr>
+      </w:pPr>
       <w:r>
         <w:rPr>
           <w:rFonts w:ascii="Times New Roman" w:eastAsia="Times New Roman" w:hAnsi="Times New Roman" w:cs="Times New Roman"/>
@@ -2292,7 +2215,7 @@
           <w:szCs w:val="20"/>
           <w:lang w:eastAsia="hu-HU"/>
         </w:rPr>
-        <w:t>Adatbázis</w:t>
+        <w:br w:type="page"/>
       </w:r>
     </w:p>
     <w:p>
@@ -2305,11 +2228,708 @@
           <w:lang w:eastAsia="hu-HU"/>
         </w:rPr>
       </w:pPr>
-      <w:bookmarkStart w:id="0" w:name="_GoBack"/>
-      <w:bookmarkEnd w:id="0"/>
+    </w:p>
+    <w:p>
+      <w:pPr>
+        <w:spacing w:after="200" w:line="276" w:lineRule="auto"/>
+        <w:rPr>
+          <w:rFonts w:ascii="Times New Roman" w:eastAsia="Times New Roman" w:hAnsi="Times New Roman" w:cs="Times New Roman"/>
+          <w:sz w:val="24"/>
+          <w:szCs w:val="20"/>
+          <w:lang w:eastAsia="hu-HU"/>
+        </w:rPr>
+      </w:pPr>
+      <w:r>
+        <w:rPr>
+          <w:rFonts w:ascii="Times New Roman" w:eastAsia="Times New Roman" w:hAnsi="Times New Roman" w:cs="Times New Roman"/>
+          <w:sz w:val="24"/>
+          <w:szCs w:val="20"/>
+          <w:lang w:eastAsia="hu-HU"/>
+        </w:rPr>
+        <w:t>Adatbázis</w:t>
+      </w:r>
+      <w:r>
+        <w:rPr>
+          <w:rFonts w:ascii="Times New Roman" w:eastAsia="Times New Roman" w:hAnsi="Times New Roman" w:cs="Times New Roman"/>
+          <w:sz w:val="24"/>
+          <w:szCs w:val="20"/>
+          <w:lang w:eastAsia="hu-HU"/>
+        </w:rPr>
+        <w:t xml:space="preserve"> – táblák- mezők – mit miért, miért van külön vet és </w:t>
+      </w:r>
+      <w:proofErr w:type="spellStart"/>
+      <w:r>
+        <w:rPr>
+          <w:rFonts w:ascii="Times New Roman" w:eastAsia="Times New Roman" w:hAnsi="Times New Roman" w:cs="Times New Roman"/>
+          <w:sz w:val="24"/>
+          <w:szCs w:val="20"/>
+          <w:lang w:eastAsia="hu-HU"/>
+        </w:rPr>
+        <w:t>owner</w:t>
+      </w:r>
+      <w:proofErr w:type="spellEnd"/>
+      <w:r>
+        <w:rPr>
+          <w:rFonts w:ascii="Times New Roman" w:eastAsia="Times New Roman" w:hAnsi="Times New Roman" w:cs="Times New Roman"/>
+          <w:sz w:val="24"/>
+          <w:szCs w:val="20"/>
+          <w:lang w:eastAsia="hu-HU"/>
+        </w:rPr>
+        <w:t xml:space="preserve"> </w:t>
+      </w:r>
+    </w:p>
+    <w:p>
+      <w:pPr>
+        <w:spacing w:after="200" w:line="276" w:lineRule="auto"/>
+        <w:rPr>
+          <w:rFonts w:ascii="Times New Roman" w:eastAsia="Times New Roman" w:hAnsi="Times New Roman" w:cs="Times New Roman"/>
+          <w:sz w:val="24"/>
+          <w:szCs w:val="20"/>
+          <w:lang w:eastAsia="hu-HU"/>
+        </w:rPr>
+      </w:pPr>
+      <w:r>
+        <w:rPr>
+          <w:rFonts w:ascii="Times New Roman" w:eastAsia="Times New Roman" w:hAnsi="Times New Roman" w:cs="Times New Roman"/>
+          <w:sz w:val="24"/>
+          <w:szCs w:val="20"/>
+          <w:lang w:eastAsia="hu-HU"/>
+        </w:rPr>
+        <w:t>Felhasználói kézikönyv – orvos és gazda is</w:t>
+      </w:r>
+    </w:p>
+    <w:p>
+      <w:pPr>
+        <w:spacing w:after="200" w:line="276" w:lineRule="auto"/>
+        <w:rPr>
+          <w:rFonts w:ascii="Times New Roman" w:eastAsia="Times New Roman" w:hAnsi="Times New Roman" w:cs="Times New Roman"/>
+          <w:sz w:val="24"/>
+          <w:szCs w:val="20"/>
+          <w:lang w:eastAsia="hu-HU"/>
+        </w:rPr>
+      </w:pPr>
+      <w:proofErr w:type="spellStart"/>
+      <w:r>
+        <w:rPr>
+          <w:rFonts w:ascii="Times New Roman" w:eastAsia="Times New Roman" w:hAnsi="Times New Roman" w:cs="Times New Roman"/>
+          <w:sz w:val="24"/>
+          <w:szCs w:val="20"/>
+          <w:lang w:eastAsia="hu-HU"/>
+        </w:rPr>
+        <w:t>Features</w:t>
+      </w:r>
+      <w:proofErr w:type="spellEnd"/>
+    </w:p>
+    <w:p>
+      <w:pPr>
+        <w:spacing w:after="200" w:line="276" w:lineRule="auto"/>
+        <w:rPr>
+          <w:rFonts w:ascii="Times New Roman" w:eastAsia="Times New Roman" w:hAnsi="Times New Roman" w:cs="Times New Roman"/>
+          <w:sz w:val="24"/>
+          <w:szCs w:val="20"/>
+          <w:lang w:eastAsia="hu-HU"/>
+        </w:rPr>
+      </w:pPr>
+      <w:r>
+        <w:rPr>
+          <w:rFonts w:ascii="Times New Roman" w:eastAsia="Times New Roman" w:hAnsi="Times New Roman" w:cs="Times New Roman"/>
+          <w:sz w:val="24"/>
+          <w:szCs w:val="20"/>
+          <w:lang w:eastAsia="hu-HU"/>
+        </w:rPr>
+        <w:t xml:space="preserve">Csapatmunka – </w:t>
+      </w:r>
+      <w:proofErr w:type="spellStart"/>
+      <w:r>
+        <w:rPr>
+          <w:rFonts w:ascii="Times New Roman" w:eastAsia="Times New Roman" w:hAnsi="Times New Roman" w:cs="Times New Roman"/>
+          <w:sz w:val="24"/>
+          <w:szCs w:val="20"/>
+          <w:lang w:eastAsia="hu-HU"/>
+        </w:rPr>
+        <w:t>github</w:t>
+      </w:r>
+      <w:proofErr w:type="spellEnd"/>
+      <w:r>
+        <w:rPr>
+          <w:rFonts w:ascii="Times New Roman" w:eastAsia="Times New Roman" w:hAnsi="Times New Roman" w:cs="Times New Roman"/>
+          <w:sz w:val="24"/>
+          <w:szCs w:val="20"/>
+          <w:lang w:eastAsia="hu-HU"/>
+        </w:rPr>
+        <w:t xml:space="preserve">, </w:t>
+      </w:r>
+      <w:proofErr w:type="spellStart"/>
+      <w:r>
+        <w:rPr>
+          <w:rFonts w:ascii="Times New Roman" w:eastAsia="Times New Roman" w:hAnsi="Times New Roman" w:cs="Times New Roman"/>
+          <w:sz w:val="24"/>
+          <w:szCs w:val="20"/>
+          <w:lang w:eastAsia="hu-HU"/>
+        </w:rPr>
+        <w:t>commitok</w:t>
+      </w:r>
+      <w:proofErr w:type="spellEnd"/>
+      <w:r>
+        <w:rPr>
+          <w:rFonts w:ascii="Times New Roman" w:eastAsia="Times New Roman" w:hAnsi="Times New Roman" w:cs="Times New Roman"/>
+          <w:sz w:val="24"/>
+          <w:szCs w:val="20"/>
+          <w:lang w:eastAsia="hu-HU"/>
+        </w:rPr>
+        <w:t>, feladat felosztása</w:t>
+      </w:r>
+    </w:p>
+    <w:p>
+      <w:pPr>
+        <w:spacing w:after="200" w:line="276" w:lineRule="auto"/>
+        <w:rPr>
+          <w:rFonts w:ascii="Times New Roman" w:eastAsia="Times New Roman" w:hAnsi="Times New Roman" w:cs="Times New Roman"/>
+          <w:sz w:val="24"/>
+          <w:szCs w:val="20"/>
+          <w:lang w:eastAsia="hu-HU"/>
+        </w:rPr>
+      </w:pPr>
+      <w:r>
+        <w:rPr>
+          <w:rFonts w:ascii="Times New Roman" w:eastAsia="Times New Roman" w:hAnsi="Times New Roman" w:cs="Times New Roman"/>
+          <w:sz w:val="24"/>
+          <w:szCs w:val="20"/>
+          <w:lang w:eastAsia="hu-HU"/>
+        </w:rPr>
+        <w:t xml:space="preserve">publikálás – backend hol, frontend hol, </w:t>
+      </w:r>
+      <w:proofErr w:type="spellStart"/>
+      <w:r>
+        <w:rPr>
+          <w:rFonts w:ascii="Times New Roman" w:eastAsia="Times New Roman" w:hAnsi="Times New Roman" w:cs="Times New Roman"/>
+          <w:sz w:val="24"/>
+          <w:szCs w:val="20"/>
+          <w:lang w:eastAsia="hu-HU"/>
+        </w:rPr>
+        <w:t>domain</w:t>
+      </w:r>
+      <w:proofErr w:type="spellEnd"/>
+      <w:r>
+        <w:rPr>
+          <w:rFonts w:ascii="Times New Roman" w:eastAsia="Times New Roman" w:hAnsi="Times New Roman" w:cs="Times New Roman"/>
+          <w:sz w:val="24"/>
+          <w:szCs w:val="20"/>
+          <w:lang w:eastAsia="hu-HU"/>
+        </w:rPr>
+        <w:t xml:space="preserve"> vásárlás</w:t>
+      </w:r>
+    </w:p>
+    <w:p>
+      <w:pPr>
+        <w:spacing w:after="200" w:line="276" w:lineRule="auto"/>
+        <w:rPr>
+          <w:rFonts w:ascii="Times New Roman" w:eastAsia="Times New Roman" w:hAnsi="Times New Roman" w:cs="Times New Roman"/>
+          <w:sz w:val="24"/>
+          <w:szCs w:val="20"/>
+          <w:lang w:eastAsia="hu-HU"/>
+        </w:rPr>
+      </w:pPr>
+      <w:r>
+        <w:rPr>
+          <w:rFonts w:ascii="Times New Roman" w:eastAsia="Times New Roman" w:hAnsi="Times New Roman" w:cs="Times New Roman"/>
+          <w:sz w:val="24"/>
+          <w:szCs w:val="20"/>
+          <w:lang w:eastAsia="hu-HU"/>
+        </w:rPr>
+        <w:t xml:space="preserve">Technológiák – mit – miért </w:t>
+      </w:r>
+    </w:p>
+    <w:p>
+      <w:pPr>
+        <w:spacing w:after="200" w:line="276" w:lineRule="auto"/>
+        <w:rPr>
+          <w:rFonts w:ascii="Times New Roman" w:eastAsia="Times New Roman" w:hAnsi="Times New Roman" w:cs="Times New Roman"/>
+          <w:sz w:val="24"/>
+          <w:szCs w:val="20"/>
+          <w:lang w:eastAsia="hu-HU"/>
+        </w:rPr>
+      </w:pPr>
+      <w:proofErr w:type="spellStart"/>
+      <w:r>
+        <w:rPr>
+          <w:rFonts w:ascii="Times New Roman" w:eastAsia="Times New Roman" w:hAnsi="Times New Roman" w:cs="Times New Roman"/>
+          <w:sz w:val="24"/>
+          <w:szCs w:val="20"/>
+          <w:lang w:eastAsia="hu-HU"/>
+        </w:rPr>
+        <w:t>Autentikáció</w:t>
+      </w:r>
+      <w:proofErr w:type="spellEnd"/>
+      <w:r>
+        <w:rPr>
+          <w:rFonts w:ascii="Times New Roman" w:eastAsia="Times New Roman" w:hAnsi="Times New Roman" w:cs="Times New Roman"/>
+          <w:sz w:val="24"/>
+          <w:szCs w:val="20"/>
+          <w:lang w:eastAsia="hu-HU"/>
+        </w:rPr>
+        <w:t xml:space="preserve"> 2 </w:t>
+      </w:r>
+      <w:proofErr w:type="spellStart"/>
+      <w:r>
+        <w:rPr>
+          <w:rFonts w:ascii="Times New Roman" w:eastAsia="Times New Roman" w:hAnsi="Times New Roman" w:cs="Times New Roman"/>
+          <w:sz w:val="24"/>
+          <w:szCs w:val="20"/>
+          <w:lang w:eastAsia="hu-HU"/>
+        </w:rPr>
+        <w:t>user</w:t>
+      </w:r>
+      <w:proofErr w:type="spellEnd"/>
+      <w:r>
+        <w:rPr>
+          <w:rFonts w:ascii="Times New Roman" w:eastAsia="Times New Roman" w:hAnsi="Times New Roman" w:cs="Times New Roman"/>
+          <w:sz w:val="24"/>
+          <w:szCs w:val="20"/>
+          <w:lang w:eastAsia="hu-HU"/>
+        </w:rPr>
+        <w:t xml:space="preserve"> fajtával – technológia, megvalósítás backend és frontend oldalon is</w:t>
+      </w:r>
+    </w:p>
+    <w:p>
+      <w:pPr>
+        <w:spacing w:after="200" w:line="276" w:lineRule="auto"/>
+        <w:rPr>
+          <w:rFonts w:ascii="Times New Roman" w:eastAsia="Times New Roman" w:hAnsi="Times New Roman" w:cs="Times New Roman"/>
+          <w:sz w:val="24"/>
+          <w:szCs w:val="20"/>
+          <w:lang w:eastAsia="hu-HU"/>
+        </w:rPr>
+      </w:pPr>
+      <w:r>
+        <w:rPr>
+          <w:rFonts w:ascii="Times New Roman" w:eastAsia="Times New Roman" w:hAnsi="Times New Roman" w:cs="Times New Roman"/>
+          <w:sz w:val="24"/>
+          <w:szCs w:val="20"/>
+          <w:lang w:eastAsia="hu-HU"/>
+        </w:rPr>
+        <w:t>Jelszótitkosítás</w:t>
+      </w:r>
+    </w:p>
+    <w:p>
+      <w:pPr>
+        <w:spacing w:after="200" w:line="276" w:lineRule="auto"/>
+        <w:rPr>
+          <w:rFonts w:ascii="Times New Roman" w:eastAsia="Times New Roman" w:hAnsi="Times New Roman" w:cs="Times New Roman"/>
+          <w:sz w:val="24"/>
+          <w:szCs w:val="20"/>
+          <w:lang w:eastAsia="hu-HU"/>
+        </w:rPr>
+      </w:pPr>
+      <w:r>
+        <w:rPr>
+          <w:rFonts w:ascii="Times New Roman" w:eastAsia="Times New Roman" w:hAnsi="Times New Roman" w:cs="Times New Roman"/>
+          <w:sz w:val="24"/>
+          <w:szCs w:val="20"/>
+          <w:lang w:eastAsia="hu-HU"/>
+        </w:rPr>
+        <w:t>Jogosultságok – azok kezelése</w:t>
+      </w:r>
+    </w:p>
+    <w:p>
+      <w:pPr>
+        <w:spacing w:after="200" w:line="276" w:lineRule="auto"/>
+        <w:rPr>
+          <w:rFonts w:ascii="Times New Roman" w:eastAsia="Times New Roman" w:hAnsi="Times New Roman" w:cs="Times New Roman"/>
+          <w:sz w:val="24"/>
+          <w:szCs w:val="20"/>
+          <w:lang w:eastAsia="hu-HU"/>
+        </w:rPr>
+      </w:pPr>
+      <w:r>
+        <w:rPr>
+          <w:rFonts w:ascii="Times New Roman" w:eastAsia="Times New Roman" w:hAnsi="Times New Roman" w:cs="Times New Roman"/>
+          <w:sz w:val="24"/>
+          <w:szCs w:val="20"/>
+          <w:lang w:eastAsia="hu-HU"/>
+        </w:rPr>
+        <w:t xml:space="preserve">Backend: technológia, miért, mit </w:t>
+      </w:r>
+      <w:proofErr w:type="gramStart"/>
+      <w:r>
+        <w:rPr>
+          <w:rFonts w:ascii="Times New Roman" w:eastAsia="Times New Roman" w:hAnsi="Times New Roman" w:cs="Times New Roman"/>
+          <w:sz w:val="24"/>
+          <w:szCs w:val="20"/>
+          <w:lang w:eastAsia="hu-HU"/>
+        </w:rPr>
+        <w:t xml:space="preserve">hogyan,  </w:t>
+      </w:r>
+      <w:proofErr w:type="spellStart"/>
+      <w:r>
+        <w:rPr>
+          <w:rFonts w:ascii="Times New Roman" w:eastAsia="Times New Roman" w:hAnsi="Times New Roman" w:cs="Times New Roman"/>
+          <w:sz w:val="24"/>
+          <w:szCs w:val="20"/>
+          <w:lang w:eastAsia="hu-HU"/>
+        </w:rPr>
+        <w:t>controllerek</w:t>
+      </w:r>
+      <w:proofErr w:type="spellEnd"/>
+      <w:proofErr w:type="gramEnd"/>
+      <w:r>
+        <w:rPr>
+          <w:rFonts w:ascii="Times New Roman" w:eastAsia="Times New Roman" w:hAnsi="Times New Roman" w:cs="Times New Roman"/>
+          <w:sz w:val="24"/>
+          <w:szCs w:val="20"/>
+          <w:lang w:eastAsia="hu-HU"/>
+        </w:rPr>
+        <w:t xml:space="preserve"> – bennük milyen </w:t>
+      </w:r>
+      <w:proofErr w:type="spellStart"/>
+      <w:r>
+        <w:rPr>
+          <w:rFonts w:ascii="Times New Roman" w:eastAsia="Times New Roman" w:hAnsi="Times New Roman" w:cs="Times New Roman"/>
+          <w:sz w:val="24"/>
+          <w:szCs w:val="20"/>
+          <w:lang w:eastAsia="hu-HU"/>
+        </w:rPr>
+        <w:t>apik</w:t>
+      </w:r>
+      <w:proofErr w:type="spellEnd"/>
+      <w:r>
+        <w:rPr>
+          <w:rFonts w:ascii="Times New Roman" w:eastAsia="Times New Roman" w:hAnsi="Times New Roman" w:cs="Times New Roman"/>
+          <w:sz w:val="24"/>
+          <w:szCs w:val="20"/>
+          <w:lang w:eastAsia="hu-HU"/>
+        </w:rPr>
+        <w:t xml:space="preserve"> vannak mit tudnak  – a postmanes képekkel kiegészítve</w:t>
+      </w:r>
+    </w:p>
+    <w:p>
+      <w:pPr>
+        <w:spacing w:after="200" w:line="276" w:lineRule="auto"/>
+        <w:rPr>
+          <w:rFonts w:ascii="Times New Roman" w:eastAsia="Times New Roman" w:hAnsi="Times New Roman" w:cs="Times New Roman"/>
+          <w:sz w:val="24"/>
+          <w:szCs w:val="20"/>
+          <w:lang w:eastAsia="hu-HU"/>
+        </w:rPr>
+      </w:pPr>
+      <w:r>
+        <w:rPr>
+          <w:rFonts w:ascii="Times New Roman" w:eastAsia="Times New Roman" w:hAnsi="Times New Roman" w:cs="Times New Roman"/>
+          <w:sz w:val="24"/>
+          <w:szCs w:val="20"/>
+          <w:lang w:eastAsia="hu-HU"/>
+        </w:rPr>
+        <w:t>Frontend</w:t>
+      </w:r>
+      <w:proofErr w:type="gramStart"/>
+      <w:r>
+        <w:rPr>
+          <w:rFonts w:ascii="Times New Roman" w:eastAsia="Times New Roman" w:hAnsi="Times New Roman" w:cs="Times New Roman"/>
+          <w:sz w:val="24"/>
+          <w:szCs w:val="20"/>
+          <w:lang w:eastAsia="hu-HU"/>
+        </w:rPr>
+        <w:t>:</w:t>
+      </w:r>
+      <w:r>
+        <w:rPr>
+          <w:rFonts w:ascii="Times New Roman" w:eastAsia="Times New Roman" w:hAnsi="Times New Roman" w:cs="Times New Roman"/>
+          <w:sz w:val="24"/>
+          <w:szCs w:val="20"/>
+          <w:lang w:eastAsia="hu-HU"/>
+        </w:rPr>
+        <w:t xml:space="preserve"> </w:t>
+      </w:r>
+      <w:r>
+        <w:rPr>
+          <w:rFonts w:ascii="Times New Roman" w:eastAsia="Times New Roman" w:hAnsi="Times New Roman" w:cs="Times New Roman"/>
+          <w:sz w:val="24"/>
+          <w:szCs w:val="20"/>
+          <w:lang w:eastAsia="hu-HU"/>
+        </w:rPr>
+        <w:t>:</w:t>
+      </w:r>
+      <w:proofErr w:type="gramEnd"/>
+      <w:r>
+        <w:rPr>
+          <w:rFonts w:ascii="Times New Roman" w:eastAsia="Times New Roman" w:hAnsi="Times New Roman" w:cs="Times New Roman"/>
+          <w:sz w:val="24"/>
+          <w:szCs w:val="20"/>
+          <w:lang w:eastAsia="hu-HU"/>
+        </w:rPr>
+        <w:t xml:space="preserve"> technológia</w:t>
+      </w:r>
+      <w:r>
+        <w:rPr>
+          <w:rFonts w:ascii="Times New Roman" w:eastAsia="Times New Roman" w:hAnsi="Times New Roman" w:cs="Times New Roman"/>
+          <w:sz w:val="24"/>
+          <w:szCs w:val="20"/>
+          <w:lang w:eastAsia="hu-HU"/>
+        </w:rPr>
+        <w:t>, fejlesztői környezet</w:t>
+      </w:r>
+      <w:r>
+        <w:rPr>
+          <w:rFonts w:ascii="Times New Roman" w:eastAsia="Times New Roman" w:hAnsi="Times New Roman" w:cs="Times New Roman"/>
+          <w:sz w:val="24"/>
+          <w:szCs w:val="20"/>
+          <w:lang w:eastAsia="hu-HU"/>
+        </w:rPr>
+        <w:t>, miért, mit hogyan</w:t>
+      </w:r>
+      <w:r>
+        <w:rPr>
+          <w:rFonts w:ascii="Times New Roman" w:eastAsia="Times New Roman" w:hAnsi="Times New Roman" w:cs="Times New Roman"/>
+          <w:sz w:val="24"/>
+          <w:szCs w:val="20"/>
+          <w:lang w:eastAsia="hu-HU"/>
+        </w:rPr>
+        <w:t xml:space="preserve">, komponensek bemutatása, design terv, </w:t>
+      </w:r>
+      <w:proofErr w:type="spellStart"/>
+      <w:r>
+        <w:rPr>
+          <w:rFonts w:ascii="Times New Roman" w:eastAsia="Times New Roman" w:hAnsi="Times New Roman" w:cs="Times New Roman"/>
+          <w:sz w:val="24"/>
+          <w:szCs w:val="20"/>
+          <w:lang w:eastAsia="hu-HU"/>
+        </w:rPr>
+        <w:t>reszponzivitás</w:t>
+      </w:r>
+      <w:proofErr w:type="spellEnd"/>
+      <w:r>
+        <w:rPr>
+          <w:rFonts w:ascii="Times New Roman" w:eastAsia="Times New Roman" w:hAnsi="Times New Roman" w:cs="Times New Roman"/>
+          <w:sz w:val="24"/>
+          <w:szCs w:val="20"/>
+          <w:lang w:eastAsia="hu-HU"/>
+        </w:rPr>
+        <w:t>, oldalak</w:t>
+      </w:r>
+    </w:p>
+    <w:p>
+      <w:pPr>
+        <w:spacing w:after="200" w:line="276" w:lineRule="auto"/>
+        <w:rPr>
+          <w:rFonts w:ascii="Times New Roman" w:eastAsia="Times New Roman" w:hAnsi="Times New Roman" w:cs="Times New Roman"/>
+          <w:sz w:val="24"/>
+          <w:szCs w:val="20"/>
+          <w:lang w:eastAsia="hu-HU"/>
+        </w:rPr>
+      </w:pPr>
+      <w:r>
+        <w:rPr>
+          <w:rFonts w:ascii="Times New Roman" w:eastAsia="Times New Roman" w:hAnsi="Times New Roman" w:cs="Times New Roman"/>
+          <w:sz w:val="24"/>
+          <w:szCs w:val="20"/>
+          <w:lang w:eastAsia="hu-HU"/>
+        </w:rPr>
+        <w:t>Tesztek</w:t>
+      </w:r>
+    </w:p>
+    <w:p>
+      <w:pPr>
+        <w:spacing w:after="200" w:line="276" w:lineRule="auto"/>
+        <w:rPr>
+          <w:rFonts w:ascii="Times New Roman" w:eastAsia="Times New Roman" w:hAnsi="Times New Roman" w:cs="Times New Roman"/>
+          <w:sz w:val="24"/>
+          <w:szCs w:val="20"/>
+          <w:lang w:eastAsia="hu-HU"/>
+        </w:rPr>
+      </w:pPr>
+      <w:r>
+        <w:rPr>
+          <w:rFonts w:ascii="Times New Roman" w:eastAsia="Times New Roman" w:hAnsi="Times New Roman" w:cs="Times New Roman"/>
+          <w:sz w:val="24"/>
+          <w:szCs w:val="20"/>
+          <w:lang w:eastAsia="hu-HU"/>
+        </w:rPr>
+        <w:t>Fejlesztői futtatási kézikönyv</w:t>
+      </w:r>
+    </w:p>
+    <w:p>
+      <w:pPr>
+        <w:spacing w:after="200" w:line="276" w:lineRule="auto"/>
+        <w:rPr>
+          <w:rFonts w:ascii="Times New Roman" w:eastAsia="Times New Roman" w:hAnsi="Times New Roman" w:cs="Times New Roman"/>
+          <w:sz w:val="24"/>
+          <w:szCs w:val="20"/>
+          <w:lang w:eastAsia="hu-HU"/>
+        </w:rPr>
+      </w:pPr>
+      <w:r>
+        <w:rPr>
+          <w:rFonts w:ascii="Times New Roman" w:eastAsia="Times New Roman" w:hAnsi="Times New Roman" w:cs="Times New Roman"/>
+          <w:sz w:val="24"/>
+          <w:szCs w:val="20"/>
+          <w:lang w:eastAsia="hu-HU"/>
+        </w:rPr>
+        <w:drawing>
+          <wp:inline distT="0" distB="0" distL="0" distR="0" wp14:anchorId="04FA5596" wp14:editId="12B21C29">
+            <wp:extent cx="4404742" cy="2751058"/>
+            <wp:effectExtent l="0" t="0" r="0" b="0"/>
+            <wp:docPr id="1590344457" name="Kép 1" descr="A képen szöveg, képernyőkép, Betűtípus, szám látható&#10;&#10;Automatikusan generált leírás"/>
+            <wp:cNvGraphicFramePr>
+              <a:graphicFrameLocks xmlns:a="http://schemas.openxmlformats.org/drawingml/2006/main" noChangeAspect="1"/>
+            </wp:cNvGraphicFramePr>
+            <a:graphic xmlns:a="http://schemas.openxmlformats.org/drawingml/2006/main">
+              <a:graphicData uri="http://schemas.openxmlformats.org/drawingml/2006/picture">
+                <pic:pic xmlns:pic="http://schemas.openxmlformats.org/drawingml/2006/picture">
+                  <pic:nvPicPr>
+                    <pic:cNvPr id="1590344457" name="Kép 1" descr="A képen szöveg, képernyőkép, Betűtípus, szám látható&#10;&#10;Automatikusan generált leírás"/>
+                    <pic:cNvPicPr/>
+                  </pic:nvPicPr>
+                  <pic:blipFill>
+                    <a:blip r:embed="rId12"/>
+                    <a:stretch>
+                      <a:fillRect/>
+                    </a:stretch>
+                  </pic:blipFill>
+                  <pic:spPr>
+                    <a:xfrm>
+                      <a:off x="0" y="0"/>
+                      <a:ext cx="4404742" cy="2751058"/>
+                    </a:xfrm>
+                    <a:prstGeom prst="rect">
+                      <a:avLst/>
+                    </a:prstGeom>
+                  </pic:spPr>
+                </pic:pic>
+              </a:graphicData>
+            </a:graphic>
+          </wp:inline>
+        </w:drawing>
+      </w:r>
+    </w:p>
+    <w:p>
+      <w:pPr>
+        <w:spacing w:after="200" w:line="276" w:lineRule="auto"/>
+        <w:rPr>
+          <w:rFonts w:ascii="Times New Roman" w:eastAsia="Times New Roman" w:hAnsi="Times New Roman" w:cs="Times New Roman"/>
+          <w:sz w:val="24"/>
+          <w:szCs w:val="20"/>
+          <w:lang w:eastAsia="hu-HU"/>
+        </w:rPr>
+      </w:pPr>
+      <w:r>
+        <w:rPr>
+          <w:rFonts w:ascii="Times New Roman" w:eastAsia="Times New Roman" w:hAnsi="Times New Roman" w:cs="Times New Roman"/>
+          <w:sz w:val="24"/>
+          <w:szCs w:val="20"/>
+          <w:lang w:eastAsia="hu-HU"/>
+        </w:rPr>
+        <w:lastRenderedPageBreak/>
+        <w:drawing>
+          <wp:inline distT="0" distB="0" distL="0" distR="0" wp14:anchorId="45B77771" wp14:editId="2A6E07A3">
+            <wp:extent cx="4709568" cy="4488569"/>
+            <wp:effectExtent l="0" t="0" r="0" b="7620"/>
+            <wp:docPr id="675302586" name="Kép 1" descr="A képen szöveg, képernyőkép, Betűtípus, szám látható&#10;&#10;Automatikusan generált leírás"/>
+            <wp:cNvGraphicFramePr>
+              <a:graphicFrameLocks xmlns:a="http://schemas.openxmlformats.org/drawingml/2006/main" noChangeAspect="1"/>
+            </wp:cNvGraphicFramePr>
+            <a:graphic xmlns:a="http://schemas.openxmlformats.org/drawingml/2006/main">
+              <a:graphicData uri="http://schemas.openxmlformats.org/drawingml/2006/picture">
+                <pic:pic xmlns:pic="http://schemas.openxmlformats.org/drawingml/2006/picture">
+                  <pic:nvPicPr>
+                    <pic:cNvPr id="675302586" name="Kép 1" descr="A képen szöveg, képernyőkép, Betűtípus, szám látható&#10;&#10;Automatikusan generált leírás"/>
+                    <pic:cNvPicPr/>
+                  </pic:nvPicPr>
+                  <pic:blipFill>
+                    <a:blip r:embed="rId13"/>
+                    <a:stretch>
+                      <a:fillRect/>
+                    </a:stretch>
+                  </pic:blipFill>
+                  <pic:spPr>
+                    <a:xfrm>
+                      <a:off x="0" y="0"/>
+                      <a:ext cx="4709568" cy="4488569"/>
+                    </a:xfrm>
+                    <a:prstGeom prst="rect">
+                      <a:avLst/>
+                    </a:prstGeom>
+                  </pic:spPr>
+                </pic:pic>
+              </a:graphicData>
+            </a:graphic>
+          </wp:inline>
+        </w:drawing>
+      </w:r>
+    </w:p>
+    <w:p>
+      <w:pPr>
+        <w:spacing w:after="200" w:line="276" w:lineRule="auto"/>
+        <w:rPr>
+          <w:rFonts w:ascii="Times New Roman" w:eastAsia="Times New Roman" w:hAnsi="Times New Roman" w:cs="Times New Roman"/>
+          <w:sz w:val="24"/>
+          <w:szCs w:val="20"/>
+          <w:lang w:eastAsia="hu-HU"/>
+        </w:rPr>
+      </w:pPr>
+    </w:p>
+    <w:p>
+      <w:pPr>
+        <w:spacing w:after="200" w:line="276" w:lineRule="auto"/>
+        <w:rPr>
+          <w:rFonts w:ascii="Times New Roman" w:eastAsia="Times New Roman" w:hAnsi="Times New Roman" w:cs="Times New Roman"/>
+          <w:sz w:val="24"/>
+          <w:szCs w:val="20"/>
+          <w:lang w:eastAsia="hu-HU"/>
+        </w:rPr>
+      </w:pPr>
+    </w:p>
+    <w:p>
+      <w:pPr>
+        <w:spacing w:after="200" w:line="276" w:lineRule="auto"/>
+        <w:rPr>
+          <w:rFonts w:ascii="Times New Roman" w:eastAsia="Times New Roman" w:hAnsi="Times New Roman" w:cs="Times New Roman"/>
+          <w:sz w:val="24"/>
+          <w:szCs w:val="20"/>
+          <w:lang w:eastAsia="hu-HU"/>
+        </w:rPr>
+      </w:pPr>
+    </w:p>
+    <w:p>
+      <w:pPr>
+        <w:spacing w:after="200" w:line="276" w:lineRule="auto"/>
+        <w:rPr>
+          <w:rFonts w:ascii="Times New Roman" w:eastAsia="Times New Roman" w:hAnsi="Times New Roman" w:cs="Times New Roman"/>
+          <w:sz w:val="24"/>
+          <w:szCs w:val="20"/>
+          <w:lang w:eastAsia="hu-HU"/>
+        </w:rPr>
+      </w:pPr>
+    </w:p>
+    <w:p>
+      <w:pPr>
+        <w:spacing w:after="200" w:line="276" w:lineRule="auto"/>
+        <w:rPr>
+          <w:rFonts w:ascii="Times New Roman" w:eastAsia="Times New Roman" w:hAnsi="Times New Roman" w:cs="Times New Roman"/>
+          <w:sz w:val="24"/>
+          <w:szCs w:val="20"/>
+          <w:lang w:eastAsia="hu-HU"/>
+        </w:rPr>
+        <w:sectPr>
+          <w:headerReference w:type="default" r:id="rId14"/>
+          <w:pgSz w:w="11906" w:h="16838"/>
+          <w:pgMar w:top="567" w:right="1418" w:bottom="567" w:left="1418" w:header="709" w:footer="709" w:gutter="0"/>
+          <w:cols w:space="708"/>
+          <w:docGrid w:linePitch="360"/>
+        </w:sectPr>
+      </w:pPr>
+    </w:p>
+    <w:p>
+      <w:pPr>
+        <w:spacing w:after="200" w:line="276" w:lineRule="auto"/>
+        <w:rPr>
+          <w:rFonts w:ascii="Times New Roman" w:eastAsia="Times New Roman" w:hAnsi="Times New Roman" w:cs="Times New Roman"/>
+          <w:sz w:val="24"/>
+          <w:szCs w:val="20"/>
+          <w:lang w:eastAsia="hu-HU"/>
+        </w:rPr>
+      </w:pPr>
     </w:p>
     <w:sectPr>
-      <w:headerReference w:type="default" r:id="rId9"/>
       <w:pgSz w:w="11906" w:h="16838"/>
       <w:pgMar w:top="567" w:right="1418" w:bottom="567" w:left="1418" w:header="709" w:footer="709" w:gutter="0"/>
       <w:cols w:space="708"/>
@@ -2321,7 +2941,7 @@
 </file>
 
 <file path=word/endnotes.xml><?xml version="1.0" encoding="utf-8"?>
-<w:endnotes xmlns:wpc="http://schemas.microsoft.com/office/word/2010/wordprocessingCanvas" xmlns:cx="http://schemas.microsoft.com/office/drawing/2014/chartex" xmlns:cx1="http://schemas.microsoft.com/office/drawing/2015/9/8/chartex" xmlns:cx2="http://schemas.microsoft.com/office/drawing/2015/10/21/chartex" xmlns:cx3="http://schemas.microsoft.com/office/drawing/2016/5/9/chartex" xmlns:cx4="http://schemas.microsoft.com/office/drawing/2016/5/10/chartex" xmlns:cx5="http://schemas.microsoft.com/office/drawing/2016/5/11/chartex" xmlns:cx6="http://schemas.microsoft.com/office/drawing/2016/5/12/chartex" xmlns:cx7="http://schemas.microsoft.com/office/drawing/2016/5/13/chartex" xmlns:cx8="http://schemas.microsoft.com/office/drawing/2016/5/14/chartex" xmlns:mc="http://schemas.openxmlformats.org/markup-compatibility/2006" xmlns:aink="http://schemas.microsoft.com/office/drawing/2016/ink" xmlns:am3d="http://schemas.microsoft.com/office/drawing/2017/model3d" xmlns:o="urn:schemas-microsoft-com:office:office" xmlns:r="http://schemas.openxmlformats.org/officeDocument/2006/relationships" xmlns:m="http://schemas.openxmlformats.org/officeDocument/2006/math" xmlns:v="urn:schemas-microsoft-com:vml" xmlns:wp14="http://schemas.microsoft.com/office/word/2010/wordprocessingDrawing" xmlns:wp="http://schemas.openxmlformats.org/drawingml/2006/wordprocessingDrawing" xmlns:w10="urn:schemas-microsoft-com:office:word" xmlns:w="http://schemas.openxmlformats.org/wordprocessingml/2006/main" xmlns:w14="http://schemas.microsoft.com/office/word/2010/wordml" xmlns:w15="http://schemas.microsoft.com/office/word/2012/wordml" xmlns:w16cid="http://schemas.microsoft.com/office/word/2016/wordml/cid" xmlns:w16se="http://schemas.microsoft.com/office/word/2015/wordml/symex" xmlns:wpg="http://schemas.microsoft.com/office/word/2010/wordprocessingGroup" xmlns:wpi="http://schemas.microsoft.com/office/word/2010/wordprocessingInk" xmlns:wne="http://schemas.microsoft.com/office/word/2006/wordml" xmlns:wps="http://schemas.microsoft.com/office/word/2010/wordprocessingShape" mc:Ignorable="w14 w15 w16se w16cid wp14">
+<w:endnotes xmlns:wpc="http://schemas.microsoft.com/office/word/2010/wordprocessingCanvas" xmlns:cx="http://schemas.microsoft.com/office/drawing/2014/chartex" xmlns:cx1="http://schemas.microsoft.com/office/drawing/2015/9/8/chartex" xmlns:cx2="http://schemas.microsoft.com/office/drawing/2015/10/21/chartex" xmlns:cx3="http://schemas.microsoft.com/office/drawing/2016/5/9/chartex" xmlns:cx4="http://schemas.microsoft.com/office/drawing/2016/5/10/chartex" xmlns:cx5="http://schemas.microsoft.com/office/drawing/2016/5/11/chartex" xmlns:cx6="http://schemas.microsoft.com/office/drawing/2016/5/12/chartex" xmlns:cx7="http://schemas.microsoft.com/office/drawing/2016/5/13/chartex" xmlns:cx8="http://schemas.microsoft.com/office/drawing/2016/5/14/chartex" xmlns:mc="http://schemas.openxmlformats.org/markup-compatibility/2006" xmlns:aink="http://schemas.microsoft.com/office/drawing/2016/ink" xmlns:am3d="http://schemas.microsoft.com/office/drawing/2017/model3d" xmlns:o="urn:schemas-microsoft-com:office:office" xmlns:oel="http://schemas.microsoft.com/office/2019/extlst" xmlns:r="http://schemas.openxmlformats.org/officeDocument/2006/relationships" xmlns:m="http://schemas.openxmlformats.org/officeDocument/2006/math" xmlns:v="urn:schemas-microsoft-com:vml" xmlns:wp14="http://schemas.microsoft.com/office/word/2010/wordprocessingDrawing" xmlns:wp="http://schemas.openxmlformats.org/drawingml/2006/wordprocessingDrawing" xmlns:w10="urn:schemas-microsoft-com:office:word" xmlns:w="http://schemas.openxmlformats.org/wordprocessingml/2006/main" xmlns:w14="http://schemas.microsoft.com/office/word/2010/wordml" xmlns:w15="http://schemas.microsoft.com/office/word/2012/wordml" xmlns:w16cex="http://schemas.microsoft.com/office/word/2018/wordml/cex" xmlns:w16cid="http://schemas.microsoft.com/office/word/2016/wordml/cid" xmlns:w16="http://schemas.microsoft.com/office/word/2018/wordml" xmlns:w16sdtdh="http://schemas.microsoft.com/office/word/2020/wordml/sdtdatahash" xmlns:w16se="http://schemas.microsoft.com/office/word/2015/wordml/symex" xmlns:wpg="http://schemas.microsoft.com/office/word/2010/wordprocessingGroup" xmlns:wpi="http://schemas.microsoft.com/office/word/2010/wordprocessingInk" xmlns:wne="http://schemas.microsoft.com/office/word/2006/wordml" xmlns:wps="http://schemas.microsoft.com/office/word/2010/wordprocessingShape" mc:Ignorable="w14 w15 w16se w16cid w16 w16cex w16sdtdh wp14">
   <w:endnote w:type="separator" w:id="-1">
     <w:p>
       <w:pPr>
@@ -2345,8 +2965,50 @@
 </w:endnotes>
 </file>
 
+<file path=word/footer1.xml><?xml version="1.0" encoding="utf-8"?>
+<w:ftr xmlns:wpc="http://schemas.microsoft.com/office/word/2010/wordprocessingCanvas" xmlns:cx="http://schemas.microsoft.com/office/drawing/2014/chartex" xmlns:cx1="http://schemas.microsoft.com/office/drawing/2015/9/8/chartex" xmlns:cx2="http://schemas.microsoft.com/office/drawing/2015/10/21/chartex" xmlns:cx3="http://schemas.microsoft.com/office/drawing/2016/5/9/chartex" xmlns:cx4="http://schemas.microsoft.com/office/drawing/2016/5/10/chartex" xmlns:cx5="http://schemas.microsoft.com/office/drawing/2016/5/11/chartex" xmlns:cx6="http://schemas.microsoft.com/office/drawing/2016/5/12/chartex" xmlns:cx7="http://schemas.microsoft.com/office/drawing/2016/5/13/chartex" xmlns:cx8="http://schemas.microsoft.com/office/drawing/2016/5/14/chartex" xmlns:mc="http://schemas.openxmlformats.org/markup-compatibility/2006" xmlns:aink="http://schemas.microsoft.com/office/drawing/2016/ink" xmlns:am3d="http://schemas.microsoft.com/office/drawing/2017/model3d" xmlns:o="urn:schemas-microsoft-com:office:office" xmlns:oel="http://schemas.microsoft.com/office/2019/extlst" xmlns:r="http://schemas.openxmlformats.org/officeDocument/2006/relationships" xmlns:m="http://schemas.openxmlformats.org/officeDocument/2006/math" xmlns:v="urn:schemas-microsoft-com:vml" xmlns:wp14="http://schemas.microsoft.com/office/word/2010/wordprocessingDrawing" xmlns:wp="http://schemas.openxmlformats.org/drawingml/2006/wordprocessingDrawing" xmlns:w10="urn:schemas-microsoft-com:office:word" xmlns:w="http://schemas.openxmlformats.org/wordprocessingml/2006/main" xmlns:w14="http://schemas.microsoft.com/office/word/2010/wordml" xmlns:w15="http://schemas.microsoft.com/office/word/2012/wordml" xmlns:w16cex="http://schemas.microsoft.com/office/word/2018/wordml/cex" xmlns:w16cid="http://schemas.microsoft.com/office/word/2016/wordml/cid" xmlns:w16="http://schemas.microsoft.com/office/word/2018/wordml" xmlns:w16sdtdh="http://schemas.microsoft.com/office/word/2020/wordml/sdtdatahash" xmlns:w16se="http://schemas.microsoft.com/office/word/2015/wordml/symex" xmlns:wpg="http://schemas.microsoft.com/office/word/2010/wordprocessingGroup" xmlns:wpi="http://schemas.microsoft.com/office/word/2010/wordprocessingInk" xmlns:wne="http://schemas.microsoft.com/office/word/2006/wordml" xmlns:wps="http://schemas.microsoft.com/office/word/2010/wordprocessingShape" mc:Ignorable="w14 w15 w16se w16cid w16 w16cex w16sdtdh wp14">
+  <w:sdt>
+    <w:sdtPr>
+      <w:id w:val="-957646430"/>
+      <w:docPartObj>
+        <w:docPartGallery w:val="Page Numbers (Bottom of Page)"/>
+        <w:docPartUnique/>
+      </w:docPartObj>
+    </w:sdtPr>
+    <w:sdtContent>
+      <w:p>
+        <w:pPr>
+          <w:pStyle w:val="llb"/>
+          <w:jc w:val="center"/>
+        </w:pPr>
+        <w:r>
+          <w:fldChar w:fldCharType="begin"/>
+        </w:r>
+        <w:r>
+          <w:instrText>PAGE   \* MERGEFORMAT</w:instrText>
+        </w:r>
+        <w:r>
+          <w:fldChar w:fldCharType="separate"/>
+        </w:r>
+        <w:r>
+          <w:t>2</w:t>
+        </w:r>
+        <w:r>
+          <w:fldChar w:fldCharType="end"/>
+        </w:r>
+      </w:p>
+    </w:sdtContent>
+  </w:sdt>
+  <w:p>
+    <w:pPr>
+      <w:pStyle w:val="llb"/>
+    </w:pPr>
+  </w:p>
+</w:ftr>
+</file>
+
 <file path=word/footnotes.xml><?xml version="1.0" encoding="utf-8"?>
-<w:footnotes xmlns:wpc="http://schemas.microsoft.com/office/word/2010/wordprocessingCanvas" xmlns:cx="http://schemas.microsoft.com/office/drawing/2014/chartex" xmlns:cx1="http://schemas.microsoft.com/office/drawing/2015/9/8/chartex" xmlns:cx2="http://schemas.microsoft.com/office/drawing/2015/10/21/chartex" xmlns:cx3="http://schemas.microsoft.com/office/drawing/2016/5/9/chartex" xmlns:cx4="http://schemas.microsoft.com/office/drawing/2016/5/10/chartex" xmlns:cx5="http://schemas.microsoft.com/office/drawing/2016/5/11/chartex" xmlns:cx6="http://schemas.microsoft.com/office/drawing/2016/5/12/chartex" xmlns:cx7="http://schemas.microsoft.com/office/drawing/2016/5/13/chartex" xmlns:cx8="http://schemas.microsoft.com/office/drawing/2016/5/14/chartex" xmlns:mc="http://schemas.openxmlformats.org/markup-compatibility/2006" xmlns:aink="http://schemas.microsoft.com/office/drawing/2016/ink" xmlns:am3d="http://schemas.microsoft.com/office/drawing/2017/model3d" xmlns:o="urn:schemas-microsoft-com:office:office" xmlns:r="http://schemas.openxmlformats.org/officeDocument/2006/relationships" xmlns:m="http://schemas.openxmlformats.org/officeDocument/2006/math" xmlns:v="urn:schemas-microsoft-com:vml" xmlns:wp14="http://schemas.microsoft.com/office/word/2010/wordprocessingDrawing" xmlns:wp="http://schemas.openxmlformats.org/drawingml/2006/wordprocessingDrawing" xmlns:w10="urn:schemas-microsoft-com:office:word" xmlns:w="http://schemas.openxmlformats.org/wordprocessingml/2006/main" xmlns:w14="http://schemas.microsoft.com/office/word/2010/wordml" xmlns:w15="http://schemas.microsoft.com/office/word/2012/wordml" xmlns:w16cid="http://schemas.microsoft.com/office/word/2016/wordml/cid" xmlns:w16se="http://schemas.microsoft.com/office/word/2015/wordml/symex" xmlns:wpg="http://schemas.microsoft.com/office/word/2010/wordprocessingGroup" xmlns:wpi="http://schemas.microsoft.com/office/word/2010/wordprocessingInk" xmlns:wne="http://schemas.microsoft.com/office/word/2006/wordml" xmlns:wps="http://schemas.microsoft.com/office/word/2010/wordprocessingShape" mc:Ignorable="w14 w15 w16se w16cid wp14">
+<w:footnotes xmlns:wpc="http://schemas.microsoft.com/office/word/2010/wordprocessingCanvas" xmlns:cx="http://schemas.microsoft.com/office/drawing/2014/chartex" xmlns:cx1="http://schemas.microsoft.com/office/drawing/2015/9/8/chartex" xmlns:cx2="http://schemas.microsoft.com/office/drawing/2015/10/21/chartex" xmlns:cx3="http://schemas.microsoft.com/office/drawing/2016/5/9/chartex" xmlns:cx4="http://schemas.microsoft.com/office/drawing/2016/5/10/chartex" xmlns:cx5="http://schemas.microsoft.com/office/drawing/2016/5/11/chartex" xmlns:cx6="http://schemas.microsoft.com/office/drawing/2016/5/12/chartex" xmlns:cx7="http://schemas.microsoft.com/office/drawing/2016/5/13/chartex" xmlns:cx8="http://schemas.microsoft.com/office/drawing/2016/5/14/chartex" xmlns:mc="http://schemas.openxmlformats.org/markup-compatibility/2006" xmlns:aink="http://schemas.microsoft.com/office/drawing/2016/ink" xmlns:am3d="http://schemas.microsoft.com/office/drawing/2017/model3d" xmlns:o="urn:schemas-microsoft-com:office:office" xmlns:oel="http://schemas.microsoft.com/office/2019/extlst" xmlns:r="http://schemas.openxmlformats.org/officeDocument/2006/relationships" xmlns:m="http://schemas.openxmlformats.org/officeDocument/2006/math" xmlns:v="urn:schemas-microsoft-com:vml" xmlns:wp14="http://schemas.microsoft.com/office/word/2010/wordprocessingDrawing" xmlns:wp="http://schemas.openxmlformats.org/drawingml/2006/wordprocessingDrawing" xmlns:w10="urn:schemas-microsoft-com:office:word" xmlns:w="http://schemas.openxmlformats.org/wordprocessingml/2006/main" xmlns:w14="http://schemas.microsoft.com/office/word/2010/wordml" xmlns:w15="http://schemas.microsoft.com/office/word/2012/wordml" xmlns:w16cex="http://schemas.microsoft.com/office/word/2018/wordml/cex" xmlns:w16cid="http://schemas.microsoft.com/office/word/2016/wordml/cid" xmlns:w16="http://schemas.microsoft.com/office/word/2018/wordml" xmlns:w16sdtdh="http://schemas.microsoft.com/office/word/2020/wordml/sdtdatahash" xmlns:w16se="http://schemas.microsoft.com/office/word/2015/wordml/symex" xmlns:wpg="http://schemas.microsoft.com/office/word/2010/wordprocessingGroup" xmlns:wpi="http://schemas.microsoft.com/office/word/2010/wordprocessingInk" xmlns:wne="http://schemas.microsoft.com/office/word/2006/wordml" xmlns:wps="http://schemas.microsoft.com/office/word/2010/wordprocessingShape" mc:Ignorable="w14 w15 w16se w16cid w16 w16cex w16sdtdh wp14">
   <w:footnote w:type="separator" w:id="-1">
     <w:p>
       <w:pPr>
@@ -2403,7 +3065,7 @@
 </file>
 
 <file path=word/header1.xml><?xml version="1.0" encoding="utf-8"?>
-<w:hdr xmlns:wpc="http://schemas.microsoft.com/office/word/2010/wordprocessingCanvas" xmlns:cx="http://schemas.microsoft.com/office/drawing/2014/chartex" xmlns:cx1="http://schemas.microsoft.com/office/drawing/2015/9/8/chartex" xmlns:cx2="http://schemas.microsoft.com/office/drawing/2015/10/21/chartex" xmlns:cx3="http://schemas.microsoft.com/office/drawing/2016/5/9/chartex" xmlns:cx4="http://schemas.microsoft.com/office/drawing/2016/5/10/chartex" xmlns:cx5="http://schemas.microsoft.com/office/drawing/2016/5/11/chartex" xmlns:cx6="http://schemas.microsoft.com/office/drawing/2016/5/12/chartex" xmlns:cx7="http://schemas.microsoft.com/office/drawing/2016/5/13/chartex" xmlns:cx8="http://schemas.microsoft.com/office/drawing/2016/5/14/chartex" xmlns:mc="http://schemas.openxmlformats.org/markup-compatibility/2006" xmlns:aink="http://schemas.microsoft.com/office/drawing/2016/ink" xmlns:am3d="http://schemas.microsoft.com/office/drawing/2017/model3d" xmlns:o="urn:schemas-microsoft-com:office:office" xmlns:r="http://schemas.openxmlformats.org/officeDocument/2006/relationships" xmlns:m="http://schemas.openxmlformats.org/officeDocument/2006/math" xmlns:v="urn:schemas-microsoft-com:vml" xmlns:wp14="http://schemas.microsoft.com/office/word/2010/wordprocessingDrawing" xmlns:wp="http://schemas.openxmlformats.org/drawingml/2006/wordprocessingDrawing" xmlns:w10="urn:schemas-microsoft-com:office:word" xmlns:w="http://schemas.openxmlformats.org/wordprocessingml/2006/main" xmlns:w14="http://schemas.microsoft.com/office/word/2010/wordml" xmlns:w15="http://schemas.microsoft.com/office/word/2012/wordml" xmlns:w16cid="http://schemas.microsoft.com/office/word/2016/wordml/cid" xmlns:w16se="http://schemas.microsoft.com/office/word/2015/wordml/symex" xmlns:wpg="http://schemas.microsoft.com/office/word/2010/wordprocessingGroup" xmlns:wpi="http://schemas.microsoft.com/office/word/2010/wordprocessingInk" xmlns:wne="http://schemas.microsoft.com/office/word/2006/wordml" xmlns:wps="http://schemas.microsoft.com/office/word/2010/wordprocessingShape" mc:Ignorable="w14 w15 w16se w16cid wp14">
+<w:hdr xmlns:wpc="http://schemas.microsoft.com/office/word/2010/wordprocessingCanvas" xmlns:cx="http://schemas.microsoft.com/office/drawing/2014/chartex" xmlns:cx1="http://schemas.microsoft.com/office/drawing/2015/9/8/chartex" xmlns:cx2="http://schemas.microsoft.com/office/drawing/2015/10/21/chartex" xmlns:cx3="http://schemas.microsoft.com/office/drawing/2016/5/9/chartex" xmlns:cx4="http://schemas.microsoft.com/office/drawing/2016/5/10/chartex" xmlns:cx5="http://schemas.microsoft.com/office/drawing/2016/5/11/chartex" xmlns:cx6="http://schemas.microsoft.com/office/drawing/2016/5/12/chartex" xmlns:cx7="http://schemas.microsoft.com/office/drawing/2016/5/13/chartex" xmlns:cx8="http://schemas.microsoft.com/office/drawing/2016/5/14/chartex" xmlns:mc="http://schemas.openxmlformats.org/markup-compatibility/2006" xmlns:aink="http://schemas.microsoft.com/office/drawing/2016/ink" xmlns:am3d="http://schemas.microsoft.com/office/drawing/2017/model3d" xmlns:o="urn:schemas-microsoft-com:office:office" xmlns:oel="http://schemas.microsoft.com/office/2019/extlst" xmlns:r="http://schemas.openxmlformats.org/officeDocument/2006/relationships" xmlns:m="http://schemas.openxmlformats.org/officeDocument/2006/math" xmlns:v="urn:schemas-microsoft-com:vml" xmlns:wp14="http://schemas.microsoft.com/office/word/2010/wordprocessingDrawing" xmlns:wp="http://schemas.openxmlformats.org/drawingml/2006/wordprocessingDrawing" xmlns:w10="urn:schemas-microsoft-com:office:word" xmlns:w="http://schemas.openxmlformats.org/wordprocessingml/2006/main" xmlns:w14="http://schemas.microsoft.com/office/word/2010/wordml" xmlns:w15="http://schemas.microsoft.com/office/word/2012/wordml" xmlns:w16cex="http://schemas.microsoft.com/office/word/2018/wordml/cex" xmlns:w16cid="http://schemas.microsoft.com/office/word/2016/wordml/cid" xmlns:w16="http://schemas.microsoft.com/office/word/2018/wordml" xmlns:w16sdtdh="http://schemas.microsoft.com/office/word/2020/wordml/sdtdatahash" xmlns:w16se="http://schemas.microsoft.com/office/word/2015/wordml/symex" xmlns:wpg="http://schemas.microsoft.com/office/word/2010/wordprocessingGroup" xmlns:wpi="http://schemas.microsoft.com/office/word/2010/wordprocessingInk" xmlns:wne="http://schemas.microsoft.com/office/word/2006/wordml" xmlns:wps="http://schemas.microsoft.com/office/word/2010/wordprocessingShape" mc:Ignorable="w14 w15 w16se w16cid w16 w16cex w16sdtdh wp14">
   <w:p>
     <w:pPr>
       <w:pStyle w:val="lfej"/>
@@ -2415,7 +3077,7 @@
         <w:noProof/>
         <w:lang w:eastAsia="hu-HU"/>
       </w:rPr>
-      <w:pict>
+      <w:pict w14:anchorId="0C6487E4">
         <v:shapetype id="_x0000_t75" coordsize="21600,21600" o:spt="75" o:preferrelative="t" path="m@4@5l@4@11@9@11@9@5xe" filled="f" stroked="f">
           <v:stroke joinstyle="miter"/>
           <v:formulas>
@@ -2435,7 +3097,7 @@
           <v:path o:extrusionok="f" gradientshapeok="t" o:connecttype="rect"/>
           <o:lock v:ext="edit" aspectratio="t"/>
         </v:shapetype>
-        <v:shape id="_x0000_i1030" type="#_x0000_t75" style="width:453.15pt;height:112.7pt">
+        <v:shape id="_x0000_i1044" type="#_x0000_t75" style="width:453.2pt;height:112.55pt">
           <v:imagedata r:id="rId1" o:title="Jedlik_fejleces_papir"/>
         </v:shape>
       </w:pict>
@@ -2444,8 +3106,140 @@
 </w:hdr>
 </file>
 
+<file path=word/header2.xml><?xml version="1.0" encoding="utf-8"?>
+<w:hdr xmlns:wpc="http://schemas.microsoft.com/office/word/2010/wordprocessingCanvas" xmlns:cx="http://schemas.microsoft.com/office/drawing/2014/chartex" xmlns:cx1="http://schemas.microsoft.com/office/drawing/2015/9/8/chartex" xmlns:cx2="http://schemas.microsoft.com/office/drawing/2015/10/21/chartex" xmlns:cx3="http://schemas.microsoft.com/office/drawing/2016/5/9/chartex" xmlns:cx4="http://schemas.microsoft.com/office/drawing/2016/5/10/chartex" xmlns:cx5="http://schemas.microsoft.com/office/drawing/2016/5/11/chartex" xmlns:cx6="http://schemas.microsoft.com/office/drawing/2016/5/12/chartex" xmlns:cx7="http://schemas.microsoft.com/office/drawing/2016/5/13/chartex" xmlns:cx8="http://schemas.microsoft.com/office/drawing/2016/5/14/chartex" xmlns:mc="http://schemas.openxmlformats.org/markup-compatibility/2006" xmlns:aink="http://schemas.microsoft.com/office/drawing/2016/ink" xmlns:am3d="http://schemas.microsoft.com/office/drawing/2017/model3d" xmlns:o="urn:schemas-microsoft-com:office:office" xmlns:oel="http://schemas.microsoft.com/office/2019/extlst" xmlns:r="http://schemas.openxmlformats.org/officeDocument/2006/relationships" xmlns:m="http://schemas.openxmlformats.org/officeDocument/2006/math" xmlns:v="urn:schemas-microsoft-com:vml" xmlns:wp14="http://schemas.microsoft.com/office/word/2010/wordprocessingDrawing" xmlns:wp="http://schemas.openxmlformats.org/drawingml/2006/wordprocessingDrawing" xmlns:w10="urn:schemas-microsoft-com:office:word" xmlns:w="http://schemas.openxmlformats.org/wordprocessingml/2006/main" xmlns:w14="http://schemas.microsoft.com/office/word/2010/wordml" xmlns:w15="http://schemas.microsoft.com/office/word/2012/wordml" xmlns:w16cex="http://schemas.microsoft.com/office/word/2018/wordml/cex" xmlns:w16cid="http://schemas.microsoft.com/office/word/2016/wordml/cid" xmlns:w16="http://schemas.microsoft.com/office/word/2018/wordml" xmlns:w16sdtdh="http://schemas.microsoft.com/office/word/2020/wordml/sdtdatahash" xmlns:w16se="http://schemas.microsoft.com/office/word/2015/wordml/symex" xmlns:wpg="http://schemas.microsoft.com/office/word/2010/wordprocessingGroup" xmlns:wpi="http://schemas.microsoft.com/office/word/2010/wordprocessingInk" xmlns:wne="http://schemas.microsoft.com/office/word/2006/wordml" xmlns:wps="http://schemas.microsoft.com/office/word/2010/wordprocessingShape" mc:Ignorable="w14 w15 w16se w16cid w16 w16cex w16sdtdh wp14">
+  <w:p>
+    <w:pPr>
+      <w:pStyle w:val="lfej"/>
+      <w:spacing w:after="120"/>
+      <w:jc w:val="center"/>
+    </w:pPr>
+  </w:p>
+</w:hdr>
+</file>
+
+<file path=word/header3.xml><?xml version="1.0" encoding="utf-8"?>
+<w:hdr xmlns:wpc="http://schemas.microsoft.com/office/word/2010/wordprocessingCanvas" xmlns:cx="http://schemas.microsoft.com/office/drawing/2014/chartex" xmlns:cx1="http://schemas.microsoft.com/office/drawing/2015/9/8/chartex" xmlns:cx2="http://schemas.microsoft.com/office/drawing/2015/10/21/chartex" xmlns:cx3="http://schemas.microsoft.com/office/drawing/2016/5/9/chartex" xmlns:cx4="http://schemas.microsoft.com/office/drawing/2016/5/10/chartex" xmlns:cx5="http://schemas.microsoft.com/office/drawing/2016/5/11/chartex" xmlns:cx6="http://schemas.microsoft.com/office/drawing/2016/5/12/chartex" xmlns:cx7="http://schemas.microsoft.com/office/drawing/2016/5/13/chartex" xmlns:cx8="http://schemas.microsoft.com/office/drawing/2016/5/14/chartex" xmlns:mc="http://schemas.openxmlformats.org/markup-compatibility/2006" xmlns:aink="http://schemas.microsoft.com/office/drawing/2016/ink" xmlns:am3d="http://schemas.microsoft.com/office/drawing/2017/model3d" xmlns:o="urn:schemas-microsoft-com:office:office" xmlns:oel="http://schemas.microsoft.com/office/2019/extlst" xmlns:r="http://schemas.openxmlformats.org/officeDocument/2006/relationships" xmlns:m="http://schemas.openxmlformats.org/officeDocument/2006/math" xmlns:v="urn:schemas-microsoft-com:vml" xmlns:wp14="http://schemas.microsoft.com/office/word/2010/wordprocessingDrawing" xmlns:wp="http://schemas.openxmlformats.org/drawingml/2006/wordprocessingDrawing" xmlns:w10="urn:schemas-microsoft-com:office:word" xmlns:w="http://schemas.openxmlformats.org/wordprocessingml/2006/main" xmlns:w14="http://schemas.microsoft.com/office/word/2010/wordml" xmlns:w15="http://schemas.microsoft.com/office/word/2012/wordml" xmlns:w16cex="http://schemas.microsoft.com/office/word/2018/wordml/cex" xmlns:w16cid="http://schemas.microsoft.com/office/word/2016/wordml/cid" xmlns:w16="http://schemas.microsoft.com/office/word/2018/wordml" xmlns:w16sdtdh="http://schemas.microsoft.com/office/word/2020/wordml/sdtdatahash" xmlns:w16se="http://schemas.microsoft.com/office/word/2015/wordml/symex" xmlns:wpg="http://schemas.microsoft.com/office/word/2010/wordprocessingGroup" xmlns:wpi="http://schemas.microsoft.com/office/word/2010/wordprocessingInk" xmlns:wne="http://schemas.microsoft.com/office/word/2006/wordml" xmlns:wps="http://schemas.microsoft.com/office/word/2010/wordprocessingShape" mc:Ignorable="w14 w15 w16se w16cid w16 w16cex w16sdtdh wp14">
+  <w:p>
+    <w:pPr>
+      <w:pStyle w:val="lfej"/>
+      <w:tabs>
+        <w:tab w:val="clear" w:pos="4536"/>
+        <w:tab w:val="clear" w:pos="9072"/>
+        <w:tab w:val="left" w:pos="4036"/>
+      </w:tabs>
+      <w:spacing w:after="120"/>
+      <w:jc w:val="right"/>
+    </w:pPr>
+    <w:r>
+      <w:rPr>
+        <w:rFonts w:ascii="Times New Roman" w:hAnsi="Times New Roman" w:cs="Times New Roman"/>
+        <w:b/>
+        <w:i/>
+        <w:noProof/>
+        <w:sz w:val="20"/>
+        <w:szCs w:val="20"/>
+      </w:rPr>
+      <w:drawing>
+        <wp:anchor distT="0" distB="0" distL="114300" distR="114300" simplePos="0" relativeHeight="251658240" behindDoc="0" locked="0" layoutInCell="1" allowOverlap="1" wp14:anchorId="3AD88170" wp14:editId="531DADCD">
+          <wp:simplePos x="0" y="0"/>
+          <wp:positionH relativeFrom="margin">
+            <wp:posOffset>-207879</wp:posOffset>
+          </wp:positionH>
+          <wp:positionV relativeFrom="margin">
+            <wp:posOffset>-841976</wp:posOffset>
+          </wp:positionV>
+          <wp:extent cx="1949116" cy="573006"/>
+          <wp:effectExtent l="0" t="0" r="0" b="0"/>
+          <wp:wrapSquare wrapText="bothSides"/>
+          <wp:docPr id="853179511" name="Kép 853179511" descr="A képen Betűtípus, Grafika, Grafikus tervezés, szöveg látható&#10;&#10;Automatikusan generált leírás"/>
+          <wp:cNvGraphicFramePr>
+            <a:graphicFrameLocks xmlns:a="http://schemas.openxmlformats.org/drawingml/2006/main" noChangeAspect="1"/>
+          </wp:cNvGraphicFramePr>
+          <a:graphic xmlns:a="http://schemas.openxmlformats.org/drawingml/2006/main">
+            <a:graphicData uri="http://schemas.openxmlformats.org/drawingml/2006/picture">
+              <pic:pic xmlns:pic="http://schemas.openxmlformats.org/drawingml/2006/picture">
+                <pic:nvPicPr>
+                  <pic:cNvPr id="2144740564" name="Kép 2144740564" descr="A képen Betűtípus, Grafika, Grafikus tervezés, szöveg látható&#10;&#10;Automatikusan generált leírás"/>
+                  <pic:cNvPicPr>
+                    <a:picLocks noChangeAspect="1" noChangeArrowheads="1"/>
+                  </pic:cNvPicPr>
+                </pic:nvPicPr>
+                <pic:blipFill>
+                  <a:blip r:embed="rId1" cstate="print">
+                    <a:extLst>
+                      <a:ext uri="{28A0092B-C50C-407E-A947-70E740481C1C}">
+                        <a14:useLocalDpi xmlns:a14="http://schemas.microsoft.com/office/drawing/2010/main" val="0"/>
+                      </a:ext>
+                    </a:extLst>
+                  </a:blip>
+                  <a:srcRect/>
+                  <a:stretch>
+                    <a:fillRect/>
+                  </a:stretch>
+                </pic:blipFill>
+                <pic:spPr bwMode="auto">
+                  <a:xfrm>
+                    <a:off x="0" y="0"/>
+                    <a:ext cx="1949116" cy="573006"/>
+                  </a:xfrm>
+                  <a:prstGeom prst="rect">
+                    <a:avLst/>
+                  </a:prstGeom>
+                  <a:noFill/>
+                  <a:ln>
+                    <a:noFill/>
+                  </a:ln>
+                </pic:spPr>
+              </pic:pic>
+            </a:graphicData>
+          </a:graphic>
+        </wp:anchor>
+      </w:drawing>
+    </w:r>
+    <w:r>
+      <w:t>Vizsgaremek dokumentáció 2024 – Szoftverfejlesztő és tesztelő</w:t>
+    </w:r>
+  </w:p>
+  <w:p>
+    <w:pPr>
+      <w:pStyle w:val="lfej"/>
+      <w:spacing w:after="120"/>
+      <w:jc w:val="right"/>
+      <w:rPr>
+        <w:rFonts w:ascii="Times New Roman" w:hAnsi="Times New Roman" w:cs="Times New Roman"/>
+      </w:rPr>
+    </w:pPr>
+    <w:proofErr w:type="spellStart"/>
+    <w:r>
+      <w:rPr>
+        <w:rFonts w:ascii="Times New Roman" w:hAnsi="Times New Roman" w:cs="Times New Roman"/>
+      </w:rPr>
+      <w:t>Dezamics</w:t>
+    </w:r>
+    <w:proofErr w:type="spellEnd"/>
+    <w:r>
+      <w:rPr>
+        <w:rFonts w:ascii="Times New Roman" w:hAnsi="Times New Roman" w:cs="Times New Roman"/>
+      </w:rPr>
+      <w:t xml:space="preserve"> Bence, Joó Barnabás, Nyikos Kata</w:t>
+    </w:r>
+  </w:p>
+  <w:p>
+    <w:pPr>
+      <w:pStyle w:val="lfej"/>
+      <w:spacing w:after="120"/>
+      <w:jc w:val="right"/>
+      <w:rPr>
+        <w:rFonts w:ascii="Times New Roman" w:hAnsi="Times New Roman" w:cs="Times New Roman"/>
+      </w:rPr>
+    </w:pPr>
+  </w:p>
+</w:hdr>
+</file>
+
 <file path=word/numbering.xml><?xml version="1.0" encoding="utf-8"?>
-<w:numbering xmlns:wpc="http://schemas.microsoft.com/office/word/2010/wordprocessingCanvas" xmlns:cx="http://schemas.microsoft.com/office/drawing/2014/chartex" xmlns:cx1="http://schemas.microsoft.com/office/drawing/2015/9/8/chartex" xmlns:cx2="http://schemas.microsoft.com/office/drawing/2015/10/21/chartex" xmlns:cx3="http://schemas.microsoft.com/office/drawing/2016/5/9/chartex" xmlns:cx4="http://schemas.microsoft.com/office/drawing/2016/5/10/chartex" xmlns:cx5="http://schemas.microsoft.com/office/drawing/2016/5/11/chartex" xmlns:cx6="http://schemas.microsoft.com/office/drawing/2016/5/12/chartex" xmlns:cx7="http://schemas.microsoft.com/office/drawing/2016/5/13/chartex" xmlns:cx8="http://schemas.microsoft.com/office/drawing/2016/5/14/chartex" xmlns:mc="http://schemas.openxmlformats.org/markup-compatibility/2006" xmlns:aink="http://schemas.microsoft.com/office/drawing/2016/ink" xmlns:am3d="http://schemas.microsoft.com/office/drawing/2017/model3d" xmlns:o="urn:schemas-microsoft-com:office:office" xmlns:r="http://schemas.openxmlformats.org/officeDocument/2006/relationships" xmlns:m="http://schemas.openxmlformats.org/officeDocument/2006/math" xmlns:v="urn:schemas-microsoft-com:vml" xmlns:wp14="http://schemas.microsoft.com/office/word/2010/wordprocessingDrawing" xmlns:wp="http://schemas.openxmlformats.org/drawingml/2006/wordprocessingDrawing" xmlns:w10="urn:schemas-microsoft-com:office:word" xmlns:w="http://schemas.openxmlformats.org/wordprocessingml/2006/main" xmlns:w14="http://schemas.microsoft.com/office/word/2010/wordml" xmlns:w15="http://schemas.microsoft.com/office/word/2012/wordml" xmlns:w16cid="http://schemas.microsoft.com/office/word/2016/wordml/cid" xmlns:w16se="http://schemas.microsoft.com/office/word/2015/wordml/symex" xmlns:wpg="http://schemas.microsoft.com/office/word/2010/wordprocessingGroup" xmlns:wpi="http://schemas.microsoft.com/office/word/2010/wordprocessingInk" xmlns:wne="http://schemas.microsoft.com/office/word/2006/wordml" xmlns:wps="http://schemas.microsoft.com/office/word/2010/wordprocessingShape" mc:Ignorable="w14 w15 w16se w16cid wp14">
+<w:numbering xmlns:wpc="http://schemas.microsoft.com/office/word/2010/wordprocessingCanvas" xmlns:cx="http://schemas.microsoft.com/office/drawing/2014/chartex" xmlns:cx1="http://schemas.microsoft.com/office/drawing/2015/9/8/chartex" xmlns:cx2="http://schemas.microsoft.com/office/drawing/2015/10/21/chartex" xmlns:cx3="http://schemas.microsoft.com/office/drawing/2016/5/9/chartex" xmlns:cx4="http://schemas.microsoft.com/office/drawing/2016/5/10/chartex" xmlns:cx5="http://schemas.microsoft.com/office/drawing/2016/5/11/chartex" xmlns:cx6="http://schemas.microsoft.com/office/drawing/2016/5/12/chartex" xmlns:cx7="http://schemas.microsoft.com/office/drawing/2016/5/13/chartex" xmlns:cx8="http://schemas.microsoft.com/office/drawing/2016/5/14/chartex" xmlns:mc="http://schemas.openxmlformats.org/markup-compatibility/2006" xmlns:aink="http://schemas.microsoft.com/office/drawing/2016/ink" xmlns:am3d="http://schemas.microsoft.com/office/drawing/2017/model3d" xmlns:o="urn:schemas-microsoft-com:office:office" xmlns:oel="http://schemas.microsoft.com/office/2019/extlst" xmlns:r="http://schemas.openxmlformats.org/officeDocument/2006/relationships" xmlns:m="http://schemas.openxmlformats.org/officeDocument/2006/math" xmlns:v="urn:schemas-microsoft-com:vml" xmlns:wp14="http://schemas.microsoft.com/office/word/2010/wordprocessingDrawing" xmlns:wp="http://schemas.openxmlformats.org/drawingml/2006/wordprocessingDrawing" xmlns:w10="urn:schemas-microsoft-com:office:word" xmlns:w="http://schemas.openxmlformats.org/wordprocessingml/2006/main" xmlns:w14="http://schemas.microsoft.com/office/word/2010/wordml" xmlns:w15="http://schemas.microsoft.com/office/word/2012/wordml" xmlns:w16cex="http://schemas.microsoft.com/office/word/2018/wordml/cex" xmlns:w16cid="http://schemas.microsoft.com/office/word/2016/wordml/cid" xmlns:w16="http://schemas.microsoft.com/office/word/2018/wordml" xmlns:w16sdtdh="http://schemas.microsoft.com/office/word/2020/wordml/sdtdatahash" xmlns:w16se="http://schemas.microsoft.com/office/word/2015/wordml/symex" xmlns:wpg="http://schemas.microsoft.com/office/word/2010/wordprocessingGroup" xmlns:wpi="http://schemas.microsoft.com/office/word/2010/wordprocessingInk" xmlns:wne="http://schemas.microsoft.com/office/word/2006/wordml" xmlns:wps="http://schemas.microsoft.com/office/word/2010/wordprocessingShape" mc:Ignorable="w14 w15 w16se w16cid w16 w16cex w16sdtdh wp14">
   <w:abstractNum w:abstractNumId="0" w15:restartNumberingAfterBreak="0">
     <w:nsid w:val="06267D72"/>
     <w:multiLevelType w:val="hybridMultilevel"/>
@@ -6348,131 +7142,131 @@
       </w:rPr>
     </w:lvl>
   </w:abstractNum>
-  <w:num w:numId="1">
+  <w:num w:numId="1" w16cid:durableId="951205624">
     <w:abstractNumId w:val="9"/>
   </w:num>
-  <w:num w:numId="2">
+  <w:num w:numId="2" w16cid:durableId="208147712">
     <w:abstractNumId w:val="32"/>
   </w:num>
-  <w:num w:numId="3">
+  <w:num w:numId="3" w16cid:durableId="1505899118">
     <w:abstractNumId w:val="3"/>
   </w:num>
-  <w:num w:numId="4">
+  <w:num w:numId="4" w16cid:durableId="2050492789">
     <w:abstractNumId w:val="2"/>
   </w:num>
-  <w:num w:numId="5">
+  <w:num w:numId="5" w16cid:durableId="1458374441">
     <w:abstractNumId w:val="34"/>
   </w:num>
-  <w:num w:numId="6">
+  <w:num w:numId="6" w16cid:durableId="665789285">
     <w:abstractNumId w:val="28"/>
   </w:num>
-  <w:num w:numId="7">
+  <w:num w:numId="7" w16cid:durableId="1236476097">
     <w:abstractNumId w:val="13"/>
   </w:num>
-  <w:num w:numId="8">
+  <w:num w:numId="8" w16cid:durableId="937905351">
     <w:abstractNumId w:val="11"/>
   </w:num>
-  <w:num w:numId="9">
+  <w:num w:numId="9" w16cid:durableId="251091860">
     <w:abstractNumId w:val="24"/>
   </w:num>
-  <w:num w:numId="10">
+  <w:num w:numId="10" w16cid:durableId="576401939">
     <w:abstractNumId w:val="10"/>
   </w:num>
-  <w:num w:numId="11">
+  <w:num w:numId="11" w16cid:durableId="626860848">
     <w:abstractNumId w:val="33"/>
   </w:num>
-  <w:num w:numId="12">
+  <w:num w:numId="12" w16cid:durableId="1043867403">
     <w:abstractNumId w:val="15"/>
   </w:num>
-  <w:num w:numId="13">
+  <w:num w:numId="13" w16cid:durableId="448279869">
     <w:abstractNumId w:val="14"/>
   </w:num>
-  <w:num w:numId="14">
+  <w:num w:numId="14" w16cid:durableId="391735534">
     <w:abstractNumId w:val="26"/>
   </w:num>
-  <w:num w:numId="15">
+  <w:num w:numId="15" w16cid:durableId="494106325">
     <w:abstractNumId w:val="1"/>
   </w:num>
-  <w:num w:numId="16">
+  <w:num w:numId="16" w16cid:durableId="1713267530">
     <w:abstractNumId w:val="29"/>
   </w:num>
-  <w:num w:numId="17">
+  <w:num w:numId="17" w16cid:durableId="955326895">
     <w:abstractNumId w:val="17"/>
   </w:num>
-  <w:num w:numId="18">
+  <w:num w:numId="18" w16cid:durableId="763301205">
     <w:abstractNumId w:val="4"/>
   </w:num>
-  <w:num w:numId="19">
+  <w:num w:numId="19" w16cid:durableId="611983004">
     <w:abstractNumId w:val="20"/>
   </w:num>
-  <w:num w:numId="20">
+  <w:num w:numId="20" w16cid:durableId="2083258517">
     <w:abstractNumId w:val="0"/>
   </w:num>
-  <w:num w:numId="21">
+  <w:num w:numId="21" w16cid:durableId="566574010">
     <w:abstractNumId w:val="12"/>
   </w:num>
-  <w:num w:numId="22">
+  <w:num w:numId="22" w16cid:durableId="1183544512">
     <w:abstractNumId w:val="21"/>
   </w:num>
-  <w:num w:numId="23">
+  <w:num w:numId="23" w16cid:durableId="426850552">
     <w:abstractNumId w:val="23"/>
   </w:num>
-  <w:num w:numId="24">
+  <w:num w:numId="24" w16cid:durableId="595485293">
     <w:abstractNumId w:val="35"/>
   </w:num>
-  <w:num w:numId="25">
+  <w:num w:numId="25" w16cid:durableId="1420718169">
     <w:abstractNumId w:val="8"/>
   </w:num>
-  <w:num w:numId="26">
+  <w:num w:numId="26" w16cid:durableId="736250061">
     <w:abstractNumId w:val="8"/>
     <w:lvlOverride w:ilvl="0">
       <w:startOverride w:val="1"/>
     </w:lvlOverride>
   </w:num>
-  <w:num w:numId="27">
+  <w:num w:numId="27" w16cid:durableId="1995983065">
     <w:abstractNumId w:val="8"/>
     <w:lvlOverride w:ilvl="0">
       <w:startOverride w:val="1"/>
     </w:lvlOverride>
   </w:num>
-  <w:num w:numId="28">
+  <w:num w:numId="28" w16cid:durableId="424695905">
     <w:abstractNumId w:val="16"/>
   </w:num>
-  <w:num w:numId="29">
+  <w:num w:numId="29" w16cid:durableId="1054236991">
     <w:abstractNumId w:val="7"/>
   </w:num>
-  <w:num w:numId="30">
+  <w:num w:numId="30" w16cid:durableId="16856235">
     <w:abstractNumId w:val="19"/>
   </w:num>
-  <w:num w:numId="31">
+  <w:num w:numId="31" w16cid:durableId="749233366">
     <w:abstractNumId w:val="30"/>
   </w:num>
-  <w:num w:numId="32">
+  <w:num w:numId="32" w16cid:durableId="1298681543">
     <w:abstractNumId w:val="31"/>
   </w:num>
-  <w:num w:numId="33">
+  <w:num w:numId="33" w16cid:durableId="13193055">
     <w:abstractNumId w:val="22"/>
   </w:num>
-  <w:num w:numId="34">
+  <w:num w:numId="34" w16cid:durableId="1654287616">
     <w:abstractNumId w:val="27"/>
   </w:num>
-  <w:num w:numId="35">
+  <w:num w:numId="35" w16cid:durableId="1230572827">
     <w:abstractNumId w:val="18"/>
   </w:num>
-  <w:num w:numId="36">
+  <w:num w:numId="36" w16cid:durableId="1495031091">
     <w:abstractNumId w:val="5"/>
   </w:num>
-  <w:num w:numId="37">
+  <w:num w:numId="37" w16cid:durableId="1505439535">
     <w:abstractNumId w:val="25"/>
   </w:num>
-  <w:num w:numId="38">
+  <w:num w:numId="38" w16cid:durableId="368995176">
     <w:abstractNumId w:val="6"/>
   </w:num>
 </w:numbering>
 </file>
 
 <file path=word/styles.xml><?xml version="1.0" encoding="utf-8"?>
-<w:styles xmlns:mc="http://schemas.openxmlformats.org/markup-compatibility/2006" xmlns:r="http://schemas.openxmlformats.org/officeDocument/2006/relationships" xmlns:w="http://schemas.openxmlformats.org/wordprocessingml/2006/main" xmlns:w14="http://schemas.microsoft.com/office/word/2010/wordml" xmlns:w15="http://schemas.microsoft.com/office/word/2012/wordml" xmlns:w16cid="http://schemas.microsoft.com/office/word/2016/wordml/cid" xmlns:w16se="http://schemas.microsoft.com/office/word/2015/wordml/symex" mc:Ignorable="w14 w15 w16se w16cid">
+<w:styles xmlns:mc="http://schemas.openxmlformats.org/markup-compatibility/2006" xmlns:r="http://schemas.openxmlformats.org/officeDocument/2006/relationships" xmlns:w="http://schemas.openxmlformats.org/wordprocessingml/2006/main" xmlns:w14="http://schemas.microsoft.com/office/word/2010/wordml" xmlns:w15="http://schemas.microsoft.com/office/word/2012/wordml" xmlns:w16cex="http://schemas.microsoft.com/office/word/2018/wordml/cex" xmlns:w16cid="http://schemas.microsoft.com/office/word/2016/wordml/cid" xmlns:w16="http://schemas.microsoft.com/office/word/2018/wordml" xmlns:w16sdtdh="http://schemas.microsoft.com/office/word/2020/wordml/sdtdatahash" xmlns:w16se="http://schemas.microsoft.com/office/word/2015/wordml/symex" mc:Ignorable="w14 w15 w16se w16cid w16 w16cex w16sdtdh">
   <w:docDefaults>
     <w:rPrDefault>
       <w:rPr>
@@ -6488,7 +7282,7 @@
       </w:pPr>
     </w:pPrDefault>
   </w:docDefaults>
-  <w:latentStyles w:defLockedState="0" w:defUIPriority="99" w:defSemiHidden="0" w:defUnhideWhenUsed="0" w:defQFormat="0" w:count="375">
+  <w:latentStyles w:defLockedState="0" w:defUIPriority="99" w:defSemiHidden="0" w:defUnhideWhenUsed="0" w:defQFormat="0" w:count="376">
     <w:lsdException w:name="Normal" w:uiPriority="0" w:qFormat="1"/>
     <w:lsdException w:name="heading 1" w:uiPriority="9" w:qFormat="1"/>
     <w:lsdException w:name="heading 2" w:semiHidden="1" w:uiPriority="9" w:unhideWhenUsed="1" w:qFormat="1"/>
@@ -6594,6 +7388,7 @@
     <w:lsdException w:name="HTML Sample" w:semiHidden="1" w:unhideWhenUsed="1"/>
     <w:lsdException w:name="HTML Typewriter" w:semiHidden="1" w:unhideWhenUsed="1"/>
     <w:lsdException w:name="HTML Variable" w:semiHidden="1" w:unhideWhenUsed="1"/>
+    <w:lsdException w:name="Normal Table" w:semiHidden="1" w:unhideWhenUsed="1"/>
     <w:lsdException w:name="annotation subject" w:semiHidden="1" w:unhideWhenUsed="1"/>
     <w:lsdException w:name="No List" w:semiHidden="1" w:unhideWhenUsed="1"/>
     <w:lsdException w:name="Outline List 1" w:semiHidden="1" w:unhideWhenUsed="1"/>
@@ -6637,8 +7432,10 @@
     <w:lsdException w:name="Table Elegant" w:semiHidden="1" w:unhideWhenUsed="1"/>
     <w:lsdException w:name="Table Professional" w:semiHidden="1" w:unhideWhenUsed="1"/>
     <w:lsdException w:name="Table Subtle 1" w:semiHidden="1" w:unhideWhenUsed="1"/>
+    <w:lsdException w:name="Table Subtle 2" w:semiHidden="1" w:unhideWhenUsed="1"/>
     <w:lsdException w:name="Table Web 1" w:semiHidden="1" w:unhideWhenUsed="1"/>
     <w:lsdException w:name="Table Web 2" w:semiHidden="1" w:unhideWhenUsed="1"/>
+    <w:lsdException w:name="Table Web 3" w:semiHidden="1" w:unhideWhenUsed="1"/>
     <w:lsdException w:name="Balloon Text" w:semiHidden="1" w:unhideWhenUsed="1"/>
     <w:lsdException w:name="Table Grid" w:uiPriority="0"/>
     <w:lsdException w:name="Table Theme" w:semiHidden="1" w:unhideWhenUsed="1"/>
@@ -6861,6 +7658,7 @@
     <w:lsdException w:name="Smart Hyperlink" w:semiHidden="1" w:unhideWhenUsed="1"/>
     <w:lsdException w:name="Hashtag" w:semiHidden="1" w:unhideWhenUsed="1"/>
     <w:lsdException w:name="Unresolved Mention" w:semiHidden="1" w:unhideWhenUsed="1"/>
+    <w:lsdException w:name="Smart Link" w:semiHidden="1" w:unhideWhenUsed="1"/>
   </w:latentStyles>
   <w:style w:type="paragraph" w:default="1" w:styleId="Norml">
     <w:name w:val="Normal"/>

</xml_diff>

<commit_message>
documentation and reset backend url
</commit_message>
<xml_diff>
--- a/VetCareConnect-Documentation/Documentation.docx
+++ b/VetCareConnect-Documentation/Documentation.docx
@@ -1,6 +1,6 @@
 
 <file path=word/document.xml><?xml version="1.0" encoding="utf-8"?>
-<w:document xmlns:wpc="http://schemas.microsoft.com/office/word/2010/wordprocessingCanvas" xmlns:cx="http://schemas.microsoft.com/office/drawing/2014/chartex" xmlns:cx1="http://schemas.microsoft.com/office/drawing/2015/9/8/chartex" xmlns:cx2="http://schemas.microsoft.com/office/drawing/2015/10/21/chartex" xmlns:cx3="http://schemas.microsoft.com/office/drawing/2016/5/9/chartex" xmlns:cx4="http://schemas.microsoft.com/office/drawing/2016/5/10/chartex" xmlns:cx5="http://schemas.microsoft.com/office/drawing/2016/5/11/chartex" xmlns:cx6="http://schemas.microsoft.com/office/drawing/2016/5/12/chartex" xmlns:cx7="http://schemas.microsoft.com/office/drawing/2016/5/13/chartex" xmlns:cx8="http://schemas.microsoft.com/office/drawing/2016/5/14/chartex" xmlns:mc="http://schemas.openxmlformats.org/markup-compatibility/2006" xmlns:aink="http://schemas.microsoft.com/office/drawing/2016/ink" xmlns:am3d="http://schemas.microsoft.com/office/drawing/2017/model3d" xmlns:o="urn:schemas-microsoft-com:office:office" xmlns:r="http://schemas.openxmlformats.org/officeDocument/2006/relationships" xmlns:m="http://schemas.openxmlformats.org/officeDocument/2006/math" xmlns:v="urn:schemas-microsoft-com:vml" xmlns:wp14="http://schemas.microsoft.com/office/word/2010/wordprocessingDrawing" xmlns:wp="http://schemas.openxmlformats.org/drawingml/2006/wordprocessingDrawing" xmlns:w10="urn:schemas-microsoft-com:office:word" xmlns:w="http://schemas.openxmlformats.org/wordprocessingml/2006/main" xmlns:w14="http://schemas.microsoft.com/office/word/2010/wordml" xmlns:w15="http://schemas.microsoft.com/office/word/2012/wordml" xmlns:w16cid="http://schemas.microsoft.com/office/word/2016/wordml/cid" xmlns:w16se="http://schemas.microsoft.com/office/word/2015/wordml/symex" xmlns:wpg="http://schemas.microsoft.com/office/word/2010/wordprocessingGroup" xmlns:wpi="http://schemas.microsoft.com/office/word/2010/wordprocessingInk" xmlns:wne="http://schemas.microsoft.com/office/word/2006/wordml" xmlns:wps="http://schemas.microsoft.com/office/word/2010/wordprocessingShape" mc:Ignorable="w14 w15 w16se w16cid wp14">
+<w:document xmlns:wpc="http://schemas.microsoft.com/office/word/2010/wordprocessingCanvas" xmlns:cx="http://schemas.microsoft.com/office/drawing/2014/chartex" xmlns:cx1="http://schemas.microsoft.com/office/drawing/2015/9/8/chartex" xmlns:cx2="http://schemas.microsoft.com/office/drawing/2015/10/21/chartex" xmlns:cx3="http://schemas.microsoft.com/office/drawing/2016/5/9/chartex" xmlns:cx4="http://schemas.microsoft.com/office/drawing/2016/5/10/chartex" xmlns:cx5="http://schemas.microsoft.com/office/drawing/2016/5/11/chartex" xmlns:cx6="http://schemas.microsoft.com/office/drawing/2016/5/12/chartex" xmlns:cx7="http://schemas.microsoft.com/office/drawing/2016/5/13/chartex" xmlns:cx8="http://schemas.microsoft.com/office/drawing/2016/5/14/chartex" xmlns:mc="http://schemas.openxmlformats.org/markup-compatibility/2006" xmlns:aink="http://schemas.microsoft.com/office/drawing/2016/ink" xmlns:am3d="http://schemas.microsoft.com/office/drawing/2017/model3d" xmlns:o="urn:schemas-microsoft-com:office:office" xmlns:oel="http://schemas.microsoft.com/office/2019/extlst" xmlns:r="http://schemas.openxmlformats.org/officeDocument/2006/relationships" xmlns:m="http://schemas.openxmlformats.org/officeDocument/2006/math" xmlns:v="urn:schemas-microsoft-com:vml" xmlns:wp14="http://schemas.microsoft.com/office/word/2010/wordprocessingDrawing" xmlns:wp="http://schemas.openxmlformats.org/drawingml/2006/wordprocessingDrawing" xmlns:w10="urn:schemas-microsoft-com:office:word" xmlns:w="http://schemas.openxmlformats.org/wordprocessingml/2006/main" xmlns:w14="http://schemas.microsoft.com/office/word/2010/wordml" xmlns:w15="http://schemas.microsoft.com/office/word/2012/wordml" xmlns:w16cex="http://schemas.microsoft.com/office/word/2018/wordml/cex" xmlns:w16cid="http://schemas.microsoft.com/office/word/2016/wordml/cid" xmlns:w16="http://schemas.microsoft.com/office/word/2018/wordml" xmlns:w16sdtdh="http://schemas.microsoft.com/office/word/2020/wordml/sdtdatahash" xmlns:w16se="http://schemas.microsoft.com/office/word/2015/wordml/symex" xmlns:wpg="http://schemas.microsoft.com/office/word/2010/wordprocessingGroup" xmlns:wpi="http://schemas.microsoft.com/office/word/2010/wordprocessingInk" xmlns:wne="http://schemas.microsoft.com/office/word/2006/wordml" xmlns:wps="http://schemas.microsoft.com/office/word/2010/wordprocessingShape" mc:Ignorable="w14 w15 w16se w16cid w16 w16cex w16sdtdh wp14">
   <w:body>
     <w:p>
       <w:pPr>
@@ -1508,7 +1508,7 @@
           <w:szCs w:val="20"/>
         </w:rPr>
         <w:drawing>
-          <wp:inline distT="0" distB="0" distL="0" distR="0" wp14:anchorId="1E3B4638" wp14:editId="6D550964">
+          <wp:inline distT="0" distB="0" distL="0" distR="0" wp14:anchorId="1E3B4638" wp14:editId="67C08A21">
             <wp:extent cx="5814695" cy="1709420"/>
             <wp:effectExtent l="0" t="0" r="0" b="5080"/>
             <wp:docPr id="2144740564" name="Kép 2144740564" descr="A képen Betűtípus, Grafika, Grafikus tervezés, szöveg látható&#10;&#10;Automatikusan generált leírás"/>
@@ -2986,7 +2986,7 @@
           <w:lang w:eastAsia="hu-HU"/>
         </w:rPr>
         <w:drawing>
-          <wp:inline distT="0" distB="0" distL="0" distR="0" wp14:anchorId="79E9B375" wp14:editId="0EB5BE5F">
+          <wp:inline distT="0" distB="0" distL="0" distR="0" wp14:anchorId="79E9B375" wp14:editId="06759422">
             <wp:extent cx="5759450" cy="2526665"/>
             <wp:effectExtent l="0" t="0" r="0" b="6985"/>
             <wp:docPr id="2027354152" name="Kép 2" descr="A képen szöveg, szoftver, Betűtípus, Weblap látható&#10;&#10;Automatikusan generált leírás"/>
@@ -4048,16 +4048,16 @@
         <w:spacing w:after="200" w:line="276" w:lineRule="auto"/>
         <w:rPr>
           <w:rFonts w:ascii="Times New Roman" w:eastAsia="Times New Roman" w:hAnsi="Times New Roman" w:cs="Times New Roman"/>
-          <w:sz w:val="40"/>
-          <w:szCs w:val="20"/>
-          <w:lang w:eastAsia="hu-HU"/>
-        </w:rPr>
-      </w:pPr>
-      <w:r>
-        <w:rPr>
-          <w:rFonts w:ascii="Times New Roman" w:eastAsia="Times New Roman" w:hAnsi="Times New Roman" w:cs="Times New Roman"/>
-          <w:sz w:val="40"/>
-          <w:szCs w:val="20"/>
+          <w:sz w:val="36"/>
+          <w:szCs w:val="18"/>
+          <w:lang w:eastAsia="hu-HU"/>
+        </w:rPr>
+      </w:pPr>
+      <w:r>
+        <w:rPr>
+          <w:rFonts w:ascii="Times New Roman" w:eastAsia="Times New Roman" w:hAnsi="Times New Roman" w:cs="Times New Roman"/>
+          <w:sz w:val="36"/>
+          <w:szCs w:val="18"/>
           <w:lang w:eastAsia="hu-HU"/>
         </w:rPr>
         <w:t>Nyitvatartás táblák</w:t>
@@ -4263,8 +4263,19 @@
           <w:szCs w:val="20"/>
           <w:lang w:eastAsia="hu-HU"/>
         </w:rPr>
-        <w:t xml:space="preserve">: a </w:t>
-      </w:r>
+        <w:t>: a nyitvatartás órái</w:t>
+      </w:r>
+    </w:p>
+    <w:p>
+      <w:pPr>
+        <w:spacing w:after="200" w:line="276" w:lineRule="auto"/>
+        <w:rPr>
+          <w:rFonts w:ascii="Times New Roman" w:eastAsia="Times New Roman" w:hAnsi="Times New Roman" w:cs="Times New Roman"/>
+          <w:sz w:val="24"/>
+          <w:szCs w:val="20"/>
+          <w:lang w:eastAsia="hu-HU"/>
+        </w:rPr>
+      </w:pPr>
       <w:proofErr w:type="spellStart"/>
       <w:r>
         <w:rPr>
@@ -4273,7 +4284,7 @@
           <w:szCs w:val="20"/>
           <w:lang w:eastAsia="hu-HU"/>
         </w:rPr>
-        <w:t>nyitvatartás</w:t>
+        <w:t>day</w:t>
       </w:r>
       <w:proofErr w:type="spellEnd"/>
       <w:r>
@@ -4283,7 +4294,7 @@
           <w:szCs w:val="20"/>
           <w:lang w:eastAsia="hu-HU"/>
         </w:rPr>
-        <w:t xml:space="preserve"> órái</w:t>
+        <w:t>: nap</w:t>
       </w:r>
     </w:p>
     <w:p>
@@ -4304,7 +4315,7 @@
           <w:szCs w:val="20"/>
           <w:lang w:eastAsia="hu-HU"/>
         </w:rPr>
-        <w:t>day</w:t>
+        <w:t>vet_id</w:t>
       </w:r>
       <w:proofErr w:type="spellEnd"/>
       <w:r>
@@ -4314,7 +4325,7 @@
           <w:szCs w:val="20"/>
           <w:lang w:eastAsia="hu-HU"/>
         </w:rPr>
-        <w:t>: nap</w:t>
+        <w:t>: az orvos egyedi azonosítója, akihez a nyitvatartás tartozik, idegenkulcs</w:t>
       </w:r>
     </w:p>
     <w:p>
@@ -4335,7 +4346,7 @@
           <w:szCs w:val="20"/>
           <w:lang w:eastAsia="hu-HU"/>
         </w:rPr>
-        <w:t>vet_id</w:t>
+        <w:t>Special_opening</w:t>
       </w:r>
       <w:proofErr w:type="spellEnd"/>
       <w:r>
@@ -4345,7 +4356,7 @@
           <w:szCs w:val="20"/>
           <w:lang w:eastAsia="hu-HU"/>
         </w:rPr>
-        <w:t>: az orvos egyedi azonosítója, akihez a nyitvatartás tartozik, idegenkulcs</w:t>
+        <w:t xml:space="preserve"> tábla</w:t>
       </w:r>
     </w:p>
     <w:p>
@@ -4366,7 +4377,7 @@
           <w:szCs w:val="20"/>
           <w:lang w:eastAsia="hu-HU"/>
         </w:rPr>
-        <w:t>Special_opening</w:t>
+        <w:t>id</w:t>
       </w:r>
       <w:proofErr w:type="spellEnd"/>
       <w:r>
@@ -4376,19 +4387,8 @@
           <w:szCs w:val="20"/>
           <w:lang w:eastAsia="hu-HU"/>
         </w:rPr>
-        <w:t xml:space="preserve"> tábla</w:t>
-      </w:r>
-    </w:p>
-    <w:p>
-      <w:pPr>
-        <w:spacing w:after="200" w:line="276" w:lineRule="auto"/>
-        <w:rPr>
-          <w:rFonts w:ascii="Times New Roman" w:eastAsia="Times New Roman" w:hAnsi="Times New Roman" w:cs="Times New Roman"/>
-          <w:sz w:val="24"/>
-          <w:szCs w:val="20"/>
-          <w:lang w:eastAsia="hu-HU"/>
-        </w:rPr>
-      </w:pPr>
+        <w:t xml:space="preserve">: egyedi azonosító, </w:t>
+      </w:r>
       <w:proofErr w:type="spellStart"/>
       <w:r>
         <w:rPr>
@@ -4397,7 +4397,7 @@
           <w:szCs w:val="20"/>
           <w:lang w:eastAsia="hu-HU"/>
         </w:rPr>
-        <w:t>id</w:t>
+        <w:t>elsődelges</w:t>
       </w:r>
       <w:proofErr w:type="spellEnd"/>
       <w:r>
@@ -4407,8 +4407,19 @@
           <w:szCs w:val="20"/>
           <w:lang w:eastAsia="hu-HU"/>
         </w:rPr>
-        <w:t xml:space="preserve">: egyedi azonosító, </w:t>
-      </w:r>
+        <w:t xml:space="preserve"> kulcs</w:t>
+      </w:r>
+    </w:p>
+    <w:p>
+      <w:pPr>
+        <w:spacing w:after="200" w:line="276" w:lineRule="auto"/>
+        <w:rPr>
+          <w:rFonts w:ascii="Times New Roman" w:eastAsia="Times New Roman" w:hAnsi="Times New Roman" w:cs="Times New Roman"/>
+          <w:sz w:val="24"/>
+          <w:szCs w:val="20"/>
+          <w:lang w:eastAsia="hu-HU"/>
+        </w:rPr>
+      </w:pPr>
       <w:proofErr w:type="spellStart"/>
       <w:r>
         <w:rPr>
@@ -4417,7 +4428,7 @@
           <w:szCs w:val="20"/>
           <w:lang w:eastAsia="hu-HU"/>
         </w:rPr>
-        <w:t>elsődelges</w:t>
+        <w:t>working_hours</w:t>
       </w:r>
       <w:proofErr w:type="spellEnd"/>
       <w:r>
@@ -4427,58 +4438,7 @@
           <w:szCs w:val="20"/>
           <w:lang w:eastAsia="hu-HU"/>
         </w:rPr>
-        <w:t xml:space="preserve"> kulcs</w:t>
-      </w:r>
-    </w:p>
-    <w:p>
-      <w:pPr>
-        <w:spacing w:after="200" w:line="276" w:lineRule="auto"/>
-        <w:rPr>
-          <w:rFonts w:ascii="Times New Roman" w:eastAsia="Times New Roman" w:hAnsi="Times New Roman" w:cs="Times New Roman"/>
-          <w:sz w:val="24"/>
-          <w:szCs w:val="20"/>
-          <w:lang w:eastAsia="hu-HU"/>
-        </w:rPr>
-      </w:pPr>
-      <w:proofErr w:type="spellStart"/>
-      <w:r>
-        <w:rPr>
-          <w:rFonts w:ascii="Times New Roman" w:eastAsia="Times New Roman" w:hAnsi="Times New Roman" w:cs="Times New Roman"/>
-          <w:sz w:val="24"/>
-          <w:szCs w:val="20"/>
-          <w:lang w:eastAsia="hu-HU"/>
-        </w:rPr>
-        <w:t>working_hours</w:t>
-      </w:r>
-      <w:proofErr w:type="spellEnd"/>
-      <w:r>
-        <w:rPr>
-          <w:rFonts w:ascii="Times New Roman" w:eastAsia="Times New Roman" w:hAnsi="Times New Roman" w:cs="Times New Roman"/>
-          <w:sz w:val="24"/>
-          <w:szCs w:val="20"/>
-          <w:lang w:eastAsia="hu-HU"/>
-        </w:rPr>
-        <w:t xml:space="preserve">: a </w:t>
-      </w:r>
-      <w:proofErr w:type="spellStart"/>
-      <w:r>
-        <w:rPr>
-          <w:rFonts w:ascii="Times New Roman" w:eastAsia="Times New Roman" w:hAnsi="Times New Roman" w:cs="Times New Roman"/>
-          <w:sz w:val="24"/>
-          <w:szCs w:val="20"/>
-          <w:lang w:eastAsia="hu-HU"/>
-        </w:rPr>
-        <w:t>nyitvatartás</w:t>
-      </w:r>
-      <w:proofErr w:type="spellEnd"/>
-      <w:r>
-        <w:rPr>
-          <w:rFonts w:ascii="Times New Roman" w:eastAsia="Times New Roman" w:hAnsi="Times New Roman" w:cs="Times New Roman"/>
-          <w:sz w:val="24"/>
-          <w:szCs w:val="20"/>
-          <w:lang w:eastAsia="hu-HU"/>
-        </w:rPr>
-        <w:t xml:space="preserve"> órái</w:t>
+        <w:t>: a nyitvatartás órái</w:t>
       </w:r>
     </w:p>
     <w:p>
@@ -5180,7 +5140,6 @@
           <w:lang w:eastAsia="hu-HU"/>
         </w:rPr>
       </w:pPr>
-      <w:proofErr w:type="spellStart"/>
       <w:r>
         <w:rPr>
           <w:rFonts w:ascii="Times New Roman" w:eastAsia="Times New Roman" w:hAnsi="Times New Roman" w:cs="Times New Roman"/>
@@ -5189,17 +5148,7 @@
           <w:lang w:eastAsia="hu-HU"/>
         </w:rPr>
         <w:lastRenderedPageBreak/>
-        <w:t>gender</w:t>
-      </w:r>
-      <w:proofErr w:type="spellEnd"/>
-      <w:r>
-        <w:rPr>
-          <w:rFonts w:ascii="Times New Roman" w:eastAsia="Times New Roman" w:hAnsi="Times New Roman" w:cs="Times New Roman"/>
-          <w:sz w:val="24"/>
-          <w:szCs w:val="20"/>
-          <w:lang w:eastAsia="hu-HU"/>
-        </w:rPr>
-        <w:t>:</w:t>
+        <w:t>gender:</w:t>
       </w:r>
       <w:r>
         <w:rPr>
@@ -5465,18 +5414,7 @@
           <w:szCs w:val="20"/>
           <w:lang w:eastAsia="hu-HU"/>
         </w:rPr>
-        <w:t>A gyakori kérdések</w:t>
-      </w:r>
-      <w:bookmarkStart w:id="0" w:name="_GoBack"/>
-      <w:bookmarkEnd w:id="0"/>
-      <w:r>
-        <w:rPr>
-          <w:rFonts w:ascii="Times New Roman" w:eastAsia="Times New Roman" w:hAnsi="Times New Roman" w:cs="Times New Roman"/>
-          <w:sz w:val="24"/>
-          <w:szCs w:val="20"/>
-          <w:lang w:eastAsia="hu-HU"/>
-        </w:rPr>
-        <w:t xml:space="preserve"> adatait innen hívjuk le.</w:t>
+        <w:t>A gyakori kérdések adatait innen hívjuk le.</w:t>
       </w:r>
     </w:p>
     <w:p>
@@ -5591,6 +5529,862 @@
         </w:rPr>
         <w:br w:type="page"/>
       </w:r>
+    </w:p>
+    <w:p>
+      <w:pPr>
+        <w:spacing w:after="200" w:line="276" w:lineRule="auto"/>
+        <w:rPr>
+          <w:rFonts w:ascii="Times New Roman" w:eastAsia="Times New Roman" w:hAnsi="Times New Roman" w:cs="Times New Roman"/>
+          <w:sz w:val="24"/>
+          <w:szCs w:val="20"/>
+          <w:lang w:eastAsia="hu-HU"/>
+        </w:rPr>
+      </w:pPr>
+      <w:r>
+        <w:rPr>
+          <w:rFonts w:ascii="Times New Roman" w:eastAsia="Times New Roman" w:hAnsi="Times New Roman" w:cs="Times New Roman"/>
+          <w:sz w:val="24"/>
+          <w:szCs w:val="20"/>
+          <w:lang w:eastAsia="hu-HU"/>
+        </w:rPr>
+        <w:lastRenderedPageBreak/>
+        <w:t>Frontend</w:t>
+      </w:r>
+    </w:p>
+    <w:p>
+      <w:pPr>
+        <w:spacing w:after="200" w:line="276" w:lineRule="auto"/>
+        <w:rPr>
+          <w:rFonts w:ascii="Times New Roman" w:eastAsia="Times New Roman" w:hAnsi="Times New Roman" w:cs="Times New Roman"/>
+          <w:sz w:val="24"/>
+          <w:szCs w:val="20"/>
+          <w:lang w:eastAsia="hu-HU"/>
+        </w:rPr>
+      </w:pPr>
+      <w:r>
+        <w:rPr>
+          <w:rFonts w:ascii="Times New Roman" w:eastAsia="Times New Roman" w:hAnsi="Times New Roman" w:cs="Times New Roman"/>
+          <w:sz w:val="24"/>
+          <w:szCs w:val="20"/>
+          <w:lang w:eastAsia="hu-HU"/>
+        </w:rPr>
+        <w:t>Nyilvános oldalak</w:t>
+      </w:r>
+    </w:p>
+    <w:p>
+      <w:pPr>
+        <w:spacing w:after="200" w:line="276" w:lineRule="auto"/>
+        <w:rPr>
+          <w:rFonts w:ascii="Times New Roman" w:eastAsia="Times New Roman" w:hAnsi="Times New Roman" w:cs="Times New Roman"/>
+          <w:sz w:val="24"/>
+          <w:szCs w:val="20"/>
+          <w:lang w:eastAsia="hu-HU"/>
+        </w:rPr>
+      </w:pPr>
+      <w:r>
+        <w:rPr>
+          <w:rFonts w:ascii="Times New Roman" w:eastAsia="Times New Roman" w:hAnsi="Times New Roman" w:cs="Times New Roman"/>
+          <w:sz w:val="24"/>
+          <w:szCs w:val="20"/>
+          <w:lang w:eastAsia="hu-HU"/>
+        </w:rPr>
+        <w:t>Kezdőlap</w:t>
+      </w:r>
+    </w:p>
+    <w:p>
+      <w:pPr>
+        <w:spacing w:after="200" w:line="276" w:lineRule="auto"/>
+        <w:rPr>
+          <w:rFonts w:ascii="Times New Roman" w:eastAsia="Times New Roman" w:hAnsi="Times New Roman" w:cs="Times New Roman"/>
+          <w:sz w:val="24"/>
+          <w:szCs w:val="20"/>
+          <w:lang w:eastAsia="hu-HU"/>
+        </w:rPr>
+      </w:pPr>
+      <w:r>
+        <w:rPr>
+          <w:rFonts w:ascii="Times New Roman" w:eastAsia="Times New Roman" w:hAnsi="Times New Roman" w:cs="Times New Roman"/>
+          <w:sz w:val="24"/>
+          <w:szCs w:val="20"/>
+          <w:lang w:eastAsia="hu-HU"/>
+        </w:rPr>
+        <w:t xml:space="preserve">A kezdőlap bemutatja azt, hogy mi is az a </w:t>
+      </w:r>
+      <w:proofErr w:type="spellStart"/>
+      <w:r>
+        <w:rPr>
+          <w:rFonts w:ascii="Times New Roman" w:eastAsia="Times New Roman" w:hAnsi="Times New Roman" w:cs="Times New Roman"/>
+          <w:sz w:val="24"/>
+          <w:szCs w:val="20"/>
+          <w:lang w:eastAsia="hu-HU"/>
+        </w:rPr>
+        <w:t>VetCare</w:t>
+      </w:r>
+      <w:proofErr w:type="spellEnd"/>
+      <w:r>
+        <w:rPr>
+          <w:rFonts w:ascii="Times New Roman" w:eastAsia="Times New Roman" w:hAnsi="Times New Roman" w:cs="Times New Roman"/>
+          <w:sz w:val="24"/>
+          <w:szCs w:val="20"/>
+          <w:lang w:eastAsia="hu-HU"/>
+        </w:rPr>
+        <w:t xml:space="preserve"> </w:t>
+      </w:r>
+      <w:proofErr w:type="spellStart"/>
+      <w:r>
+        <w:rPr>
+          <w:rFonts w:ascii="Times New Roman" w:eastAsia="Times New Roman" w:hAnsi="Times New Roman" w:cs="Times New Roman"/>
+          <w:sz w:val="24"/>
+          <w:szCs w:val="20"/>
+          <w:lang w:eastAsia="hu-HU"/>
+        </w:rPr>
+        <w:t>Connect</w:t>
+      </w:r>
+      <w:proofErr w:type="spellEnd"/>
+      <w:r>
+        <w:rPr>
+          <w:rFonts w:ascii="Times New Roman" w:eastAsia="Times New Roman" w:hAnsi="Times New Roman" w:cs="Times New Roman"/>
+          <w:sz w:val="24"/>
+          <w:szCs w:val="20"/>
+          <w:lang w:eastAsia="hu-HU"/>
+        </w:rPr>
+        <w:t xml:space="preserve">, valamint elérhető rajta egy-egy útmutató gazdák, és orvosok számára is. Ezt igyekeztünk látványosan megoldani, animációk és design elemek segítségével. Az útmutatók a típusnak megfelelő gombok segítségével érhetőek el. </w:t>
+      </w:r>
+    </w:p>
+    <w:p>
+      <w:pPr>
+        <w:spacing w:after="200" w:line="276" w:lineRule="auto"/>
+        <w:rPr>
+          <w:rFonts w:ascii="Times New Roman" w:eastAsia="Times New Roman" w:hAnsi="Times New Roman" w:cs="Times New Roman"/>
+          <w:sz w:val="24"/>
+          <w:szCs w:val="20"/>
+          <w:lang w:eastAsia="hu-HU"/>
+        </w:rPr>
+      </w:pPr>
+      <w:r>
+        <w:rPr>
+          <w:rFonts w:ascii="Times New Roman" w:eastAsia="Times New Roman" w:hAnsi="Times New Roman" w:cs="Times New Roman"/>
+          <w:sz w:val="24"/>
+          <w:szCs w:val="20"/>
+          <w:lang w:eastAsia="hu-HU"/>
+        </w:rPr>
+        <w:t>Az útmutatókban szerepelnek képek, annak érdekében, hogy könnyen értelmezhető legyen a mondanivaló. Itt ismertetjük az oldal funkcióit a felhasználókkal.</w:t>
+      </w:r>
+    </w:p>
+    <w:p>
+      <w:pPr>
+        <w:spacing w:after="200" w:line="276" w:lineRule="auto"/>
+        <w:rPr>
+          <w:rFonts w:ascii="Times New Roman" w:eastAsia="Times New Roman" w:hAnsi="Times New Roman" w:cs="Times New Roman"/>
+          <w:sz w:val="24"/>
+          <w:szCs w:val="20"/>
+          <w:lang w:eastAsia="hu-HU"/>
+        </w:rPr>
+      </w:pPr>
+      <w:r>
+        <w:rPr>
+          <w:rFonts w:ascii="Times New Roman" w:eastAsia="Times New Roman" w:hAnsi="Times New Roman" w:cs="Times New Roman"/>
+          <w:sz w:val="24"/>
+          <w:szCs w:val="20"/>
+          <w:lang w:eastAsia="hu-HU"/>
+        </w:rPr>
+        <w:t>GYIK</w:t>
+      </w:r>
+    </w:p>
+    <w:p>
+      <w:pPr>
+        <w:spacing w:after="200" w:line="276" w:lineRule="auto"/>
+        <w:rPr>
+          <w:rFonts w:ascii="Times New Roman" w:eastAsia="Times New Roman" w:hAnsi="Times New Roman" w:cs="Times New Roman"/>
+          <w:sz w:val="24"/>
+          <w:szCs w:val="20"/>
+          <w:lang w:eastAsia="hu-HU"/>
+        </w:rPr>
+      </w:pPr>
+      <w:r>
+        <w:rPr>
+          <w:rFonts w:ascii="Times New Roman" w:eastAsia="Times New Roman" w:hAnsi="Times New Roman" w:cs="Times New Roman"/>
+          <w:sz w:val="24"/>
+          <w:szCs w:val="20"/>
+          <w:lang w:eastAsia="hu-HU"/>
+        </w:rPr>
+        <w:t>A gyakori kérdések menüpont a /</w:t>
+      </w:r>
+      <w:proofErr w:type="spellStart"/>
+      <w:r>
+        <w:rPr>
+          <w:rFonts w:ascii="Times New Roman" w:eastAsia="Times New Roman" w:hAnsi="Times New Roman" w:cs="Times New Roman"/>
+          <w:sz w:val="24"/>
+          <w:szCs w:val="20"/>
+          <w:lang w:eastAsia="hu-HU"/>
+        </w:rPr>
+        <w:t>gyik</w:t>
+      </w:r>
+      <w:proofErr w:type="spellEnd"/>
+      <w:r>
+        <w:rPr>
+          <w:rFonts w:ascii="Times New Roman" w:eastAsia="Times New Roman" w:hAnsi="Times New Roman" w:cs="Times New Roman"/>
+          <w:sz w:val="24"/>
+          <w:szCs w:val="20"/>
+          <w:lang w:eastAsia="hu-HU"/>
+        </w:rPr>
+        <w:t xml:space="preserve"> </w:t>
+      </w:r>
+      <w:proofErr w:type="spellStart"/>
+      <w:r>
+        <w:rPr>
+          <w:rFonts w:ascii="Times New Roman" w:eastAsia="Times New Roman" w:hAnsi="Times New Roman" w:cs="Times New Roman"/>
+          <w:sz w:val="24"/>
+          <w:szCs w:val="20"/>
+          <w:lang w:eastAsia="hu-HU"/>
+        </w:rPr>
+        <w:t>route-ra</w:t>
+      </w:r>
+      <w:proofErr w:type="spellEnd"/>
+      <w:r>
+        <w:rPr>
+          <w:rFonts w:ascii="Times New Roman" w:eastAsia="Times New Roman" w:hAnsi="Times New Roman" w:cs="Times New Roman"/>
+          <w:sz w:val="24"/>
+          <w:szCs w:val="20"/>
+          <w:lang w:eastAsia="hu-HU"/>
+        </w:rPr>
+        <w:t xml:space="preserve"> vezeti a felhasználót. Itt egy </w:t>
+      </w:r>
+      <w:proofErr w:type="spellStart"/>
+      <w:r>
+        <w:rPr>
+          <w:rFonts w:ascii="Times New Roman" w:eastAsia="Times New Roman" w:hAnsi="Times New Roman" w:cs="Times New Roman"/>
+          <w:sz w:val="24"/>
+          <w:szCs w:val="20"/>
+          <w:lang w:eastAsia="hu-HU"/>
+        </w:rPr>
+        <w:t>primevue</w:t>
+      </w:r>
+      <w:proofErr w:type="spellEnd"/>
+      <w:r>
+        <w:rPr>
+          <w:rFonts w:ascii="Times New Roman" w:eastAsia="Times New Roman" w:hAnsi="Times New Roman" w:cs="Times New Roman"/>
+          <w:sz w:val="24"/>
+          <w:szCs w:val="20"/>
+          <w:lang w:eastAsia="hu-HU"/>
+        </w:rPr>
+        <w:t xml:space="preserve"> komponens segítségével oldottuk meg a kérdések és a válaszok megjelenítését. A kérdéseket adatbázisból hívjuk le, majd jelenítjük meg az oldalon.</w:t>
+      </w:r>
+    </w:p>
+    <w:p>
+      <w:pPr>
+        <w:spacing w:after="200" w:line="276" w:lineRule="auto"/>
+        <w:rPr>
+          <w:rFonts w:ascii="Times New Roman" w:eastAsia="Times New Roman" w:hAnsi="Times New Roman" w:cs="Times New Roman"/>
+          <w:sz w:val="24"/>
+          <w:szCs w:val="20"/>
+          <w:lang w:eastAsia="hu-HU"/>
+        </w:rPr>
+      </w:pPr>
+      <w:r>
+        <w:rPr>
+          <w:rFonts w:ascii="Times New Roman" w:eastAsia="Times New Roman" w:hAnsi="Times New Roman" w:cs="Times New Roman"/>
+          <w:sz w:val="24"/>
+          <w:szCs w:val="20"/>
+          <w:lang w:eastAsia="hu-HU"/>
+        </w:rPr>
+        <w:t>Állatorvosok</w:t>
+      </w:r>
+    </w:p>
+    <w:p>
+      <w:pPr>
+        <w:spacing w:after="200" w:line="276" w:lineRule="auto"/>
+        <w:rPr>
+          <w:rFonts w:ascii="Times New Roman" w:eastAsia="Times New Roman" w:hAnsi="Times New Roman" w:cs="Times New Roman"/>
+          <w:sz w:val="24"/>
+          <w:szCs w:val="20"/>
+          <w:lang w:eastAsia="hu-HU"/>
+        </w:rPr>
+      </w:pPr>
+      <w:r>
+        <w:rPr>
+          <w:rFonts w:ascii="Times New Roman" w:eastAsia="Times New Roman" w:hAnsi="Times New Roman" w:cs="Times New Roman"/>
+          <w:sz w:val="24"/>
+          <w:szCs w:val="20"/>
+          <w:lang w:eastAsia="hu-HU"/>
+        </w:rPr>
+        <w:t>Az Állatorvosok menüpont egy állatorvos keresőhöz vezet a /</w:t>
+      </w:r>
+      <w:proofErr w:type="spellStart"/>
+      <w:r>
+        <w:rPr>
+          <w:rFonts w:ascii="Times New Roman" w:eastAsia="Times New Roman" w:hAnsi="Times New Roman" w:cs="Times New Roman"/>
+          <w:sz w:val="24"/>
+          <w:szCs w:val="20"/>
+          <w:lang w:eastAsia="hu-HU"/>
+        </w:rPr>
+        <w:t>allatorvosok</w:t>
+      </w:r>
+      <w:proofErr w:type="spellEnd"/>
+      <w:r>
+        <w:rPr>
+          <w:rFonts w:ascii="Times New Roman" w:eastAsia="Times New Roman" w:hAnsi="Times New Roman" w:cs="Times New Roman"/>
+          <w:sz w:val="24"/>
+          <w:szCs w:val="20"/>
+          <w:lang w:eastAsia="hu-HU"/>
+        </w:rPr>
+        <w:t xml:space="preserve"> </w:t>
+      </w:r>
+      <w:proofErr w:type="spellStart"/>
+      <w:r>
+        <w:rPr>
+          <w:rFonts w:ascii="Times New Roman" w:eastAsia="Times New Roman" w:hAnsi="Times New Roman" w:cs="Times New Roman"/>
+          <w:sz w:val="24"/>
+          <w:szCs w:val="20"/>
+          <w:lang w:eastAsia="hu-HU"/>
+        </w:rPr>
+        <w:t>route-on</w:t>
+      </w:r>
+      <w:proofErr w:type="spellEnd"/>
+      <w:r>
+        <w:rPr>
+          <w:rFonts w:ascii="Times New Roman" w:eastAsia="Times New Roman" w:hAnsi="Times New Roman" w:cs="Times New Roman"/>
+          <w:sz w:val="24"/>
+          <w:szCs w:val="20"/>
+          <w:lang w:eastAsia="hu-HU"/>
+        </w:rPr>
+        <w:t xml:space="preserve"> keresztül.</w:t>
+      </w:r>
+      <w:r>
+        <w:rPr>
+          <w:rFonts w:ascii="Times New Roman" w:eastAsia="Times New Roman" w:hAnsi="Times New Roman" w:cs="Times New Roman"/>
+          <w:sz w:val="24"/>
+          <w:szCs w:val="20"/>
+          <w:lang w:eastAsia="hu-HU"/>
+        </w:rPr>
+        <w:t xml:space="preserve"> Itt található egy szűrő, melynek segítségével név, irányítószám és település alapján kereshetünk az állatorvosok között. Az állatorvosok neve mellett található „Időpontot foglalok” gombra kattintva, egyből az adott orvoshoz foglalhatunk időpontot. Ez a funkció csak akkor érhető el, ha a felhasználó be van jelentkezve.</w:t>
+      </w:r>
+    </w:p>
+    <w:p>
+      <w:pPr>
+        <w:spacing w:after="200" w:line="276" w:lineRule="auto"/>
+        <w:rPr>
+          <w:rFonts w:ascii="Times New Roman" w:eastAsia="Times New Roman" w:hAnsi="Times New Roman" w:cs="Times New Roman"/>
+          <w:sz w:val="24"/>
+          <w:szCs w:val="20"/>
+          <w:lang w:eastAsia="hu-HU"/>
+        </w:rPr>
+      </w:pPr>
+      <w:r>
+        <w:rPr>
+          <w:rFonts w:ascii="Times New Roman" w:eastAsia="Times New Roman" w:hAnsi="Times New Roman" w:cs="Times New Roman"/>
+          <w:sz w:val="24"/>
+          <w:szCs w:val="20"/>
+          <w:lang w:eastAsia="hu-HU"/>
+        </w:rPr>
+        <w:t>Regisztráció</w:t>
+      </w:r>
+    </w:p>
+    <w:p>
+      <w:pPr>
+        <w:spacing w:after="200" w:line="276" w:lineRule="auto"/>
+        <w:rPr>
+          <w:rFonts w:ascii="Times New Roman" w:eastAsia="Times New Roman" w:hAnsi="Times New Roman" w:cs="Times New Roman"/>
+          <w:sz w:val="24"/>
+          <w:szCs w:val="20"/>
+          <w:lang w:eastAsia="hu-HU"/>
+        </w:rPr>
+      </w:pPr>
+      <w:r>
+        <w:rPr>
+          <w:rFonts w:ascii="Times New Roman" w:eastAsia="Times New Roman" w:hAnsi="Times New Roman" w:cs="Times New Roman"/>
+          <w:sz w:val="24"/>
+          <w:szCs w:val="20"/>
+          <w:lang w:eastAsia="hu-HU"/>
+        </w:rPr>
+        <w:t>A főoldalon a jobb felső sarokba kattintva a „Regisztráció” gombra kattintva tud regisztrálni mindkét típusú felhasználó. Ezzel a /</w:t>
+      </w:r>
+      <w:proofErr w:type="spellStart"/>
+      <w:r>
+        <w:rPr>
+          <w:rFonts w:ascii="Times New Roman" w:eastAsia="Times New Roman" w:hAnsi="Times New Roman" w:cs="Times New Roman"/>
+          <w:sz w:val="24"/>
+          <w:szCs w:val="20"/>
+          <w:lang w:eastAsia="hu-HU"/>
+        </w:rPr>
+        <w:t>regisztracio</w:t>
+      </w:r>
+      <w:proofErr w:type="spellEnd"/>
+      <w:r>
+        <w:rPr>
+          <w:rFonts w:ascii="Times New Roman" w:eastAsia="Times New Roman" w:hAnsi="Times New Roman" w:cs="Times New Roman"/>
+          <w:sz w:val="24"/>
+          <w:szCs w:val="20"/>
+          <w:lang w:eastAsia="hu-HU"/>
+        </w:rPr>
+        <w:t xml:space="preserve"> </w:t>
+      </w:r>
+      <w:proofErr w:type="spellStart"/>
+      <w:r>
+        <w:rPr>
+          <w:rFonts w:ascii="Times New Roman" w:eastAsia="Times New Roman" w:hAnsi="Times New Roman" w:cs="Times New Roman"/>
+          <w:sz w:val="24"/>
+          <w:szCs w:val="20"/>
+          <w:lang w:eastAsia="hu-HU"/>
+        </w:rPr>
+        <w:t>route-ra</w:t>
+      </w:r>
+      <w:proofErr w:type="spellEnd"/>
+      <w:r>
+        <w:rPr>
+          <w:rFonts w:ascii="Times New Roman" w:eastAsia="Times New Roman" w:hAnsi="Times New Roman" w:cs="Times New Roman"/>
+          <w:sz w:val="24"/>
+          <w:szCs w:val="20"/>
+          <w:lang w:eastAsia="hu-HU"/>
+        </w:rPr>
+        <w:t xml:space="preserve"> irányul az oldal. Itt először ki kell választani a felhasználói fiók típusát. </w:t>
+      </w:r>
+    </w:p>
+    <w:p>
+      <w:pPr>
+        <w:spacing w:after="200" w:line="276" w:lineRule="auto"/>
+        <w:rPr>
+          <w:rFonts w:ascii="Times New Roman" w:eastAsia="Times New Roman" w:hAnsi="Times New Roman" w:cs="Times New Roman"/>
+          <w:sz w:val="24"/>
+          <w:szCs w:val="20"/>
+          <w:lang w:eastAsia="hu-HU"/>
+        </w:rPr>
+      </w:pPr>
+      <w:r>
+        <w:rPr>
+          <w:rFonts w:ascii="Times New Roman" w:eastAsia="Times New Roman" w:hAnsi="Times New Roman" w:cs="Times New Roman"/>
+          <w:sz w:val="24"/>
+          <w:szCs w:val="20"/>
+          <w:lang w:eastAsia="hu-HU"/>
+        </w:rPr>
+        <w:t xml:space="preserve">A tovább gombra kattintva érhető el a regisztráció. Itt meg kell adnia a felhasználónak az adatait. Minden mező </w:t>
+      </w:r>
+      <w:proofErr w:type="spellStart"/>
+      <w:r>
+        <w:rPr>
+          <w:rFonts w:ascii="Times New Roman" w:eastAsia="Times New Roman" w:hAnsi="Times New Roman" w:cs="Times New Roman"/>
+          <w:sz w:val="24"/>
+          <w:szCs w:val="20"/>
+          <w:lang w:eastAsia="hu-HU"/>
+        </w:rPr>
+        <w:t>validálva</w:t>
+      </w:r>
+      <w:proofErr w:type="spellEnd"/>
+      <w:r>
+        <w:rPr>
+          <w:rFonts w:ascii="Times New Roman" w:eastAsia="Times New Roman" w:hAnsi="Times New Roman" w:cs="Times New Roman"/>
+          <w:sz w:val="24"/>
+          <w:szCs w:val="20"/>
+          <w:lang w:eastAsia="hu-HU"/>
+        </w:rPr>
+        <w:t xml:space="preserve"> van:</w:t>
+      </w:r>
+    </w:p>
+    <w:p>
+      <w:pPr>
+        <w:pStyle w:val="Listaszerbekezds"/>
+        <w:numPr>
+          <w:ilvl w:val="0"/>
+          <w:numId w:val="41"/>
+        </w:numPr>
+        <w:spacing w:after="200" w:line="276" w:lineRule="auto"/>
+        <w:rPr>
+          <w:rFonts w:ascii="Times New Roman" w:eastAsia="Times New Roman" w:hAnsi="Times New Roman" w:cs="Times New Roman"/>
+          <w:sz w:val="24"/>
+          <w:szCs w:val="20"/>
+          <w:lang w:eastAsia="hu-HU"/>
+        </w:rPr>
+      </w:pPr>
+      <w:r>
+        <w:rPr>
+          <w:rFonts w:ascii="Times New Roman" w:eastAsia="Times New Roman" w:hAnsi="Times New Roman" w:cs="Times New Roman"/>
+          <w:sz w:val="24"/>
+          <w:szCs w:val="20"/>
+          <w:lang w:eastAsia="hu-HU"/>
+        </w:rPr>
+        <w:t xml:space="preserve">A névben nem szerepelhetnek speciális karakterek (pl. @ </w:t>
+      </w:r>
+      <w:proofErr w:type="gramStart"/>
+      <w:r>
+        <w:rPr>
+          <w:rFonts w:ascii="Times New Roman" w:eastAsia="Times New Roman" w:hAnsi="Times New Roman" w:cs="Times New Roman"/>
+          <w:sz w:val="24"/>
+          <w:szCs w:val="20"/>
+          <w:lang w:eastAsia="hu-HU"/>
+        </w:rPr>
+        <w:t>vagy !</w:t>
+      </w:r>
+      <w:proofErr w:type="gramEnd"/>
+      <w:r>
+        <w:rPr>
+          <w:rFonts w:ascii="Times New Roman" w:eastAsia="Times New Roman" w:hAnsi="Times New Roman" w:cs="Times New Roman"/>
+          <w:sz w:val="24"/>
+          <w:szCs w:val="20"/>
+          <w:lang w:eastAsia="hu-HU"/>
+        </w:rPr>
+        <w:t xml:space="preserve">, stb.) </w:t>
+      </w:r>
+      <w:r>
+        <w:rPr>
+          <w:rFonts w:ascii="Times New Roman" w:eastAsia="Times New Roman" w:hAnsi="Times New Roman" w:cs="Times New Roman"/>
+          <w:color w:val="FF0000"/>
+          <w:sz w:val="24"/>
+          <w:szCs w:val="20"/>
+          <w:lang w:eastAsia="hu-HU"/>
+        </w:rPr>
+        <w:t>BARNI</w:t>
+      </w:r>
+      <w:r>
+        <w:rPr>
+          <w:rFonts w:ascii="Times New Roman" w:eastAsia="Times New Roman" w:hAnsi="Times New Roman" w:cs="Times New Roman"/>
+          <w:sz w:val="24"/>
+          <w:szCs w:val="20"/>
+          <w:lang w:eastAsia="hu-HU"/>
+        </w:rPr>
+        <w:t>!!!</w:t>
+      </w:r>
+    </w:p>
+    <w:p>
+      <w:pPr>
+        <w:pStyle w:val="Listaszerbekezds"/>
+        <w:numPr>
+          <w:ilvl w:val="0"/>
+          <w:numId w:val="41"/>
+        </w:numPr>
+        <w:spacing w:after="200" w:line="276" w:lineRule="auto"/>
+        <w:rPr>
+          <w:rFonts w:ascii="Times New Roman" w:eastAsia="Times New Roman" w:hAnsi="Times New Roman" w:cs="Times New Roman"/>
+          <w:sz w:val="24"/>
+          <w:szCs w:val="20"/>
+          <w:lang w:eastAsia="hu-HU"/>
+        </w:rPr>
+      </w:pPr>
+      <w:r>
+        <w:rPr>
+          <w:rFonts w:ascii="Times New Roman" w:eastAsia="Times New Roman" w:hAnsi="Times New Roman" w:cs="Times New Roman"/>
+          <w:sz w:val="24"/>
+          <w:szCs w:val="20"/>
+          <w:lang w:eastAsia="hu-HU"/>
+        </w:rPr>
+        <w:t xml:space="preserve">A telefonszám és az irányítószám mezők a </w:t>
+      </w:r>
+      <w:proofErr w:type="spellStart"/>
+      <w:r>
+        <w:rPr>
+          <w:rFonts w:ascii="Times New Roman" w:eastAsia="Times New Roman" w:hAnsi="Times New Roman" w:cs="Times New Roman"/>
+          <w:sz w:val="24"/>
+          <w:szCs w:val="20"/>
+          <w:lang w:eastAsia="hu-HU"/>
+        </w:rPr>
+        <w:t>primevue</w:t>
+      </w:r>
+      <w:proofErr w:type="spellEnd"/>
+      <w:r>
+        <w:rPr>
+          <w:rFonts w:ascii="Times New Roman" w:eastAsia="Times New Roman" w:hAnsi="Times New Roman" w:cs="Times New Roman"/>
+          <w:sz w:val="24"/>
+          <w:szCs w:val="20"/>
+          <w:lang w:eastAsia="hu-HU"/>
+        </w:rPr>
+        <w:t xml:space="preserve"> segítségével készültek. Input </w:t>
+      </w:r>
+      <w:proofErr w:type="spellStart"/>
+      <w:r>
+        <w:rPr>
+          <w:rFonts w:ascii="Times New Roman" w:eastAsia="Times New Roman" w:hAnsi="Times New Roman" w:cs="Times New Roman"/>
+          <w:sz w:val="24"/>
+          <w:szCs w:val="20"/>
+          <w:lang w:eastAsia="hu-HU"/>
+        </w:rPr>
+        <w:t>mask</w:t>
+      </w:r>
+      <w:proofErr w:type="spellEnd"/>
+      <w:r>
+        <w:rPr>
+          <w:rFonts w:ascii="Times New Roman" w:eastAsia="Times New Roman" w:hAnsi="Times New Roman" w:cs="Times New Roman"/>
+          <w:sz w:val="24"/>
+          <w:szCs w:val="20"/>
+          <w:lang w:eastAsia="hu-HU"/>
+        </w:rPr>
+        <w:t>-ot használunk, így ezen mezőkbe csak számok kerülhetnek, a megfelelő formátumban</w:t>
+      </w:r>
+    </w:p>
+    <w:p>
+      <w:pPr>
+        <w:pStyle w:val="Listaszerbekezds"/>
+        <w:numPr>
+          <w:ilvl w:val="0"/>
+          <w:numId w:val="41"/>
+        </w:numPr>
+        <w:spacing w:after="200" w:line="276" w:lineRule="auto"/>
+        <w:rPr>
+          <w:rFonts w:ascii="Times New Roman" w:eastAsia="Times New Roman" w:hAnsi="Times New Roman" w:cs="Times New Roman"/>
+          <w:sz w:val="24"/>
+          <w:szCs w:val="20"/>
+          <w:lang w:eastAsia="hu-HU"/>
+        </w:rPr>
+      </w:pPr>
+      <w:r>
+        <w:rPr>
+          <w:rFonts w:ascii="Times New Roman" w:eastAsia="Times New Roman" w:hAnsi="Times New Roman" w:cs="Times New Roman"/>
+          <w:sz w:val="24"/>
+          <w:szCs w:val="20"/>
+          <w:lang w:eastAsia="hu-HU"/>
+        </w:rPr>
+        <w:t>Az email cím mezőnél ellenőrizzük, hogy megfelelő formátumban adja-e meg a felhasználó az email címét (pl.: bodri@gmail.com)</w:t>
+      </w:r>
+    </w:p>
+    <w:p>
+      <w:pPr>
+        <w:pStyle w:val="Listaszerbekezds"/>
+        <w:numPr>
+          <w:ilvl w:val="0"/>
+          <w:numId w:val="41"/>
+        </w:numPr>
+        <w:spacing w:after="200" w:line="276" w:lineRule="auto"/>
+        <w:rPr>
+          <w:rFonts w:ascii="Times New Roman" w:eastAsia="Times New Roman" w:hAnsi="Times New Roman" w:cs="Times New Roman"/>
+          <w:sz w:val="24"/>
+          <w:szCs w:val="20"/>
+          <w:lang w:eastAsia="hu-HU"/>
+        </w:rPr>
+      </w:pPr>
+      <w:r>
+        <w:rPr>
+          <w:rFonts w:ascii="Times New Roman" w:eastAsia="Times New Roman" w:hAnsi="Times New Roman" w:cs="Times New Roman"/>
+          <w:sz w:val="24"/>
+          <w:szCs w:val="20"/>
+          <w:lang w:eastAsia="hu-HU"/>
+        </w:rPr>
+        <w:t>A jelszónak meg kell felelnie az alábbi feltételeknek: 8-64 karakter, minimum 1 nagybetű, minimum 1 kisbetű és minimum 1 szám</w:t>
+      </w:r>
+    </w:p>
+    <w:p>
+      <w:pPr>
+        <w:pStyle w:val="Listaszerbekezds"/>
+        <w:numPr>
+          <w:ilvl w:val="0"/>
+          <w:numId w:val="41"/>
+        </w:numPr>
+        <w:spacing w:after="200" w:line="276" w:lineRule="auto"/>
+        <w:rPr>
+          <w:rFonts w:ascii="Times New Roman" w:eastAsia="Times New Roman" w:hAnsi="Times New Roman" w:cs="Times New Roman"/>
+          <w:sz w:val="24"/>
+          <w:szCs w:val="20"/>
+          <w:lang w:eastAsia="hu-HU"/>
+        </w:rPr>
+      </w:pPr>
+      <w:r>
+        <w:rPr>
+          <w:rFonts w:ascii="Times New Roman" w:eastAsia="Times New Roman" w:hAnsi="Times New Roman" w:cs="Times New Roman"/>
+          <w:sz w:val="24"/>
+          <w:szCs w:val="20"/>
+          <w:lang w:eastAsia="hu-HU"/>
+        </w:rPr>
+        <w:t>A jelszót meg kell erősíteni, annak érdekében, hogy ne történhessen elírás abban</w:t>
+      </w:r>
+    </w:p>
+    <w:p>
+      <w:pPr>
+        <w:pStyle w:val="Listaszerbekezds"/>
+        <w:numPr>
+          <w:ilvl w:val="0"/>
+          <w:numId w:val="41"/>
+        </w:numPr>
+        <w:spacing w:after="200" w:line="276" w:lineRule="auto"/>
+        <w:rPr>
+          <w:rFonts w:ascii="Times New Roman" w:eastAsia="Times New Roman" w:hAnsi="Times New Roman" w:cs="Times New Roman"/>
+          <w:sz w:val="24"/>
+          <w:szCs w:val="20"/>
+          <w:lang w:eastAsia="hu-HU"/>
+        </w:rPr>
+      </w:pPr>
+      <w:r>
+        <w:rPr>
+          <w:rFonts w:ascii="Times New Roman" w:eastAsia="Times New Roman" w:hAnsi="Times New Roman" w:cs="Times New Roman"/>
+          <w:sz w:val="24"/>
+          <w:szCs w:val="20"/>
+          <w:lang w:eastAsia="hu-HU"/>
+        </w:rPr>
+        <w:t>Valamint el kell fogadni a felhasználói feltételeket</w:t>
+      </w:r>
+    </w:p>
+    <w:p>
+      <w:pPr>
+        <w:spacing w:after="200" w:line="276" w:lineRule="auto"/>
+        <w:rPr>
+          <w:rFonts w:ascii="Times New Roman" w:eastAsia="Times New Roman" w:hAnsi="Times New Roman" w:cs="Times New Roman"/>
+          <w:sz w:val="24"/>
+          <w:szCs w:val="20"/>
+          <w:lang w:eastAsia="hu-HU"/>
+        </w:rPr>
+      </w:pPr>
+      <w:r>
+        <w:rPr>
+          <w:rFonts w:ascii="Times New Roman" w:eastAsia="Times New Roman" w:hAnsi="Times New Roman" w:cs="Times New Roman"/>
+          <w:sz w:val="24"/>
+          <w:szCs w:val="20"/>
+          <w:lang w:eastAsia="hu-HU"/>
+        </w:rPr>
+        <w:lastRenderedPageBreak/>
+        <w:t xml:space="preserve">Amennyiben a felhasználó nem tölt ki minden mezőt, vagy nem fogadja el a felhasználói feltételeket, akkor egy </w:t>
+      </w:r>
+      <w:proofErr w:type="spellStart"/>
+      <w:r>
+        <w:rPr>
+          <w:rFonts w:ascii="Times New Roman" w:eastAsia="Times New Roman" w:hAnsi="Times New Roman" w:cs="Times New Roman"/>
+          <w:sz w:val="24"/>
+          <w:szCs w:val="20"/>
+          <w:lang w:eastAsia="hu-HU"/>
+        </w:rPr>
+        <w:t>primevue</w:t>
+      </w:r>
+      <w:proofErr w:type="spellEnd"/>
+      <w:r>
+        <w:rPr>
+          <w:rFonts w:ascii="Times New Roman" w:eastAsia="Times New Roman" w:hAnsi="Times New Roman" w:cs="Times New Roman"/>
+          <w:sz w:val="24"/>
+          <w:szCs w:val="20"/>
+          <w:lang w:eastAsia="hu-HU"/>
+        </w:rPr>
+        <w:t xml:space="preserve">-s komponens, a </w:t>
+      </w:r>
+      <w:proofErr w:type="spellStart"/>
+      <w:r>
+        <w:rPr>
+          <w:rFonts w:ascii="Times New Roman" w:eastAsia="Times New Roman" w:hAnsi="Times New Roman" w:cs="Times New Roman"/>
+          <w:sz w:val="24"/>
+          <w:szCs w:val="20"/>
+          <w:lang w:eastAsia="hu-HU"/>
+        </w:rPr>
+        <w:t>toast</w:t>
+      </w:r>
+      <w:proofErr w:type="spellEnd"/>
+      <w:r>
+        <w:rPr>
+          <w:rFonts w:ascii="Times New Roman" w:eastAsia="Times New Roman" w:hAnsi="Times New Roman" w:cs="Times New Roman"/>
+          <w:sz w:val="24"/>
+          <w:szCs w:val="20"/>
+          <w:lang w:eastAsia="hu-HU"/>
+        </w:rPr>
+        <w:t xml:space="preserve"> segítségével jelenítünk meg hibaüzenetet.</w:t>
+      </w:r>
+    </w:p>
+    <w:p>
+      <w:pPr>
+        <w:spacing w:after="200" w:line="276" w:lineRule="auto"/>
+        <w:rPr>
+          <w:rFonts w:ascii="Times New Roman" w:eastAsia="Times New Roman" w:hAnsi="Times New Roman" w:cs="Times New Roman"/>
+          <w:sz w:val="24"/>
+          <w:szCs w:val="20"/>
+          <w:lang w:eastAsia="hu-HU"/>
+        </w:rPr>
+      </w:pPr>
+      <w:r>
+        <w:rPr>
+          <w:rFonts w:ascii="Times New Roman" w:eastAsia="Times New Roman" w:hAnsi="Times New Roman" w:cs="Times New Roman"/>
+          <w:sz w:val="24"/>
+          <w:szCs w:val="20"/>
+          <w:lang w:eastAsia="hu-HU"/>
+        </w:rPr>
+        <w:t>A regisztráció gomb megnyomása után a felhasználó kap egy emailt, melyben meg kell erősítenie a regisztrációját. Csak ezek után tud bejelentkezni az oldalra.</w:t>
+      </w:r>
+    </w:p>
+    <w:p>
+      <w:pPr>
+        <w:spacing w:after="200" w:line="276" w:lineRule="auto"/>
+        <w:rPr>
+          <w:rFonts w:ascii="Times New Roman" w:eastAsia="Times New Roman" w:hAnsi="Times New Roman" w:cs="Times New Roman"/>
+          <w:color w:val="FF0000"/>
+          <w:sz w:val="24"/>
+          <w:szCs w:val="20"/>
+          <w:lang w:eastAsia="hu-HU"/>
+        </w:rPr>
+      </w:pPr>
+      <w:r>
+        <w:rPr>
+          <w:rFonts w:ascii="Times New Roman" w:eastAsia="Times New Roman" w:hAnsi="Times New Roman" w:cs="Times New Roman"/>
+          <w:color w:val="FF0000"/>
+          <w:sz w:val="24"/>
+          <w:szCs w:val="20"/>
+          <w:lang w:eastAsia="hu-HU"/>
+        </w:rPr>
+        <w:t xml:space="preserve">REGISZTRÁCIÓ UTÁN BEJELENTKEZÉSRE IRÁNYULJON, előtte </w:t>
+      </w:r>
+      <w:r>
+        <w:rPr>
+          <w:rFonts w:ascii="Times New Roman" w:eastAsia="Times New Roman" w:hAnsi="Times New Roman" w:cs="Times New Roman"/>
+          <w:color w:val="FF0000"/>
+          <w:sz w:val="24"/>
+          <w:szCs w:val="20"/>
+          <w:lang w:eastAsia="hu-HU"/>
+        </w:rPr>
+        <w:t xml:space="preserve">az a komponens </w:t>
+      </w:r>
+      <w:proofErr w:type="gramStart"/>
+      <w:r>
+        <w:rPr>
+          <w:rFonts w:ascii="Times New Roman" w:eastAsia="Times New Roman" w:hAnsi="Times New Roman" w:cs="Times New Roman"/>
+          <w:color w:val="FF0000"/>
+          <w:sz w:val="24"/>
+          <w:szCs w:val="20"/>
+          <w:lang w:eastAsia="hu-HU"/>
+        </w:rPr>
+        <w:t>menjen</w:t>
+      </w:r>
+      <w:proofErr w:type="gramEnd"/>
+      <w:r>
+        <w:rPr>
+          <w:rFonts w:ascii="Times New Roman" w:eastAsia="Times New Roman" w:hAnsi="Times New Roman" w:cs="Times New Roman"/>
+          <w:color w:val="FF0000"/>
+          <w:sz w:val="24"/>
+          <w:szCs w:val="20"/>
+          <w:lang w:eastAsia="hu-HU"/>
+        </w:rPr>
+        <w:t xml:space="preserve"> amit kiír, és legyen egy gomb hogy bejelentkezés, sikeres megerősítésnek normális kinézet kell</w:t>
+      </w:r>
+    </w:p>
+    <w:p>
+      <w:pPr>
+        <w:spacing w:after="200" w:line="276" w:lineRule="auto"/>
+        <w:rPr>
+          <w:rFonts w:ascii="Times New Roman" w:eastAsia="Times New Roman" w:hAnsi="Times New Roman" w:cs="Times New Roman"/>
+          <w:sz w:val="24"/>
+          <w:szCs w:val="20"/>
+          <w:lang w:eastAsia="hu-HU"/>
+        </w:rPr>
+      </w:pPr>
+    </w:p>
+    <w:p>
+      <w:pPr>
+        <w:spacing w:after="200" w:line="276" w:lineRule="auto"/>
+        <w:rPr>
+          <w:rFonts w:ascii="Times New Roman" w:eastAsia="Times New Roman" w:hAnsi="Times New Roman" w:cs="Times New Roman"/>
+          <w:sz w:val="24"/>
+          <w:szCs w:val="20"/>
+          <w:lang w:eastAsia="hu-HU"/>
+        </w:rPr>
+      </w:pPr>
+      <w:r>
+        <w:rPr>
+          <w:rFonts w:ascii="Times New Roman" w:eastAsia="Times New Roman" w:hAnsi="Times New Roman" w:cs="Times New Roman"/>
+          <w:sz w:val="24"/>
+          <w:szCs w:val="20"/>
+          <w:lang w:eastAsia="hu-HU"/>
+        </w:rPr>
+        <w:br w:type="page"/>
+      </w:r>
+    </w:p>
+    <w:p>
+      <w:pPr>
+        <w:spacing w:after="200" w:line="276" w:lineRule="auto"/>
+        <w:rPr>
+          <w:rFonts w:ascii="Times New Roman" w:eastAsia="Times New Roman" w:hAnsi="Times New Roman" w:cs="Times New Roman"/>
+          <w:sz w:val="24"/>
+          <w:szCs w:val="20"/>
+          <w:lang w:eastAsia="hu-HU"/>
+        </w:rPr>
+      </w:pPr>
     </w:p>
     <w:p>
       <w:pPr>
@@ -6382,7 +7176,7 @@
 </file>
 
 <file path=word/endnotes.xml><?xml version="1.0" encoding="utf-8"?>
-<w:endnotes xmlns:wpc="http://schemas.microsoft.com/office/word/2010/wordprocessingCanvas" xmlns:cx="http://schemas.microsoft.com/office/drawing/2014/chartex" xmlns:cx1="http://schemas.microsoft.com/office/drawing/2015/9/8/chartex" xmlns:cx2="http://schemas.microsoft.com/office/drawing/2015/10/21/chartex" xmlns:cx3="http://schemas.microsoft.com/office/drawing/2016/5/9/chartex" xmlns:cx4="http://schemas.microsoft.com/office/drawing/2016/5/10/chartex" xmlns:cx5="http://schemas.microsoft.com/office/drawing/2016/5/11/chartex" xmlns:cx6="http://schemas.microsoft.com/office/drawing/2016/5/12/chartex" xmlns:cx7="http://schemas.microsoft.com/office/drawing/2016/5/13/chartex" xmlns:cx8="http://schemas.microsoft.com/office/drawing/2016/5/14/chartex" xmlns:mc="http://schemas.openxmlformats.org/markup-compatibility/2006" xmlns:aink="http://schemas.microsoft.com/office/drawing/2016/ink" xmlns:am3d="http://schemas.microsoft.com/office/drawing/2017/model3d" xmlns:o="urn:schemas-microsoft-com:office:office" xmlns:r="http://schemas.openxmlformats.org/officeDocument/2006/relationships" xmlns:m="http://schemas.openxmlformats.org/officeDocument/2006/math" xmlns:v="urn:schemas-microsoft-com:vml" xmlns:wp14="http://schemas.microsoft.com/office/word/2010/wordprocessingDrawing" xmlns:wp="http://schemas.openxmlformats.org/drawingml/2006/wordprocessingDrawing" xmlns:w10="urn:schemas-microsoft-com:office:word" xmlns:w="http://schemas.openxmlformats.org/wordprocessingml/2006/main" xmlns:w14="http://schemas.microsoft.com/office/word/2010/wordml" xmlns:w15="http://schemas.microsoft.com/office/word/2012/wordml" xmlns:w16cid="http://schemas.microsoft.com/office/word/2016/wordml/cid" xmlns:w16se="http://schemas.microsoft.com/office/word/2015/wordml/symex" xmlns:wpg="http://schemas.microsoft.com/office/word/2010/wordprocessingGroup" xmlns:wpi="http://schemas.microsoft.com/office/word/2010/wordprocessingInk" xmlns:wne="http://schemas.microsoft.com/office/word/2006/wordml" xmlns:wps="http://schemas.microsoft.com/office/word/2010/wordprocessingShape" mc:Ignorable="w14 w15 w16se w16cid wp14">
+<w:endnotes xmlns:wpc="http://schemas.microsoft.com/office/word/2010/wordprocessingCanvas" xmlns:cx="http://schemas.microsoft.com/office/drawing/2014/chartex" xmlns:cx1="http://schemas.microsoft.com/office/drawing/2015/9/8/chartex" xmlns:cx2="http://schemas.microsoft.com/office/drawing/2015/10/21/chartex" xmlns:cx3="http://schemas.microsoft.com/office/drawing/2016/5/9/chartex" xmlns:cx4="http://schemas.microsoft.com/office/drawing/2016/5/10/chartex" xmlns:cx5="http://schemas.microsoft.com/office/drawing/2016/5/11/chartex" xmlns:cx6="http://schemas.microsoft.com/office/drawing/2016/5/12/chartex" xmlns:cx7="http://schemas.microsoft.com/office/drawing/2016/5/13/chartex" xmlns:cx8="http://schemas.microsoft.com/office/drawing/2016/5/14/chartex" xmlns:mc="http://schemas.openxmlformats.org/markup-compatibility/2006" xmlns:aink="http://schemas.microsoft.com/office/drawing/2016/ink" xmlns:am3d="http://schemas.microsoft.com/office/drawing/2017/model3d" xmlns:o="urn:schemas-microsoft-com:office:office" xmlns:oel="http://schemas.microsoft.com/office/2019/extlst" xmlns:r="http://schemas.openxmlformats.org/officeDocument/2006/relationships" xmlns:m="http://schemas.openxmlformats.org/officeDocument/2006/math" xmlns:v="urn:schemas-microsoft-com:vml" xmlns:wp14="http://schemas.microsoft.com/office/word/2010/wordprocessingDrawing" xmlns:wp="http://schemas.openxmlformats.org/drawingml/2006/wordprocessingDrawing" xmlns:w10="urn:schemas-microsoft-com:office:word" xmlns:w="http://schemas.openxmlformats.org/wordprocessingml/2006/main" xmlns:w14="http://schemas.microsoft.com/office/word/2010/wordml" xmlns:w15="http://schemas.microsoft.com/office/word/2012/wordml" xmlns:w16cex="http://schemas.microsoft.com/office/word/2018/wordml/cex" xmlns:w16cid="http://schemas.microsoft.com/office/word/2016/wordml/cid" xmlns:w16="http://schemas.microsoft.com/office/word/2018/wordml" xmlns:w16sdtdh="http://schemas.microsoft.com/office/word/2020/wordml/sdtdatahash" xmlns:w16se="http://schemas.microsoft.com/office/word/2015/wordml/symex" xmlns:wpg="http://schemas.microsoft.com/office/word/2010/wordprocessingGroup" xmlns:wpi="http://schemas.microsoft.com/office/word/2010/wordprocessingInk" xmlns:wne="http://schemas.microsoft.com/office/word/2006/wordml" xmlns:wps="http://schemas.microsoft.com/office/word/2010/wordprocessingShape" mc:Ignorable="w14 w15 w16se w16cid w16 w16cex w16sdtdh wp14">
   <w:endnote w:type="separator" w:id="-1">
     <w:p>
       <w:pPr>
@@ -6407,7 +7201,7 @@
 </file>
 
 <file path=word/footer1.xml><?xml version="1.0" encoding="utf-8"?>
-<w:ftr xmlns:wpc="http://schemas.microsoft.com/office/word/2010/wordprocessingCanvas" xmlns:cx="http://schemas.microsoft.com/office/drawing/2014/chartex" xmlns:cx1="http://schemas.microsoft.com/office/drawing/2015/9/8/chartex" xmlns:cx2="http://schemas.microsoft.com/office/drawing/2015/10/21/chartex" xmlns:cx3="http://schemas.microsoft.com/office/drawing/2016/5/9/chartex" xmlns:cx4="http://schemas.microsoft.com/office/drawing/2016/5/10/chartex" xmlns:cx5="http://schemas.microsoft.com/office/drawing/2016/5/11/chartex" xmlns:cx6="http://schemas.microsoft.com/office/drawing/2016/5/12/chartex" xmlns:cx7="http://schemas.microsoft.com/office/drawing/2016/5/13/chartex" xmlns:cx8="http://schemas.microsoft.com/office/drawing/2016/5/14/chartex" xmlns:mc="http://schemas.openxmlformats.org/markup-compatibility/2006" xmlns:aink="http://schemas.microsoft.com/office/drawing/2016/ink" xmlns:am3d="http://schemas.microsoft.com/office/drawing/2017/model3d" xmlns:o="urn:schemas-microsoft-com:office:office" xmlns:r="http://schemas.openxmlformats.org/officeDocument/2006/relationships" xmlns:m="http://schemas.openxmlformats.org/officeDocument/2006/math" xmlns:v="urn:schemas-microsoft-com:vml" xmlns:wp14="http://schemas.microsoft.com/office/word/2010/wordprocessingDrawing" xmlns:wp="http://schemas.openxmlformats.org/drawingml/2006/wordprocessingDrawing" xmlns:w10="urn:schemas-microsoft-com:office:word" xmlns:w="http://schemas.openxmlformats.org/wordprocessingml/2006/main" xmlns:w14="http://schemas.microsoft.com/office/word/2010/wordml" xmlns:w15="http://schemas.microsoft.com/office/word/2012/wordml" xmlns:w16cid="http://schemas.microsoft.com/office/word/2016/wordml/cid" xmlns:w16se="http://schemas.microsoft.com/office/word/2015/wordml/symex" xmlns:wpg="http://schemas.microsoft.com/office/word/2010/wordprocessingGroup" xmlns:wpi="http://schemas.microsoft.com/office/word/2010/wordprocessingInk" xmlns:wne="http://schemas.microsoft.com/office/word/2006/wordml" xmlns:wps="http://schemas.microsoft.com/office/word/2010/wordprocessingShape" mc:Ignorable="w14 w15 w16se w16cid wp14">
+<w:ftr xmlns:wpc="http://schemas.microsoft.com/office/word/2010/wordprocessingCanvas" xmlns:cx="http://schemas.microsoft.com/office/drawing/2014/chartex" xmlns:cx1="http://schemas.microsoft.com/office/drawing/2015/9/8/chartex" xmlns:cx2="http://schemas.microsoft.com/office/drawing/2015/10/21/chartex" xmlns:cx3="http://schemas.microsoft.com/office/drawing/2016/5/9/chartex" xmlns:cx4="http://schemas.microsoft.com/office/drawing/2016/5/10/chartex" xmlns:cx5="http://schemas.microsoft.com/office/drawing/2016/5/11/chartex" xmlns:cx6="http://schemas.microsoft.com/office/drawing/2016/5/12/chartex" xmlns:cx7="http://schemas.microsoft.com/office/drawing/2016/5/13/chartex" xmlns:cx8="http://schemas.microsoft.com/office/drawing/2016/5/14/chartex" xmlns:mc="http://schemas.openxmlformats.org/markup-compatibility/2006" xmlns:aink="http://schemas.microsoft.com/office/drawing/2016/ink" xmlns:am3d="http://schemas.microsoft.com/office/drawing/2017/model3d" xmlns:o="urn:schemas-microsoft-com:office:office" xmlns:oel="http://schemas.microsoft.com/office/2019/extlst" xmlns:r="http://schemas.openxmlformats.org/officeDocument/2006/relationships" xmlns:m="http://schemas.openxmlformats.org/officeDocument/2006/math" xmlns:v="urn:schemas-microsoft-com:vml" xmlns:wp14="http://schemas.microsoft.com/office/word/2010/wordprocessingDrawing" xmlns:wp="http://schemas.openxmlformats.org/drawingml/2006/wordprocessingDrawing" xmlns:w10="urn:schemas-microsoft-com:office:word" xmlns:w="http://schemas.openxmlformats.org/wordprocessingml/2006/main" xmlns:w14="http://schemas.microsoft.com/office/word/2010/wordml" xmlns:w15="http://schemas.microsoft.com/office/word/2012/wordml" xmlns:w16cex="http://schemas.microsoft.com/office/word/2018/wordml/cex" xmlns:w16cid="http://schemas.microsoft.com/office/word/2016/wordml/cid" xmlns:w16="http://schemas.microsoft.com/office/word/2018/wordml" xmlns:w16sdtdh="http://schemas.microsoft.com/office/word/2020/wordml/sdtdatahash" xmlns:w16se="http://schemas.microsoft.com/office/word/2015/wordml/symex" xmlns:wpg="http://schemas.microsoft.com/office/word/2010/wordprocessingGroup" xmlns:wpi="http://schemas.microsoft.com/office/word/2010/wordprocessingInk" xmlns:wne="http://schemas.microsoft.com/office/word/2006/wordml" xmlns:wps="http://schemas.microsoft.com/office/word/2010/wordprocessingShape" mc:Ignorable="w14 w15 w16se w16cid w16 w16cex w16sdtdh wp14">
   <w:sdt>
     <w:sdtPr>
       <w:id w:val="-957646430"/>
@@ -6416,7 +7210,6 @@
         <w:docPartUnique/>
       </w:docPartObj>
     </w:sdtPr>
-    <w:sdtEndPr/>
     <w:sdtContent>
       <w:p>
         <w:pPr>
@@ -6450,7 +7243,7 @@
 </file>
 
 <file path=word/footnotes.xml><?xml version="1.0" encoding="utf-8"?>
-<w:footnotes xmlns:wpc="http://schemas.microsoft.com/office/word/2010/wordprocessingCanvas" xmlns:cx="http://schemas.microsoft.com/office/drawing/2014/chartex" xmlns:cx1="http://schemas.microsoft.com/office/drawing/2015/9/8/chartex" xmlns:cx2="http://schemas.microsoft.com/office/drawing/2015/10/21/chartex" xmlns:cx3="http://schemas.microsoft.com/office/drawing/2016/5/9/chartex" xmlns:cx4="http://schemas.microsoft.com/office/drawing/2016/5/10/chartex" xmlns:cx5="http://schemas.microsoft.com/office/drawing/2016/5/11/chartex" xmlns:cx6="http://schemas.microsoft.com/office/drawing/2016/5/12/chartex" xmlns:cx7="http://schemas.microsoft.com/office/drawing/2016/5/13/chartex" xmlns:cx8="http://schemas.microsoft.com/office/drawing/2016/5/14/chartex" xmlns:mc="http://schemas.openxmlformats.org/markup-compatibility/2006" xmlns:aink="http://schemas.microsoft.com/office/drawing/2016/ink" xmlns:am3d="http://schemas.microsoft.com/office/drawing/2017/model3d" xmlns:o="urn:schemas-microsoft-com:office:office" xmlns:r="http://schemas.openxmlformats.org/officeDocument/2006/relationships" xmlns:m="http://schemas.openxmlformats.org/officeDocument/2006/math" xmlns:v="urn:schemas-microsoft-com:vml" xmlns:wp14="http://schemas.microsoft.com/office/word/2010/wordprocessingDrawing" xmlns:wp="http://schemas.openxmlformats.org/drawingml/2006/wordprocessingDrawing" xmlns:w10="urn:schemas-microsoft-com:office:word" xmlns:w="http://schemas.openxmlformats.org/wordprocessingml/2006/main" xmlns:w14="http://schemas.microsoft.com/office/word/2010/wordml" xmlns:w15="http://schemas.microsoft.com/office/word/2012/wordml" xmlns:w16cid="http://schemas.microsoft.com/office/word/2016/wordml/cid" xmlns:w16se="http://schemas.microsoft.com/office/word/2015/wordml/symex" xmlns:wpg="http://schemas.microsoft.com/office/word/2010/wordprocessingGroup" xmlns:wpi="http://schemas.microsoft.com/office/word/2010/wordprocessingInk" xmlns:wne="http://schemas.microsoft.com/office/word/2006/wordml" xmlns:wps="http://schemas.microsoft.com/office/word/2010/wordprocessingShape" mc:Ignorable="w14 w15 w16se w16cid wp14">
+<w:footnotes xmlns:wpc="http://schemas.microsoft.com/office/word/2010/wordprocessingCanvas" xmlns:cx="http://schemas.microsoft.com/office/drawing/2014/chartex" xmlns:cx1="http://schemas.microsoft.com/office/drawing/2015/9/8/chartex" xmlns:cx2="http://schemas.microsoft.com/office/drawing/2015/10/21/chartex" xmlns:cx3="http://schemas.microsoft.com/office/drawing/2016/5/9/chartex" xmlns:cx4="http://schemas.microsoft.com/office/drawing/2016/5/10/chartex" xmlns:cx5="http://schemas.microsoft.com/office/drawing/2016/5/11/chartex" xmlns:cx6="http://schemas.microsoft.com/office/drawing/2016/5/12/chartex" xmlns:cx7="http://schemas.microsoft.com/office/drawing/2016/5/13/chartex" xmlns:cx8="http://schemas.microsoft.com/office/drawing/2016/5/14/chartex" xmlns:mc="http://schemas.openxmlformats.org/markup-compatibility/2006" xmlns:aink="http://schemas.microsoft.com/office/drawing/2016/ink" xmlns:am3d="http://schemas.microsoft.com/office/drawing/2017/model3d" xmlns:o="urn:schemas-microsoft-com:office:office" xmlns:oel="http://schemas.microsoft.com/office/2019/extlst" xmlns:r="http://schemas.openxmlformats.org/officeDocument/2006/relationships" xmlns:m="http://schemas.openxmlformats.org/officeDocument/2006/math" xmlns:v="urn:schemas-microsoft-com:vml" xmlns:wp14="http://schemas.microsoft.com/office/word/2010/wordprocessingDrawing" xmlns:wp="http://schemas.openxmlformats.org/drawingml/2006/wordprocessingDrawing" xmlns:w10="urn:schemas-microsoft-com:office:word" xmlns:w="http://schemas.openxmlformats.org/wordprocessingml/2006/main" xmlns:w14="http://schemas.microsoft.com/office/word/2010/wordml" xmlns:w15="http://schemas.microsoft.com/office/word/2012/wordml" xmlns:w16cex="http://schemas.microsoft.com/office/word/2018/wordml/cex" xmlns:w16cid="http://schemas.microsoft.com/office/word/2016/wordml/cid" xmlns:w16="http://schemas.microsoft.com/office/word/2018/wordml" xmlns:w16sdtdh="http://schemas.microsoft.com/office/word/2020/wordml/sdtdatahash" xmlns:w16se="http://schemas.microsoft.com/office/word/2015/wordml/symex" xmlns:wpg="http://schemas.microsoft.com/office/word/2010/wordprocessingGroup" xmlns:wpi="http://schemas.microsoft.com/office/word/2010/wordprocessingInk" xmlns:wne="http://schemas.microsoft.com/office/word/2006/wordml" xmlns:wps="http://schemas.microsoft.com/office/word/2010/wordprocessingShape" mc:Ignorable="w14 w15 w16se w16cid w16 w16cex w16sdtdh wp14">
   <w:footnote w:type="separator" w:id="-1">
     <w:p>
       <w:pPr>
@@ -6507,7 +7300,7 @@
 </file>
 
 <file path=word/header1.xml><?xml version="1.0" encoding="utf-8"?>
-<w:hdr xmlns:wpc="http://schemas.microsoft.com/office/word/2010/wordprocessingCanvas" xmlns:cx="http://schemas.microsoft.com/office/drawing/2014/chartex" xmlns:cx1="http://schemas.microsoft.com/office/drawing/2015/9/8/chartex" xmlns:cx2="http://schemas.microsoft.com/office/drawing/2015/10/21/chartex" xmlns:cx3="http://schemas.microsoft.com/office/drawing/2016/5/9/chartex" xmlns:cx4="http://schemas.microsoft.com/office/drawing/2016/5/10/chartex" xmlns:cx5="http://schemas.microsoft.com/office/drawing/2016/5/11/chartex" xmlns:cx6="http://schemas.microsoft.com/office/drawing/2016/5/12/chartex" xmlns:cx7="http://schemas.microsoft.com/office/drawing/2016/5/13/chartex" xmlns:cx8="http://schemas.microsoft.com/office/drawing/2016/5/14/chartex" xmlns:mc="http://schemas.openxmlformats.org/markup-compatibility/2006" xmlns:aink="http://schemas.microsoft.com/office/drawing/2016/ink" xmlns:am3d="http://schemas.microsoft.com/office/drawing/2017/model3d" xmlns:o="urn:schemas-microsoft-com:office:office" xmlns:r="http://schemas.openxmlformats.org/officeDocument/2006/relationships" xmlns:m="http://schemas.openxmlformats.org/officeDocument/2006/math" xmlns:v="urn:schemas-microsoft-com:vml" xmlns:wp14="http://schemas.microsoft.com/office/word/2010/wordprocessingDrawing" xmlns:wp="http://schemas.openxmlformats.org/drawingml/2006/wordprocessingDrawing" xmlns:w10="urn:schemas-microsoft-com:office:word" xmlns:w="http://schemas.openxmlformats.org/wordprocessingml/2006/main" xmlns:w14="http://schemas.microsoft.com/office/word/2010/wordml" xmlns:w15="http://schemas.microsoft.com/office/word/2012/wordml" xmlns:w16cid="http://schemas.microsoft.com/office/word/2016/wordml/cid" xmlns:w16se="http://schemas.microsoft.com/office/word/2015/wordml/symex" xmlns:wpg="http://schemas.microsoft.com/office/word/2010/wordprocessingGroup" xmlns:wpi="http://schemas.microsoft.com/office/word/2010/wordprocessingInk" xmlns:wne="http://schemas.microsoft.com/office/word/2006/wordml" xmlns:wps="http://schemas.microsoft.com/office/word/2010/wordprocessingShape" mc:Ignorable="w14 w15 w16se w16cid wp14">
+<w:hdr xmlns:wpc="http://schemas.microsoft.com/office/word/2010/wordprocessingCanvas" xmlns:cx="http://schemas.microsoft.com/office/drawing/2014/chartex" xmlns:cx1="http://schemas.microsoft.com/office/drawing/2015/9/8/chartex" xmlns:cx2="http://schemas.microsoft.com/office/drawing/2015/10/21/chartex" xmlns:cx3="http://schemas.microsoft.com/office/drawing/2016/5/9/chartex" xmlns:cx4="http://schemas.microsoft.com/office/drawing/2016/5/10/chartex" xmlns:cx5="http://schemas.microsoft.com/office/drawing/2016/5/11/chartex" xmlns:cx6="http://schemas.microsoft.com/office/drawing/2016/5/12/chartex" xmlns:cx7="http://schemas.microsoft.com/office/drawing/2016/5/13/chartex" xmlns:cx8="http://schemas.microsoft.com/office/drawing/2016/5/14/chartex" xmlns:mc="http://schemas.openxmlformats.org/markup-compatibility/2006" xmlns:aink="http://schemas.microsoft.com/office/drawing/2016/ink" xmlns:am3d="http://schemas.microsoft.com/office/drawing/2017/model3d" xmlns:o="urn:schemas-microsoft-com:office:office" xmlns:oel="http://schemas.microsoft.com/office/2019/extlst" xmlns:r="http://schemas.openxmlformats.org/officeDocument/2006/relationships" xmlns:m="http://schemas.openxmlformats.org/officeDocument/2006/math" xmlns:v="urn:schemas-microsoft-com:vml" xmlns:wp14="http://schemas.microsoft.com/office/word/2010/wordprocessingDrawing" xmlns:wp="http://schemas.openxmlformats.org/drawingml/2006/wordprocessingDrawing" xmlns:w10="urn:schemas-microsoft-com:office:word" xmlns:w="http://schemas.openxmlformats.org/wordprocessingml/2006/main" xmlns:w14="http://schemas.microsoft.com/office/word/2010/wordml" xmlns:w15="http://schemas.microsoft.com/office/word/2012/wordml" xmlns:w16cex="http://schemas.microsoft.com/office/word/2018/wordml/cex" xmlns:w16cid="http://schemas.microsoft.com/office/word/2016/wordml/cid" xmlns:w16="http://schemas.microsoft.com/office/word/2018/wordml" xmlns:w16sdtdh="http://schemas.microsoft.com/office/word/2020/wordml/sdtdatahash" xmlns:w16se="http://schemas.microsoft.com/office/word/2015/wordml/symex" xmlns:wpg="http://schemas.microsoft.com/office/word/2010/wordprocessingGroup" xmlns:wpi="http://schemas.microsoft.com/office/word/2010/wordprocessingInk" xmlns:wne="http://schemas.microsoft.com/office/word/2006/wordml" xmlns:wps="http://schemas.microsoft.com/office/word/2010/wordprocessingShape" mc:Ignorable="w14 w15 w16se w16cid w16 w16cex w16sdtdh wp14">
   <w:p>
     <w:pPr>
       <w:pStyle w:val="lfej"/>
@@ -6539,7 +7332,7 @@
           <v:path o:extrusionok="f" gradientshapeok="t" o:connecttype="rect"/>
           <o:lock v:ext="edit" aspectratio="t"/>
         </v:shapetype>
-        <v:shape id="_x0000_i1025" type="#_x0000_t75" style="width:453pt;height:112.5pt">
+        <v:shape id="_x0000_i1025" type="#_x0000_t75" style="width:453pt;height:112.2pt">
           <v:imagedata r:id="rId1" o:title="Jedlik_fejleces_papir"/>
         </v:shape>
       </w:pict>
@@ -6549,7 +7342,7 @@
 </file>
 
 <file path=word/header2.xml><?xml version="1.0" encoding="utf-8"?>
-<w:hdr xmlns:wpc="http://schemas.microsoft.com/office/word/2010/wordprocessingCanvas" xmlns:cx="http://schemas.microsoft.com/office/drawing/2014/chartex" xmlns:cx1="http://schemas.microsoft.com/office/drawing/2015/9/8/chartex" xmlns:cx2="http://schemas.microsoft.com/office/drawing/2015/10/21/chartex" xmlns:cx3="http://schemas.microsoft.com/office/drawing/2016/5/9/chartex" xmlns:cx4="http://schemas.microsoft.com/office/drawing/2016/5/10/chartex" xmlns:cx5="http://schemas.microsoft.com/office/drawing/2016/5/11/chartex" xmlns:cx6="http://schemas.microsoft.com/office/drawing/2016/5/12/chartex" xmlns:cx7="http://schemas.microsoft.com/office/drawing/2016/5/13/chartex" xmlns:cx8="http://schemas.microsoft.com/office/drawing/2016/5/14/chartex" xmlns:mc="http://schemas.openxmlformats.org/markup-compatibility/2006" xmlns:aink="http://schemas.microsoft.com/office/drawing/2016/ink" xmlns:am3d="http://schemas.microsoft.com/office/drawing/2017/model3d" xmlns:o="urn:schemas-microsoft-com:office:office" xmlns:r="http://schemas.openxmlformats.org/officeDocument/2006/relationships" xmlns:m="http://schemas.openxmlformats.org/officeDocument/2006/math" xmlns:v="urn:schemas-microsoft-com:vml" xmlns:wp14="http://schemas.microsoft.com/office/word/2010/wordprocessingDrawing" xmlns:wp="http://schemas.openxmlformats.org/drawingml/2006/wordprocessingDrawing" xmlns:w10="urn:schemas-microsoft-com:office:word" xmlns:w="http://schemas.openxmlformats.org/wordprocessingml/2006/main" xmlns:w14="http://schemas.microsoft.com/office/word/2010/wordml" xmlns:w15="http://schemas.microsoft.com/office/word/2012/wordml" xmlns:w16cid="http://schemas.microsoft.com/office/word/2016/wordml/cid" xmlns:w16se="http://schemas.microsoft.com/office/word/2015/wordml/symex" xmlns:wpg="http://schemas.microsoft.com/office/word/2010/wordprocessingGroup" xmlns:wpi="http://schemas.microsoft.com/office/word/2010/wordprocessingInk" xmlns:wne="http://schemas.microsoft.com/office/word/2006/wordml" xmlns:wps="http://schemas.microsoft.com/office/word/2010/wordprocessingShape" mc:Ignorable="w14 w15 w16se w16cid wp14">
+<w:hdr xmlns:wpc="http://schemas.microsoft.com/office/word/2010/wordprocessingCanvas" xmlns:cx="http://schemas.microsoft.com/office/drawing/2014/chartex" xmlns:cx1="http://schemas.microsoft.com/office/drawing/2015/9/8/chartex" xmlns:cx2="http://schemas.microsoft.com/office/drawing/2015/10/21/chartex" xmlns:cx3="http://schemas.microsoft.com/office/drawing/2016/5/9/chartex" xmlns:cx4="http://schemas.microsoft.com/office/drawing/2016/5/10/chartex" xmlns:cx5="http://schemas.microsoft.com/office/drawing/2016/5/11/chartex" xmlns:cx6="http://schemas.microsoft.com/office/drawing/2016/5/12/chartex" xmlns:cx7="http://schemas.microsoft.com/office/drawing/2016/5/13/chartex" xmlns:cx8="http://schemas.microsoft.com/office/drawing/2016/5/14/chartex" xmlns:mc="http://schemas.openxmlformats.org/markup-compatibility/2006" xmlns:aink="http://schemas.microsoft.com/office/drawing/2016/ink" xmlns:am3d="http://schemas.microsoft.com/office/drawing/2017/model3d" xmlns:o="urn:schemas-microsoft-com:office:office" xmlns:oel="http://schemas.microsoft.com/office/2019/extlst" xmlns:r="http://schemas.openxmlformats.org/officeDocument/2006/relationships" xmlns:m="http://schemas.openxmlformats.org/officeDocument/2006/math" xmlns:v="urn:schemas-microsoft-com:vml" xmlns:wp14="http://schemas.microsoft.com/office/word/2010/wordprocessingDrawing" xmlns:wp="http://schemas.openxmlformats.org/drawingml/2006/wordprocessingDrawing" xmlns:w10="urn:schemas-microsoft-com:office:word" xmlns:w="http://schemas.openxmlformats.org/wordprocessingml/2006/main" xmlns:w14="http://schemas.microsoft.com/office/word/2010/wordml" xmlns:w15="http://schemas.microsoft.com/office/word/2012/wordml" xmlns:w16cex="http://schemas.microsoft.com/office/word/2018/wordml/cex" xmlns:w16cid="http://schemas.microsoft.com/office/word/2016/wordml/cid" xmlns:w16="http://schemas.microsoft.com/office/word/2018/wordml" xmlns:w16sdtdh="http://schemas.microsoft.com/office/word/2020/wordml/sdtdatahash" xmlns:w16se="http://schemas.microsoft.com/office/word/2015/wordml/symex" xmlns:wpg="http://schemas.microsoft.com/office/word/2010/wordprocessingGroup" xmlns:wpi="http://schemas.microsoft.com/office/word/2010/wordprocessingInk" xmlns:wne="http://schemas.microsoft.com/office/word/2006/wordml" xmlns:wps="http://schemas.microsoft.com/office/word/2010/wordprocessingShape" mc:Ignorable="w14 w15 w16se w16cid w16 w16cex w16sdtdh wp14">
   <w:p>
     <w:pPr>
       <w:pStyle w:val="lfej"/>
@@ -6561,7 +7354,7 @@
 </file>
 
 <file path=word/header3.xml><?xml version="1.0" encoding="utf-8"?>
-<w:hdr xmlns:wpc="http://schemas.microsoft.com/office/word/2010/wordprocessingCanvas" xmlns:cx="http://schemas.microsoft.com/office/drawing/2014/chartex" xmlns:cx1="http://schemas.microsoft.com/office/drawing/2015/9/8/chartex" xmlns:cx2="http://schemas.microsoft.com/office/drawing/2015/10/21/chartex" xmlns:cx3="http://schemas.microsoft.com/office/drawing/2016/5/9/chartex" xmlns:cx4="http://schemas.microsoft.com/office/drawing/2016/5/10/chartex" xmlns:cx5="http://schemas.microsoft.com/office/drawing/2016/5/11/chartex" xmlns:cx6="http://schemas.microsoft.com/office/drawing/2016/5/12/chartex" xmlns:cx7="http://schemas.microsoft.com/office/drawing/2016/5/13/chartex" xmlns:cx8="http://schemas.microsoft.com/office/drawing/2016/5/14/chartex" xmlns:mc="http://schemas.openxmlformats.org/markup-compatibility/2006" xmlns:aink="http://schemas.microsoft.com/office/drawing/2016/ink" xmlns:am3d="http://schemas.microsoft.com/office/drawing/2017/model3d" xmlns:o="urn:schemas-microsoft-com:office:office" xmlns:r="http://schemas.openxmlformats.org/officeDocument/2006/relationships" xmlns:m="http://schemas.openxmlformats.org/officeDocument/2006/math" xmlns:v="urn:schemas-microsoft-com:vml" xmlns:wp14="http://schemas.microsoft.com/office/word/2010/wordprocessingDrawing" xmlns:wp="http://schemas.openxmlformats.org/drawingml/2006/wordprocessingDrawing" xmlns:w10="urn:schemas-microsoft-com:office:word" xmlns:w="http://schemas.openxmlformats.org/wordprocessingml/2006/main" xmlns:w14="http://schemas.microsoft.com/office/word/2010/wordml" xmlns:w15="http://schemas.microsoft.com/office/word/2012/wordml" xmlns:w16cid="http://schemas.microsoft.com/office/word/2016/wordml/cid" xmlns:w16se="http://schemas.microsoft.com/office/word/2015/wordml/symex" xmlns:wpg="http://schemas.microsoft.com/office/word/2010/wordprocessingGroup" xmlns:wpi="http://schemas.microsoft.com/office/word/2010/wordprocessingInk" xmlns:wne="http://schemas.microsoft.com/office/word/2006/wordml" xmlns:wps="http://schemas.microsoft.com/office/word/2010/wordprocessingShape" mc:Ignorable="w14 w15 w16se w16cid wp14">
+<w:hdr xmlns:wpc="http://schemas.microsoft.com/office/word/2010/wordprocessingCanvas" xmlns:cx="http://schemas.microsoft.com/office/drawing/2014/chartex" xmlns:cx1="http://schemas.microsoft.com/office/drawing/2015/9/8/chartex" xmlns:cx2="http://schemas.microsoft.com/office/drawing/2015/10/21/chartex" xmlns:cx3="http://schemas.microsoft.com/office/drawing/2016/5/9/chartex" xmlns:cx4="http://schemas.microsoft.com/office/drawing/2016/5/10/chartex" xmlns:cx5="http://schemas.microsoft.com/office/drawing/2016/5/11/chartex" xmlns:cx6="http://schemas.microsoft.com/office/drawing/2016/5/12/chartex" xmlns:cx7="http://schemas.microsoft.com/office/drawing/2016/5/13/chartex" xmlns:cx8="http://schemas.microsoft.com/office/drawing/2016/5/14/chartex" xmlns:mc="http://schemas.openxmlformats.org/markup-compatibility/2006" xmlns:aink="http://schemas.microsoft.com/office/drawing/2016/ink" xmlns:am3d="http://schemas.microsoft.com/office/drawing/2017/model3d" xmlns:o="urn:schemas-microsoft-com:office:office" xmlns:oel="http://schemas.microsoft.com/office/2019/extlst" xmlns:r="http://schemas.openxmlformats.org/officeDocument/2006/relationships" xmlns:m="http://schemas.openxmlformats.org/officeDocument/2006/math" xmlns:v="urn:schemas-microsoft-com:vml" xmlns:wp14="http://schemas.microsoft.com/office/word/2010/wordprocessingDrawing" xmlns:wp="http://schemas.openxmlformats.org/drawingml/2006/wordprocessingDrawing" xmlns:w10="urn:schemas-microsoft-com:office:word" xmlns:w="http://schemas.openxmlformats.org/wordprocessingml/2006/main" xmlns:w14="http://schemas.microsoft.com/office/word/2010/wordml" xmlns:w15="http://schemas.microsoft.com/office/word/2012/wordml" xmlns:w16cex="http://schemas.microsoft.com/office/word/2018/wordml/cex" xmlns:w16cid="http://schemas.microsoft.com/office/word/2016/wordml/cid" xmlns:w16="http://schemas.microsoft.com/office/word/2018/wordml" xmlns:w16sdtdh="http://schemas.microsoft.com/office/word/2020/wordml/sdtdatahash" xmlns:w16se="http://schemas.microsoft.com/office/word/2015/wordml/symex" xmlns:wpg="http://schemas.microsoft.com/office/word/2010/wordprocessingGroup" xmlns:wpi="http://schemas.microsoft.com/office/word/2010/wordprocessingInk" xmlns:wne="http://schemas.microsoft.com/office/word/2006/wordml" xmlns:wps="http://schemas.microsoft.com/office/word/2010/wordprocessingShape" mc:Ignorable="w14 w15 w16se w16cid w16 w16cex w16sdtdh wp14">
   <w:p>
     <w:pPr>
       <w:pStyle w:val="lfej"/>
@@ -6679,7 +7472,7 @@
 </file>
 
 <file path=word/numbering.xml><?xml version="1.0" encoding="utf-8"?>
-<w:numbering xmlns:wpc="http://schemas.microsoft.com/office/word/2010/wordprocessingCanvas" xmlns:cx="http://schemas.microsoft.com/office/drawing/2014/chartex" xmlns:cx1="http://schemas.microsoft.com/office/drawing/2015/9/8/chartex" xmlns:cx2="http://schemas.microsoft.com/office/drawing/2015/10/21/chartex" xmlns:cx3="http://schemas.microsoft.com/office/drawing/2016/5/9/chartex" xmlns:cx4="http://schemas.microsoft.com/office/drawing/2016/5/10/chartex" xmlns:cx5="http://schemas.microsoft.com/office/drawing/2016/5/11/chartex" xmlns:cx6="http://schemas.microsoft.com/office/drawing/2016/5/12/chartex" xmlns:cx7="http://schemas.microsoft.com/office/drawing/2016/5/13/chartex" xmlns:cx8="http://schemas.microsoft.com/office/drawing/2016/5/14/chartex" xmlns:mc="http://schemas.openxmlformats.org/markup-compatibility/2006" xmlns:aink="http://schemas.microsoft.com/office/drawing/2016/ink" xmlns:am3d="http://schemas.microsoft.com/office/drawing/2017/model3d" xmlns:o="urn:schemas-microsoft-com:office:office" xmlns:r="http://schemas.openxmlformats.org/officeDocument/2006/relationships" xmlns:m="http://schemas.openxmlformats.org/officeDocument/2006/math" xmlns:v="urn:schemas-microsoft-com:vml" xmlns:wp14="http://schemas.microsoft.com/office/word/2010/wordprocessingDrawing" xmlns:wp="http://schemas.openxmlformats.org/drawingml/2006/wordprocessingDrawing" xmlns:w10="urn:schemas-microsoft-com:office:word" xmlns:w="http://schemas.openxmlformats.org/wordprocessingml/2006/main" xmlns:w14="http://schemas.microsoft.com/office/word/2010/wordml" xmlns:w15="http://schemas.microsoft.com/office/word/2012/wordml" xmlns:w16cid="http://schemas.microsoft.com/office/word/2016/wordml/cid" xmlns:w16se="http://schemas.microsoft.com/office/word/2015/wordml/symex" xmlns:wpg="http://schemas.microsoft.com/office/word/2010/wordprocessingGroup" xmlns:wpi="http://schemas.microsoft.com/office/word/2010/wordprocessingInk" xmlns:wne="http://schemas.microsoft.com/office/word/2006/wordml" xmlns:wps="http://schemas.microsoft.com/office/word/2010/wordprocessingShape" mc:Ignorable="w14 w15 w16se w16cid wp14">
+<w:numbering xmlns:wpc="http://schemas.microsoft.com/office/word/2010/wordprocessingCanvas" xmlns:cx="http://schemas.microsoft.com/office/drawing/2014/chartex" xmlns:cx1="http://schemas.microsoft.com/office/drawing/2015/9/8/chartex" xmlns:cx2="http://schemas.microsoft.com/office/drawing/2015/10/21/chartex" xmlns:cx3="http://schemas.microsoft.com/office/drawing/2016/5/9/chartex" xmlns:cx4="http://schemas.microsoft.com/office/drawing/2016/5/10/chartex" xmlns:cx5="http://schemas.microsoft.com/office/drawing/2016/5/11/chartex" xmlns:cx6="http://schemas.microsoft.com/office/drawing/2016/5/12/chartex" xmlns:cx7="http://schemas.microsoft.com/office/drawing/2016/5/13/chartex" xmlns:cx8="http://schemas.microsoft.com/office/drawing/2016/5/14/chartex" xmlns:mc="http://schemas.openxmlformats.org/markup-compatibility/2006" xmlns:aink="http://schemas.microsoft.com/office/drawing/2016/ink" xmlns:am3d="http://schemas.microsoft.com/office/drawing/2017/model3d" xmlns:o="urn:schemas-microsoft-com:office:office" xmlns:oel="http://schemas.microsoft.com/office/2019/extlst" xmlns:r="http://schemas.openxmlformats.org/officeDocument/2006/relationships" xmlns:m="http://schemas.openxmlformats.org/officeDocument/2006/math" xmlns:v="urn:schemas-microsoft-com:vml" xmlns:wp14="http://schemas.microsoft.com/office/word/2010/wordprocessingDrawing" xmlns:wp="http://schemas.openxmlformats.org/drawingml/2006/wordprocessingDrawing" xmlns:w10="urn:schemas-microsoft-com:office:word" xmlns:w="http://schemas.openxmlformats.org/wordprocessingml/2006/main" xmlns:w14="http://schemas.microsoft.com/office/word/2010/wordml" xmlns:w15="http://schemas.microsoft.com/office/word/2012/wordml" xmlns:w16cex="http://schemas.microsoft.com/office/word/2018/wordml/cex" xmlns:w16cid="http://schemas.microsoft.com/office/word/2016/wordml/cid" xmlns:w16="http://schemas.microsoft.com/office/word/2018/wordml" xmlns:w16sdtdh="http://schemas.microsoft.com/office/word/2020/wordml/sdtdatahash" xmlns:w16se="http://schemas.microsoft.com/office/word/2015/wordml/symex" xmlns:wpg="http://schemas.microsoft.com/office/word/2010/wordprocessingGroup" xmlns:wpi="http://schemas.microsoft.com/office/word/2010/wordprocessingInk" xmlns:wne="http://schemas.microsoft.com/office/word/2006/wordml" xmlns:wps="http://schemas.microsoft.com/office/word/2010/wordprocessingShape" mc:Ignorable="w14 w15 w16se w16cid w16 w16cex w16sdtdh wp14">
   <w:abstractNum w:abstractNumId="0" w15:restartNumberingAfterBreak="0">
     <w:nsid w:val="06267D72"/>
     <w:multiLevelType w:val="hybridMultilevel"/>
@@ -7174,6 +7967,119 @@
     </w:lvl>
   </w:abstractNum>
   <w:abstractNum w:abstractNumId="5" w15:restartNumberingAfterBreak="0">
+    <w:nsid w:val="135B2E14"/>
+    <w:multiLevelType w:val="hybridMultilevel"/>
+    <w:tmpl w:val="C18CD338"/>
+    <w:lvl w:ilvl="0" w:tplc="040E0001">
+      <w:start w:val="1"/>
+      <w:numFmt w:val="bullet"/>
+      <w:lvlText w:val=""/>
+      <w:lvlJc w:val="left"/>
+      <w:pPr>
+        <w:ind w:left="720" w:hanging="360"/>
+      </w:pPr>
+      <w:rPr>
+        <w:rFonts w:ascii="Symbol" w:hAnsi="Symbol" w:hint="default"/>
+      </w:rPr>
+    </w:lvl>
+    <w:lvl w:ilvl="1" w:tplc="040E0003" w:tentative="1">
+      <w:start w:val="1"/>
+      <w:numFmt w:val="bullet"/>
+      <w:lvlText w:val="o"/>
+      <w:lvlJc w:val="left"/>
+      <w:pPr>
+        <w:ind w:left="1440" w:hanging="360"/>
+      </w:pPr>
+      <w:rPr>
+        <w:rFonts w:ascii="Courier New" w:hAnsi="Courier New" w:cs="Courier New" w:hint="default"/>
+      </w:rPr>
+    </w:lvl>
+    <w:lvl w:ilvl="2" w:tplc="040E0005" w:tentative="1">
+      <w:start w:val="1"/>
+      <w:numFmt w:val="bullet"/>
+      <w:lvlText w:val=""/>
+      <w:lvlJc w:val="left"/>
+      <w:pPr>
+        <w:ind w:left="2160" w:hanging="360"/>
+      </w:pPr>
+      <w:rPr>
+        <w:rFonts w:ascii="Wingdings" w:hAnsi="Wingdings" w:hint="default"/>
+      </w:rPr>
+    </w:lvl>
+    <w:lvl w:ilvl="3" w:tplc="040E0001" w:tentative="1">
+      <w:start w:val="1"/>
+      <w:numFmt w:val="bullet"/>
+      <w:lvlText w:val=""/>
+      <w:lvlJc w:val="left"/>
+      <w:pPr>
+        <w:ind w:left="2880" w:hanging="360"/>
+      </w:pPr>
+      <w:rPr>
+        <w:rFonts w:ascii="Symbol" w:hAnsi="Symbol" w:hint="default"/>
+      </w:rPr>
+    </w:lvl>
+    <w:lvl w:ilvl="4" w:tplc="040E0003" w:tentative="1">
+      <w:start w:val="1"/>
+      <w:numFmt w:val="bullet"/>
+      <w:lvlText w:val="o"/>
+      <w:lvlJc w:val="left"/>
+      <w:pPr>
+        <w:ind w:left="3600" w:hanging="360"/>
+      </w:pPr>
+      <w:rPr>
+        <w:rFonts w:ascii="Courier New" w:hAnsi="Courier New" w:cs="Courier New" w:hint="default"/>
+      </w:rPr>
+    </w:lvl>
+    <w:lvl w:ilvl="5" w:tplc="040E0005" w:tentative="1">
+      <w:start w:val="1"/>
+      <w:numFmt w:val="bullet"/>
+      <w:lvlText w:val=""/>
+      <w:lvlJc w:val="left"/>
+      <w:pPr>
+        <w:ind w:left="4320" w:hanging="360"/>
+      </w:pPr>
+      <w:rPr>
+        <w:rFonts w:ascii="Wingdings" w:hAnsi="Wingdings" w:hint="default"/>
+      </w:rPr>
+    </w:lvl>
+    <w:lvl w:ilvl="6" w:tplc="040E0001" w:tentative="1">
+      <w:start w:val="1"/>
+      <w:numFmt w:val="bullet"/>
+      <w:lvlText w:val=""/>
+      <w:lvlJc w:val="left"/>
+      <w:pPr>
+        <w:ind w:left="5040" w:hanging="360"/>
+      </w:pPr>
+      <w:rPr>
+        <w:rFonts w:ascii="Symbol" w:hAnsi="Symbol" w:hint="default"/>
+      </w:rPr>
+    </w:lvl>
+    <w:lvl w:ilvl="7" w:tplc="040E0003" w:tentative="1">
+      <w:start w:val="1"/>
+      <w:numFmt w:val="bullet"/>
+      <w:lvlText w:val="o"/>
+      <w:lvlJc w:val="left"/>
+      <w:pPr>
+        <w:ind w:left="5760" w:hanging="360"/>
+      </w:pPr>
+      <w:rPr>
+        <w:rFonts w:ascii="Courier New" w:hAnsi="Courier New" w:cs="Courier New" w:hint="default"/>
+      </w:rPr>
+    </w:lvl>
+    <w:lvl w:ilvl="8" w:tplc="040E0005" w:tentative="1">
+      <w:start w:val="1"/>
+      <w:numFmt w:val="bullet"/>
+      <w:lvlText w:val=""/>
+      <w:lvlJc w:val="left"/>
+      <w:pPr>
+        <w:ind w:left="6480" w:hanging="360"/>
+      </w:pPr>
+      <w:rPr>
+        <w:rFonts w:ascii="Wingdings" w:hAnsi="Wingdings" w:hint="default"/>
+      </w:rPr>
+    </w:lvl>
+  </w:abstractNum>
+  <w:abstractNum w:abstractNumId="6" w15:restartNumberingAfterBreak="0">
     <w:nsid w:val="16405C6B"/>
     <w:multiLevelType w:val="hybridMultilevel"/>
     <w:tmpl w:val="6284FF60"/>
@@ -7286,7 +8192,7 @@
       </w:rPr>
     </w:lvl>
   </w:abstractNum>
-  <w:abstractNum w:abstractNumId="6" w15:restartNumberingAfterBreak="0">
+  <w:abstractNum w:abstractNumId="7" w15:restartNumberingAfterBreak="0">
     <w:nsid w:val="179C7DCD"/>
     <w:multiLevelType w:val="hybridMultilevel"/>
     <w:tmpl w:val="FD2043AE"/>
@@ -7399,7 +8305,7 @@
       </w:rPr>
     </w:lvl>
   </w:abstractNum>
-  <w:abstractNum w:abstractNumId="7" w15:restartNumberingAfterBreak="0">
+  <w:abstractNum w:abstractNumId="8" w15:restartNumberingAfterBreak="0">
     <w:nsid w:val="18D97530"/>
     <w:multiLevelType w:val="hybridMultilevel"/>
     <w:tmpl w:val="E6C2229E"/>
@@ -7512,7 +8418,7 @@
       </w:rPr>
     </w:lvl>
   </w:abstractNum>
-  <w:abstractNum w:abstractNumId="8" w15:restartNumberingAfterBreak="0">
+  <w:abstractNum w:abstractNumId="9" w15:restartNumberingAfterBreak="0">
     <w:nsid w:val="20EB7FCE"/>
     <w:multiLevelType w:val="hybridMultilevel"/>
     <w:tmpl w:val="DD9C30E0"/>
@@ -7599,7 +8505,7 @@
       </w:pPr>
     </w:lvl>
   </w:abstractNum>
-  <w:abstractNum w:abstractNumId="9" w15:restartNumberingAfterBreak="0">
+  <w:abstractNum w:abstractNumId="10" w15:restartNumberingAfterBreak="0">
     <w:nsid w:val="28382BA6"/>
     <w:multiLevelType w:val="hybridMultilevel"/>
     <w:tmpl w:val="794853D4"/>
@@ -7712,7 +8618,7 @@
       </w:rPr>
     </w:lvl>
   </w:abstractNum>
-  <w:abstractNum w:abstractNumId="10" w15:restartNumberingAfterBreak="0">
+  <w:abstractNum w:abstractNumId="11" w15:restartNumberingAfterBreak="0">
     <w:nsid w:val="28CD69BF"/>
     <w:multiLevelType w:val="hybridMultilevel"/>
     <w:tmpl w:val="1A4AE212"/>
@@ -7825,7 +8731,7 @@
       </w:rPr>
     </w:lvl>
   </w:abstractNum>
-  <w:abstractNum w:abstractNumId="11" w15:restartNumberingAfterBreak="0">
+  <w:abstractNum w:abstractNumId="12" w15:restartNumberingAfterBreak="0">
     <w:nsid w:val="2B6923C4"/>
     <w:multiLevelType w:val="hybridMultilevel"/>
     <w:tmpl w:val="ADAAD290"/>
@@ -7938,7 +8844,7 @@
       </w:rPr>
     </w:lvl>
   </w:abstractNum>
-  <w:abstractNum w:abstractNumId="12" w15:restartNumberingAfterBreak="0">
+  <w:abstractNum w:abstractNumId="13" w15:restartNumberingAfterBreak="0">
     <w:nsid w:val="2F8B139A"/>
     <w:multiLevelType w:val="hybridMultilevel"/>
     <w:tmpl w:val="4D08A8E4"/>
@@ -8051,7 +8957,7 @@
       </w:rPr>
     </w:lvl>
   </w:abstractNum>
-  <w:abstractNum w:abstractNumId="13" w15:restartNumberingAfterBreak="0">
+  <w:abstractNum w:abstractNumId="14" w15:restartNumberingAfterBreak="0">
     <w:nsid w:val="309579AB"/>
     <w:multiLevelType w:val="hybridMultilevel"/>
     <w:tmpl w:val="D7543B00"/>
@@ -8164,7 +9070,7 @@
       </w:rPr>
     </w:lvl>
   </w:abstractNum>
-  <w:abstractNum w:abstractNumId="14" w15:restartNumberingAfterBreak="0">
+  <w:abstractNum w:abstractNumId="15" w15:restartNumberingAfterBreak="0">
     <w:nsid w:val="323014E4"/>
     <w:multiLevelType w:val="hybridMultilevel"/>
     <w:tmpl w:val="23A26A5A"/>
@@ -8277,7 +9183,7 @@
       </w:rPr>
     </w:lvl>
   </w:abstractNum>
-  <w:abstractNum w:abstractNumId="15" w15:restartNumberingAfterBreak="0">
+  <w:abstractNum w:abstractNumId="16" w15:restartNumberingAfterBreak="0">
     <w:nsid w:val="3323140C"/>
     <w:multiLevelType w:val="hybridMultilevel"/>
     <w:tmpl w:val="A1DE65B0"/>
@@ -8390,7 +9296,7 @@
       </w:rPr>
     </w:lvl>
   </w:abstractNum>
-  <w:abstractNum w:abstractNumId="16" w15:restartNumberingAfterBreak="0">
+  <w:abstractNum w:abstractNumId="17" w15:restartNumberingAfterBreak="0">
     <w:nsid w:val="33544E24"/>
     <w:multiLevelType w:val="hybridMultilevel"/>
     <w:tmpl w:val="22C2CAD8"/>
@@ -8503,7 +9409,7 @@
       </w:rPr>
     </w:lvl>
   </w:abstractNum>
-  <w:abstractNum w:abstractNumId="17" w15:restartNumberingAfterBreak="0">
+  <w:abstractNum w:abstractNumId="18" w15:restartNumberingAfterBreak="0">
     <w:nsid w:val="367854C1"/>
     <w:multiLevelType w:val="hybridMultilevel"/>
     <w:tmpl w:val="865AC378"/>
@@ -8616,7 +9522,7 @@
       </w:rPr>
     </w:lvl>
   </w:abstractNum>
-  <w:abstractNum w:abstractNumId="18" w15:restartNumberingAfterBreak="0">
+  <w:abstractNum w:abstractNumId="19" w15:restartNumberingAfterBreak="0">
     <w:nsid w:val="37EC133B"/>
     <w:multiLevelType w:val="hybridMultilevel"/>
     <w:tmpl w:val="FDC88480"/>
@@ -8702,7 +9608,7 @@
       </w:pPr>
     </w:lvl>
   </w:abstractNum>
-  <w:abstractNum w:abstractNumId="19" w15:restartNumberingAfterBreak="0">
+  <w:abstractNum w:abstractNumId="20" w15:restartNumberingAfterBreak="0">
     <w:nsid w:val="3DA223C2"/>
     <w:multiLevelType w:val="hybridMultilevel"/>
     <w:tmpl w:val="E7E4C1C0"/>
@@ -8815,7 +9721,7 @@
       </w:rPr>
     </w:lvl>
   </w:abstractNum>
-  <w:abstractNum w:abstractNumId="20" w15:restartNumberingAfterBreak="0">
+  <w:abstractNum w:abstractNumId="21" w15:restartNumberingAfterBreak="0">
     <w:nsid w:val="3E227205"/>
     <w:multiLevelType w:val="hybridMultilevel"/>
     <w:tmpl w:val="D158C072"/>
@@ -8904,7 +9810,7 @@
       </w:pPr>
     </w:lvl>
   </w:abstractNum>
-  <w:abstractNum w:abstractNumId="21" w15:restartNumberingAfterBreak="0">
+  <w:abstractNum w:abstractNumId="22" w15:restartNumberingAfterBreak="0">
     <w:nsid w:val="45D36610"/>
     <w:multiLevelType w:val="hybridMultilevel"/>
     <w:tmpl w:val="B50898FC"/>
@@ -8993,7 +9899,7 @@
       </w:pPr>
     </w:lvl>
   </w:abstractNum>
-  <w:abstractNum w:abstractNumId="22" w15:restartNumberingAfterBreak="0">
+  <w:abstractNum w:abstractNumId="23" w15:restartNumberingAfterBreak="0">
     <w:nsid w:val="477C1F47"/>
     <w:multiLevelType w:val="hybridMultilevel"/>
     <w:tmpl w:val="571E71F0"/>
@@ -9106,7 +10012,7 @@
       </w:rPr>
     </w:lvl>
   </w:abstractNum>
-  <w:abstractNum w:abstractNumId="23" w15:restartNumberingAfterBreak="0">
+  <w:abstractNum w:abstractNumId="24" w15:restartNumberingAfterBreak="0">
     <w:nsid w:val="49D52A44"/>
     <w:multiLevelType w:val="hybridMultilevel"/>
     <w:tmpl w:val="3F0AE030"/>
@@ -9219,7 +10125,7 @@
       </w:rPr>
     </w:lvl>
   </w:abstractNum>
-  <w:abstractNum w:abstractNumId="24" w15:restartNumberingAfterBreak="0">
+  <w:abstractNum w:abstractNumId="25" w15:restartNumberingAfterBreak="0">
     <w:nsid w:val="547855E1"/>
     <w:multiLevelType w:val="hybridMultilevel"/>
     <w:tmpl w:val="D19032FA"/>
@@ -9332,7 +10238,7 @@
       </w:rPr>
     </w:lvl>
   </w:abstractNum>
-  <w:abstractNum w:abstractNumId="25" w15:restartNumberingAfterBreak="0">
+  <w:abstractNum w:abstractNumId="26" w15:restartNumberingAfterBreak="0">
     <w:nsid w:val="57435E96"/>
     <w:multiLevelType w:val="hybridMultilevel"/>
     <w:tmpl w:val="B1102B42"/>
@@ -9445,7 +10351,7 @@
       </w:rPr>
     </w:lvl>
   </w:abstractNum>
-  <w:abstractNum w:abstractNumId="26" w15:restartNumberingAfterBreak="0">
+  <w:abstractNum w:abstractNumId="27" w15:restartNumberingAfterBreak="0">
     <w:nsid w:val="5EE95F3E"/>
     <w:multiLevelType w:val="hybridMultilevel"/>
     <w:tmpl w:val="2F509D42"/>
@@ -9558,7 +10464,7 @@
       </w:rPr>
     </w:lvl>
   </w:abstractNum>
-  <w:abstractNum w:abstractNumId="27" w15:restartNumberingAfterBreak="0">
+  <w:abstractNum w:abstractNumId="28" w15:restartNumberingAfterBreak="0">
     <w:nsid w:val="622E3F3D"/>
     <w:multiLevelType w:val="hybridMultilevel"/>
     <w:tmpl w:val="645211F2"/>
@@ -9670,7 +10576,7 @@
       </w:rPr>
     </w:lvl>
   </w:abstractNum>
-  <w:abstractNum w:abstractNumId="28" w15:restartNumberingAfterBreak="0">
+  <w:abstractNum w:abstractNumId="29" w15:restartNumberingAfterBreak="0">
     <w:nsid w:val="644C77F6"/>
     <w:multiLevelType w:val="hybridMultilevel"/>
     <w:tmpl w:val="F44229A6"/>
@@ -9759,7 +10665,7 @@
       </w:pPr>
     </w:lvl>
   </w:abstractNum>
-  <w:abstractNum w:abstractNumId="29" w15:restartNumberingAfterBreak="0">
+  <w:abstractNum w:abstractNumId="30" w15:restartNumberingAfterBreak="0">
     <w:nsid w:val="6D441000"/>
     <w:multiLevelType w:val="hybridMultilevel"/>
     <w:tmpl w:val="05443C40"/>
@@ -9872,7 +10778,7 @@
       </w:rPr>
     </w:lvl>
   </w:abstractNum>
-  <w:abstractNum w:abstractNumId="30" w15:restartNumberingAfterBreak="0">
+  <w:abstractNum w:abstractNumId="31" w15:restartNumberingAfterBreak="0">
     <w:nsid w:val="6DC61466"/>
     <w:multiLevelType w:val="hybridMultilevel"/>
     <w:tmpl w:val="6D083858"/>
@@ -9985,7 +10891,7 @@
       </w:rPr>
     </w:lvl>
   </w:abstractNum>
-  <w:abstractNum w:abstractNumId="31" w15:restartNumberingAfterBreak="0">
+  <w:abstractNum w:abstractNumId="32" w15:restartNumberingAfterBreak="0">
     <w:nsid w:val="736A003C"/>
     <w:multiLevelType w:val="hybridMultilevel"/>
     <w:tmpl w:val="33C8F208"/>
@@ -10098,7 +11004,7 @@
       </w:rPr>
     </w:lvl>
   </w:abstractNum>
-  <w:abstractNum w:abstractNumId="32" w15:restartNumberingAfterBreak="0">
+  <w:abstractNum w:abstractNumId="33" w15:restartNumberingAfterBreak="0">
     <w:nsid w:val="74D90A08"/>
     <w:multiLevelType w:val="hybridMultilevel"/>
     <w:tmpl w:val="0AB4093E"/>
@@ -10211,7 +11117,7 @@
       </w:rPr>
     </w:lvl>
   </w:abstractNum>
-  <w:abstractNum w:abstractNumId="33" w15:restartNumberingAfterBreak="0">
+  <w:abstractNum w:abstractNumId="34" w15:restartNumberingAfterBreak="0">
     <w:nsid w:val="75970223"/>
     <w:multiLevelType w:val="hybridMultilevel"/>
     <w:tmpl w:val="3B5E195A"/>
@@ -10324,7 +11230,7 @@
       </w:rPr>
     </w:lvl>
   </w:abstractNum>
-  <w:abstractNum w:abstractNumId="34" w15:restartNumberingAfterBreak="0">
+  <w:abstractNum w:abstractNumId="35" w15:restartNumberingAfterBreak="0">
     <w:nsid w:val="76F72094"/>
     <w:multiLevelType w:val="hybridMultilevel"/>
     <w:tmpl w:val="5F969356"/>
@@ -10419,7 +11325,7 @@
       </w:pPr>
     </w:lvl>
   </w:abstractNum>
-  <w:abstractNum w:abstractNumId="35" w15:restartNumberingAfterBreak="0">
+  <w:abstractNum w:abstractNumId="36" w15:restartNumberingAfterBreak="0">
     <w:nsid w:val="7760731F"/>
     <w:multiLevelType w:val="hybridMultilevel"/>
     <w:tmpl w:val="5EE6F492"/>
@@ -10532,7 +11438,7 @@
       </w:rPr>
     </w:lvl>
   </w:abstractNum>
-  <w:abstractNum w:abstractNumId="36" w15:restartNumberingAfterBreak="0">
+  <w:abstractNum w:abstractNumId="37" w15:restartNumberingAfterBreak="0">
     <w:nsid w:val="7A7C345A"/>
     <w:multiLevelType w:val="hybridMultilevel"/>
     <w:tmpl w:val="241ED6C4"/>
@@ -10645,7 +11551,7 @@
       </w:rPr>
     </w:lvl>
   </w:abstractNum>
-  <w:abstractNum w:abstractNumId="37" w15:restartNumberingAfterBreak="0">
+  <w:abstractNum w:abstractNumId="38" w15:restartNumberingAfterBreak="0">
     <w:nsid w:val="7DE637B0"/>
     <w:multiLevelType w:val="hybridMultilevel"/>
     <w:tmpl w:val="17383550"/>
@@ -10757,137 +11663,140 @@
       </w:rPr>
     </w:lvl>
   </w:abstractNum>
-  <w:num w:numId="1">
+  <w:num w:numId="1" w16cid:durableId="1877355248">
+    <w:abstractNumId w:val="10"/>
+  </w:num>
+  <w:num w:numId="2" w16cid:durableId="545727223">
+    <w:abstractNumId w:val="35"/>
+  </w:num>
+  <w:num w:numId="3" w16cid:durableId="1079013433">
+    <w:abstractNumId w:val="3"/>
+  </w:num>
+  <w:num w:numId="4" w16cid:durableId="536504431">
+    <w:abstractNumId w:val="2"/>
+  </w:num>
+  <w:num w:numId="5" w16cid:durableId="954676178">
+    <w:abstractNumId w:val="37"/>
+  </w:num>
+  <w:num w:numId="6" w16cid:durableId="1241021039">
+    <w:abstractNumId w:val="31"/>
+  </w:num>
+  <w:num w:numId="7" w16cid:durableId="1519345252">
+    <w:abstractNumId w:val="14"/>
+  </w:num>
+  <w:num w:numId="8" w16cid:durableId="557670373">
+    <w:abstractNumId w:val="12"/>
+  </w:num>
+  <w:num w:numId="9" w16cid:durableId="680082632">
+    <w:abstractNumId w:val="26"/>
+  </w:num>
+  <w:num w:numId="10" w16cid:durableId="242644536">
+    <w:abstractNumId w:val="11"/>
+  </w:num>
+  <w:num w:numId="11" w16cid:durableId="1221206929">
+    <w:abstractNumId w:val="36"/>
+  </w:num>
+  <w:num w:numId="12" w16cid:durableId="1100293943">
+    <w:abstractNumId w:val="16"/>
+  </w:num>
+  <w:num w:numId="13" w16cid:durableId="375742313">
+    <w:abstractNumId w:val="15"/>
+  </w:num>
+  <w:num w:numId="14" w16cid:durableId="1999504598">
+    <w:abstractNumId w:val="28"/>
+  </w:num>
+  <w:num w:numId="15" w16cid:durableId="1492061704">
+    <w:abstractNumId w:val="1"/>
+  </w:num>
+  <w:num w:numId="16" w16cid:durableId="1976789622">
+    <w:abstractNumId w:val="32"/>
+  </w:num>
+  <w:num w:numId="17" w16cid:durableId="388498256">
+    <w:abstractNumId w:val="18"/>
+  </w:num>
+  <w:num w:numId="18" w16cid:durableId="401105600">
+    <w:abstractNumId w:val="4"/>
+  </w:num>
+  <w:num w:numId="19" w16cid:durableId="1205293643">
+    <w:abstractNumId w:val="22"/>
+  </w:num>
+  <w:num w:numId="20" w16cid:durableId="478350975">
+    <w:abstractNumId w:val="0"/>
+  </w:num>
+  <w:num w:numId="21" w16cid:durableId="1765759002">
+    <w:abstractNumId w:val="13"/>
+  </w:num>
+  <w:num w:numId="22" w16cid:durableId="775322851">
+    <w:abstractNumId w:val="23"/>
+  </w:num>
+  <w:num w:numId="23" w16cid:durableId="1454055693">
+    <w:abstractNumId w:val="25"/>
+  </w:num>
+  <w:num w:numId="24" w16cid:durableId="836312403">
+    <w:abstractNumId w:val="38"/>
+  </w:num>
+  <w:num w:numId="25" w16cid:durableId="313534263">
     <w:abstractNumId w:val="9"/>
   </w:num>
-  <w:num w:numId="2">
-    <w:abstractNumId w:val="34"/>
-  </w:num>
-  <w:num w:numId="3">
-    <w:abstractNumId w:val="3"/>
-  </w:num>
-  <w:num w:numId="4">
-    <w:abstractNumId w:val="2"/>
-  </w:num>
-  <w:num w:numId="5">
-    <w:abstractNumId w:val="36"/>
-  </w:num>
-  <w:num w:numId="6">
-    <w:abstractNumId w:val="30"/>
-  </w:num>
-  <w:num w:numId="7">
-    <w:abstractNumId w:val="13"/>
-  </w:num>
-  <w:num w:numId="8">
-    <w:abstractNumId w:val="11"/>
-  </w:num>
-  <w:num w:numId="9">
-    <w:abstractNumId w:val="25"/>
-  </w:num>
-  <w:num w:numId="10">
-    <w:abstractNumId w:val="10"/>
-  </w:num>
-  <w:num w:numId="11">
-    <w:abstractNumId w:val="35"/>
-  </w:num>
-  <w:num w:numId="12">
-    <w:abstractNumId w:val="15"/>
-  </w:num>
-  <w:num w:numId="13">
-    <w:abstractNumId w:val="14"/>
-  </w:num>
-  <w:num w:numId="14">
-    <w:abstractNumId w:val="27"/>
-  </w:num>
-  <w:num w:numId="15">
-    <w:abstractNumId w:val="1"/>
-  </w:num>
-  <w:num w:numId="16">
-    <w:abstractNumId w:val="31"/>
-  </w:num>
-  <w:num w:numId="17">
-    <w:abstractNumId w:val="17"/>
-  </w:num>
-  <w:num w:numId="18">
-    <w:abstractNumId w:val="4"/>
-  </w:num>
-  <w:num w:numId="19">
-    <w:abstractNumId w:val="21"/>
-  </w:num>
-  <w:num w:numId="20">
-    <w:abstractNumId w:val="0"/>
-  </w:num>
-  <w:num w:numId="21">
-    <w:abstractNumId w:val="12"/>
-  </w:num>
-  <w:num w:numId="22">
-    <w:abstractNumId w:val="22"/>
-  </w:num>
-  <w:num w:numId="23">
-    <w:abstractNumId w:val="24"/>
-  </w:num>
-  <w:num w:numId="24">
-    <w:abstractNumId w:val="37"/>
-  </w:num>
-  <w:num w:numId="25">
-    <w:abstractNumId w:val="8"/>
-  </w:num>
-  <w:num w:numId="26">
-    <w:abstractNumId w:val="8"/>
+  <w:num w:numId="26" w16cid:durableId="391584247">
+    <w:abstractNumId w:val="9"/>
     <w:lvlOverride w:ilvl="0">
       <w:startOverride w:val="1"/>
     </w:lvlOverride>
   </w:num>
-  <w:num w:numId="27">
-    <w:abstractNumId w:val="8"/>
+  <w:num w:numId="27" w16cid:durableId="1237739737">
+    <w:abstractNumId w:val="9"/>
     <w:lvlOverride w:ilvl="0">
       <w:startOverride w:val="1"/>
     </w:lvlOverride>
   </w:num>
-  <w:num w:numId="28">
-    <w:abstractNumId w:val="16"/>
+  <w:num w:numId="28" w16cid:durableId="433791975">
+    <w:abstractNumId w:val="17"/>
   </w:num>
-  <w:num w:numId="29">
+  <w:num w:numId="29" w16cid:durableId="142239781">
+    <w:abstractNumId w:val="8"/>
+  </w:num>
+  <w:num w:numId="30" w16cid:durableId="4597692">
+    <w:abstractNumId w:val="21"/>
+  </w:num>
+  <w:num w:numId="31" w16cid:durableId="189146142">
+    <w:abstractNumId w:val="33"/>
+  </w:num>
+  <w:num w:numId="32" w16cid:durableId="1956214109">
+    <w:abstractNumId w:val="34"/>
+  </w:num>
+  <w:num w:numId="33" w16cid:durableId="1930119591">
+    <w:abstractNumId w:val="24"/>
+  </w:num>
+  <w:num w:numId="34" w16cid:durableId="1194345980">
+    <w:abstractNumId w:val="30"/>
+  </w:num>
+  <w:num w:numId="35" w16cid:durableId="1163082948">
+    <w:abstractNumId w:val="20"/>
+  </w:num>
+  <w:num w:numId="36" w16cid:durableId="603267919">
+    <w:abstractNumId w:val="6"/>
+  </w:num>
+  <w:num w:numId="37" w16cid:durableId="1348871938">
+    <w:abstractNumId w:val="27"/>
+  </w:num>
+  <w:num w:numId="38" w16cid:durableId="2046327703">
     <w:abstractNumId w:val="7"/>
   </w:num>
-  <w:num w:numId="30">
-    <w:abstractNumId w:val="20"/>
+  <w:num w:numId="39" w16cid:durableId="1509060319">
+    <w:abstractNumId w:val="19"/>
   </w:num>
-  <w:num w:numId="31">
-    <w:abstractNumId w:val="32"/>
-  </w:num>
-  <w:num w:numId="32">
-    <w:abstractNumId w:val="33"/>
-  </w:num>
-  <w:num w:numId="33">
-    <w:abstractNumId w:val="23"/>
-  </w:num>
-  <w:num w:numId="34">
+  <w:num w:numId="40" w16cid:durableId="1720476463">
     <w:abstractNumId w:val="29"/>
   </w:num>
-  <w:num w:numId="35">
-    <w:abstractNumId w:val="19"/>
-  </w:num>
-  <w:num w:numId="36">
+  <w:num w:numId="41" w16cid:durableId="99761282">
     <w:abstractNumId w:val="5"/>
-  </w:num>
-  <w:num w:numId="37">
-    <w:abstractNumId w:val="26"/>
-  </w:num>
-  <w:num w:numId="38">
-    <w:abstractNumId w:val="6"/>
-  </w:num>
-  <w:num w:numId="39">
-    <w:abstractNumId w:val="18"/>
-  </w:num>
-  <w:num w:numId="40">
-    <w:abstractNumId w:val="28"/>
   </w:num>
 </w:numbering>
 </file>
 
 <file path=word/styles.xml><?xml version="1.0" encoding="utf-8"?>
-<w:styles xmlns:mc="http://schemas.openxmlformats.org/markup-compatibility/2006" xmlns:r="http://schemas.openxmlformats.org/officeDocument/2006/relationships" xmlns:w="http://schemas.openxmlformats.org/wordprocessingml/2006/main" xmlns:w14="http://schemas.microsoft.com/office/word/2010/wordml" xmlns:w15="http://schemas.microsoft.com/office/word/2012/wordml" xmlns:w16cid="http://schemas.microsoft.com/office/word/2016/wordml/cid" xmlns:w16se="http://schemas.microsoft.com/office/word/2015/wordml/symex" mc:Ignorable="w14 w15 w16se w16cid">
+<w:styles xmlns:mc="http://schemas.openxmlformats.org/markup-compatibility/2006" xmlns:r="http://schemas.openxmlformats.org/officeDocument/2006/relationships" xmlns:w="http://schemas.openxmlformats.org/wordprocessingml/2006/main" xmlns:w14="http://schemas.microsoft.com/office/word/2010/wordml" xmlns:w15="http://schemas.microsoft.com/office/word/2012/wordml" xmlns:w16cex="http://schemas.microsoft.com/office/word/2018/wordml/cex" xmlns:w16cid="http://schemas.microsoft.com/office/word/2016/wordml/cid" xmlns:w16="http://schemas.microsoft.com/office/word/2018/wordml" xmlns:w16sdtdh="http://schemas.microsoft.com/office/word/2020/wordml/sdtdatahash" xmlns:w16se="http://schemas.microsoft.com/office/word/2015/wordml/symex" mc:Ignorable="w14 w15 w16se w16cid w16 w16cex w16sdtdh">
   <w:docDefaults>
     <w:rPrDefault>
       <w:rPr>
@@ -10903,7 +11812,7 @@
       </w:pPr>
     </w:pPrDefault>
   </w:docDefaults>
-  <w:latentStyles w:defLockedState="0" w:defUIPriority="99" w:defSemiHidden="0" w:defUnhideWhenUsed="0" w:defQFormat="0" w:count="375">
+  <w:latentStyles w:defLockedState="0" w:defUIPriority="99" w:defSemiHidden="0" w:defUnhideWhenUsed="0" w:defQFormat="0" w:count="376">
     <w:lsdException w:name="Normal" w:uiPriority="0" w:qFormat="1"/>
     <w:lsdException w:name="heading 1" w:uiPriority="9" w:qFormat="1"/>
     <w:lsdException w:name="heading 2" w:semiHidden="1" w:uiPriority="9" w:unhideWhenUsed="1" w:qFormat="1"/>
@@ -11279,6 +12188,7 @@
     <w:lsdException w:name="Smart Hyperlink" w:semiHidden="1" w:unhideWhenUsed="1"/>
     <w:lsdException w:name="Hashtag" w:semiHidden="1" w:unhideWhenUsed="1"/>
     <w:lsdException w:name="Unresolved Mention" w:semiHidden="1" w:unhideWhenUsed="1"/>
+    <w:lsdException w:name="Smart Link" w:semiHidden="1" w:unhideWhenUsed="1"/>
   </w:latentStyles>
   <w:style w:type="paragraph" w:default="1" w:styleId="Norml">
     <w:name w:val="Normal"/>

</xml_diff>

<commit_message>
documentation, admin page done
</commit_message>
<xml_diff>
--- a/VetCareConnect-Documentation/Documentation.docx
+++ b/VetCareConnect-Documentation/Documentation.docx
@@ -1,6 +1,6 @@
 
 <file path=word/document.xml><?xml version="1.0" encoding="utf-8"?>
-<w:document xmlns:wpc="http://schemas.microsoft.com/office/word/2010/wordprocessingCanvas" xmlns:cx="http://schemas.microsoft.com/office/drawing/2014/chartex" xmlns:cx1="http://schemas.microsoft.com/office/drawing/2015/9/8/chartex" xmlns:cx2="http://schemas.microsoft.com/office/drawing/2015/10/21/chartex" xmlns:cx3="http://schemas.microsoft.com/office/drawing/2016/5/9/chartex" xmlns:cx4="http://schemas.microsoft.com/office/drawing/2016/5/10/chartex" xmlns:cx5="http://schemas.microsoft.com/office/drawing/2016/5/11/chartex" xmlns:cx6="http://schemas.microsoft.com/office/drawing/2016/5/12/chartex" xmlns:cx7="http://schemas.microsoft.com/office/drawing/2016/5/13/chartex" xmlns:cx8="http://schemas.microsoft.com/office/drawing/2016/5/14/chartex" xmlns:mc="http://schemas.openxmlformats.org/markup-compatibility/2006" xmlns:aink="http://schemas.microsoft.com/office/drawing/2016/ink" xmlns:am3d="http://schemas.microsoft.com/office/drawing/2017/model3d" xmlns:o="urn:schemas-microsoft-com:office:office" xmlns:oel="http://schemas.microsoft.com/office/2019/extlst" xmlns:r="http://schemas.openxmlformats.org/officeDocument/2006/relationships" xmlns:m="http://schemas.openxmlformats.org/officeDocument/2006/math" xmlns:v="urn:schemas-microsoft-com:vml" xmlns:wp14="http://schemas.microsoft.com/office/word/2010/wordprocessingDrawing" xmlns:wp="http://schemas.openxmlformats.org/drawingml/2006/wordprocessingDrawing" xmlns:w10="urn:schemas-microsoft-com:office:word" xmlns:w="http://schemas.openxmlformats.org/wordprocessingml/2006/main" xmlns:w14="http://schemas.microsoft.com/office/word/2010/wordml" xmlns:w15="http://schemas.microsoft.com/office/word/2012/wordml" xmlns:w16cex="http://schemas.microsoft.com/office/word/2018/wordml/cex" xmlns:w16cid="http://schemas.microsoft.com/office/word/2016/wordml/cid" xmlns:w16="http://schemas.microsoft.com/office/word/2018/wordml" xmlns:w16sdtdh="http://schemas.microsoft.com/office/word/2020/wordml/sdtdatahash" xmlns:w16se="http://schemas.microsoft.com/office/word/2015/wordml/symex" xmlns:wpg="http://schemas.microsoft.com/office/word/2010/wordprocessingGroup" xmlns:wpi="http://schemas.microsoft.com/office/word/2010/wordprocessingInk" xmlns:wne="http://schemas.microsoft.com/office/word/2006/wordml" xmlns:wps="http://schemas.microsoft.com/office/word/2010/wordprocessingShape" mc:Ignorable="w14 w15 w16se w16cid w16 w16cex w16sdtdh wp14">
+<w:document xmlns:wpc="http://schemas.microsoft.com/office/word/2010/wordprocessingCanvas" xmlns:cx="http://schemas.microsoft.com/office/drawing/2014/chartex" xmlns:cx1="http://schemas.microsoft.com/office/drawing/2015/9/8/chartex" xmlns:cx2="http://schemas.microsoft.com/office/drawing/2015/10/21/chartex" xmlns:cx3="http://schemas.microsoft.com/office/drawing/2016/5/9/chartex" xmlns:cx4="http://schemas.microsoft.com/office/drawing/2016/5/10/chartex" xmlns:cx5="http://schemas.microsoft.com/office/drawing/2016/5/11/chartex" xmlns:cx6="http://schemas.microsoft.com/office/drawing/2016/5/12/chartex" xmlns:cx7="http://schemas.microsoft.com/office/drawing/2016/5/13/chartex" xmlns:cx8="http://schemas.microsoft.com/office/drawing/2016/5/14/chartex" xmlns:mc="http://schemas.openxmlformats.org/markup-compatibility/2006" xmlns:aink="http://schemas.microsoft.com/office/drawing/2016/ink" xmlns:am3d="http://schemas.microsoft.com/office/drawing/2017/model3d" xmlns:o="urn:schemas-microsoft-com:office:office" xmlns:r="http://schemas.openxmlformats.org/officeDocument/2006/relationships" xmlns:m="http://schemas.openxmlformats.org/officeDocument/2006/math" xmlns:v="urn:schemas-microsoft-com:vml" xmlns:wp14="http://schemas.microsoft.com/office/word/2010/wordprocessingDrawing" xmlns:wp="http://schemas.openxmlformats.org/drawingml/2006/wordprocessingDrawing" xmlns:w10="urn:schemas-microsoft-com:office:word" xmlns:w="http://schemas.openxmlformats.org/wordprocessingml/2006/main" xmlns:w14="http://schemas.microsoft.com/office/word/2010/wordml" xmlns:w15="http://schemas.microsoft.com/office/word/2012/wordml" xmlns:w16cid="http://schemas.microsoft.com/office/word/2016/wordml/cid" xmlns:w16se="http://schemas.microsoft.com/office/word/2015/wordml/symex" xmlns:wpg="http://schemas.microsoft.com/office/word/2010/wordprocessingGroup" xmlns:wpi="http://schemas.microsoft.com/office/word/2010/wordprocessingInk" xmlns:wne="http://schemas.microsoft.com/office/word/2006/wordml" xmlns:wps="http://schemas.microsoft.com/office/word/2010/wordprocessingShape" mc:Ignorable="w14 w15 w16se w16cid wp14">
   <w:body>
     <w:p>
       <w:pPr>
@@ -1676,7 +1676,7 @@
     <w:sdt>
       <w:sdtPr>
         <w:rPr>
-          <w:rFonts w:eastAsiaTheme="minorHAnsi" w:cs="Times New Roman"/>
+          <w:rFonts w:asciiTheme="minorHAnsi" w:eastAsiaTheme="minorHAnsi" w:hAnsiTheme="minorHAnsi" w:cs="Times New Roman"/>
           <w:color w:val="auto"/>
           <w:sz w:val="22"/>
           <w:szCs w:val="22"/>
@@ -6331,25 +6331,14 @@
           <w:lang w:eastAsia="hu-HU"/>
         </w:rPr>
       </w:pPr>
-      <w:proofErr w:type="spellStart"/>
-      <w:r>
-        <w:rPr>
-          <w:rFonts w:ascii="Times New Roman" w:eastAsia="Times New Roman" w:hAnsi="Times New Roman" w:cs="Times New Roman"/>
-          <w:sz w:val="24"/>
-          <w:szCs w:val="20"/>
-          <w:lang w:eastAsia="hu-HU"/>
-        </w:rPr>
-        <w:t>password</w:t>
-      </w:r>
-      <w:proofErr w:type="spellEnd"/>
-      <w:r>
-        <w:rPr>
-          <w:rFonts w:ascii="Times New Roman" w:eastAsia="Times New Roman" w:hAnsi="Times New Roman" w:cs="Times New Roman"/>
-          <w:sz w:val="24"/>
-          <w:szCs w:val="20"/>
-          <w:lang w:eastAsia="hu-HU"/>
-        </w:rPr>
-        <w:t xml:space="preserve">: </w:t>
+      <w:r>
+        <w:rPr>
+          <w:rFonts w:ascii="Times New Roman" w:eastAsia="Times New Roman" w:hAnsi="Times New Roman" w:cs="Times New Roman"/>
+          <w:sz w:val="24"/>
+          <w:szCs w:val="20"/>
+          <w:lang w:eastAsia="hu-HU"/>
+        </w:rPr>
+        <w:t xml:space="preserve">password: </w:t>
       </w:r>
       <w:proofErr w:type="spellStart"/>
       <w:r>
@@ -6753,25 +6742,14 @@
           <w:lang w:eastAsia="hu-HU"/>
         </w:rPr>
       </w:pPr>
-      <w:proofErr w:type="spellStart"/>
-      <w:r>
-        <w:rPr>
-          <w:rFonts w:ascii="Times New Roman" w:eastAsia="Times New Roman" w:hAnsi="Times New Roman" w:cs="Times New Roman"/>
-          <w:sz w:val="24"/>
-          <w:szCs w:val="20"/>
-          <w:lang w:eastAsia="hu-HU"/>
-        </w:rPr>
-        <w:t>password</w:t>
-      </w:r>
-      <w:proofErr w:type="spellEnd"/>
-      <w:r>
-        <w:rPr>
-          <w:rFonts w:ascii="Times New Roman" w:eastAsia="Times New Roman" w:hAnsi="Times New Roman" w:cs="Times New Roman"/>
-          <w:sz w:val="24"/>
-          <w:szCs w:val="20"/>
-          <w:lang w:eastAsia="hu-HU"/>
-        </w:rPr>
-        <w:t xml:space="preserve">: </w:t>
+      <w:r>
+        <w:rPr>
+          <w:rFonts w:ascii="Times New Roman" w:eastAsia="Times New Roman" w:hAnsi="Times New Roman" w:cs="Times New Roman"/>
+          <w:sz w:val="24"/>
+          <w:szCs w:val="20"/>
+          <w:lang w:eastAsia="hu-HU"/>
+        </w:rPr>
+        <w:t xml:space="preserve">password: </w:t>
       </w:r>
       <w:proofErr w:type="spellStart"/>
       <w:r>
@@ -7061,25 +7039,14 @@
           <w:lang w:eastAsia="hu-HU"/>
         </w:rPr>
       </w:pPr>
-      <w:proofErr w:type="spellStart"/>
-      <w:r>
-        <w:rPr>
-          <w:rFonts w:ascii="Times New Roman" w:eastAsia="Times New Roman" w:hAnsi="Times New Roman" w:cs="Times New Roman"/>
-          <w:sz w:val="24"/>
-          <w:szCs w:val="20"/>
-          <w:lang w:eastAsia="hu-HU"/>
-        </w:rPr>
-        <w:t>password</w:t>
-      </w:r>
-      <w:proofErr w:type="spellEnd"/>
-      <w:r>
-        <w:rPr>
-          <w:rFonts w:ascii="Times New Roman" w:eastAsia="Times New Roman" w:hAnsi="Times New Roman" w:cs="Times New Roman"/>
-          <w:sz w:val="24"/>
-          <w:szCs w:val="20"/>
-          <w:lang w:eastAsia="hu-HU"/>
-        </w:rPr>
-        <w:t xml:space="preserve">: </w:t>
+      <w:r>
+        <w:rPr>
+          <w:rFonts w:ascii="Times New Roman" w:eastAsia="Times New Roman" w:hAnsi="Times New Roman" w:cs="Times New Roman"/>
+          <w:sz w:val="24"/>
+          <w:szCs w:val="20"/>
+          <w:lang w:eastAsia="hu-HU"/>
+        </w:rPr>
+        <w:t xml:space="preserve">password: </w:t>
       </w:r>
       <w:proofErr w:type="spellStart"/>
       <w:r>
@@ -7200,27 +7167,7 @@
           <w:szCs w:val="20"/>
           <w:lang w:eastAsia="hu-HU"/>
         </w:rPr>
-        <w:t xml:space="preserve"> táblában egy általános </w:t>
-      </w:r>
-      <w:proofErr w:type="spellStart"/>
-      <w:r>
-        <w:rPr>
-          <w:rFonts w:ascii="Times New Roman" w:eastAsia="Times New Roman" w:hAnsi="Times New Roman" w:cs="Times New Roman"/>
-          <w:sz w:val="24"/>
-          <w:szCs w:val="20"/>
-          <w:lang w:eastAsia="hu-HU"/>
-        </w:rPr>
-        <w:t>nyitvatartást</w:t>
-      </w:r>
-      <w:proofErr w:type="spellEnd"/>
-      <w:r>
-        <w:rPr>
-          <w:rFonts w:ascii="Times New Roman" w:eastAsia="Times New Roman" w:hAnsi="Times New Roman" w:cs="Times New Roman"/>
-          <w:sz w:val="24"/>
-          <w:szCs w:val="20"/>
-          <w:lang w:eastAsia="hu-HU"/>
-        </w:rPr>
-        <w:t xml:space="preserve"> mentünk, amely hetente ismétlődik.</w:t>
+        <w:t xml:space="preserve"> táblában egy általános nyitvatartást mentünk, amely hetente ismétlődik.</w:t>
       </w:r>
     </w:p>
     <w:p>
@@ -8301,14 +8248,25 @@
           <w:lang w:eastAsia="hu-HU"/>
         </w:rPr>
       </w:pPr>
-      <w:r>
-        <w:rPr>
-          <w:rFonts w:ascii="Times New Roman" w:eastAsia="Times New Roman" w:hAnsi="Times New Roman" w:cs="Times New Roman"/>
-          <w:sz w:val="24"/>
-          <w:szCs w:val="20"/>
-          <w:lang w:eastAsia="hu-HU"/>
-        </w:rPr>
-        <w:t>gender:</w:t>
+      <w:proofErr w:type="spellStart"/>
+      <w:r>
+        <w:rPr>
+          <w:rFonts w:ascii="Times New Roman" w:eastAsia="Times New Roman" w:hAnsi="Times New Roman" w:cs="Times New Roman"/>
+          <w:sz w:val="24"/>
+          <w:szCs w:val="20"/>
+          <w:lang w:eastAsia="hu-HU"/>
+        </w:rPr>
+        <w:t>gender</w:t>
+      </w:r>
+      <w:proofErr w:type="spellEnd"/>
+      <w:r>
+        <w:rPr>
+          <w:rFonts w:ascii="Times New Roman" w:eastAsia="Times New Roman" w:hAnsi="Times New Roman" w:cs="Times New Roman"/>
+          <w:sz w:val="24"/>
+          <w:szCs w:val="20"/>
+          <w:lang w:eastAsia="hu-HU"/>
+        </w:rPr>
+        <w:t>:</w:t>
       </w:r>
       <w:r>
         <w:rPr>
@@ -9979,6 +9937,7 @@
           <w:u w:val="single"/>
           <w:lang w:eastAsia="hu-HU"/>
         </w:rPr>
+        <w:instrText xml:space="preserve"> \* MERGEFORMAT </w:instrText>
       </w:r>
       <w:r>
         <w:rPr>
@@ -9988,7 +9947,6 @@
           <w:u w:val="single"/>
           <w:lang w:eastAsia="hu-HU"/>
         </w:rPr>
-        <w:instrText xml:space="preserve"> \* MERGEFORMAT </w:instrText>
       </w:r>
       <w:r>
         <w:rPr>
@@ -10008,27 +9966,7 @@
           <w:u w:val="single"/>
           <w:lang w:eastAsia="hu-HU"/>
         </w:rPr>
-        <w:t>5</w:t>
-      </w:r>
-      <w:r>
-        <w:rPr>
-          <w:rFonts w:ascii="Times New Roman" w:eastAsia="Times New Roman" w:hAnsi="Times New Roman" w:cs="Times New Roman"/>
-          <w:sz w:val="24"/>
-          <w:szCs w:val="20"/>
-          <w:u w:val="single"/>
-          <w:lang w:eastAsia="hu-HU"/>
-        </w:rPr>
-        <w:t>.</w:t>
-      </w:r>
-      <w:r>
-        <w:rPr>
-          <w:rFonts w:ascii="Times New Roman" w:eastAsia="Times New Roman" w:hAnsi="Times New Roman" w:cs="Times New Roman"/>
-          <w:sz w:val="24"/>
-          <w:szCs w:val="20"/>
-          <w:u w:val="single"/>
-          <w:lang w:eastAsia="hu-HU"/>
-        </w:rPr>
-        <w:t>1.3</w:t>
+        <w:t>5.1.3</w:t>
       </w:r>
       <w:r>
         <w:rPr>
@@ -10079,27 +10017,7 @@
           <w:lang w:eastAsia="hu-HU"/>
         </w:rPr>
         <w:lastRenderedPageBreak/>
-        <w:t xml:space="preserve">A felhasználónak minden mezőt ki kell töltenie: választott orvos, időpont típusa, kezelendő kisállat, illetve a pontos időpont (nap, óra). Amennyiben a felhasználó az előbb felsoroltak közül valamelyiket nem tölti ki, akkor </w:t>
-      </w:r>
-      <w:proofErr w:type="spellStart"/>
-      <w:r>
-        <w:rPr>
-          <w:rFonts w:ascii="Times New Roman" w:eastAsia="Times New Roman" w:hAnsi="Times New Roman" w:cs="Times New Roman"/>
-          <w:sz w:val="24"/>
-          <w:szCs w:val="20"/>
-          <w:lang w:eastAsia="hu-HU"/>
-        </w:rPr>
-        <w:t>primevue</w:t>
-      </w:r>
-      <w:proofErr w:type="spellEnd"/>
-      <w:r>
-        <w:rPr>
-          <w:rFonts w:ascii="Times New Roman" w:eastAsia="Times New Roman" w:hAnsi="Times New Roman" w:cs="Times New Roman"/>
-          <w:sz w:val="24"/>
-          <w:szCs w:val="20"/>
-          <w:lang w:eastAsia="hu-HU"/>
-        </w:rPr>
-        <w:t>-s toast értesítés formájában hibaüzenet jelenik meg a felhasználónak.</w:t>
+        <w:t>A felhasználónak minden mezőt ki kell töltenie: választott orvos, időpont típusa, kezelendő kisállat, illetve a pontos időpont (nap, óra). Amennyiben a felhasználó az előbb felsoroltak közül valamelyiket nem tölti ki, akkor primevue-s toast értesítés formájában hibaüzenet jelenik meg a felhasználónak.</w:t>
       </w:r>
     </w:p>
     <w:p>
@@ -10141,7 +10059,25 @@
           <w:szCs w:val="20"/>
           <w:lang w:eastAsia="hu-HU"/>
         </w:rPr>
-        <w:t xml:space="preserve"> időtartamán belül fél órás intervallumokban lehet. A szabad időpontokat a backendről kérjük le minden részlet változtatása után (orvos, nap), ezzel elkerülve azt, hogy esetleg egy időpontra két felhasználó foglalhasson kezelést a kiskedvencének.</w:t>
+        <w:t xml:space="preserve"> időtartamán belül fél órás intervallumokban lehet.</w:t>
+      </w:r>
+      <w:r>
+        <w:rPr>
+          <w:rFonts w:ascii="Times New Roman" w:eastAsia="Times New Roman" w:hAnsi="Times New Roman" w:cs="Times New Roman"/>
+          <w:sz w:val="24"/>
+          <w:szCs w:val="20"/>
+          <w:lang w:eastAsia="hu-HU"/>
+        </w:rPr>
+        <w:t xml:space="preserve"> Ellenőrizve van, hogy az adott napi dátum és idő előtti időpontokra ne lehessen foglalni.</w:t>
+      </w:r>
+      <w:r>
+        <w:rPr>
+          <w:rFonts w:ascii="Times New Roman" w:eastAsia="Times New Roman" w:hAnsi="Times New Roman" w:cs="Times New Roman"/>
+          <w:sz w:val="24"/>
+          <w:szCs w:val="20"/>
+          <w:lang w:eastAsia="hu-HU"/>
+        </w:rPr>
+        <w:t xml:space="preserve"> A szabad időpontokat a backendről kérjük le minden részlet változtatása után (orvos, nap), ezzel elkerülve azt, hogy esetleg egy időpontra két felhasználó foglalhasson kezelést a kiskedvencének.</w:t>
       </w:r>
     </w:p>
     <w:p>
@@ -10315,27 +10251,7 @@
           <w:szCs w:val="20"/>
           <w:lang w:eastAsia="hu-HU"/>
         </w:rPr>
-        <w:t xml:space="preserve"> van. A törzskönyvszám, chipszám és a súly csak szám, míg a születési idő csak dátum típusú lehet. A megjegyzés mező kivételével – mely arra szolgál, hogy az állat bizonyos ismertetőjegyeit, allergiáit, stb. eltárolhassuk – minden mező kötelező, ezt jelezzük a felhasználó felé is (* kötelező kitölteni).  Ha úgy próbál állatot elmenteni, hogy nem tölt ki minden kötelező mezőt, akkor itt is a </w:t>
-      </w:r>
-      <w:proofErr w:type="spellStart"/>
-      <w:r>
-        <w:rPr>
-          <w:rFonts w:ascii="Times New Roman" w:eastAsia="Times New Roman" w:hAnsi="Times New Roman" w:cs="Times New Roman"/>
-          <w:sz w:val="24"/>
-          <w:szCs w:val="20"/>
-          <w:lang w:eastAsia="hu-HU"/>
-        </w:rPr>
-        <w:t>primevue</w:t>
-      </w:r>
-      <w:proofErr w:type="spellEnd"/>
-      <w:r>
-        <w:rPr>
-          <w:rFonts w:ascii="Times New Roman" w:eastAsia="Times New Roman" w:hAnsi="Times New Roman" w:cs="Times New Roman"/>
-          <w:sz w:val="24"/>
-          <w:szCs w:val="20"/>
-          <w:lang w:eastAsia="hu-HU"/>
-        </w:rPr>
-        <w:t xml:space="preserve"> toast értesítésének segítségével jelezzük a felhasználónak a hibát.</w:t>
+        <w:t xml:space="preserve"> van. A törzskönyvszám, chipszám és a súly csak szám, míg a születési idő csak dátum típusú lehet. A megjegyzés mező kivételével – mely arra szolgál, hogy az állat bizonyos ismertetőjegyeit, allergiáit, stb. eltárolhassuk – minden mező kötelező, ezt jelezzük a felhasználó felé is (* kötelező kitölteni).  Ha úgy próbál állatot elmenteni, hogy nem tölt ki minden kötelező mezőt, akkor itt is a primevue toast értesítésének segítségével jelezzük a felhasználónak a hibát.</w:t>
       </w:r>
       <w:r>
         <w:rPr>
@@ -10410,10 +10326,23 @@
     </w:p>
     <w:p>
       <w:pPr>
-        <w:rPr>
-          <w:lang w:eastAsia="hu-HU"/>
-        </w:rPr>
-      </w:pPr>
+        <w:ind w:firstLine="284"/>
+        <w:rPr>
+          <w:rFonts w:ascii="Times New Roman" w:hAnsi="Times New Roman" w:cs="Times New Roman"/>
+          <w:sz w:val="24"/>
+          <w:szCs w:val="24"/>
+          <w:lang w:eastAsia="hu-HU"/>
+        </w:rPr>
+      </w:pPr>
+      <w:r>
+        <w:rPr>
+          <w:rFonts w:ascii="Times New Roman" w:hAnsi="Times New Roman" w:cs="Times New Roman"/>
+          <w:sz w:val="24"/>
+          <w:szCs w:val="24"/>
+          <w:lang w:eastAsia="hu-HU"/>
+        </w:rPr>
+        <w:t>Az orvosi felhasználói fiók fő funkciója az állatorvos időpontjainak nyilvántartása, nyomon követése.</w:t>
+      </w:r>
     </w:p>
     <w:p>
       <w:pPr>
@@ -10443,21 +10372,52 @@
           <w:lang w:eastAsia="hu-HU"/>
         </w:rPr>
       </w:pPr>
-    </w:p>
-    <w:p>
-      <w:pPr>
-        <w:pStyle w:val="Cmsor3"/>
-        <w:rPr>
-          <w:rFonts w:eastAsia="Times New Roman"/>
-          <w:lang w:eastAsia="hu-HU"/>
-        </w:rPr>
-      </w:pPr>
-      <w:r>
-        <w:rPr>
-          <w:rFonts w:eastAsia="Times New Roman"/>
-          <w:lang w:eastAsia="hu-HU"/>
-        </w:rPr>
-        <w:t>Nyitvatartás</w:t>
+      <w:r>
+        <w:rPr>
+          <w:rFonts w:ascii="Times New Roman" w:eastAsia="Times New Roman" w:hAnsi="Times New Roman" w:cs="Times New Roman"/>
+          <w:sz w:val="24"/>
+          <w:szCs w:val="20"/>
+          <w:lang w:eastAsia="hu-HU"/>
+        </w:rPr>
+        <w:t xml:space="preserve">Az orvosok az időpontjaikat a /orvosi-naptar </w:t>
+      </w:r>
+      <w:proofErr w:type="spellStart"/>
+      <w:r>
+        <w:rPr>
+          <w:rFonts w:ascii="Times New Roman" w:eastAsia="Times New Roman" w:hAnsi="Times New Roman" w:cs="Times New Roman"/>
+          <w:sz w:val="24"/>
+          <w:szCs w:val="20"/>
+          <w:lang w:eastAsia="hu-HU"/>
+        </w:rPr>
+        <w:t>route-on</w:t>
+      </w:r>
+      <w:proofErr w:type="spellEnd"/>
+      <w:r>
+        <w:rPr>
+          <w:rFonts w:ascii="Times New Roman" w:eastAsia="Times New Roman" w:hAnsi="Times New Roman" w:cs="Times New Roman"/>
+          <w:sz w:val="24"/>
+          <w:szCs w:val="20"/>
+          <w:lang w:eastAsia="hu-HU"/>
+        </w:rPr>
+        <w:t xml:space="preserve"> érhetik el. </w:t>
+      </w:r>
+      <w:r>
+        <w:rPr>
+          <w:rFonts w:ascii="Times New Roman" w:eastAsia="Times New Roman" w:hAnsi="Times New Roman" w:cs="Times New Roman"/>
+          <w:sz w:val="24"/>
+          <w:szCs w:val="20"/>
+          <w:lang w:eastAsia="hu-HU"/>
+        </w:rPr>
+        <w:t xml:space="preserve">Az oldalon található egy naptár, amelyben ki kell választania az orvosnak, hogy melyik napi időpontjait szeretné megtekinteni. </w:t>
+      </w:r>
+      <w:r>
+        <w:rPr>
+          <w:rFonts w:ascii="Times New Roman" w:eastAsia="Times New Roman" w:hAnsi="Times New Roman" w:cs="Times New Roman"/>
+          <w:sz w:val="24"/>
+          <w:szCs w:val="20"/>
+          <w:lang w:eastAsia="hu-HU"/>
+        </w:rPr>
+        <w:t>A teendők komponensben látja az orvos az adott napi kezeléseket, azok időpontját, valamint, hogy milyen állatnak foglalták az időpontot.</w:t>
       </w:r>
     </w:p>
     <w:p>
@@ -10472,10 +10432,53 @@
           <w:lang w:eastAsia="hu-HU"/>
         </w:rPr>
       </w:pPr>
-    </w:p>
-    <w:p>
-      <w:pPr>
-        <w:pStyle w:val="Cmsor2"/>
+      <w:r>
+        <w:rPr>
+          <w:rFonts w:ascii="Times New Roman" w:eastAsia="Times New Roman" w:hAnsi="Times New Roman" w:cs="Times New Roman"/>
+          <w:sz w:val="24"/>
+          <w:szCs w:val="20"/>
+          <w:lang w:eastAsia="hu-HU"/>
+        </w:rPr>
+        <w:drawing>
+          <wp:inline distT="0" distB="0" distL="0" distR="0" wp14:anchorId="3554066F" wp14:editId="5ECBF54B">
+            <wp:extent cx="5759450" cy="3043555"/>
+            <wp:effectExtent l="0" t="0" r="0" b="4445"/>
+            <wp:docPr id="1" name="Kép 1"/>
+            <wp:cNvGraphicFramePr>
+              <a:graphicFrameLocks xmlns:a="http://schemas.openxmlformats.org/drawingml/2006/main" noChangeAspect="1"/>
+            </wp:cNvGraphicFramePr>
+            <a:graphic xmlns:a="http://schemas.openxmlformats.org/drawingml/2006/main">
+              <a:graphicData uri="http://schemas.openxmlformats.org/drawingml/2006/picture">
+                <pic:pic xmlns:pic="http://schemas.openxmlformats.org/drawingml/2006/picture">
+                  <pic:nvPicPr>
+                    <pic:cNvPr id="1" name=""/>
+                    <pic:cNvPicPr/>
+                  </pic:nvPicPr>
+                  <pic:blipFill>
+                    <a:blip r:embed="rId17"/>
+                    <a:stretch>
+                      <a:fillRect/>
+                    </a:stretch>
+                  </pic:blipFill>
+                  <pic:spPr>
+                    <a:xfrm>
+                      <a:off x="0" y="0"/>
+                      <a:ext cx="5759450" cy="3043555"/>
+                    </a:xfrm>
+                    <a:prstGeom prst="rect">
+                      <a:avLst/>
+                    </a:prstGeom>
+                  </pic:spPr>
+                </pic:pic>
+              </a:graphicData>
+            </a:graphic>
+          </wp:inline>
+        </w:drawing>
+      </w:r>
+    </w:p>
+    <w:p>
+      <w:pPr>
+        <w:pStyle w:val="Cmsor3"/>
         <w:rPr>
           <w:rFonts w:eastAsia="Times New Roman"/>
           <w:lang w:eastAsia="hu-HU"/>
@@ -10486,7 +10489,7 @@
           <w:rFonts w:eastAsia="Times New Roman"/>
           <w:lang w:eastAsia="hu-HU"/>
         </w:rPr>
-        <w:t>Adatmódosítás</w:t>
+        <w:t>Nyitvatartás</w:t>
       </w:r>
     </w:p>
     <w:p>
@@ -10501,30 +10504,287 @@
           <w:lang w:eastAsia="hu-HU"/>
         </w:rPr>
       </w:pPr>
-    </w:p>
-    <w:p>
-      <w:pPr>
-        <w:pStyle w:val="Cmsor2"/>
-        <w:rPr>
-          <w:rFonts w:eastAsia="Times New Roman"/>
-          <w:lang w:eastAsia="hu-HU"/>
-        </w:rPr>
-      </w:pPr>
-      <w:proofErr w:type="spellStart"/>
-      <w:r>
-        <w:rPr>
-          <w:rFonts w:eastAsia="Times New Roman"/>
-          <w:lang w:eastAsia="hu-HU"/>
-        </w:rPr>
-        <w:t>Admin</w:t>
-      </w:r>
-      <w:proofErr w:type="spellEnd"/>
-      <w:r>
-        <w:rPr>
-          <w:rFonts w:eastAsia="Times New Roman"/>
-          <w:lang w:eastAsia="hu-HU"/>
-        </w:rPr>
-        <w:t xml:space="preserve"> oldal</w:t>
+      <w:r>
+        <w:rPr>
+          <w:rFonts w:ascii="Times New Roman" w:eastAsia="Times New Roman" w:hAnsi="Times New Roman" w:cs="Times New Roman"/>
+          <w:sz w:val="24"/>
+          <w:szCs w:val="20"/>
+          <w:lang w:eastAsia="hu-HU"/>
+        </w:rPr>
+        <w:t xml:space="preserve">Az orvosok maguknak tudják állítani a nyitvatartási idejüket. Van egy általános nyitvatartás, amely minden hétre érvényes. Lehetőség van naponta különböző nyitvatartást beállítani, vagy pedig lehet hétköznapokra vagy minden napra beállítani nyitvatartást. </w:t>
+      </w:r>
+      <w:r>
+        <w:rPr>
+          <w:rFonts w:ascii="Times New Roman" w:eastAsia="Times New Roman" w:hAnsi="Times New Roman" w:cs="Times New Roman"/>
+          <w:sz w:val="24"/>
+          <w:szCs w:val="20"/>
+          <w:lang w:eastAsia="hu-HU"/>
+        </w:rPr>
+        <w:t>A nyitvatartás háromféleképpen nézhet ki: zárva, nyitva – adott időtartamon belül (pl.: 08:00 – 16:00), nyitva – munkaközi szünettel (pl.: 08:00 – 12:00, 14:00 – 17:00).</w:t>
+      </w:r>
+    </w:p>
+    <w:p>
+      <w:pPr>
+        <w:spacing w:after="200" w:line="276" w:lineRule="auto"/>
+        <w:jc w:val="both"/>
+        <w:rPr>
+          <w:rFonts w:ascii="Times New Roman" w:eastAsia="Times New Roman" w:hAnsi="Times New Roman" w:cs="Times New Roman"/>
+          <w:sz w:val="24"/>
+          <w:szCs w:val="20"/>
+          <w:lang w:eastAsia="hu-HU"/>
+        </w:rPr>
+      </w:pPr>
+      <w:r>
+        <w:rPr>
+          <w:rFonts w:ascii="Times New Roman" w:eastAsia="Times New Roman" w:hAnsi="Times New Roman" w:cs="Times New Roman"/>
+          <w:sz w:val="24"/>
+          <w:szCs w:val="20"/>
+          <w:lang w:eastAsia="hu-HU"/>
+        </w:rPr>
+        <w:drawing>
+          <wp:anchor distT="0" distB="0" distL="114300" distR="114300" simplePos="0" relativeHeight="251658240" behindDoc="0" locked="0" layoutInCell="1" allowOverlap="1" wp14:anchorId="6635FFED" wp14:editId="71594F5A">
+            <wp:simplePos x="0" y="0"/>
+            <wp:positionH relativeFrom="column">
+              <wp:posOffset>74930</wp:posOffset>
+            </wp:positionH>
+            <wp:positionV relativeFrom="paragraph">
+              <wp:posOffset>19685</wp:posOffset>
+            </wp:positionV>
+            <wp:extent cx="567690" cy="1913890"/>
+            <wp:effectExtent l="0" t="0" r="3810" b="0"/>
+            <wp:wrapThrough wrapText="bothSides">
+              <wp:wrapPolygon edited="0">
+                <wp:start x="0" y="0"/>
+                <wp:lineTo x="0" y="21285"/>
+                <wp:lineTo x="21020" y="21285"/>
+                <wp:lineTo x="21020" y="0"/>
+                <wp:lineTo x="0" y="0"/>
+              </wp:wrapPolygon>
+            </wp:wrapThrough>
+            <wp:docPr id="2" name="Kép 2"/>
+            <wp:cNvGraphicFramePr>
+              <a:graphicFrameLocks xmlns:a="http://schemas.openxmlformats.org/drawingml/2006/main" noChangeAspect="1"/>
+            </wp:cNvGraphicFramePr>
+            <a:graphic xmlns:a="http://schemas.openxmlformats.org/drawingml/2006/main">
+              <a:graphicData uri="http://schemas.openxmlformats.org/drawingml/2006/picture">
+                <pic:pic xmlns:pic="http://schemas.openxmlformats.org/drawingml/2006/picture">
+                  <pic:nvPicPr>
+                    <pic:cNvPr id="1" name=""/>
+                    <pic:cNvPicPr/>
+                  </pic:nvPicPr>
+                  <pic:blipFill rotWithShape="1">
+                    <a:blip r:embed="rId18" cstate="print">
+                      <a:extLst>
+                        <a:ext uri="{28A0092B-C50C-407E-A947-70E740481C1C}">
+                          <a14:useLocalDpi xmlns:a14="http://schemas.microsoft.com/office/drawing/2010/main" val="0"/>
+                        </a:ext>
+                      </a:extLst>
+                    </a:blip>
+                    <a:srcRect l="2794" t="4082" r="72225" b="3783"/>
+                    <a:stretch/>
+                  </pic:blipFill>
+                  <pic:spPr bwMode="auto">
+                    <a:xfrm>
+                      <a:off x="0" y="0"/>
+                      <a:ext cx="567690" cy="1913890"/>
+                    </a:xfrm>
+                    <a:prstGeom prst="rect">
+                      <a:avLst/>
+                    </a:prstGeom>
+                    <a:ln>
+                      <a:noFill/>
+                    </a:ln>
+                    <a:extLst>
+                      <a:ext uri="{53640926-AAD7-44D8-BBD7-CCE9431645EC}">
+                        <a14:shadowObscured xmlns:a14="http://schemas.microsoft.com/office/drawing/2010/main"/>
+                      </a:ext>
+                    </a:extLst>
+                  </pic:spPr>
+                </pic:pic>
+              </a:graphicData>
+            </a:graphic>
+            <wp14:sizeRelH relativeFrom="page">
+              <wp14:pctWidth>0</wp14:pctWidth>
+            </wp14:sizeRelH>
+            <wp14:sizeRelV relativeFrom="page">
+              <wp14:pctHeight>0</wp14:pctHeight>
+            </wp14:sizeRelV>
+          </wp:anchor>
+        </w:drawing>
+      </w:r>
+      <w:r>
+        <w:rPr>
+          <w:rFonts w:ascii="Times New Roman" w:eastAsia="Times New Roman" w:hAnsi="Times New Roman" w:cs="Times New Roman"/>
+          <w:sz w:val="24"/>
+          <w:szCs w:val="20"/>
+          <w:lang w:eastAsia="hu-HU"/>
+        </w:rPr>
+        <w:drawing>
+          <wp:inline distT="0" distB="0" distL="0" distR="0" wp14:anchorId="5010F816" wp14:editId="391A1EB8">
+            <wp:extent cx="1602740" cy="1913238"/>
+            <wp:effectExtent l="0" t="0" r="0" b="0"/>
+            <wp:docPr id="4" name="Kép 4"/>
+            <wp:cNvGraphicFramePr>
+              <a:graphicFrameLocks xmlns:a="http://schemas.openxmlformats.org/drawingml/2006/main" noChangeAspect="1"/>
+            </wp:cNvGraphicFramePr>
+            <a:graphic xmlns:a="http://schemas.openxmlformats.org/drawingml/2006/main">
+              <a:graphicData uri="http://schemas.openxmlformats.org/drawingml/2006/picture">
+                <pic:pic xmlns:pic="http://schemas.openxmlformats.org/drawingml/2006/picture">
+                  <pic:nvPicPr>
+                    <pic:cNvPr id="1" name=""/>
+                    <pic:cNvPicPr/>
+                  </pic:nvPicPr>
+                  <pic:blipFill rotWithShape="1">
+                    <a:blip r:embed="rId19">
+                      <a:extLst>
+                        <a:ext uri="{28A0092B-C50C-407E-A947-70E740481C1C}">
+                          <a14:useLocalDpi xmlns:a14="http://schemas.microsoft.com/office/drawing/2010/main" val="0"/>
+                        </a:ext>
+                      </a:extLst>
+                    </a:blip>
+                    <a:srcRect l="3706" t="1127" r="2740" b="1897"/>
+                    <a:stretch/>
+                  </pic:blipFill>
+                  <pic:spPr bwMode="auto">
+                    <a:xfrm>
+                      <a:off x="0" y="0"/>
+                      <a:ext cx="1602740" cy="1913238"/>
+                    </a:xfrm>
+                    <a:prstGeom prst="rect">
+                      <a:avLst/>
+                    </a:prstGeom>
+                    <a:ln>
+                      <a:noFill/>
+                    </a:ln>
+                    <a:extLst>
+                      <a:ext uri="{53640926-AAD7-44D8-BBD7-CCE9431645EC}">
+                        <a14:shadowObscured xmlns:a14="http://schemas.microsoft.com/office/drawing/2010/main"/>
+                      </a:ext>
+                    </a:extLst>
+                  </pic:spPr>
+                </pic:pic>
+              </a:graphicData>
+            </a:graphic>
+          </wp:inline>
+        </w:drawing>
+      </w:r>
+      <w:r>
+        <w:rPr>
+          <w:rFonts w:ascii="Times New Roman" w:eastAsia="Times New Roman" w:hAnsi="Times New Roman" w:cs="Times New Roman"/>
+          <w:sz w:val="24"/>
+          <w:szCs w:val="20"/>
+          <w:lang w:eastAsia="hu-HU"/>
+        </w:rPr>
+        <w:t xml:space="preserve">   </w:t>
+      </w:r>
+      <w:r>
+        <w:rPr>
+          <w:rFonts w:ascii="Times New Roman" w:eastAsia="Times New Roman" w:hAnsi="Times New Roman" w:cs="Times New Roman"/>
+          <w:sz w:val="24"/>
+          <w:szCs w:val="20"/>
+          <w:lang w:eastAsia="hu-HU"/>
+        </w:rPr>
+        <w:drawing>
+          <wp:inline distT="0" distB="0" distL="0" distR="0" wp14:anchorId="10DAAE9D" wp14:editId="22C2468A">
+            <wp:extent cx="1606550" cy="1914518"/>
+            <wp:effectExtent l="0" t="0" r="0" b="0"/>
+            <wp:docPr id="6" name="Kép 6"/>
+            <wp:cNvGraphicFramePr>
+              <a:graphicFrameLocks xmlns:a="http://schemas.openxmlformats.org/drawingml/2006/main" noChangeAspect="1"/>
+            </wp:cNvGraphicFramePr>
+            <a:graphic xmlns:a="http://schemas.openxmlformats.org/drawingml/2006/main">
+              <a:graphicData uri="http://schemas.openxmlformats.org/drawingml/2006/picture">
+                <pic:pic xmlns:pic="http://schemas.openxmlformats.org/drawingml/2006/picture">
+                  <pic:nvPicPr>
+                    <pic:cNvPr id="1" name=""/>
+                    <pic:cNvPicPr/>
+                  </pic:nvPicPr>
+                  <pic:blipFill rotWithShape="1">
+                    <a:blip r:embed="rId20"/>
+                    <a:srcRect l="5662" t="3476" r="19000" b="6318"/>
+                    <a:stretch/>
+                  </pic:blipFill>
+                  <pic:spPr bwMode="auto">
+                    <a:xfrm>
+                      <a:off x="0" y="0"/>
+                      <a:ext cx="1616516" cy="1926394"/>
+                    </a:xfrm>
+                    <a:prstGeom prst="rect">
+                      <a:avLst/>
+                    </a:prstGeom>
+                    <a:ln>
+                      <a:noFill/>
+                    </a:ln>
+                    <a:extLst>
+                      <a:ext uri="{53640926-AAD7-44D8-BBD7-CCE9431645EC}">
+                        <a14:shadowObscured xmlns:a14="http://schemas.microsoft.com/office/drawing/2010/main"/>
+                      </a:ext>
+                    </a:extLst>
+                  </pic:spPr>
+                </pic:pic>
+              </a:graphicData>
+            </a:graphic>
+          </wp:inline>
+        </w:drawing>
+      </w:r>
+      <w:r>
+        <w:rPr>
+          <w:rFonts w:ascii="Times New Roman" w:eastAsia="Times New Roman" w:hAnsi="Times New Roman" w:cs="Times New Roman"/>
+          <w:sz w:val="24"/>
+          <w:szCs w:val="20"/>
+          <w:lang w:eastAsia="hu-HU"/>
+        </w:rPr>
+        <w:t xml:space="preserve">   </w:t>
+      </w:r>
+      <w:r>
+        <w:rPr>
+          <w:rFonts w:ascii="Times New Roman" w:eastAsia="Times New Roman" w:hAnsi="Times New Roman" w:cs="Times New Roman"/>
+          <w:sz w:val="24"/>
+          <w:szCs w:val="20"/>
+          <w:lang w:eastAsia="hu-HU"/>
+        </w:rPr>
+        <w:drawing>
+          <wp:inline distT="0" distB="0" distL="0" distR="0" wp14:anchorId="1A3A6B61" wp14:editId="67ACA0C4">
+            <wp:extent cx="1558925" cy="1917098"/>
+            <wp:effectExtent l="0" t="0" r="3175" b="6985"/>
+            <wp:docPr id="5" name="Kép 5"/>
+            <wp:cNvGraphicFramePr>
+              <a:graphicFrameLocks xmlns:a="http://schemas.openxmlformats.org/drawingml/2006/main" noChangeAspect="1"/>
+            </wp:cNvGraphicFramePr>
+            <a:graphic xmlns:a="http://schemas.openxmlformats.org/drawingml/2006/main">
+              <a:graphicData uri="http://schemas.openxmlformats.org/drawingml/2006/picture">
+                <pic:pic xmlns:pic="http://schemas.openxmlformats.org/drawingml/2006/picture">
+                  <pic:nvPicPr>
+                    <pic:cNvPr id="1" name=""/>
+                    <pic:cNvPicPr/>
+                  </pic:nvPicPr>
+                  <pic:blipFill rotWithShape="1">
+                    <a:blip r:embed="rId21"/>
+                    <a:srcRect l="1367" t="967" r="1720" b="780"/>
+                    <a:stretch/>
+                  </pic:blipFill>
+                  <pic:spPr bwMode="auto">
+                    <a:xfrm>
+                      <a:off x="0" y="0"/>
+                      <a:ext cx="1597357" cy="1964360"/>
+                    </a:xfrm>
+                    <a:prstGeom prst="rect">
+                      <a:avLst/>
+                    </a:prstGeom>
+                    <a:ln>
+                      <a:noFill/>
+                    </a:ln>
+                    <a:extLst>
+                      <a:ext uri="{53640926-AAD7-44D8-BBD7-CCE9431645EC}">
+                        <a14:shadowObscured xmlns:a14="http://schemas.microsoft.com/office/drawing/2010/main"/>
+                      </a:ext>
+                    </a:extLst>
+                  </pic:spPr>
+                </pic:pic>
+              </a:graphicData>
+            </a:graphic>
+          </wp:inline>
+        </w:drawing>
       </w:r>
     </w:p>
     <w:p>
@@ -10539,6 +10799,212 @@
           <w:lang w:eastAsia="hu-HU"/>
         </w:rPr>
       </w:pPr>
+      <w:r>
+        <w:rPr>
+          <w:rFonts w:ascii="Times New Roman" w:eastAsia="Times New Roman" w:hAnsi="Times New Roman" w:cs="Times New Roman"/>
+          <w:sz w:val="24"/>
+          <w:szCs w:val="20"/>
+          <w:lang w:eastAsia="hu-HU"/>
+        </w:rPr>
+        <w:lastRenderedPageBreak/>
+        <w:t>Az orvosoknak lehetőségük van speciális nyitvatartást is beállítani. Ez azt jelenti, hogy olyan nyitvatartást ad hozzá, ami egy bizonyos dátumra vonatkozik csak. A nyitvatartás-hozzáadás ugyanúgy működik, mint az általános nyitvatartás hozzáadása, viszont itt meg kell adni egy konkrét dátumot is.</w:t>
+      </w:r>
+    </w:p>
+    <w:p>
+      <w:pPr>
+        <w:spacing w:after="200" w:line="276" w:lineRule="auto"/>
+        <w:ind w:firstLine="284"/>
+        <w:jc w:val="both"/>
+        <w:rPr>
+          <w:rFonts w:ascii="Times New Roman" w:eastAsia="Times New Roman" w:hAnsi="Times New Roman" w:cs="Times New Roman"/>
+          <w:sz w:val="24"/>
+          <w:szCs w:val="20"/>
+          <w:lang w:eastAsia="hu-HU"/>
+        </w:rPr>
+      </w:pPr>
+      <w:r>
+        <w:rPr>
+          <w:rFonts w:ascii="Times New Roman" w:eastAsia="Times New Roman" w:hAnsi="Times New Roman" w:cs="Times New Roman"/>
+          <w:sz w:val="24"/>
+          <w:szCs w:val="20"/>
+          <w:lang w:eastAsia="hu-HU"/>
+        </w:rPr>
+        <w:t xml:space="preserve">Nyitvatartás hozzáadásnál </w:t>
+      </w:r>
+      <w:proofErr w:type="spellStart"/>
+      <w:r>
+        <w:rPr>
+          <w:rFonts w:ascii="Times New Roman" w:eastAsia="Times New Roman" w:hAnsi="Times New Roman" w:cs="Times New Roman"/>
+          <w:sz w:val="24"/>
+          <w:szCs w:val="20"/>
+          <w:lang w:eastAsia="hu-HU"/>
+        </w:rPr>
+        <w:t>validáljuk</w:t>
+      </w:r>
+      <w:proofErr w:type="spellEnd"/>
+      <w:r>
+        <w:rPr>
+          <w:rFonts w:ascii="Times New Roman" w:eastAsia="Times New Roman" w:hAnsi="Times New Roman" w:cs="Times New Roman"/>
+          <w:sz w:val="24"/>
+          <w:szCs w:val="20"/>
+          <w:lang w:eastAsia="hu-HU"/>
+        </w:rPr>
+        <w:t xml:space="preserve"> az időtartamokat: ne lehet olyan nyitvatartást hozzáadni</w:t>
+      </w:r>
+      <w:r>
+        <w:rPr>
+          <w:rFonts w:ascii="Times New Roman" w:eastAsia="Times New Roman" w:hAnsi="Times New Roman" w:cs="Times New Roman"/>
+          <w:sz w:val="24"/>
+          <w:szCs w:val="20"/>
+          <w:lang w:eastAsia="hu-HU"/>
+        </w:rPr>
+        <w:t xml:space="preserve">, ami nem </w:t>
+      </w:r>
+      <w:proofErr w:type="spellStart"/>
+      <w:r>
+        <w:rPr>
+          <w:rFonts w:ascii="Times New Roman" w:eastAsia="Times New Roman" w:hAnsi="Times New Roman" w:cs="Times New Roman"/>
+          <w:sz w:val="24"/>
+          <w:szCs w:val="20"/>
+          <w:lang w:eastAsia="hu-HU"/>
+        </w:rPr>
+        <w:t>valid</w:t>
+      </w:r>
+      <w:proofErr w:type="spellEnd"/>
+      <w:r>
+        <w:rPr>
+          <w:rFonts w:ascii="Times New Roman" w:eastAsia="Times New Roman" w:hAnsi="Times New Roman" w:cs="Times New Roman"/>
+          <w:sz w:val="24"/>
+          <w:szCs w:val="20"/>
+          <w:lang w:eastAsia="hu-HU"/>
+        </w:rPr>
+        <w:t xml:space="preserve"> (pl.: 16:00-10:00 vagy a munkaközi szünet kilóg a munkaidőből).</w:t>
+      </w:r>
+    </w:p>
+    <w:p>
+      <w:pPr>
+        <w:spacing w:after="200" w:line="276" w:lineRule="auto"/>
+        <w:ind w:firstLine="284"/>
+        <w:jc w:val="both"/>
+        <w:rPr>
+          <w:rFonts w:ascii="Times New Roman" w:eastAsia="Times New Roman" w:hAnsi="Times New Roman" w:cs="Times New Roman"/>
+          <w:sz w:val="24"/>
+          <w:szCs w:val="20"/>
+          <w:lang w:eastAsia="hu-HU"/>
+        </w:rPr>
+      </w:pPr>
+      <w:r>
+        <w:rPr>
+          <w:rFonts w:ascii="Times New Roman" w:eastAsia="Times New Roman" w:hAnsi="Times New Roman" w:cs="Times New Roman"/>
+          <w:sz w:val="24"/>
+          <w:szCs w:val="20"/>
+          <w:lang w:eastAsia="hu-HU"/>
+        </w:rPr>
+        <w:drawing>
+          <wp:inline distT="0" distB="0" distL="0" distR="0" wp14:anchorId="4DF626C0" wp14:editId="54A6930E">
+            <wp:extent cx="3631721" cy="2719987"/>
+            <wp:effectExtent l="0" t="0" r="6985" b="4445"/>
+            <wp:docPr id="7" name="Kép 7"/>
+            <wp:cNvGraphicFramePr>
+              <a:graphicFrameLocks xmlns:a="http://schemas.openxmlformats.org/drawingml/2006/main" noChangeAspect="1"/>
+            </wp:cNvGraphicFramePr>
+            <a:graphic xmlns:a="http://schemas.openxmlformats.org/drawingml/2006/main">
+              <a:graphicData uri="http://schemas.openxmlformats.org/drawingml/2006/picture">
+                <pic:pic xmlns:pic="http://schemas.openxmlformats.org/drawingml/2006/picture">
+                  <pic:nvPicPr>
+                    <pic:cNvPr id="1" name=""/>
+                    <pic:cNvPicPr/>
+                  </pic:nvPicPr>
+                  <pic:blipFill>
+                    <a:blip r:embed="rId22"/>
+                    <a:stretch>
+                      <a:fillRect/>
+                    </a:stretch>
+                  </pic:blipFill>
+                  <pic:spPr>
+                    <a:xfrm>
+                      <a:off x="0" y="0"/>
+                      <a:ext cx="3647100" cy="2731505"/>
+                    </a:xfrm>
+                    <a:prstGeom prst="rect">
+                      <a:avLst/>
+                    </a:prstGeom>
+                  </pic:spPr>
+                </pic:pic>
+              </a:graphicData>
+            </a:graphic>
+          </wp:inline>
+        </w:drawing>
+      </w:r>
+    </w:p>
+    <w:p>
+      <w:pPr>
+        <w:pStyle w:val="Cmsor2"/>
+        <w:rPr>
+          <w:rFonts w:eastAsia="Times New Roman"/>
+          <w:lang w:eastAsia="hu-HU"/>
+        </w:rPr>
+      </w:pPr>
+      <w:r>
+        <w:rPr>
+          <w:rFonts w:eastAsia="Times New Roman"/>
+          <w:lang w:eastAsia="hu-HU"/>
+        </w:rPr>
+        <w:t>Adatmódosítás</w:t>
+      </w:r>
+    </w:p>
+    <w:p>
+      <w:pPr>
+        <w:spacing w:after="200" w:line="276" w:lineRule="auto"/>
+        <w:ind w:firstLine="284"/>
+        <w:jc w:val="both"/>
+        <w:rPr>
+          <w:rFonts w:ascii="Times New Roman" w:eastAsia="Times New Roman" w:hAnsi="Times New Roman" w:cs="Times New Roman"/>
+          <w:sz w:val="24"/>
+          <w:szCs w:val="20"/>
+          <w:lang w:eastAsia="hu-HU"/>
+        </w:rPr>
+      </w:pPr>
+    </w:p>
+    <w:p>
+      <w:pPr>
+        <w:pStyle w:val="Cmsor2"/>
+        <w:rPr>
+          <w:rFonts w:eastAsia="Times New Roman"/>
+          <w:lang w:eastAsia="hu-HU"/>
+        </w:rPr>
+      </w:pPr>
+      <w:proofErr w:type="spellStart"/>
+      <w:r>
+        <w:rPr>
+          <w:rFonts w:eastAsia="Times New Roman"/>
+          <w:lang w:eastAsia="hu-HU"/>
+        </w:rPr>
+        <w:t>Admin</w:t>
+      </w:r>
+      <w:proofErr w:type="spellEnd"/>
+      <w:r>
+        <w:rPr>
+          <w:rFonts w:eastAsia="Times New Roman"/>
+          <w:lang w:eastAsia="hu-HU"/>
+        </w:rPr>
+        <w:t xml:space="preserve"> oldal</w:t>
+      </w:r>
+    </w:p>
+    <w:p>
+      <w:pPr>
+        <w:spacing w:after="200" w:line="276" w:lineRule="auto"/>
+        <w:ind w:firstLine="284"/>
+        <w:jc w:val="both"/>
+        <w:rPr>
+          <w:rFonts w:ascii="Times New Roman" w:eastAsia="Times New Roman" w:hAnsi="Times New Roman" w:cs="Times New Roman"/>
+          <w:sz w:val="24"/>
+          <w:szCs w:val="20"/>
+          <w:lang w:eastAsia="hu-HU"/>
+        </w:rPr>
+      </w:pPr>
+      <w:bookmarkStart w:id="32" w:name="_GoBack"/>
+      <w:bookmarkEnd w:id="32"/>
     </w:p>
     <w:p>
       <w:pPr>
@@ -11169,7 +11635,7 @@
                     <pic:cNvPicPr/>
                   </pic:nvPicPr>
                   <pic:blipFill>
-                    <a:blip r:embed="rId17"/>
+                    <a:blip r:embed="rId23"/>
                     <a:stretch>
                       <a:fillRect/>
                     </a:stretch>
@@ -11226,7 +11692,7 @@
                     <pic:cNvPicPr/>
                   </pic:nvPicPr>
                   <pic:blipFill>
-                    <a:blip r:embed="rId18"/>
+                    <a:blip r:embed="rId24"/>
                     <a:stretch>
                       <a:fillRect/>
                     </a:stretch>
@@ -11294,7 +11760,7 @@
                     <pic:cNvPicPr/>
                   </pic:nvPicPr>
                   <pic:blipFill>
-                    <a:blip r:embed="rId19"/>
+                    <a:blip r:embed="rId25"/>
                     <a:stretch>
                       <a:fillRect/>
                     </a:stretch>
@@ -11350,7 +11816,7 @@
           <w:lang w:eastAsia="hu-HU"/>
         </w:rPr>
         <w:sectPr>
-          <w:headerReference w:type="default" r:id="rId20"/>
+          <w:headerReference w:type="default" r:id="rId26"/>
           <w:pgSz w:w="11906" w:h="16838"/>
           <w:pgMar w:top="567" w:right="1418" w:bottom="567" w:left="1418" w:header="709" w:footer="709" w:gutter="0"/>
           <w:cols w:space="708"/>
@@ -11382,7 +11848,7 @@
 </file>
 
 <file path=word/endnotes.xml><?xml version="1.0" encoding="utf-8"?>
-<w:endnotes xmlns:wpc="http://schemas.microsoft.com/office/word/2010/wordprocessingCanvas" xmlns:cx="http://schemas.microsoft.com/office/drawing/2014/chartex" xmlns:cx1="http://schemas.microsoft.com/office/drawing/2015/9/8/chartex" xmlns:cx2="http://schemas.microsoft.com/office/drawing/2015/10/21/chartex" xmlns:cx3="http://schemas.microsoft.com/office/drawing/2016/5/9/chartex" xmlns:cx4="http://schemas.microsoft.com/office/drawing/2016/5/10/chartex" xmlns:cx5="http://schemas.microsoft.com/office/drawing/2016/5/11/chartex" xmlns:cx6="http://schemas.microsoft.com/office/drawing/2016/5/12/chartex" xmlns:cx7="http://schemas.microsoft.com/office/drawing/2016/5/13/chartex" xmlns:cx8="http://schemas.microsoft.com/office/drawing/2016/5/14/chartex" xmlns:mc="http://schemas.openxmlformats.org/markup-compatibility/2006" xmlns:aink="http://schemas.microsoft.com/office/drawing/2016/ink" xmlns:am3d="http://schemas.microsoft.com/office/drawing/2017/model3d" xmlns:o="urn:schemas-microsoft-com:office:office" xmlns:oel="http://schemas.microsoft.com/office/2019/extlst" xmlns:r="http://schemas.openxmlformats.org/officeDocument/2006/relationships" xmlns:m="http://schemas.openxmlformats.org/officeDocument/2006/math" xmlns:v="urn:schemas-microsoft-com:vml" xmlns:wp14="http://schemas.microsoft.com/office/word/2010/wordprocessingDrawing" xmlns:wp="http://schemas.openxmlformats.org/drawingml/2006/wordprocessingDrawing" xmlns:w10="urn:schemas-microsoft-com:office:word" xmlns:w="http://schemas.openxmlformats.org/wordprocessingml/2006/main" xmlns:w14="http://schemas.microsoft.com/office/word/2010/wordml" xmlns:w15="http://schemas.microsoft.com/office/word/2012/wordml" xmlns:w16cex="http://schemas.microsoft.com/office/word/2018/wordml/cex" xmlns:w16cid="http://schemas.microsoft.com/office/word/2016/wordml/cid" xmlns:w16="http://schemas.microsoft.com/office/word/2018/wordml" xmlns:w16sdtdh="http://schemas.microsoft.com/office/word/2020/wordml/sdtdatahash" xmlns:w16se="http://schemas.microsoft.com/office/word/2015/wordml/symex" xmlns:wpg="http://schemas.microsoft.com/office/word/2010/wordprocessingGroup" xmlns:wpi="http://schemas.microsoft.com/office/word/2010/wordprocessingInk" xmlns:wne="http://schemas.microsoft.com/office/word/2006/wordml" xmlns:wps="http://schemas.microsoft.com/office/word/2010/wordprocessingShape" mc:Ignorable="w14 w15 w16se w16cid w16 w16cex w16sdtdh wp14">
+<w:endnotes xmlns:wpc="http://schemas.microsoft.com/office/word/2010/wordprocessingCanvas" xmlns:cx="http://schemas.microsoft.com/office/drawing/2014/chartex" xmlns:cx1="http://schemas.microsoft.com/office/drawing/2015/9/8/chartex" xmlns:cx2="http://schemas.microsoft.com/office/drawing/2015/10/21/chartex" xmlns:cx3="http://schemas.microsoft.com/office/drawing/2016/5/9/chartex" xmlns:cx4="http://schemas.microsoft.com/office/drawing/2016/5/10/chartex" xmlns:cx5="http://schemas.microsoft.com/office/drawing/2016/5/11/chartex" xmlns:cx6="http://schemas.microsoft.com/office/drawing/2016/5/12/chartex" xmlns:cx7="http://schemas.microsoft.com/office/drawing/2016/5/13/chartex" xmlns:cx8="http://schemas.microsoft.com/office/drawing/2016/5/14/chartex" xmlns:mc="http://schemas.openxmlformats.org/markup-compatibility/2006" xmlns:aink="http://schemas.microsoft.com/office/drawing/2016/ink" xmlns:am3d="http://schemas.microsoft.com/office/drawing/2017/model3d" xmlns:o="urn:schemas-microsoft-com:office:office" xmlns:r="http://schemas.openxmlformats.org/officeDocument/2006/relationships" xmlns:m="http://schemas.openxmlformats.org/officeDocument/2006/math" xmlns:v="urn:schemas-microsoft-com:vml" xmlns:wp14="http://schemas.microsoft.com/office/word/2010/wordprocessingDrawing" xmlns:wp="http://schemas.openxmlformats.org/drawingml/2006/wordprocessingDrawing" xmlns:w10="urn:schemas-microsoft-com:office:word" xmlns:w="http://schemas.openxmlformats.org/wordprocessingml/2006/main" xmlns:w14="http://schemas.microsoft.com/office/word/2010/wordml" xmlns:w15="http://schemas.microsoft.com/office/word/2012/wordml" xmlns:w16cid="http://schemas.microsoft.com/office/word/2016/wordml/cid" xmlns:w16se="http://schemas.microsoft.com/office/word/2015/wordml/symex" xmlns:wpg="http://schemas.microsoft.com/office/word/2010/wordprocessingGroup" xmlns:wpi="http://schemas.microsoft.com/office/word/2010/wordprocessingInk" xmlns:wne="http://schemas.microsoft.com/office/word/2006/wordml" xmlns:wps="http://schemas.microsoft.com/office/word/2010/wordprocessingShape" mc:Ignorable="w14 w15 w16se w16cid wp14">
   <w:endnote w:type="separator" w:id="-1">
     <w:p>
       <w:pPr>
@@ -11407,7 +11873,7 @@
 </file>
 
 <file path=word/footer1.xml><?xml version="1.0" encoding="utf-8"?>
-<w:ftr xmlns:wpc="http://schemas.microsoft.com/office/word/2010/wordprocessingCanvas" xmlns:cx="http://schemas.microsoft.com/office/drawing/2014/chartex" xmlns:cx1="http://schemas.microsoft.com/office/drawing/2015/9/8/chartex" xmlns:cx2="http://schemas.microsoft.com/office/drawing/2015/10/21/chartex" xmlns:cx3="http://schemas.microsoft.com/office/drawing/2016/5/9/chartex" xmlns:cx4="http://schemas.microsoft.com/office/drawing/2016/5/10/chartex" xmlns:cx5="http://schemas.microsoft.com/office/drawing/2016/5/11/chartex" xmlns:cx6="http://schemas.microsoft.com/office/drawing/2016/5/12/chartex" xmlns:cx7="http://schemas.microsoft.com/office/drawing/2016/5/13/chartex" xmlns:cx8="http://schemas.microsoft.com/office/drawing/2016/5/14/chartex" xmlns:mc="http://schemas.openxmlformats.org/markup-compatibility/2006" xmlns:aink="http://schemas.microsoft.com/office/drawing/2016/ink" xmlns:am3d="http://schemas.microsoft.com/office/drawing/2017/model3d" xmlns:o="urn:schemas-microsoft-com:office:office" xmlns:oel="http://schemas.microsoft.com/office/2019/extlst" xmlns:r="http://schemas.openxmlformats.org/officeDocument/2006/relationships" xmlns:m="http://schemas.openxmlformats.org/officeDocument/2006/math" xmlns:v="urn:schemas-microsoft-com:vml" xmlns:wp14="http://schemas.microsoft.com/office/word/2010/wordprocessingDrawing" xmlns:wp="http://schemas.openxmlformats.org/drawingml/2006/wordprocessingDrawing" xmlns:w10="urn:schemas-microsoft-com:office:word" xmlns:w="http://schemas.openxmlformats.org/wordprocessingml/2006/main" xmlns:w14="http://schemas.microsoft.com/office/word/2010/wordml" xmlns:w15="http://schemas.microsoft.com/office/word/2012/wordml" xmlns:w16cex="http://schemas.microsoft.com/office/word/2018/wordml/cex" xmlns:w16cid="http://schemas.microsoft.com/office/word/2016/wordml/cid" xmlns:w16="http://schemas.microsoft.com/office/word/2018/wordml" xmlns:w16sdtdh="http://schemas.microsoft.com/office/word/2020/wordml/sdtdatahash" xmlns:w16se="http://schemas.microsoft.com/office/word/2015/wordml/symex" xmlns:wpg="http://schemas.microsoft.com/office/word/2010/wordprocessingGroup" xmlns:wpi="http://schemas.microsoft.com/office/word/2010/wordprocessingInk" xmlns:wne="http://schemas.microsoft.com/office/word/2006/wordml" xmlns:wps="http://schemas.microsoft.com/office/word/2010/wordprocessingShape" mc:Ignorable="w14 w15 w16se w16cid w16 w16cex w16sdtdh wp14">
+<w:ftr xmlns:wpc="http://schemas.microsoft.com/office/word/2010/wordprocessingCanvas" xmlns:cx="http://schemas.microsoft.com/office/drawing/2014/chartex" xmlns:cx1="http://schemas.microsoft.com/office/drawing/2015/9/8/chartex" xmlns:cx2="http://schemas.microsoft.com/office/drawing/2015/10/21/chartex" xmlns:cx3="http://schemas.microsoft.com/office/drawing/2016/5/9/chartex" xmlns:cx4="http://schemas.microsoft.com/office/drawing/2016/5/10/chartex" xmlns:cx5="http://schemas.microsoft.com/office/drawing/2016/5/11/chartex" xmlns:cx6="http://schemas.microsoft.com/office/drawing/2016/5/12/chartex" xmlns:cx7="http://schemas.microsoft.com/office/drawing/2016/5/13/chartex" xmlns:cx8="http://schemas.microsoft.com/office/drawing/2016/5/14/chartex" xmlns:mc="http://schemas.openxmlformats.org/markup-compatibility/2006" xmlns:aink="http://schemas.microsoft.com/office/drawing/2016/ink" xmlns:am3d="http://schemas.microsoft.com/office/drawing/2017/model3d" xmlns:o="urn:schemas-microsoft-com:office:office" xmlns:r="http://schemas.openxmlformats.org/officeDocument/2006/relationships" xmlns:m="http://schemas.openxmlformats.org/officeDocument/2006/math" xmlns:v="urn:schemas-microsoft-com:vml" xmlns:wp14="http://schemas.microsoft.com/office/word/2010/wordprocessingDrawing" xmlns:wp="http://schemas.openxmlformats.org/drawingml/2006/wordprocessingDrawing" xmlns:w10="urn:schemas-microsoft-com:office:word" xmlns:w="http://schemas.openxmlformats.org/wordprocessingml/2006/main" xmlns:w14="http://schemas.microsoft.com/office/word/2010/wordml" xmlns:w15="http://schemas.microsoft.com/office/word/2012/wordml" xmlns:w16cid="http://schemas.microsoft.com/office/word/2016/wordml/cid" xmlns:w16se="http://schemas.microsoft.com/office/word/2015/wordml/symex" xmlns:wpg="http://schemas.microsoft.com/office/word/2010/wordprocessingGroup" xmlns:wpi="http://schemas.microsoft.com/office/word/2010/wordprocessingInk" xmlns:wne="http://schemas.microsoft.com/office/word/2006/wordml" xmlns:wps="http://schemas.microsoft.com/office/word/2010/wordprocessingShape" mc:Ignorable="w14 w15 w16se w16cid wp14">
   <w:sdt>
     <w:sdtPr>
       <w:id w:val="-957646430"/>
@@ -11416,6 +11882,7 @@
         <w:docPartUnique/>
       </w:docPartObj>
     </w:sdtPr>
+    <w:sdtEndPr/>
     <w:sdtContent>
       <w:p>
         <w:pPr>
@@ -11449,7 +11916,7 @@
 </file>
 
 <file path=word/footnotes.xml><?xml version="1.0" encoding="utf-8"?>
-<w:footnotes xmlns:wpc="http://schemas.microsoft.com/office/word/2010/wordprocessingCanvas" xmlns:cx="http://schemas.microsoft.com/office/drawing/2014/chartex" xmlns:cx1="http://schemas.microsoft.com/office/drawing/2015/9/8/chartex" xmlns:cx2="http://schemas.microsoft.com/office/drawing/2015/10/21/chartex" xmlns:cx3="http://schemas.microsoft.com/office/drawing/2016/5/9/chartex" xmlns:cx4="http://schemas.microsoft.com/office/drawing/2016/5/10/chartex" xmlns:cx5="http://schemas.microsoft.com/office/drawing/2016/5/11/chartex" xmlns:cx6="http://schemas.microsoft.com/office/drawing/2016/5/12/chartex" xmlns:cx7="http://schemas.microsoft.com/office/drawing/2016/5/13/chartex" xmlns:cx8="http://schemas.microsoft.com/office/drawing/2016/5/14/chartex" xmlns:mc="http://schemas.openxmlformats.org/markup-compatibility/2006" xmlns:aink="http://schemas.microsoft.com/office/drawing/2016/ink" xmlns:am3d="http://schemas.microsoft.com/office/drawing/2017/model3d" xmlns:o="urn:schemas-microsoft-com:office:office" xmlns:oel="http://schemas.microsoft.com/office/2019/extlst" xmlns:r="http://schemas.openxmlformats.org/officeDocument/2006/relationships" xmlns:m="http://schemas.openxmlformats.org/officeDocument/2006/math" xmlns:v="urn:schemas-microsoft-com:vml" xmlns:wp14="http://schemas.microsoft.com/office/word/2010/wordprocessingDrawing" xmlns:wp="http://schemas.openxmlformats.org/drawingml/2006/wordprocessingDrawing" xmlns:w10="urn:schemas-microsoft-com:office:word" xmlns:w="http://schemas.openxmlformats.org/wordprocessingml/2006/main" xmlns:w14="http://schemas.microsoft.com/office/word/2010/wordml" xmlns:w15="http://schemas.microsoft.com/office/word/2012/wordml" xmlns:w16cex="http://schemas.microsoft.com/office/word/2018/wordml/cex" xmlns:w16cid="http://schemas.microsoft.com/office/word/2016/wordml/cid" xmlns:w16="http://schemas.microsoft.com/office/word/2018/wordml" xmlns:w16sdtdh="http://schemas.microsoft.com/office/word/2020/wordml/sdtdatahash" xmlns:w16se="http://schemas.microsoft.com/office/word/2015/wordml/symex" xmlns:wpg="http://schemas.microsoft.com/office/word/2010/wordprocessingGroup" xmlns:wpi="http://schemas.microsoft.com/office/word/2010/wordprocessingInk" xmlns:wne="http://schemas.microsoft.com/office/word/2006/wordml" xmlns:wps="http://schemas.microsoft.com/office/word/2010/wordprocessingShape" mc:Ignorable="w14 w15 w16se w16cid w16 w16cex w16sdtdh wp14">
+<w:footnotes xmlns:wpc="http://schemas.microsoft.com/office/word/2010/wordprocessingCanvas" xmlns:cx="http://schemas.microsoft.com/office/drawing/2014/chartex" xmlns:cx1="http://schemas.microsoft.com/office/drawing/2015/9/8/chartex" xmlns:cx2="http://schemas.microsoft.com/office/drawing/2015/10/21/chartex" xmlns:cx3="http://schemas.microsoft.com/office/drawing/2016/5/9/chartex" xmlns:cx4="http://schemas.microsoft.com/office/drawing/2016/5/10/chartex" xmlns:cx5="http://schemas.microsoft.com/office/drawing/2016/5/11/chartex" xmlns:cx6="http://schemas.microsoft.com/office/drawing/2016/5/12/chartex" xmlns:cx7="http://schemas.microsoft.com/office/drawing/2016/5/13/chartex" xmlns:cx8="http://schemas.microsoft.com/office/drawing/2016/5/14/chartex" xmlns:mc="http://schemas.openxmlformats.org/markup-compatibility/2006" xmlns:aink="http://schemas.microsoft.com/office/drawing/2016/ink" xmlns:am3d="http://schemas.microsoft.com/office/drawing/2017/model3d" xmlns:o="urn:schemas-microsoft-com:office:office" xmlns:r="http://schemas.openxmlformats.org/officeDocument/2006/relationships" xmlns:m="http://schemas.openxmlformats.org/officeDocument/2006/math" xmlns:v="urn:schemas-microsoft-com:vml" xmlns:wp14="http://schemas.microsoft.com/office/word/2010/wordprocessingDrawing" xmlns:wp="http://schemas.openxmlformats.org/drawingml/2006/wordprocessingDrawing" xmlns:w10="urn:schemas-microsoft-com:office:word" xmlns:w="http://schemas.openxmlformats.org/wordprocessingml/2006/main" xmlns:w14="http://schemas.microsoft.com/office/word/2010/wordml" xmlns:w15="http://schemas.microsoft.com/office/word/2012/wordml" xmlns:w16cid="http://schemas.microsoft.com/office/word/2016/wordml/cid" xmlns:w16se="http://schemas.microsoft.com/office/word/2015/wordml/symex" xmlns:wpg="http://schemas.microsoft.com/office/word/2010/wordprocessingGroup" xmlns:wpi="http://schemas.microsoft.com/office/word/2010/wordprocessingInk" xmlns:wne="http://schemas.microsoft.com/office/word/2006/wordml" xmlns:wps="http://schemas.microsoft.com/office/word/2010/wordprocessingShape" mc:Ignorable="w14 w15 w16se w16cid wp14">
   <w:footnote w:type="separator" w:id="-1">
     <w:p>
       <w:pPr>
@@ -11506,7 +11973,7 @@
 </file>
 
 <file path=word/header1.xml><?xml version="1.0" encoding="utf-8"?>
-<w:hdr xmlns:wpc="http://schemas.microsoft.com/office/word/2010/wordprocessingCanvas" xmlns:cx="http://schemas.microsoft.com/office/drawing/2014/chartex" xmlns:cx1="http://schemas.microsoft.com/office/drawing/2015/9/8/chartex" xmlns:cx2="http://schemas.microsoft.com/office/drawing/2015/10/21/chartex" xmlns:cx3="http://schemas.microsoft.com/office/drawing/2016/5/9/chartex" xmlns:cx4="http://schemas.microsoft.com/office/drawing/2016/5/10/chartex" xmlns:cx5="http://schemas.microsoft.com/office/drawing/2016/5/11/chartex" xmlns:cx6="http://schemas.microsoft.com/office/drawing/2016/5/12/chartex" xmlns:cx7="http://schemas.microsoft.com/office/drawing/2016/5/13/chartex" xmlns:cx8="http://schemas.microsoft.com/office/drawing/2016/5/14/chartex" xmlns:mc="http://schemas.openxmlformats.org/markup-compatibility/2006" xmlns:aink="http://schemas.microsoft.com/office/drawing/2016/ink" xmlns:am3d="http://schemas.microsoft.com/office/drawing/2017/model3d" xmlns:o="urn:schemas-microsoft-com:office:office" xmlns:oel="http://schemas.microsoft.com/office/2019/extlst" xmlns:r="http://schemas.openxmlformats.org/officeDocument/2006/relationships" xmlns:m="http://schemas.openxmlformats.org/officeDocument/2006/math" xmlns:v="urn:schemas-microsoft-com:vml" xmlns:wp14="http://schemas.microsoft.com/office/word/2010/wordprocessingDrawing" xmlns:wp="http://schemas.openxmlformats.org/drawingml/2006/wordprocessingDrawing" xmlns:w10="urn:schemas-microsoft-com:office:word" xmlns:w="http://schemas.openxmlformats.org/wordprocessingml/2006/main" xmlns:w14="http://schemas.microsoft.com/office/word/2010/wordml" xmlns:w15="http://schemas.microsoft.com/office/word/2012/wordml" xmlns:w16cex="http://schemas.microsoft.com/office/word/2018/wordml/cex" xmlns:w16cid="http://schemas.microsoft.com/office/word/2016/wordml/cid" xmlns:w16="http://schemas.microsoft.com/office/word/2018/wordml" xmlns:w16sdtdh="http://schemas.microsoft.com/office/word/2020/wordml/sdtdatahash" xmlns:w16se="http://schemas.microsoft.com/office/word/2015/wordml/symex" xmlns:wpg="http://schemas.microsoft.com/office/word/2010/wordprocessingGroup" xmlns:wpi="http://schemas.microsoft.com/office/word/2010/wordprocessingInk" xmlns:wne="http://schemas.microsoft.com/office/word/2006/wordml" xmlns:wps="http://schemas.microsoft.com/office/word/2010/wordprocessingShape" mc:Ignorable="w14 w15 w16se w16cid w16 w16cex w16sdtdh wp14">
+<w:hdr xmlns:wpc="http://schemas.microsoft.com/office/word/2010/wordprocessingCanvas" xmlns:cx="http://schemas.microsoft.com/office/drawing/2014/chartex" xmlns:cx1="http://schemas.microsoft.com/office/drawing/2015/9/8/chartex" xmlns:cx2="http://schemas.microsoft.com/office/drawing/2015/10/21/chartex" xmlns:cx3="http://schemas.microsoft.com/office/drawing/2016/5/9/chartex" xmlns:cx4="http://schemas.microsoft.com/office/drawing/2016/5/10/chartex" xmlns:cx5="http://schemas.microsoft.com/office/drawing/2016/5/11/chartex" xmlns:cx6="http://schemas.microsoft.com/office/drawing/2016/5/12/chartex" xmlns:cx7="http://schemas.microsoft.com/office/drawing/2016/5/13/chartex" xmlns:cx8="http://schemas.microsoft.com/office/drawing/2016/5/14/chartex" xmlns:mc="http://schemas.openxmlformats.org/markup-compatibility/2006" xmlns:aink="http://schemas.microsoft.com/office/drawing/2016/ink" xmlns:am3d="http://schemas.microsoft.com/office/drawing/2017/model3d" xmlns:o="urn:schemas-microsoft-com:office:office" xmlns:r="http://schemas.openxmlformats.org/officeDocument/2006/relationships" xmlns:m="http://schemas.openxmlformats.org/officeDocument/2006/math" xmlns:v="urn:schemas-microsoft-com:vml" xmlns:wp14="http://schemas.microsoft.com/office/word/2010/wordprocessingDrawing" xmlns:wp="http://schemas.openxmlformats.org/drawingml/2006/wordprocessingDrawing" xmlns:w10="urn:schemas-microsoft-com:office:word" xmlns:w="http://schemas.openxmlformats.org/wordprocessingml/2006/main" xmlns:w14="http://schemas.microsoft.com/office/word/2010/wordml" xmlns:w15="http://schemas.microsoft.com/office/word/2012/wordml" xmlns:w16cid="http://schemas.microsoft.com/office/word/2016/wordml/cid" xmlns:w16se="http://schemas.microsoft.com/office/word/2015/wordml/symex" xmlns:wpg="http://schemas.microsoft.com/office/word/2010/wordprocessingGroup" xmlns:wpi="http://schemas.microsoft.com/office/word/2010/wordprocessingInk" xmlns:wne="http://schemas.microsoft.com/office/word/2006/wordml" xmlns:wps="http://schemas.microsoft.com/office/word/2010/wordprocessingShape" mc:Ignorable="w14 w15 w16se w16cid wp14">
   <w:p>
     <w:pPr>
       <w:pStyle w:val="lfej"/>
@@ -11538,7 +12005,7 @@
           <v:path o:extrusionok="f" gradientshapeok="t" o:connecttype="rect"/>
           <o:lock v:ext="edit" aspectratio="t"/>
         </v:shapetype>
-        <v:shape id="_x0000_i1025" type="#_x0000_t75" style="width:453pt;height:112.2pt">
+        <v:shape id="_x0000_i1025" type="#_x0000_t75" style="width:453.05pt;height:112.1pt">
           <v:imagedata r:id="rId1" o:title="Jedlik_fejleces_papir"/>
         </v:shape>
       </w:pict>
@@ -11548,7 +12015,7 @@
 </file>
 
 <file path=word/header2.xml><?xml version="1.0" encoding="utf-8"?>
-<w:hdr xmlns:wpc="http://schemas.microsoft.com/office/word/2010/wordprocessingCanvas" xmlns:cx="http://schemas.microsoft.com/office/drawing/2014/chartex" xmlns:cx1="http://schemas.microsoft.com/office/drawing/2015/9/8/chartex" xmlns:cx2="http://schemas.microsoft.com/office/drawing/2015/10/21/chartex" xmlns:cx3="http://schemas.microsoft.com/office/drawing/2016/5/9/chartex" xmlns:cx4="http://schemas.microsoft.com/office/drawing/2016/5/10/chartex" xmlns:cx5="http://schemas.microsoft.com/office/drawing/2016/5/11/chartex" xmlns:cx6="http://schemas.microsoft.com/office/drawing/2016/5/12/chartex" xmlns:cx7="http://schemas.microsoft.com/office/drawing/2016/5/13/chartex" xmlns:cx8="http://schemas.microsoft.com/office/drawing/2016/5/14/chartex" xmlns:mc="http://schemas.openxmlformats.org/markup-compatibility/2006" xmlns:aink="http://schemas.microsoft.com/office/drawing/2016/ink" xmlns:am3d="http://schemas.microsoft.com/office/drawing/2017/model3d" xmlns:o="urn:schemas-microsoft-com:office:office" xmlns:oel="http://schemas.microsoft.com/office/2019/extlst" xmlns:r="http://schemas.openxmlformats.org/officeDocument/2006/relationships" xmlns:m="http://schemas.openxmlformats.org/officeDocument/2006/math" xmlns:v="urn:schemas-microsoft-com:vml" xmlns:wp14="http://schemas.microsoft.com/office/word/2010/wordprocessingDrawing" xmlns:wp="http://schemas.openxmlformats.org/drawingml/2006/wordprocessingDrawing" xmlns:w10="urn:schemas-microsoft-com:office:word" xmlns:w="http://schemas.openxmlformats.org/wordprocessingml/2006/main" xmlns:w14="http://schemas.microsoft.com/office/word/2010/wordml" xmlns:w15="http://schemas.microsoft.com/office/word/2012/wordml" xmlns:w16cex="http://schemas.microsoft.com/office/word/2018/wordml/cex" xmlns:w16cid="http://schemas.microsoft.com/office/word/2016/wordml/cid" xmlns:w16="http://schemas.microsoft.com/office/word/2018/wordml" xmlns:w16sdtdh="http://schemas.microsoft.com/office/word/2020/wordml/sdtdatahash" xmlns:w16se="http://schemas.microsoft.com/office/word/2015/wordml/symex" xmlns:wpg="http://schemas.microsoft.com/office/word/2010/wordprocessingGroup" xmlns:wpi="http://schemas.microsoft.com/office/word/2010/wordprocessingInk" xmlns:wne="http://schemas.microsoft.com/office/word/2006/wordml" xmlns:wps="http://schemas.microsoft.com/office/word/2010/wordprocessingShape" mc:Ignorable="w14 w15 w16se w16cid w16 w16cex w16sdtdh wp14">
+<w:hdr xmlns:wpc="http://schemas.microsoft.com/office/word/2010/wordprocessingCanvas" xmlns:cx="http://schemas.microsoft.com/office/drawing/2014/chartex" xmlns:cx1="http://schemas.microsoft.com/office/drawing/2015/9/8/chartex" xmlns:cx2="http://schemas.microsoft.com/office/drawing/2015/10/21/chartex" xmlns:cx3="http://schemas.microsoft.com/office/drawing/2016/5/9/chartex" xmlns:cx4="http://schemas.microsoft.com/office/drawing/2016/5/10/chartex" xmlns:cx5="http://schemas.microsoft.com/office/drawing/2016/5/11/chartex" xmlns:cx6="http://schemas.microsoft.com/office/drawing/2016/5/12/chartex" xmlns:cx7="http://schemas.microsoft.com/office/drawing/2016/5/13/chartex" xmlns:cx8="http://schemas.microsoft.com/office/drawing/2016/5/14/chartex" xmlns:mc="http://schemas.openxmlformats.org/markup-compatibility/2006" xmlns:aink="http://schemas.microsoft.com/office/drawing/2016/ink" xmlns:am3d="http://schemas.microsoft.com/office/drawing/2017/model3d" xmlns:o="urn:schemas-microsoft-com:office:office" xmlns:r="http://schemas.openxmlformats.org/officeDocument/2006/relationships" xmlns:m="http://schemas.openxmlformats.org/officeDocument/2006/math" xmlns:v="urn:schemas-microsoft-com:vml" xmlns:wp14="http://schemas.microsoft.com/office/word/2010/wordprocessingDrawing" xmlns:wp="http://schemas.openxmlformats.org/drawingml/2006/wordprocessingDrawing" xmlns:w10="urn:schemas-microsoft-com:office:word" xmlns:w="http://schemas.openxmlformats.org/wordprocessingml/2006/main" xmlns:w14="http://schemas.microsoft.com/office/word/2010/wordml" xmlns:w15="http://schemas.microsoft.com/office/word/2012/wordml" xmlns:w16cid="http://schemas.microsoft.com/office/word/2016/wordml/cid" xmlns:w16se="http://schemas.microsoft.com/office/word/2015/wordml/symex" xmlns:wpg="http://schemas.microsoft.com/office/word/2010/wordprocessingGroup" xmlns:wpi="http://schemas.microsoft.com/office/word/2010/wordprocessingInk" xmlns:wne="http://schemas.microsoft.com/office/word/2006/wordml" xmlns:wps="http://schemas.microsoft.com/office/word/2010/wordprocessingShape" mc:Ignorable="w14 w15 w16se w16cid wp14">
   <w:p>
     <w:pPr>
       <w:pStyle w:val="lfej"/>
@@ -11560,7 +12027,7 @@
 </file>
 
 <file path=word/header3.xml><?xml version="1.0" encoding="utf-8"?>
-<w:hdr xmlns:wpc="http://schemas.microsoft.com/office/word/2010/wordprocessingCanvas" xmlns:cx="http://schemas.microsoft.com/office/drawing/2014/chartex" xmlns:cx1="http://schemas.microsoft.com/office/drawing/2015/9/8/chartex" xmlns:cx2="http://schemas.microsoft.com/office/drawing/2015/10/21/chartex" xmlns:cx3="http://schemas.microsoft.com/office/drawing/2016/5/9/chartex" xmlns:cx4="http://schemas.microsoft.com/office/drawing/2016/5/10/chartex" xmlns:cx5="http://schemas.microsoft.com/office/drawing/2016/5/11/chartex" xmlns:cx6="http://schemas.microsoft.com/office/drawing/2016/5/12/chartex" xmlns:cx7="http://schemas.microsoft.com/office/drawing/2016/5/13/chartex" xmlns:cx8="http://schemas.microsoft.com/office/drawing/2016/5/14/chartex" xmlns:mc="http://schemas.openxmlformats.org/markup-compatibility/2006" xmlns:aink="http://schemas.microsoft.com/office/drawing/2016/ink" xmlns:am3d="http://schemas.microsoft.com/office/drawing/2017/model3d" xmlns:o="urn:schemas-microsoft-com:office:office" xmlns:oel="http://schemas.microsoft.com/office/2019/extlst" xmlns:r="http://schemas.openxmlformats.org/officeDocument/2006/relationships" xmlns:m="http://schemas.openxmlformats.org/officeDocument/2006/math" xmlns:v="urn:schemas-microsoft-com:vml" xmlns:wp14="http://schemas.microsoft.com/office/word/2010/wordprocessingDrawing" xmlns:wp="http://schemas.openxmlformats.org/drawingml/2006/wordprocessingDrawing" xmlns:w10="urn:schemas-microsoft-com:office:word" xmlns:w="http://schemas.openxmlformats.org/wordprocessingml/2006/main" xmlns:w14="http://schemas.microsoft.com/office/word/2010/wordml" xmlns:w15="http://schemas.microsoft.com/office/word/2012/wordml" xmlns:w16cex="http://schemas.microsoft.com/office/word/2018/wordml/cex" xmlns:w16cid="http://schemas.microsoft.com/office/word/2016/wordml/cid" xmlns:w16="http://schemas.microsoft.com/office/word/2018/wordml" xmlns:w16sdtdh="http://schemas.microsoft.com/office/word/2020/wordml/sdtdatahash" xmlns:w16se="http://schemas.microsoft.com/office/word/2015/wordml/symex" xmlns:wpg="http://schemas.microsoft.com/office/word/2010/wordprocessingGroup" xmlns:wpi="http://schemas.microsoft.com/office/word/2010/wordprocessingInk" xmlns:wne="http://schemas.microsoft.com/office/word/2006/wordml" xmlns:wps="http://schemas.microsoft.com/office/word/2010/wordprocessingShape" mc:Ignorable="w14 w15 w16se w16cid w16 w16cex w16sdtdh wp14">
+<w:hdr xmlns:wpc="http://schemas.microsoft.com/office/word/2010/wordprocessingCanvas" xmlns:cx="http://schemas.microsoft.com/office/drawing/2014/chartex" xmlns:cx1="http://schemas.microsoft.com/office/drawing/2015/9/8/chartex" xmlns:cx2="http://schemas.microsoft.com/office/drawing/2015/10/21/chartex" xmlns:cx3="http://schemas.microsoft.com/office/drawing/2016/5/9/chartex" xmlns:cx4="http://schemas.microsoft.com/office/drawing/2016/5/10/chartex" xmlns:cx5="http://schemas.microsoft.com/office/drawing/2016/5/11/chartex" xmlns:cx6="http://schemas.microsoft.com/office/drawing/2016/5/12/chartex" xmlns:cx7="http://schemas.microsoft.com/office/drawing/2016/5/13/chartex" xmlns:cx8="http://schemas.microsoft.com/office/drawing/2016/5/14/chartex" xmlns:mc="http://schemas.openxmlformats.org/markup-compatibility/2006" xmlns:aink="http://schemas.microsoft.com/office/drawing/2016/ink" xmlns:am3d="http://schemas.microsoft.com/office/drawing/2017/model3d" xmlns:o="urn:schemas-microsoft-com:office:office" xmlns:r="http://schemas.openxmlformats.org/officeDocument/2006/relationships" xmlns:m="http://schemas.openxmlformats.org/officeDocument/2006/math" xmlns:v="urn:schemas-microsoft-com:vml" xmlns:wp14="http://schemas.microsoft.com/office/word/2010/wordprocessingDrawing" xmlns:wp="http://schemas.openxmlformats.org/drawingml/2006/wordprocessingDrawing" xmlns:w10="urn:schemas-microsoft-com:office:word" xmlns:w="http://schemas.openxmlformats.org/wordprocessingml/2006/main" xmlns:w14="http://schemas.microsoft.com/office/word/2010/wordml" xmlns:w15="http://schemas.microsoft.com/office/word/2012/wordml" xmlns:w16cid="http://schemas.microsoft.com/office/word/2016/wordml/cid" xmlns:w16se="http://schemas.microsoft.com/office/word/2015/wordml/symex" xmlns:wpg="http://schemas.microsoft.com/office/word/2010/wordprocessingGroup" xmlns:wpi="http://schemas.microsoft.com/office/word/2010/wordprocessingInk" xmlns:wne="http://schemas.microsoft.com/office/word/2006/wordml" xmlns:wps="http://schemas.microsoft.com/office/word/2010/wordprocessingShape" mc:Ignorable="w14 w15 w16se w16cid wp14">
   <w:p>
     <w:pPr>
       <w:pStyle w:val="lfej"/>
@@ -11678,7 +12145,7 @@
 </file>
 
 <file path=word/numbering.xml><?xml version="1.0" encoding="utf-8"?>
-<w:numbering xmlns:wpc="http://schemas.microsoft.com/office/word/2010/wordprocessingCanvas" xmlns:cx="http://schemas.microsoft.com/office/drawing/2014/chartex" xmlns:cx1="http://schemas.microsoft.com/office/drawing/2015/9/8/chartex" xmlns:cx2="http://schemas.microsoft.com/office/drawing/2015/10/21/chartex" xmlns:cx3="http://schemas.microsoft.com/office/drawing/2016/5/9/chartex" xmlns:cx4="http://schemas.microsoft.com/office/drawing/2016/5/10/chartex" xmlns:cx5="http://schemas.microsoft.com/office/drawing/2016/5/11/chartex" xmlns:cx6="http://schemas.microsoft.com/office/drawing/2016/5/12/chartex" xmlns:cx7="http://schemas.microsoft.com/office/drawing/2016/5/13/chartex" xmlns:cx8="http://schemas.microsoft.com/office/drawing/2016/5/14/chartex" xmlns:mc="http://schemas.openxmlformats.org/markup-compatibility/2006" xmlns:aink="http://schemas.microsoft.com/office/drawing/2016/ink" xmlns:am3d="http://schemas.microsoft.com/office/drawing/2017/model3d" xmlns:o="urn:schemas-microsoft-com:office:office" xmlns:oel="http://schemas.microsoft.com/office/2019/extlst" xmlns:r="http://schemas.openxmlformats.org/officeDocument/2006/relationships" xmlns:m="http://schemas.openxmlformats.org/officeDocument/2006/math" xmlns:v="urn:schemas-microsoft-com:vml" xmlns:wp14="http://schemas.microsoft.com/office/word/2010/wordprocessingDrawing" xmlns:wp="http://schemas.openxmlformats.org/drawingml/2006/wordprocessingDrawing" xmlns:w10="urn:schemas-microsoft-com:office:word" xmlns:w="http://schemas.openxmlformats.org/wordprocessingml/2006/main" xmlns:w14="http://schemas.microsoft.com/office/word/2010/wordml" xmlns:w15="http://schemas.microsoft.com/office/word/2012/wordml" xmlns:w16cex="http://schemas.microsoft.com/office/word/2018/wordml/cex" xmlns:w16cid="http://schemas.microsoft.com/office/word/2016/wordml/cid" xmlns:w16="http://schemas.microsoft.com/office/word/2018/wordml" xmlns:w16sdtdh="http://schemas.microsoft.com/office/word/2020/wordml/sdtdatahash" xmlns:w16se="http://schemas.microsoft.com/office/word/2015/wordml/symex" xmlns:wpg="http://schemas.microsoft.com/office/word/2010/wordprocessingGroup" xmlns:wpi="http://schemas.microsoft.com/office/word/2010/wordprocessingInk" xmlns:wne="http://schemas.microsoft.com/office/word/2006/wordml" xmlns:wps="http://schemas.microsoft.com/office/word/2010/wordprocessingShape" mc:Ignorable="w14 w15 w16se w16cid w16 w16cex w16sdtdh wp14">
+<w:numbering xmlns:wpc="http://schemas.microsoft.com/office/word/2010/wordprocessingCanvas" xmlns:cx="http://schemas.microsoft.com/office/drawing/2014/chartex" xmlns:cx1="http://schemas.microsoft.com/office/drawing/2015/9/8/chartex" xmlns:cx2="http://schemas.microsoft.com/office/drawing/2015/10/21/chartex" xmlns:cx3="http://schemas.microsoft.com/office/drawing/2016/5/9/chartex" xmlns:cx4="http://schemas.microsoft.com/office/drawing/2016/5/10/chartex" xmlns:cx5="http://schemas.microsoft.com/office/drawing/2016/5/11/chartex" xmlns:cx6="http://schemas.microsoft.com/office/drawing/2016/5/12/chartex" xmlns:cx7="http://schemas.microsoft.com/office/drawing/2016/5/13/chartex" xmlns:cx8="http://schemas.microsoft.com/office/drawing/2016/5/14/chartex" xmlns:mc="http://schemas.openxmlformats.org/markup-compatibility/2006" xmlns:aink="http://schemas.microsoft.com/office/drawing/2016/ink" xmlns:am3d="http://schemas.microsoft.com/office/drawing/2017/model3d" xmlns:o="urn:schemas-microsoft-com:office:office" xmlns:r="http://schemas.openxmlformats.org/officeDocument/2006/relationships" xmlns:m="http://schemas.openxmlformats.org/officeDocument/2006/math" xmlns:v="urn:schemas-microsoft-com:vml" xmlns:wp14="http://schemas.microsoft.com/office/word/2010/wordprocessingDrawing" xmlns:wp="http://schemas.openxmlformats.org/drawingml/2006/wordprocessingDrawing" xmlns:w10="urn:schemas-microsoft-com:office:word" xmlns:w="http://schemas.openxmlformats.org/wordprocessingml/2006/main" xmlns:w14="http://schemas.microsoft.com/office/word/2010/wordml" xmlns:w15="http://schemas.microsoft.com/office/word/2012/wordml" xmlns:w16cid="http://schemas.microsoft.com/office/word/2016/wordml/cid" xmlns:w16se="http://schemas.microsoft.com/office/word/2015/wordml/symex" xmlns:wpg="http://schemas.microsoft.com/office/word/2010/wordprocessingGroup" xmlns:wpi="http://schemas.microsoft.com/office/word/2010/wordprocessingInk" xmlns:wne="http://schemas.microsoft.com/office/word/2006/wordml" xmlns:wps="http://schemas.microsoft.com/office/word/2010/wordprocessingShape" mc:Ignorable="w14 w15 w16se w16cid wp14">
   <w:abstractNum w:abstractNumId="0" w15:restartNumberingAfterBreak="0">
     <w:nsid w:val="06267D72"/>
     <w:multiLevelType w:val="hybridMultilevel"/>
@@ -16635,167 +17102,167 @@
       </w:rPr>
     </w:lvl>
   </w:abstractNum>
-  <w:num w:numId="1" w16cid:durableId="1666398074">
+  <w:num w:numId="1">
     <w:abstractNumId w:val="14"/>
   </w:num>
-  <w:num w:numId="2" w16cid:durableId="1797289673">
+  <w:num w:numId="2">
     <w:abstractNumId w:val="42"/>
   </w:num>
-  <w:num w:numId="3" w16cid:durableId="1487624846">
+  <w:num w:numId="3">
     <w:abstractNumId w:val="6"/>
   </w:num>
-  <w:num w:numId="4" w16cid:durableId="1490903086">
+  <w:num w:numId="4">
     <w:abstractNumId w:val="5"/>
   </w:num>
-  <w:num w:numId="5" w16cid:durableId="1890847681">
+  <w:num w:numId="5">
     <w:abstractNumId w:val="44"/>
   </w:num>
-  <w:num w:numId="6" w16cid:durableId="2050453100">
+  <w:num w:numId="6">
     <w:abstractNumId w:val="37"/>
   </w:num>
-  <w:num w:numId="7" w16cid:durableId="881869771">
+  <w:num w:numId="7">
     <w:abstractNumId w:val="19"/>
   </w:num>
-  <w:num w:numId="8" w16cid:durableId="1790467908">
+  <w:num w:numId="8">
     <w:abstractNumId w:val="17"/>
   </w:num>
-  <w:num w:numId="9" w16cid:durableId="1923483743">
+  <w:num w:numId="9">
     <w:abstractNumId w:val="31"/>
   </w:num>
-  <w:num w:numId="10" w16cid:durableId="1603879774">
+  <w:num w:numId="10">
     <w:abstractNumId w:val="15"/>
   </w:num>
-  <w:num w:numId="11" w16cid:durableId="400520055">
+  <w:num w:numId="11">
     <w:abstractNumId w:val="43"/>
   </w:num>
-  <w:num w:numId="12" w16cid:durableId="1030565637">
+  <w:num w:numId="12">
     <w:abstractNumId w:val="21"/>
   </w:num>
-  <w:num w:numId="13" w16cid:durableId="38358476">
+  <w:num w:numId="13">
     <w:abstractNumId w:val="20"/>
   </w:num>
-  <w:num w:numId="14" w16cid:durableId="753665990">
+  <w:num w:numId="14">
     <w:abstractNumId w:val="33"/>
   </w:num>
-  <w:num w:numId="15" w16cid:durableId="279730011">
+  <w:num w:numId="15">
     <w:abstractNumId w:val="3"/>
   </w:num>
-  <w:num w:numId="16" w16cid:durableId="1148205554">
+  <w:num w:numId="16">
     <w:abstractNumId w:val="39"/>
   </w:num>
-  <w:num w:numId="17" w16cid:durableId="178085398">
+  <w:num w:numId="17">
     <w:abstractNumId w:val="23"/>
   </w:num>
-  <w:num w:numId="18" w16cid:durableId="272128591">
+  <w:num w:numId="18">
     <w:abstractNumId w:val="7"/>
   </w:num>
-  <w:num w:numId="19" w16cid:durableId="1013342938">
+  <w:num w:numId="19">
     <w:abstractNumId w:val="27"/>
   </w:num>
-  <w:num w:numId="20" w16cid:durableId="1004240363">
+  <w:num w:numId="20">
     <w:abstractNumId w:val="0"/>
   </w:num>
-  <w:num w:numId="21" w16cid:durableId="1038240235">
+  <w:num w:numId="21">
     <w:abstractNumId w:val="18"/>
   </w:num>
-  <w:num w:numId="22" w16cid:durableId="344019550">
+  <w:num w:numId="22">
     <w:abstractNumId w:val="28"/>
   </w:num>
-  <w:num w:numId="23" w16cid:durableId="2101177198">
+  <w:num w:numId="23">
     <w:abstractNumId w:val="30"/>
   </w:num>
-  <w:num w:numId="24" w16cid:durableId="398556968">
+  <w:num w:numId="24">
     <w:abstractNumId w:val="45"/>
   </w:num>
-  <w:num w:numId="25" w16cid:durableId="300160112">
+  <w:num w:numId="25">
     <w:abstractNumId w:val="12"/>
   </w:num>
-  <w:num w:numId="26" w16cid:durableId="569196445">
+  <w:num w:numId="26">
     <w:abstractNumId w:val="12"/>
     <w:lvlOverride w:ilvl="0">
       <w:startOverride w:val="1"/>
     </w:lvlOverride>
   </w:num>
-  <w:num w:numId="27" w16cid:durableId="225536593">
+  <w:num w:numId="27">
     <w:abstractNumId w:val="12"/>
     <w:lvlOverride w:ilvl="0">
       <w:startOverride w:val="1"/>
     </w:lvlOverride>
   </w:num>
-  <w:num w:numId="28" w16cid:durableId="1635019011">
+  <w:num w:numId="28">
     <w:abstractNumId w:val="22"/>
   </w:num>
-  <w:num w:numId="29" w16cid:durableId="477191530">
+  <w:num w:numId="29">
     <w:abstractNumId w:val="11"/>
   </w:num>
-  <w:num w:numId="30" w16cid:durableId="1381856653">
+  <w:num w:numId="30">
     <w:abstractNumId w:val="26"/>
   </w:num>
-  <w:num w:numId="31" w16cid:durableId="439492784">
+  <w:num w:numId="31">
     <w:abstractNumId w:val="40"/>
   </w:num>
-  <w:num w:numId="32" w16cid:durableId="993490893">
+  <w:num w:numId="32">
     <w:abstractNumId w:val="41"/>
   </w:num>
-  <w:num w:numId="33" w16cid:durableId="1197162237">
+  <w:num w:numId="33">
     <w:abstractNumId w:val="29"/>
   </w:num>
-  <w:num w:numId="34" w16cid:durableId="1905067259">
+  <w:num w:numId="34">
     <w:abstractNumId w:val="36"/>
   </w:num>
-  <w:num w:numId="35" w16cid:durableId="1498811908">
+  <w:num w:numId="35">
     <w:abstractNumId w:val="25"/>
   </w:num>
-  <w:num w:numId="36" w16cid:durableId="1615553105">
+  <w:num w:numId="36">
     <w:abstractNumId w:val="9"/>
   </w:num>
-  <w:num w:numId="37" w16cid:durableId="1359506234">
+  <w:num w:numId="37">
     <w:abstractNumId w:val="32"/>
   </w:num>
-  <w:num w:numId="38" w16cid:durableId="1173106881">
+  <w:num w:numId="38">
     <w:abstractNumId w:val="10"/>
   </w:num>
-  <w:num w:numId="39" w16cid:durableId="420833821">
+  <w:num w:numId="39">
     <w:abstractNumId w:val="24"/>
   </w:num>
-  <w:num w:numId="40" w16cid:durableId="828398305">
+  <w:num w:numId="40">
     <w:abstractNumId w:val="34"/>
   </w:num>
-  <w:num w:numId="41" w16cid:durableId="840122562">
+  <w:num w:numId="41">
     <w:abstractNumId w:val="8"/>
   </w:num>
-  <w:num w:numId="42" w16cid:durableId="465240240">
+  <w:num w:numId="42">
     <w:abstractNumId w:val="1"/>
   </w:num>
-  <w:num w:numId="43" w16cid:durableId="780609556">
+  <w:num w:numId="43">
     <w:abstractNumId w:val="1"/>
   </w:num>
-  <w:num w:numId="44" w16cid:durableId="1946765126">
+  <w:num w:numId="44">
     <w:abstractNumId w:val="1"/>
   </w:num>
-  <w:num w:numId="45" w16cid:durableId="1013848831">
+  <w:num w:numId="45">
     <w:abstractNumId w:val="2"/>
   </w:num>
-  <w:num w:numId="46" w16cid:durableId="1546336355">
+  <w:num w:numId="46">
     <w:abstractNumId w:val="35"/>
   </w:num>
-  <w:num w:numId="47" w16cid:durableId="761530288">
+  <w:num w:numId="47">
     <w:abstractNumId w:val="38"/>
   </w:num>
-  <w:num w:numId="48" w16cid:durableId="1619602157">
+  <w:num w:numId="48">
     <w:abstractNumId w:val="16"/>
   </w:num>
-  <w:num w:numId="49" w16cid:durableId="1940288567">
+  <w:num w:numId="49">
     <w:abstractNumId w:val="4"/>
   </w:num>
-  <w:num w:numId="50" w16cid:durableId="757294494">
+  <w:num w:numId="50">
     <w:abstractNumId w:val="13"/>
   </w:num>
 </w:numbering>
 </file>
 
 <file path=word/styles.xml><?xml version="1.0" encoding="utf-8"?>
-<w:styles xmlns:mc="http://schemas.openxmlformats.org/markup-compatibility/2006" xmlns:r="http://schemas.openxmlformats.org/officeDocument/2006/relationships" xmlns:w="http://schemas.openxmlformats.org/wordprocessingml/2006/main" xmlns:w14="http://schemas.microsoft.com/office/word/2010/wordml" xmlns:w15="http://schemas.microsoft.com/office/word/2012/wordml" xmlns:w16cex="http://schemas.microsoft.com/office/word/2018/wordml/cex" xmlns:w16cid="http://schemas.microsoft.com/office/word/2016/wordml/cid" xmlns:w16="http://schemas.microsoft.com/office/word/2018/wordml" xmlns:w16sdtdh="http://schemas.microsoft.com/office/word/2020/wordml/sdtdatahash" xmlns:w16se="http://schemas.microsoft.com/office/word/2015/wordml/symex" mc:Ignorable="w14 w15 w16se w16cid w16 w16cex w16sdtdh">
+<w:styles xmlns:mc="http://schemas.openxmlformats.org/markup-compatibility/2006" xmlns:r="http://schemas.openxmlformats.org/officeDocument/2006/relationships" xmlns:w="http://schemas.openxmlformats.org/wordprocessingml/2006/main" xmlns:w14="http://schemas.microsoft.com/office/word/2010/wordml" xmlns:w15="http://schemas.microsoft.com/office/word/2012/wordml" xmlns:w16cid="http://schemas.microsoft.com/office/word/2016/wordml/cid" xmlns:w16se="http://schemas.microsoft.com/office/word/2015/wordml/symex" mc:Ignorable="w14 w15 w16se w16cid">
   <w:docDefaults>
     <w:rPrDefault>
       <w:rPr>
@@ -16811,7 +17278,7 @@
       </w:pPr>
     </w:pPrDefault>
   </w:docDefaults>
-  <w:latentStyles w:defLockedState="0" w:defUIPriority="99" w:defSemiHidden="0" w:defUnhideWhenUsed="0" w:defQFormat="0" w:count="376">
+  <w:latentStyles w:defLockedState="0" w:defUIPriority="99" w:defSemiHidden="0" w:defUnhideWhenUsed="0" w:defQFormat="0" w:count="375">
     <w:lsdException w:name="Normal" w:uiPriority="0" w:qFormat="1"/>
     <w:lsdException w:name="heading 1" w:uiPriority="9" w:qFormat="1"/>
     <w:lsdException w:name="heading 2" w:semiHidden="1" w:uiPriority="9" w:unhideWhenUsed="1" w:qFormat="1"/>
@@ -17187,7 +17654,6 @@
     <w:lsdException w:name="Smart Hyperlink" w:semiHidden="1" w:unhideWhenUsed="1"/>
     <w:lsdException w:name="Hashtag" w:semiHidden="1" w:unhideWhenUsed="1"/>
     <w:lsdException w:name="Unresolved Mention" w:semiHidden="1" w:unhideWhenUsed="1"/>
-    <w:lsdException w:name="Smart Link" w:semiHidden="1" w:unhideWhenUsed="1"/>
   </w:latentStyles>
   <w:style w:type="paragraph" w:default="1" w:styleId="Norml">
     <w:name w:val="Normal"/>
@@ -17935,7 +18401,7 @@
 </file>
 
 <file path=customXml/itemProps1.xml><?xml version="1.0" encoding="utf-8"?>
-<ds:datastoreItem xmlns:ds="http://schemas.openxmlformats.org/officeDocument/2006/customXml" ds:itemID="{80A3B2DF-A508-4907-B562-D4B593E26509}">
+<ds:datastoreItem xmlns:ds="http://schemas.openxmlformats.org/officeDocument/2006/customXml" ds:itemID="{A853BA87-5282-44B0-8C0A-FC96EBDB58E5}">
   <ds:schemaRefs>
     <ds:schemaRef ds:uri="http://schemas.openxmlformats.org/officeDocument/2006/bibliography"/>
   </ds:schemaRefs>

</xml_diff>

<commit_message>
Responsivity and Figma documentation
</commit_message>
<xml_diff>
--- a/VetCareConnect-Documentation/Documentation.docx
+++ b/VetCareConnect-Documentation/Documentation.docx
@@ -1,6 +1,6 @@
 
 <file path=word/document.xml><?xml version="1.0" encoding="utf-8"?>
-<w:document xmlns:wpc="http://schemas.microsoft.com/office/word/2010/wordprocessingCanvas" xmlns:cx="http://schemas.microsoft.com/office/drawing/2014/chartex" xmlns:cx1="http://schemas.microsoft.com/office/drawing/2015/9/8/chartex" xmlns:cx2="http://schemas.microsoft.com/office/drawing/2015/10/21/chartex" xmlns:cx3="http://schemas.microsoft.com/office/drawing/2016/5/9/chartex" xmlns:cx4="http://schemas.microsoft.com/office/drawing/2016/5/10/chartex" xmlns:cx5="http://schemas.microsoft.com/office/drawing/2016/5/11/chartex" xmlns:cx6="http://schemas.microsoft.com/office/drawing/2016/5/12/chartex" xmlns:cx7="http://schemas.microsoft.com/office/drawing/2016/5/13/chartex" xmlns:cx8="http://schemas.microsoft.com/office/drawing/2016/5/14/chartex" xmlns:mc="http://schemas.openxmlformats.org/markup-compatibility/2006" xmlns:aink="http://schemas.microsoft.com/office/drawing/2016/ink" xmlns:am3d="http://schemas.microsoft.com/office/drawing/2017/model3d" xmlns:o="urn:schemas-microsoft-com:office:office" xmlns:r="http://schemas.openxmlformats.org/officeDocument/2006/relationships" xmlns:m="http://schemas.openxmlformats.org/officeDocument/2006/math" xmlns:v="urn:schemas-microsoft-com:vml" xmlns:wp14="http://schemas.microsoft.com/office/word/2010/wordprocessingDrawing" xmlns:wp="http://schemas.openxmlformats.org/drawingml/2006/wordprocessingDrawing" xmlns:w10="urn:schemas-microsoft-com:office:word" xmlns:w="http://schemas.openxmlformats.org/wordprocessingml/2006/main" xmlns:w14="http://schemas.microsoft.com/office/word/2010/wordml" xmlns:w15="http://schemas.microsoft.com/office/word/2012/wordml" xmlns:w16cid="http://schemas.microsoft.com/office/word/2016/wordml/cid" xmlns:w16se="http://schemas.microsoft.com/office/word/2015/wordml/symex" xmlns:wpg="http://schemas.microsoft.com/office/word/2010/wordprocessingGroup" xmlns:wpi="http://schemas.microsoft.com/office/word/2010/wordprocessingInk" xmlns:wne="http://schemas.microsoft.com/office/word/2006/wordml" xmlns:wps="http://schemas.microsoft.com/office/word/2010/wordprocessingShape" mc:Ignorable="w14 w15 w16se w16cid wp14">
+<w:document xmlns:wpc="http://schemas.microsoft.com/office/word/2010/wordprocessingCanvas" xmlns:cx="http://schemas.microsoft.com/office/drawing/2014/chartex" xmlns:cx1="http://schemas.microsoft.com/office/drawing/2015/9/8/chartex" xmlns:cx2="http://schemas.microsoft.com/office/drawing/2015/10/21/chartex" xmlns:cx3="http://schemas.microsoft.com/office/drawing/2016/5/9/chartex" xmlns:cx4="http://schemas.microsoft.com/office/drawing/2016/5/10/chartex" xmlns:cx5="http://schemas.microsoft.com/office/drawing/2016/5/11/chartex" xmlns:cx6="http://schemas.microsoft.com/office/drawing/2016/5/12/chartex" xmlns:cx7="http://schemas.microsoft.com/office/drawing/2016/5/13/chartex" xmlns:cx8="http://schemas.microsoft.com/office/drawing/2016/5/14/chartex" xmlns:mc="http://schemas.openxmlformats.org/markup-compatibility/2006" xmlns:aink="http://schemas.microsoft.com/office/drawing/2016/ink" xmlns:am3d="http://schemas.microsoft.com/office/drawing/2017/model3d" xmlns:o="urn:schemas-microsoft-com:office:office" xmlns:oel="http://schemas.microsoft.com/office/2019/extlst" xmlns:r="http://schemas.openxmlformats.org/officeDocument/2006/relationships" xmlns:m="http://schemas.openxmlformats.org/officeDocument/2006/math" xmlns:v="urn:schemas-microsoft-com:vml" xmlns:wp14="http://schemas.microsoft.com/office/word/2010/wordprocessingDrawing" xmlns:wp="http://schemas.openxmlformats.org/drawingml/2006/wordprocessingDrawing" xmlns:w10="urn:schemas-microsoft-com:office:word" xmlns:w="http://schemas.openxmlformats.org/wordprocessingml/2006/main" xmlns:w14="http://schemas.microsoft.com/office/word/2010/wordml" xmlns:w15="http://schemas.microsoft.com/office/word/2012/wordml" xmlns:w16cex="http://schemas.microsoft.com/office/word/2018/wordml/cex" xmlns:w16cid="http://schemas.microsoft.com/office/word/2016/wordml/cid" xmlns:w16="http://schemas.microsoft.com/office/word/2018/wordml" xmlns:w16du="http://schemas.microsoft.com/office/word/2023/wordml/word16du" xmlns:w16sdtdh="http://schemas.microsoft.com/office/word/2020/wordml/sdtdatahash" xmlns:w16se="http://schemas.microsoft.com/office/word/2015/wordml/symex" xmlns:wpg="http://schemas.microsoft.com/office/word/2010/wordprocessingGroup" xmlns:wpi="http://schemas.microsoft.com/office/word/2010/wordprocessingInk" xmlns:wne="http://schemas.microsoft.com/office/word/2006/wordml" xmlns:wps="http://schemas.microsoft.com/office/word/2010/wordprocessingShape" mc:Ignorable="w14 w15 w16se w16cid w16 w16cex w16sdtdh w16du wp14">
   <w:body>
     <w:p>
       <w:pPr>
@@ -1531,7 +1531,7 @@
           <w:szCs w:val="20"/>
         </w:rPr>
         <w:drawing>
-          <wp:inline distT="0" distB="0" distL="0" distR="0" wp14:anchorId="1E3B4638" wp14:editId="0698E5C3">
+          <wp:inline distT="0" distB="0" distL="0" distR="0" wp14:anchorId="1E3B4638" wp14:editId="2574C309">
             <wp:extent cx="5814695" cy="1709420"/>
             <wp:effectExtent l="0" t="0" r="0" b="5080"/>
             <wp:docPr id="2144740564" name="Kép 2144740564" descr="A képen Betűtípus, Grafika, Grafikus tervezés, szöveg látható&#10;&#10;Automatikusan generált leírás"/>
@@ -8469,25 +8469,14 @@
           <w:lang w:eastAsia="hu-HU"/>
         </w:rPr>
       </w:pPr>
-      <w:proofErr w:type="spellStart"/>
-      <w:r>
-        <w:rPr>
-          <w:rFonts w:ascii="Times New Roman" w:eastAsia="Times New Roman" w:hAnsi="Times New Roman" w:cs="Times New Roman"/>
-          <w:sz w:val="24"/>
-          <w:szCs w:val="20"/>
-          <w:lang w:eastAsia="hu-HU"/>
-        </w:rPr>
-        <w:t>gender</w:t>
-      </w:r>
-      <w:proofErr w:type="spellEnd"/>
-      <w:r>
-        <w:rPr>
-          <w:rFonts w:ascii="Times New Roman" w:eastAsia="Times New Roman" w:hAnsi="Times New Roman" w:cs="Times New Roman"/>
-          <w:sz w:val="24"/>
-          <w:szCs w:val="20"/>
-          <w:lang w:eastAsia="hu-HU"/>
-        </w:rPr>
-        <w:t>:</w:t>
+      <w:r>
+        <w:rPr>
+          <w:rFonts w:ascii="Times New Roman" w:eastAsia="Times New Roman" w:hAnsi="Times New Roman" w:cs="Times New Roman"/>
+          <w:sz w:val="24"/>
+          <w:szCs w:val="20"/>
+          <w:lang w:eastAsia="hu-HU"/>
+        </w:rPr>
+        <w:t>gender:</w:t>
       </w:r>
       <w:r>
         <w:rPr>
@@ -10027,7 +10016,7 @@
           <w:lang w:eastAsia="hu-HU"/>
         </w:rPr>
         <w:drawing>
-          <wp:anchor distT="0" distB="0" distL="114300" distR="114300" simplePos="0" relativeHeight="251663360" behindDoc="0" locked="0" layoutInCell="1" allowOverlap="1" wp14:anchorId="5D68D00A" wp14:editId="7E9CB0B7">
+          <wp:anchor distT="0" distB="0" distL="114300" distR="114300" simplePos="0" relativeHeight="251663360" behindDoc="0" locked="0" layoutInCell="1" allowOverlap="1" wp14:anchorId="5D68D00A" wp14:editId="7243933F">
             <wp:simplePos x="0" y="0"/>
             <wp:positionH relativeFrom="margin">
               <wp:align>right</wp:align>
@@ -11262,7 +11251,7 @@
           <w:lang w:eastAsia="hu-HU"/>
         </w:rPr>
         <w:drawing>
-          <wp:anchor distT="0" distB="0" distL="114300" distR="114300" simplePos="0" relativeHeight="251667456" behindDoc="1" locked="0" layoutInCell="1" allowOverlap="1" wp14:anchorId="1A63EC0B" wp14:editId="0251B7A0">
+          <wp:anchor distT="0" distB="0" distL="114300" distR="114300" simplePos="0" relativeHeight="251667456" behindDoc="1" locked="0" layoutInCell="1" allowOverlap="1" wp14:anchorId="1A63EC0B" wp14:editId="158A35ED">
             <wp:simplePos x="0" y="0"/>
             <wp:positionH relativeFrom="column">
               <wp:posOffset>-5080</wp:posOffset>
@@ -11756,7 +11745,7 @@
           <w:lang w:eastAsia="hu-HU"/>
         </w:rPr>
         <w:drawing>
-          <wp:anchor distT="0" distB="0" distL="114300" distR="114300" simplePos="0" relativeHeight="251669504" behindDoc="0" locked="0" layoutInCell="1" allowOverlap="1" wp14:anchorId="3554066F" wp14:editId="0DF3BE0A">
+          <wp:anchor distT="0" distB="0" distL="114300" distR="114300" simplePos="0" relativeHeight="251669504" behindDoc="0" locked="0" layoutInCell="1" allowOverlap="1" wp14:anchorId="3554066F" wp14:editId="0F1AE32F">
             <wp:simplePos x="0" y="0"/>
             <wp:positionH relativeFrom="margin">
               <wp:align>center</wp:align>
@@ -11935,7 +11924,7 @@
           <w:lang w:eastAsia="hu-HU"/>
         </w:rPr>
         <w:drawing>
-          <wp:anchor distT="0" distB="0" distL="114300" distR="114300" simplePos="0" relativeHeight="251672576" behindDoc="0" locked="0" layoutInCell="1" allowOverlap="1" wp14:anchorId="1A3A6B61" wp14:editId="261305E8">
+          <wp:anchor distT="0" distB="0" distL="114300" distR="114300" simplePos="0" relativeHeight="251672576" behindDoc="0" locked="0" layoutInCell="1" allowOverlap="1" wp14:anchorId="1A3A6B61" wp14:editId="42A355AF">
             <wp:simplePos x="0" y="0"/>
             <wp:positionH relativeFrom="column">
               <wp:posOffset>4229722</wp:posOffset>
@@ -12013,7 +12002,7 @@
           <w:lang w:eastAsia="hu-HU"/>
         </w:rPr>
         <w:drawing>
-          <wp:anchor distT="0" distB="0" distL="114300" distR="114300" simplePos="0" relativeHeight="251671552" behindDoc="0" locked="0" layoutInCell="1" allowOverlap="1" wp14:anchorId="10DAAE9D" wp14:editId="58B1861C">
+          <wp:anchor distT="0" distB="0" distL="114300" distR="114300" simplePos="0" relativeHeight="251671552" behindDoc="0" locked="0" layoutInCell="1" allowOverlap="1" wp14:anchorId="10DAAE9D" wp14:editId="6AC92BD4">
             <wp:simplePos x="0" y="0"/>
             <wp:positionH relativeFrom="column">
               <wp:posOffset>2629070</wp:posOffset>
@@ -12091,7 +12080,7 @@
           <w:lang w:eastAsia="hu-HU"/>
         </w:rPr>
         <w:drawing>
-          <wp:anchor distT="0" distB="0" distL="114300" distR="114300" simplePos="0" relativeHeight="251670528" behindDoc="1" locked="0" layoutInCell="1" allowOverlap="1" wp14:anchorId="5010F816" wp14:editId="79C9C8E3">
+          <wp:anchor distT="0" distB="0" distL="114300" distR="114300" simplePos="0" relativeHeight="251670528" behindDoc="1" locked="0" layoutInCell="1" allowOverlap="1" wp14:anchorId="5010F816" wp14:editId="1F53BEBD">
             <wp:simplePos x="0" y="0"/>
             <wp:positionH relativeFrom="column">
               <wp:posOffset>1029178</wp:posOffset>
@@ -12169,7 +12158,7 @@
           <w:lang w:eastAsia="hu-HU"/>
         </w:rPr>
         <w:drawing>
-          <wp:anchor distT="0" distB="0" distL="114300" distR="114300" simplePos="0" relativeHeight="251658240" behindDoc="0" locked="0" layoutInCell="1" allowOverlap="1" wp14:anchorId="6635FFED" wp14:editId="3B39EC68">
+          <wp:anchor distT="0" distB="0" distL="114300" distR="114300" simplePos="0" relativeHeight="251658240" behindDoc="0" locked="0" layoutInCell="1" allowOverlap="1" wp14:anchorId="6635FFED" wp14:editId="4AE070C9">
             <wp:simplePos x="0" y="0"/>
             <wp:positionH relativeFrom="column">
               <wp:posOffset>342023</wp:posOffset>
@@ -12952,37 +12941,7 @@
           <w:u w:val="single"/>
           <w:lang w:eastAsia="hu-HU"/>
         </w:rPr>
-        <w:t>.</w:t>
-      </w:r>
-      <w:r>
-        <w:rPr>
-          <w:rFonts w:ascii="Times New Roman" w:eastAsia="Times New Roman" w:hAnsi="Times New Roman" w:cs="Times New Roman"/>
-          <w:sz w:val="24"/>
-          <w:szCs w:val="20"/>
-          <w:u w:val="single"/>
-          <w:lang w:eastAsia="hu-HU"/>
-        </w:rPr>
-        <w:t>1</w:t>
-      </w:r>
-      <w:r>
-        <w:rPr>
-          <w:rFonts w:ascii="Times New Roman" w:eastAsia="Times New Roman" w:hAnsi="Times New Roman" w:cs="Times New Roman"/>
-          <w:sz w:val="24"/>
-          <w:szCs w:val="20"/>
-          <w:u w:val="single"/>
-          <w:lang w:eastAsia="hu-HU"/>
-        </w:rPr>
-        <w:t>.</w:t>
-      </w:r>
-      <w:r>
-        <w:rPr>
-          <w:rFonts w:ascii="Times New Roman" w:eastAsia="Times New Roman" w:hAnsi="Times New Roman" w:cs="Times New Roman"/>
-          <w:sz w:val="24"/>
-          <w:szCs w:val="20"/>
-          <w:u w:val="single"/>
-          <w:lang w:eastAsia="hu-HU"/>
-        </w:rPr>
-        <w:t>6</w:t>
+        <w:t>.1.6</w:t>
       </w:r>
       <w:r>
         <w:rPr>
@@ -13342,8 +13301,6 @@
           <w:lang w:eastAsia="hu-HU"/>
         </w:rPr>
       </w:pPr>
-      <w:bookmarkStart w:id="38" w:name="_GoBack"/>
-      <w:bookmarkEnd w:id="38"/>
       <w:r>
         <w:rPr>
           <w:rFonts w:ascii="Times New Roman" w:eastAsia="Times New Roman" w:hAnsi="Times New Roman" w:cs="Times New Roman"/>
@@ -14043,6 +14000,894 @@
         <w:t>barni</w:t>
       </w:r>
       <w:proofErr w:type="spellEnd"/>
+    </w:p>
+    <w:p>
+      <w:pPr>
+        <w:spacing w:after="200" w:line="276" w:lineRule="auto"/>
+        <w:rPr>
+          <w:rFonts w:ascii="Times New Roman" w:eastAsia="Times New Roman" w:hAnsi="Times New Roman" w:cs="Times New Roman"/>
+          <w:sz w:val="24"/>
+          <w:szCs w:val="20"/>
+          <w:lang w:eastAsia="hu-HU"/>
+        </w:rPr>
+      </w:pPr>
+      <w:r>
+        <w:rPr>
+          <w:rFonts w:ascii="Times New Roman" w:eastAsia="Times New Roman" w:hAnsi="Times New Roman" w:cs="Times New Roman"/>
+          <w:sz w:val="24"/>
+          <w:szCs w:val="20"/>
+          <w:lang w:eastAsia="hu-HU"/>
+        </w:rPr>
+        <w:br w:type="page"/>
+      </w:r>
+    </w:p>
+    <w:p>
+      <w:pPr>
+        <w:spacing w:after="200" w:line="276" w:lineRule="auto"/>
+        <w:jc w:val="both"/>
+        <w:rPr>
+          <w:rFonts w:ascii="Times New Roman" w:eastAsia="Times New Roman" w:hAnsi="Times New Roman" w:cs="Times New Roman"/>
+          <w:sz w:val="24"/>
+          <w:szCs w:val="20"/>
+          <w:lang w:eastAsia="hu-HU"/>
+        </w:rPr>
+      </w:pPr>
+    </w:p>
+    <w:p>
+      <w:pPr>
+        <w:spacing w:after="200" w:line="276" w:lineRule="auto"/>
+        <w:rPr>
+          <w:rFonts w:ascii="Times New Roman" w:eastAsia="Times New Roman" w:hAnsi="Times New Roman" w:cs="Times New Roman"/>
+          <w:sz w:val="24"/>
+          <w:szCs w:val="20"/>
+          <w:lang w:eastAsia="hu-HU"/>
+        </w:rPr>
+      </w:pPr>
+      <w:r>
+        <w:rPr>
+          <w:rFonts w:ascii="Times New Roman" w:eastAsia="Times New Roman" w:hAnsi="Times New Roman" w:cs="Times New Roman"/>
+          <w:sz w:val="24"/>
+          <w:szCs w:val="20"/>
+          <w:lang w:eastAsia="hu-HU"/>
+        </w:rPr>
+        <w:t>Design-</w:t>
+      </w:r>
+      <w:proofErr w:type="spellStart"/>
+      <w:r>
+        <w:rPr>
+          <w:rFonts w:ascii="Times New Roman" w:eastAsia="Times New Roman" w:hAnsi="Times New Roman" w:cs="Times New Roman"/>
+          <w:sz w:val="24"/>
+          <w:szCs w:val="20"/>
+          <w:lang w:eastAsia="hu-HU"/>
+        </w:rPr>
+        <w:t>Figma</w:t>
+      </w:r>
+      <w:proofErr w:type="spellEnd"/>
+    </w:p>
+    <w:p>
+      <w:pPr>
+        <w:spacing w:after="200" w:line="276" w:lineRule="auto"/>
+        <w:rPr>
+          <w:rFonts w:ascii="Times New Roman" w:eastAsia="Times New Roman" w:hAnsi="Times New Roman" w:cs="Times New Roman"/>
+          <w:sz w:val="24"/>
+          <w:szCs w:val="20"/>
+          <w:lang w:eastAsia="hu-HU"/>
+        </w:rPr>
+      </w:pPr>
+      <w:r>
+        <w:rPr>
+          <w:rFonts w:ascii="Times New Roman" w:eastAsia="Times New Roman" w:hAnsi="Times New Roman" w:cs="Times New Roman"/>
+          <w:sz w:val="24"/>
+          <w:szCs w:val="20"/>
+          <w:lang w:eastAsia="hu-HU"/>
+        </w:rPr>
+        <w:tab/>
+        <w:t xml:space="preserve">Az egységes megjelenés érdekében, egy közös minta alapján építettük fel alkalmazásunk megjelenését. Ez rendkívül fontos nekünk, de legfőképp a felhasználónak. Egy stílusos, egységes, de leginkább egyszerűen kezelhető felület nagyban hozzájárul a </w:t>
+      </w:r>
+      <w:proofErr w:type="spellStart"/>
+      <w:r>
+        <w:rPr>
+          <w:rFonts w:ascii="Times New Roman" w:eastAsia="Times New Roman" w:hAnsi="Times New Roman" w:cs="Times New Roman"/>
+          <w:sz w:val="24"/>
+          <w:szCs w:val="20"/>
+          <w:lang w:eastAsia="hu-HU"/>
+        </w:rPr>
+        <w:t>VetCareConnect-ről</w:t>
+      </w:r>
+      <w:proofErr w:type="spellEnd"/>
+      <w:r>
+        <w:rPr>
+          <w:rFonts w:ascii="Times New Roman" w:eastAsia="Times New Roman" w:hAnsi="Times New Roman" w:cs="Times New Roman"/>
+          <w:sz w:val="24"/>
+          <w:szCs w:val="20"/>
+          <w:lang w:eastAsia="hu-HU"/>
+        </w:rPr>
+        <w:t xml:space="preserve"> alkotott véleményben. A külső vonzó, az egység a könnyebb megértést és az egyszerű kezelhetőség pedig gyors munkát segíti elő.</w:t>
+      </w:r>
+    </w:p>
+    <w:p>
+      <w:pPr>
+        <w:spacing w:after="200" w:line="276" w:lineRule="auto"/>
+        <w:rPr>
+          <w:rFonts w:ascii="Times New Roman" w:eastAsia="Times New Roman" w:hAnsi="Times New Roman" w:cs="Times New Roman"/>
+          <w:sz w:val="24"/>
+          <w:szCs w:val="20"/>
+          <w:lang w:eastAsia="hu-HU"/>
+        </w:rPr>
+      </w:pPr>
+      <w:r>
+        <w:rPr>
+          <w:rFonts w:ascii="Times New Roman" w:eastAsia="Times New Roman" w:hAnsi="Times New Roman" w:cs="Times New Roman"/>
+          <w:sz w:val="24"/>
+          <w:szCs w:val="20"/>
+          <w:lang w:eastAsia="hu-HU"/>
+        </w:rPr>
+        <w:tab/>
+        <w:t xml:space="preserve">A közös minta egy </w:t>
+      </w:r>
+      <w:proofErr w:type="spellStart"/>
+      <w:r>
+        <w:rPr>
+          <w:rFonts w:ascii="Times New Roman" w:eastAsia="Times New Roman" w:hAnsi="Times New Roman" w:cs="Times New Roman"/>
+          <w:sz w:val="24"/>
+          <w:szCs w:val="20"/>
+          <w:lang w:eastAsia="hu-HU"/>
+        </w:rPr>
+        <w:t>Figma</w:t>
+      </w:r>
+      <w:proofErr w:type="spellEnd"/>
+      <w:r>
+        <w:rPr>
+          <w:rFonts w:ascii="Times New Roman" w:eastAsia="Times New Roman" w:hAnsi="Times New Roman" w:cs="Times New Roman"/>
+          <w:sz w:val="24"/>
+          <w:szCs w:val="20"/>
+          <w:lang w:eastAsia="hu-HU"/>
+        </w:rPr>
+        <w:t xml:space="preserve"> dokumentum volt</w:t>
+      </w:r>
+      <w:r>
+        <w:rPr>
+          <w:rFonts w:ascii="Times New Roman" w:eastAsia="Times New Roman" w:hAnsi="Times New Roman" w:cs="Times New Roman"/>
+          <w:sz w:val="24"/>
+          <w:szCs w:val="20"/>
+          <w:lang w:eastAsia="hu-HU"/>
+        </w:rPr>
+        <w:t xml:space="preserve">. </w:t>
+      </w:r>
+      <w:r>
+        <w:rPr>
+          <w:rFonts w:ascii="Times New Roman" w:eastAsia="Times New Roman" w:hAnsi="Times New Roman" w:cs="Times New Roman"/>
+          <w:sz w:val="24"/>
+          <w:szCs w:val="20"/>
+          <w:lang w:eastAsia="hu-HU"/>
+        </w:rPr>
+        <w:t xml:space="preserve">A </w:t>
+      </w:r>
+      <w:proofErr w:type="spellStart"/>
+      <w:r>
+        <w:rPr>
+          <w:rFonts w:ascii="Times New Roman" w:eastAsia="Times New Roman" w:hAnsi="Times New Roman" w:cs="Times New Roman"/>
+          <w:sz w:val="24"/>
+          <w:szCs w:val="20"/>
+          <w:lang w:eastAsia="hu-HU"/>
+        </w:rPr>
+        <w:t>Figma</w:t>
+      </w:r>
+      <w:proofErr w:type="spellEnd"/>
+      <w:r>
+        <w:rPr>
+          <w:rFonts w:ascii="Times New Roman" w:eastAsia="Times New Roman" w:hAnsi="Times New Roman" w:cs="Times New Roman"/>
+          <w:sz w:val="24"/>
+          <w:szCs w:val="20"/>
+          <w:lang w:eastAsia="hu-HU"/>
+        </w:rPr>
+        <w:t xml:space="preserve"> egy webalapú tervezői platform, amely lehetővé teszi számodra, hogy weboldal-, mobilalkalmazás-, vagy bármilyen digitális </w:t>
+      </w:r>
+      <w:proofErr w:type="spellStart"/>
+      <w:r>
+        <w:rPr>
+          <w:rFonts w:ascii="Times New Roman" w:eastAsia="Times New Roman" w:hAnsi="Times New Roman" w:cs="Times New Roman"/>
+          <w:sz w:val="24"/>
+          <w:szCs w:val="20"/>
+          <w:lang w:eastAsia="hu-HU"/>
+        </w:rPr>
+        <w:t>felülettervet</w:t>
+      </w:r>
+      <w:r>
+        <w:rPr>
+          <w:rFonts w:ascii="Times New Roman" w:eastAsia="Times New Roman" w:hAnsi="Times New Roman" w:cs="Times New Roman"/>
+          <w:sz w:val="24"/>
+          <w:szCs w:val="20"/>
+          <w:lang w:eastAsia="hu-HU"/>
+        </w:rPr>
+        <w:t>et</w:t>
+      </w:r>
+      <w:proofErr w:type="spellEnd"/>
+      <w:r>
+        <w:rPr>
+          <w:rFonts w:ascii="Times New Roman" w:eastAsia="Times New Roman" w:hAnsi="Times New Roman" w:cs="Times New Roman"/>
+          <w:sz w:val="24"/>
+          <w:szCs w:val="20"/>
+          <w:lang w:eastAsia="hu-HU"/>
+        </w:rPr>
+        <w:t xml:space="preserve"> hozz létre egyszerűen és hatékonyan. Sőt, nem csupán a kész felületek elkészítésére alkalmas, hasznos társ a kezdeti ötleteléskor és drótváz, sematikus képernyők létrehozásakor is.</w:t>
+      </w:r>
+    </w:p>
+    <w:p>
+      <w:pPr>
+        <w:spacing w:after="200" w:line="276" w:lineRule="auto"/>
+        <w:rPr>
+          <w:rFonts w:ascii="Times New Roman" w:eastAsia="Times New Roman" w:hAnsi="Times New Roman" w:cs="Times New Roman"/>
+          <w:sz w:val="24"/>
+          <w:szCs w:val="20"/>
+          <w:lang w:eastAsia="hu-HU"/>
+        </w:rPr>
+      </w:pPr>
+      <w:r>
+        <w:rPr>
+          <w:rFonts w:ascii="Times New Roman" w:eastAsia="Times New Roman" w:hAnsi="Times New Roman" w:cs="Times New Roman"/>
+          <w:sz w:val="24"/>
+          <w:szCs w:val="20"/>
+          <w:lang w:eastAsia="hu-HU"/>
+        </w:rPr>
+        <w:tab/>
+        <w:t xml:space="preserve">Azért választottuk a </w:t>
+      </w:r>
+      <w:proofErr w:type="spellStart"/>
+      <w:r>
+        <w:rPr>
+          <w:rFonts w:ascii="Times New Roman" w:eastAsia="Times New Roman" w:hAnsi="Times New Roman" w:cs="Times New Roman"/>
+          <w:sz w:val="24"/>
+          <w:szCs w:val="20"/>
+          <w:lang w:eastAsia="hu-HU"/>
+        </w:rPr>
+        <w:t>Figma</w:t>
+      </w:r>
+      <w:proofErr w:type="spellEnd"/>
+      <w:r>
+        <w:rPr>
+          <w:rFonts w:ascii="Times New Roman" w:eastAsia="Times New Roman" w:hAnsi="Times New Roman" w:cs="Times New Roman"/>
+          <w:sz w:val="24"/>
+          <w:szCs w:val="20"/>
+          <w:lang w:eastAsia="hu-HU"/>
+        </w:rPr>
+        <w:t>-t, mert már ketten is használtuk, ami könnyítette a folyamatokat, nem kellet megtanulni más program használatát. Másik előnye, hogy létre lehet hozni projekteket, amelyben lévő fájlokat a meghívott kollaborátorok egyszerre, akár egyidejűleg tudják módosítani. Ezen felül az alapcsomag teljesen ingyenes.</w:t>
+      </w:r>
+    </w:p>
+    <w:p>
+      <w:pPr>
+        <w:spacing w:after="200" w:line="276" w:lineRule="auto"/>
+        <w:rPr>
+          <w:rFonts w:ascii="Times New Roman" w:eastAsia="Times New Roman" w:hAnsi="Times New Roman" w:cs="Times New Roman"/>
+          <w:sz w:val="24"/>
+          <w:szCs w:val="20"/>
+          <w:lang w:eastAsia="hu-HU"/>
+        </w:rPr>
+      </w:pPr>
+      <w:r>
+        <w:rPr>
+          <w:rFonts w:ascii="Times New Roman" w:eastAsia="Times New Roman" w:hAnsi="Times New Roman" w:cs="Times New Roman"/>
+          <w:sz w:val="24"/>
+          <w:szCs w:val="20"/>
+          <w:lang w:eastAsia="hu-HU"/>
+        </w:rPr>
+        <w:t>Itt először is megállapodtunk a színekben, betűstílusokban és alakzatokban</w:t>
+      </w:r>
+      <w:r>
+        <w:rPr>
+          <w:rFonts w:ascii="Times New Roman" w:eastAsia="Times New Roman" w:hAnsi="Times New Roman" w:cs="Times New Roman"/>
+          <w:sz w:val="24"/>
+          <w:szCs w:val="20"/>
+          <w:lang w:eastAsia="hu-HU"/>
+        </w:rPr>
+        <w:t>, amiket az oldalon használni fogunk</w:t>
+      </w:r>
+      <w:r>
+        <w:rPr>
+          <w:rFonts w:ascii="Times New Roman" w:eastAsia="Times New Roman" w:hAnsi="Times New Roman" w:cs="Times New Roman"/>
+          <w:sz w:val="24"/>
+          <w:szCs w:val="20"/>
+          <w:lang w:eastAsia="hu-HU"/>
+        </w:rPr>
+        <w:t>. Ezek képzik a megjelenés alapját. Ezekből állítottunk össze egységes gombokat, kártyákat, beviteli mezőket, űrlapokat.</w:t>
+      </w:r>
+    </w:p>
+    <w:p>
+      <w:pPr>
+        <w:spacing w:after="200" w:line="276" w:lineRule="auto"/>
+        <w:rPr>
+          <w:rFonts w:ascii="Times New Roman" w:eastAsia="Times New Roman" w:hAnsi="Times New Roman" w:cs="Times New Roman"/>
+          <w:sz w:val="24"/>
+          <w:szCs w:val="20"/>
+          <w:lang w:eastAsia="hu-HU"/>
+        </w:rPr>
+      </w:pPr>
+      <w:r>
+        <w:rPr>
+          <w:rFonts w:ascii="Times New Roman" w:eastAsia="Times New Roman" w:hAnsi="Times New Roman" w:cs="Times New Roman"/>
+          <w:sz w:val="24"/>
+          <w:szCs w:val="20"/>
+          <w:lang w:eastAsia="hu-HU"/>
+        </w:rPr>
+        <w:drawing>
+          <wp:anchor distT="0" distB="0" distL="114300" distR="114300" simplePos="0" relativeHeight="251678720" behindDoc="1" locked="0" layoutInCell="1" allowOverlap="1" wp14:anchorId="3DB1789B" wp14:editId="64588F5A">
+            <wp:simplePos x="0" y="0"/>
+            <wp:positionH relativeFrom="margin">
+              <wp:align>right</wp:align>
+            </wp:positionH>
+            <wp:positionV relativeFrom="paragraph">
+              <wp:posOffset>19685</wp:posOffset>
+            </wp:positionV>
+            <wp:extent cx="2804795" cy="2498090"/>
+            <wp:effectExtent l="0" t="0" r="0" b="0"/>
+            <wp:wrapTight wrapText="bothSides">
+              <wp:wrapPolygon edited="0">
+                <wp:start x="0" y="0"/>
+                <wp:lineTo x="0" y="21413"/>
+                <wp:lineTo x="21419" y="21413"/>
+                <wp:lineTo x="21419" y="0"/>
+                <wp:lineTo x="0" y="0"/>
+              </wp:wrapPolygon>
+            </wp:wrapTight>
+            <wp:docPr id="884762402" name="Kép 1" descr="A képen szöveg, képernyőkép, tervezés látható&#10;&#10;Automatikusan generált leírás"/>
+            <wp:cNvGraphicFramePr>
+              <a:graphicFrameLocks xmlns:a="http://schemas.openxmlformats.org/drawingml/2006/main" noChangeAspect="1"/>
+            </wp:cNvGraphicFramePr>
+            <a:graphic xmlns:a="http://schemas.openxmlformats.org/drawingml/2006/main">
+              <a:graphicData uri="http://schemas.openxmlformats.org/drawingml/2006/picture">
+                <pic:pic xmlns:pic="http://schemas.openxmlformats.org/drawingml/2006/picture">
+                  <pic:nvPicPr>
+                    <pic:cNvPr id="884762402" name="Kép 1" descr="A képen szöveg, képernyőkép, tervezés látható&#10;&#10;Automatikusan generált leírás"/>
+                    <pic:cNvPicPr/>
+                  </pic:nvPicPr>
+                  <pic:blipFill>
+                    <a:blip r:embed="rId38" cstate="print">
+                      <a:extLst>
+                        <a:ext uri="{28A0092B-C50C-407E-A947-70E740481C1C}">
+                          <a14:useLocalDpi xmlns:a14="http://schemas.microsoft.com/office/drawing/2010/main" val="0"/>
+                        </a:ext>
+                      </a:extLst>
+                    </a:blip>
+                    <a:stretch>
+                      <a:fillRect/>
+                    </a:stretch>
+                  </pic:blipFill>
+                  <pic:spPr>
+                    <a:xfrm>
+                      <a:off x="0" y="0"/>
+                      <a:ext cx="2804795" cy="2498090"/>
+                    </a:xfrm>
+                    <a:prstGeom prst="rect">
+                      <a:avLst/>
+                    </a:prstGeom>
+                  </pic:spPr>
+                </pic:pic>
+              </a:graphicData>
+            </a:graphic>
+            <wp14:sizeRelH relativeFrom="margin">
+              <wp14:pctWidth>0</wp14:pctWidth>
+            </wp14:sizeRelH>
+            <wp14:sizeRelV relativeFrom="margin">
+              <wp14:pctHeight>0</wp14:pctHeight>
+            </wp14:sizeRelV>
+          </wp:anchor>
+        </w:drawing>
+      </w:r>
+      <w:r>
+        <w:rPr>
+          <w:rFonts w:ascii="Times New Roman" w:eastAsia="Times New Roman" w:hAnsi="Times New Roman" w:cs="Times New Roman"/>
+          <w:sz w:val="24"/>
+          <w:szCs w:val="20"/>
+          <w:lang w:eastAsia="hu-HU"/>
+        </w:rPr>
+        <w:tab/>
+        <w:t xml:space="preserve">Miután lefektettük az alapokat elkezdtük a tervezést, összeállítást. Ez a folyat rengeteg időt spórolt </w:t>
+      </w:r>
+      <w:r>
+        <w:rPr>
+          <w:rFonts w:ascii="Times New Roman" w:eastAsia="Times New Roman" w:hAnsi="Times New Roman" w:cs="Times New Roman"/>
+          <w:sz w:val="24"/>
+          <w:szCs w:val="20"/>
+          <w:lang w:eastAsia="hu-HU"/>
+        </w:rPr>
+        <w:t>mind</w:t>
+      </w:r>
+      <w:r>
+        <w:rPr>
+          <w:rFonts w:ascii="Times New Roman" w:eastAsia="Times New Roman" w:hAnsi="Times New Roman" w:cs="Times New Roman"/>
+          <w:sz w:val="24"/>
+          <w:szCs w:val="20"/>
+          <w:lang w:eastAsia="hu-HU"/>
+        </w:rPr>
+        <w:t>annyiun</w:t>
+      </w:r>
+      <w:r>
+        <w:rPr>
+          <w:rFonts w:ascii="Times New Roman" w:eastAsia="Times New Roman" w:hAnsi="Times New Roman" w:cs="Times New Roman"/>
+          <w:sz w:val="24"/>
+          <w:szCs w:val="20"/>
+          <w:lang w:eastAsia="hu-HU"/>
+        </w:rPr>
+        <w:t>k</w:t>
+      </w:r>
+      <w:r>
+        <w:rPr>
+          <w:rFonts w:ascii="Times New Roman" w:eastAsia="Times New Roman" w:hAnsi="Times New Roman" w:cs="Times New Roman"/>
+          <w:sz w:val="24"/>
+          <w:szCs w:val="20"/>
+          <w:lang w:eastAsia="hu-HU"/>
+        </w:rPr>
+        <w:t xml:space="preserve">nak. A tervezés lényege, hogy hamar kiderüljenek az esetleges hibák, nehézségek, és ezeket ne utólag kelljen kijavítani. A </w:t>
+      </w:r>
+      <w:proofErr w:type="spellStart"/>
+      <w:r>
+        <w:rPr>
+          <w:rFonts w:ascii="Times New Roman" w:eastAsia="Times New Roman" w:hAnsi="Times New Roman" w:cs="Times New Roman"/>
+          <w:sz w:val="24"/>
+          <w:szCs w:val="20"/>
+          <w:lang w:eastAsia="hu-HU"/>
+        </w:rPr>
+        <w:t>Figma</w:t>
+      </w:r>
+      <w:proofErr w:type="spellEnd"/>
+      <w:r>
+        <w:rPr>
+          <w:rFonts w:ascii="Times New Roman" w:eastAsia="Times New Roman" w:hAnsi="Times New Roman" w:cs="Times New Roman"/>
+          <w:sz w:val="24"/>
+          <w:szCs w:val="20"/>
+          <w:lang w:eastAsia="hu-HU"/>
+        </w:rPr>
+        <w:t xml:space="preserve"> erre </w:t>
+      </w:r>
+      <w:r>
+        <w:rPr>
+          <w:rFonts w:ascii="Times New Roman" w:eastAsia="Times New Roman" w:hAnsi="Times New Roman" w:cs="Times New Roman"/>
+          <w:sz w:val="24"/>
+          <w:szCs w:val="20"/>
+          <w:lang w:eastAsia="hu-HU"/>
+        </w:rPr>
+        <w:t>t</w:t>
+      </w:r>
+      <w:r>
+        <w:rPr>
+          <w:rFonts w:ascii="Times New Roman" w:eastAsia="Times New Roman" w:hAnsi="Times New Roman" w:cs="Times New Roman"/>
+          <w:sz w:val="24"/>
+          <w:szCs w:val="20"/>
+          <w:lang w:eastAsia="hu-HU"/>
+        </w:rPr>
+        <w:t>ökéletes, egyszerűen csak odahúzunk gombokat, alakzatokat, szövegeket, ahova szeretnénk. Sokkal gyorsabb, mintha ugyan ezt a tervezési fázis nélkül, kódolva kellett volna véghez vinni. A közös mintánkat akár egyidejűleg mindhárman tudtuk szerkeszteni, ami ugyancsak gyorsította a folyamatot.</w:t>
+      </w:r>
+    </w:p>
+    <w:p>
+      <w:pPr>
+        <w:spacing w:after="200" w:line="276" w:lineRule="auto"/>
+        <w:rPr>
+          <w:rFonts w:ascii="Times New Roman" w:eastAsia="Times New Roman" w:hAnsi="Times New Roman" w:cs="Times New Roman"/>
+          <w:sz w:val="24"/>
+          <w:szCs w:val="20"/>
+          <w:lang w:eastAsia="hu-HU"/>
+        </w:rPr>
+      </w:pPr>
+    </w:p>
+    <w:p>
+      <w:pPr>
+        <w:spacing w:after="200" w:line="276" w:lineRule="auto"/>
+        <w:rPr>
+          <w:rFonts w:ascii="Times New Roman" w:eastAsia="Times New Roman" w:hAnsi="Times New Roman" w:cs="Times New Roman"/>
+          <w:sz w:val="24"/>
+          <w:szCs w:val="20"/>
+          <w:lang w:eastAsia="hu-HU"/>
+        </w:rPr>
+      </w:pPr>
+      <w:r>
+        <w:rPr>
+          <w:rFonts w:ascii="Times New Roman" w:eastAsia="Times New Roman" w:hAnsi="Times New Roman" w:cs="Times New Roman"/>
+          <w:sz w:val="24"/>
+          <w:szCs w:val="20"/>
+          <w:lang w:eastAsia="hu-HU"/>
+        </w:rPr>
+        <w:br w:type="page"/>
+      </w:r>
+    </w:p>
+    <w:p>
+      <w:pPr>
+        <w:spacing w:after="200" w:line="276" w:lineRule="auto"/>
+        <w:rPr>
+          <w:rFonts w:ascii="Times New Roman" w:eastAsia="Times New Roman" w:hAnsi="Times New Roman" w:cs="Times New Roman"/>
+          <w:sz w:val="24"/>
+          <w:szCs w:val="20"/>
+          <w:lang w:eastAsia="hu-HU"/>
+        </w:rPr>
+      </w:pPr>
+    </w:p>
+    <w:p>
+      <w:pPr>
+        <w:spacing w:after="200" w:line="276" w:lineRule="auto"/>
+        <w:rPr>
+          <w:rFonts w:ascii="Times New Roman" w:eastAsia="Times New Roman" w:hAnsi="Times New Roman" w:cs="Times New Roman"/>
+          <w:sz w:val="24"/>
+          <w:szCs w:val="20"/>
+          <w:lang w:eastAsia="hu-HU"/>
+        </w:rPr>
+      </w:pPr>
+      <w:proofErr w:type="spellStart"/>
+      <w:r>
+        <w:rPr>
+          <w:rFonts w:ascii="Times New Roman" w:eastAsia="Times New Roman" w:hAnsi="Times New Roman" w:cs="Times New Roman"/>
+          <w:sz w:val="24"/>
+          <w:szCs w:val="20"/>
+          <w:lang w:eastAsia="hu-HU"/>
+        </w:rPr>
+        <w:t>Reszponzivitás</w:t>
+      </w:r>
+      <w:proofErr w:type="spellEnd"/>
+    </w:p>
+    <w:p>
+      <w:pPr>
+        <w:spacing w:after="200" w:line="276" w:lineRule="auto"/>
+        <w:ind w:firstLine="709"/>
+        <w:rPr>
+          <w:rFonts w:ascii="Times New Roman" w:eastAsia="Times New Roman" w:hAnsi="Times New Roman" w:cs="Times New Roman"/>
+          <w:sz w:val="24"/>
+          <w:szCs w:val="20"/>
+          <w:lang w:eastAsia="hu-HU"/>
+        </w:rPr>
+      </w:pPr>
+      <w:r>
+        <w:rPr>
+          <w:rFonts w:ascii="Times New Roman" w:eastAsia="Times New Roman" w:hAnsi="Times New Roman" w:cs="Times New Roman"/>
+          <w:sz w:val="24"/>
+          <w:szCs w:val="20"/>
+          <w:lang w:eastAsia="hu-HU"/>
+        </w:rPr>
+        <w:t xml:space="preserve">Egy reszponzív elv alapján tervezett oldal tökéletesen igazodik a megjelenítő eszközhöz, mindezt rugalmas felépítéssel, flexibilis képekkel. </w:t>
+      </w:r>
+      <w:r>
+        <w:rPr>
+          <w:rFonts w:ascii="Times New Roman" w:eastAsia="Times New Roman" w:hAnsi="Times New Roman" w:cs="Times New Roman"/>
+          <w:sz w:val="24"/>
+          <w:szCs w:val="20"/>
+          <w:lang w:eastAsia="hu-HU"/>
+        </w:rPr>
+        <w:t>Az asztali monitoroktól kezdve egészen a vékony kijelzőjű mobil telefonokig.</w:t>
+      </w:r>
+      <w:r>
+        <w:rPr>
+          <w:rFonts w:ascii="Times New Roman" w:eastAsia="Times New Roman" w:hAnsi="Times New Roman" w:cs="Times New Roman"/>
+          <w:sz w:val="24"/>
+          <w:szCs w:val="20"/>
+          <w:lang w:eastAsia="hu-HU"/>
+        </w:rPr>
+        <w:t xml:space="preserve"> Ezzel is segítve a felhasználókat a könnyebb kezelés érdekében. Akár az utcán sétálva is kényelmesen lehet foglalni időpontot, amikor éppen eszébe jutott, nem kell hazaérnie és az asztali gépén intézkednie.</w:t>
+      </w:r>
+    </w:p>
+    <w:p>
+      <w:pPr>
+        <w:spacing w:after="200" w:line="276" w:lineRule="auto"/>
+        <w:ind w:firstLine="709"/>
+        <w:rPr>
+          <w:rFonts w:ascii="Times New Roman" w:eastAsia="Times New Roman" w:hAnsi="Times New Roman" w:cs="Times New Roman"/>
+          <w:sz w:val="24"/>
+          <w:szCs w:val="20"/>
+          <w:lang w:eastAsia="hu-HU"/>
+        </w:rPr>
+      </w:pPr>
+      <w:r>
+        <w:rPr>
+          <w:rFonts w:ascii="Times New Roman" w:eastAsia="Times New Roman" w:hAnsi="Times New Roman" w:cs="Times New Roman"/>
+          <w:sz w:val="24"/>
+          <w:szCs w:val="20"/>
+          <w:lang w:eastAsia="hu-HU"/>
+        </w:rPr>
+        <w:t>A CSS m</w:t>
+      </w:r>
+      <w:proofErr w:type="spellStart"/>
+      <w:r>
+        <w:rPr>
+          <w:rFonts w:ascii="Times New Roman" w:eastAsia="Times New Roman" w:hAnsi="Times New Roman" w:cs="Times New Roman"/>
+          <w:sz w:val="24"/>
+          <w:szCs w:val="20"/>
+          <w:lang w:eastAsia="hu-HU"/>
+        </w:rPr>
+        <w:t>edia</w:t>
+      </w:r>
+      <w:proofErr w:type="spellEnd"/>
+      <w:r>
+        <w:rPr>
+          <w:rFonts w:ascii="Times New Roman" w:eastAsia="Times New Roman" w:hAnsi="Times New Roman" w:cs="Times New Roman"/>
+          <w:sz w:val="24"/>
+          <w:szCs w:val="20"/>
+          <w:lang w:eastAsia="hu-HU"/>
+        </w:rPr>
+        <w:t xml:space="preserve"> </w:t>
+      </w:r>
+      <w:proofErr w:type="spellStart"/>
+      <w:r>
+        <w:rPr>
+          <w:rFonts w:ascii="Times New Roman" w:eastAsia="Times New Roman" w:hAnsi="Times New Roman" w:cs="Times New Roman"/>
+          <w:sz w:val="24"/>
+          <w:szCs w:val="20"/>
+          <w:lang w:eastAsia="hu-HU"/>
+        </w:rPr>
+        <w:t>query</w:t>
+      </w:r>
+      <w:proofErr w:type="spellEnd"/>
+      <w:r>
+        <w:rPr>
+          <w:rFonts w:ascii="Times New Roman" w:eastAsia="Times New Roman" w:hAnsi="Times New Roman" w:cs="Times New Roman"/>
+          <w:sz w:val="24"/>
+          <w:szCs w:val="20"/>
+          <w:lang w:eastAsia="hu-HU"/>
+        </w:rPr>
+        <w:t xml:space="preserve"> segít nekünk definiálni egy ilyen weboldal stíluslapját</w:t>
+      </w:r>
+      <w:r>
+        <w:rPr>
+          <w:rFonts w:ascii="Times New Roman" w:eastAsia="Times New Roman" w:hAnsi="Times New Roman" w:cs="Times New Roman"/>
+          <w:sz w:val="24"/>
+          <w:szCs w:val="20"/>
+          <w:lang w:eastAsia="hu-HU"/>
+        </w:rPr>
+        <w:t xml:space="preserve">. </w:t>
+      </w:r>
+      <w:r>
+        <w:rPr>
+          <w:rFonts w:ascii="Times New Roman" w:eastAsia="Times New Roman" w:hAnsi="Times New Roman" w:cs="Times New Roman"/>
+          <w:sz w:val="24"/>
+          <w:szCs w:val="20"/>
+          <w:lang w:eastAsia="hu-HU"/>
+        </w:rPr>
+        <w:t>A rugalmas felosztású koncepció alapján a honlap minden elemének mérete százalékosan, relatívan van meghatározva.</w:t>
+      </w:r>
+      <w:r>
+        <w:rPr>
+          <w:rFonts w:ascii="Times New Roman" w:eastAsia="Times New Roman" w:hAnsi="Times New Roman" w:cs="Times New Roman"/>
+          <w:sz w:val="24"/>
+          <w:szCs w:val="20"/>
+          <w:lang w:eastAsia="hu-HU"/>
+        </w:rPr>
+        <w:t xml:space="preserve"> </w:t>
+      </w:r>
+      <w:r>
+        <w:rPr>
+          <w:rFonts w:ascii="Times New Roman" w:eastAsia="Times New Roman" w:hAnsi="Times New Roman" w:cs="Times New Roman"/>
+          <w:sz w:val="24"/>
+          <w:szCs w:val="20"/>
+          <w:lang w:eastAsia="hu-HU"/>
+        </w:rPr>
+        <w:t>A flexibilis képek úgyszintén a befoglaló elemhez képest, százalékosan határozódnak meg.</w:t>
+      </w:r>
+      <w:r>
+        <w:rPr>
+          <w:rFonts w:ascii="Times New Roman" w:eastAsia="Times New Roman" w:hAnsi="Times New Roman" w:cs="Times New Roman"/>
+          <w:sz w:val="24"/>
+          <w:szCs w:val="20"/>
+          <w:lang w:eastAsia="hu-HU"/>
+        </w:rPr>
+        <w:t xml:space="preserve"> </w:t>
+      </w:r>
+      <w:r>
+        <w:rPr>
+          <w:rFonts w:ascii="Times New Roman" w:eastAsia="Times New Roman" w:hAnsi="Times New Roman" w:cs="Times New Roman"/>
+          <w:sz w:val="24"/>
+          <w:szCs w:val="20"/>
+          <w:lang w:eastAsia="hu-HU"/>
+        </w:rPr>
+        <w:t xml:space="preserve">A </w:t>
+      </w:r>
+      <w:proofErr w:type="spellStart"/>
+      <w:r>
+        <w:rPr>
+          <w:rFonts w:ascii="Times New Roman" w:eastAsia="Times New Roman" w:hAnsi="Times New Roman" w:cs="Times New Roman"/>
+          <w:sz w:val="24"/>
+          <w:szCs w:val="20"/>
+          <w:lang w:eastAsia="hu-HU"/>
+        </w:rPr>
+        <w:t>media</w:t>
+      </w:r>
+      <w:proofErr w:type="spellEnd"/>
+      <w:r>
+        <w:rPr>
+          <w:rFonts w:ascii="Times New Roman" w:eastAsia="Times New Roman" w:hAnsi="Times New Roman" w:cs="Times New Roman"/>
+          <w:sz w:val="24"/>
+          <w:szCs w:val="20"/>
+          <w:lang w:eastAsia="hu-HU"/>
+        </w:rPr>
+        <w:t xml:space="preserve"> </w:t>
+      </w:r>
+      <w:proofErr w:type="spellStart"/>
+      <w:r>
+        <w:rPr>
+          <w:rFonts w:ascii="Times New Roman" w:eastAsia="Times New Roman" w:hAnsi="Times New Roman" w:cs="Times New Roman"/>
+          <w:sz w:val="24"/>
+          <w:szCs w:val="20"/>
+          <w:lang w:eastAsia="hu-HU"/>
+        </w:rPr>
+        <w:t>query</w:t>
+      </w:r>
+      <w:proofErr w:type="spellEnd"/>
+      <w:r>
+        <w:rPr>
+          <w:rFonts w:ascii="Times New Roman" w:eastAsia="Times New Roman" w:hAnsi="Times New Roman" w:cs="Times New Roman"/>
+          <w:sz w:val="24"/>
+          <w:szCs w:val="20"/>
+          <w:lang w:eastAsia="hu-HU"/>
+        </w:rPr>
+        <w:t xml:space="preserve"> alkalmazásával megvalósíthatjuk, hogy a weboldalon mindig olyan CSS szabályok lépjenek érvénybe, amelyek a megjelenítő eszközön optimálisak</w:t>
+      </w:r>
+      <w:r>
+        <w:rPr>
+          <w:rFonts w:ascii="Times New Roman" w:eastAsia="Times New Roman" w:hAnsi="Times New Roman" w:cs="Times New Roman"/>
+          <w:sz w:val="24"/>
+          <w:szCs w:val="20"/>
+          <w:lang w:eastAsia="hu-HU"/>
+        </w:rPr>
+        <w:t>.</w:t>
+      </w:r>
+    </w:p>
+    <w:p>
+      <w:pPr>
+        <w:spacing w:after="200" w:line="276" w:lineRule="auto"/>
+        <w:ind w:firstLine="709"/>
+        <w:rPr>
+          <w:rFonts w:ascii="Times New Roman" w:eastAsia="Times New Roman" w:hAnsi="Times New Roman" w:cs="Times New Roman"/>
+          <w:sz w:val="24"/>
+          <w:szCs w:val="20"/>
+          <w:lang w:eastAsia="hu-HU"/>
+        </w:rPr>
+      </w:pPr>
+      <w:r>
+        <w:rPr>
+          <w:rFonts w:ascii="Times New Roman" w:eastAsia="Times New Roman" w:hAnsi="Times New Roman" w:cs="Times New Roman"/>
+          <w:sz w:val="24"/>
+          <w:szCs w:val="20"/>
+          <w:lang w:eastAsia="hu-HU"/>
+        </w:rPr>
+        <w:t>Oldaltól függően 3-4 töréspontot definiáltunk, komplexebb oldalnál akár ez lehet 5-6. Az optimális töréspontok megtalálása nagyon fontos, feleslegesen nem használunk sokat. Ezek általában 1</w:t>
+      </w:r>
+      <w:r>
+        <w:rPr>
+          <w:rFonts w:ascii="Times New Roman" w:eastAsia="Times New Roman" w:hAnsi="Times New Roman" w:cs="Times New Roman"/>
+          <w:sz w:val="24"/>
+          <w:szCs w:val="20"/>
+          <w:lang w:eastAsia="hu-HU"/>
+        </w:rPr>
+        <w:t>330px, 991px, 891px, 720px, 430px, de ezektől néha, alkalmazkodva az adott oldal felépítéséhez egy kicsit eltértünk.</w:t>
+      </w:r>
+    </w:p>
+    <w:p>
+      <w:pPr>
+        <w:spacing w:after="200" w:line="276" w:lineRule="auto"/>
+        <w:ind w:firstLine="709"/>
+        <w:rPr>
+          <w:rFonts w:ascii="Times New Roman" w:eastAsia="Times New Roman" w:hAnsi="Times New Roman" w:cs="Times New Roman"/>
+          <w:sz w:val="24"/>
+          <w:szCs w:val="20"/>
+          <w:lang w:eastAsia="hu-HU"/>
+        </w:rPr>
+      </w:pPr>
+      <w:r>
+        <w:rPr>
+          <w:rFonts w:ascii="Times New Roman" w:eastAsia="Times New Roman" w:hAnsi="Times New Roman" w:cs="Times New Roman"/>
+          <w:sz w:val="24"/>
+          <w:szCs w:val="20"/>
+          <w:lang w:eastAsia="hu-HU"/>
+        </w:rPr>
+        <w:t xml:space="preserve">A reszponzív weboldal felépítésében nagy szerepet játszott még a </w:t>
+      </w:r>
+      <w:proofErr w:type="spellStart"/>
+      <w:r>
+        <w:rPr>
+          <w:rFonts w:ascii="Times New Roman" w:eastAsia="Times New Roman" w:hAnsi="Times New Roman" w:cs="Times New Roman"/>
+          <w:sz w:val="24"/>
+          <w:szCs w:val="20"/>
+          <w:lang w:eastAsia="hu-HU"/>
+        </w:rPr>
+        <w:t>flexbox</w:t>
+      </w:r>
+      <w:proofErr w:type="spellEnd"/>
+      <w:r>
+        <w:rPr>
+          <w:rFonts w:ascii="Times New Roman" w:eastAsia="Times New Roman" w:hAnsi="Times New Roman" w:cs="Times New Roman"/>
+          <w:sz w:val="24"/>
+          <w:szCs w:val="20"/>
+          <w:lang w:eastAsia="hu-HU"/>
+        </w:rPr>
+        <w:t xml:space="preserve"> </w:t>
+      </w:r>
+      <w:proofErr w:type="spellStart"/>
+      <w:r>
+        <w:rPr>
+          <w:rFonts w:ascii="Times New Roman" w:eastAsia="Times New Roman" w:hAnsi="Times New Roman" w:cs="Times New Roman"/>
+          <w:sz w:val="24"/>
+          <w:szCs w:val="20"/>
+          <w:lang w:eastAsia="hu-HU"/>
+        </w:rPr>
+        <w:t>layout</w:t>
+      </w:r>
+      <w:proofErr w:type="spellEnd"/>
+      <w:r>
+        <w:rPr>
+          <w:rFonts w:ascii="Times New Roman" w:eastAsia="Times New Roman" w:hAnsi="Times New Roman" w:cs="Times New Roman"/>
+          <w:sz w:val="24"/>
+          <w:szCs w:val="20"/>
+          <w:lang w:eastAsia="hu-HU"/>
+        </w:rPr>
+        <w:t xml:space="preserve">. </w:t>
+      </w:r>
+      <w:r>
+        <w:rPr>
+          <w:rFonts w:ascii="Times New Roman" w:eastAsia="Times New Roman" w:hAnsi="Times New Roman" w:cs="Times New Roman"/>
+          <w:sz w:val="24"/>
+          <w:szCs w:val="20"/>
+          <w:lang w:eastAsia="hu-HU"/>
+        </w:rPr>
+        <w:t xml:space="preserve">Ennek a segítségével válik lehetségessé, hogy az elemeinket egy adott sorba, oszlopba rendezzük. Meghatározhatjuk a fő irányokat, az elemek térközeit, illetve azt is, hogy az elemek új sorba </w:t>
+      </w:r>
+      <w:proofErr w:type="spellStart"/>
+      <w:r>
+        <w:rPr>
+          <w:rFonts w:ascii="Times New Roman" w:eastAsia="Times New Roman" w:hAnsi="Times New Roman" w:cs="Times New Roman"/>
+          <w:sz w:val="24"/>
+          <w:szCs w:val="20"/>
+          <w:lang w:eastAsia="hu-HU"/>
+        </w:rPr>
+        <w:t>csússzanak</w:t>
+      </w:r>
+      <w:proofErr w:type="spellEnd"/>
+      <w:r>
+        <w:rPr>
+          <w:rFonts w:ascii="Times New Roman" w:eastAsia="Times New Roman" w:hAnsi="Times New Roman" w:cs="Times New Roman"/>
+          <w:sz w:val="24"/>
+          <w:szCs w:val="20"/>
+          <w:lang w:eastAsia="hu-HU"/>
+        </w:rPr>
+        <w:t>-e, amennyiben már nem férnének ki, vagy pedig az elemek mérete csökkenjen, de azok maradjanak egy sorban.</w:t>
+      </w:r>
+    </w:p>
+    <w:p>
+      <w:pPr>
+        <w:spacing w:after="200" w:line="276" w:lineRule="auto"/>
+        <w:ind w:firstLine="709"/>
+        <w:rPr>
+          <w:rFonts w:ascii="Times New Roman" w:eastAsia="Times New Roman" w:hAnsi="Times New Roman" w:cs="Times New Roman"/>
+          <w:sz w:val="24"/>
+          <w:szCs w:val="20"/>
+          <w:lang w:eastAsia="hu-HU"/>
+        </w:rPr>
+      </w:pPr>
+      <w:r>
+        <w:rPr>
+          <w:rFonts w:ascii="Times New Roman" w:eastAsia="Times New Roman" w:hAnsi="Times New Roman" w:cs="Times New Roman"/>
+          <w:sz w:val="24"/>
+          <w:szCs w:val="20"/>
+          <w:lang w:eastAsia="hu-HU"/>
+        </w:rPr>
+        <w:br w:type="page"/>
+      </w:r>
+    </w:p>
+    <w:p>
+      <w:pPr>
+        <w:spacing w:after="200" w:line="276" w:lineRule="auto"/>
+        <w:rPr>
+          <w:rFonts w:ascii="Times New Roman" w:eastAsia="Times New Roman" w:hAnsi="Times New Roman" w:cs="Times New Roman"/>
+          <w:sz w:val="24"/>
+          <w:szCs w:val="20"/>
+          <w:lang w:eastAsia="hu-HU"/>
+        </w:rPr>
+      </w:pPr>
+    </w:p>
+    <w:p>
+      <w:pPr>
+        <w:spacing w:after="200" w:line="276" w:lineRule="auto"/>
+        <w:jc w:val="both"/>
+        <w:rPr>
+          <w:rFonts w:ascii="Times New Roman" w:eastAsia="Times New Roman" w:hAnsi="Times New Roman" w:cs="Times New Roman"/>
+          <w:sz w:val="24"/>
+          <w:szCs w:val="20"/>
+          <w:lang w:eastAsia="hu-HU"/>
+        </w:rPr>
+      </w:pPr>
     </w:p>
     <w:p>
       <w:pPr>
@@ -14079,7 +14924,7 @@
                     <pic:cNvPicPr/>
                   </pic:nvPicPr>
                   <pic:blipFill>
-                    <a:blip r:embed="rId38"/>
+                    <a:blip r:embed="rId39"/>
                     <a:stretch>
                       <a:fillRect/>
                     </a:stretch>
@@ -14119,7 +14964,6 @@
           <w:szCs w:val="20"/>
           <w:lang w:eastAsia="hu-HU"/>
         </w:rPr>
-        <w:lastRenderedPageBreak/>
         <w:drawing>
           <wp:inline distT="0" distB="0" distL="0" distR="0" wp14:anchorId="45B77771" wp14:editId="2A6E07A3">
             <wp:extent cx="4709568" cy="4488569"/>
@@ -14136,7 +14980,7 @@
                     <pic:cNvPicPr/>
                   </pic:nvPicPr>
                   <pic:blipFill>
-                    <a:blip r:embed="rId39"/>
+                    <a:blip r:embed="rId40"/>
                     <a:stretch>
                       <a:fillRect/>
                     </a:stretch>
@@ -14188,6 +15032,7 @@
           <w:szCs w:val="20"/>
           <w:lang w:eastAsia="hu-HU"/>
         </w:rPr>
+        <w:lastRenderedPageBreak/>
         <w:drawing>
           <wp:inline distT="0" distB="0" distL="0" distR="0" wp14:anchorId="414DBAA2" wp14:editId="5DFDB948">
             <wp:extent cx="2484335" cy="1089754"/>
@@ -14204,7 +15049,7 @@
                     <pic:cNvPicPr/>
                   </pic:nvPicPr>
                   <pic:blipFill>
-                    <a:blip r:embed="rId40"/>
+                    <a:blip r:embed="rId41"/>
                     <a:stretch>
                       <a:fillRect/>
                     </a:stretch>
@@ -14260,7 +15105,7 @@
           <w:lang w:eastAsia="hu-HU"/>
         </w:rPr>
         <w:sectPr>
-          <w:headerReference w:type="default" r:id="rId41"/>
+          <w:headerReference w:type="default" r:id="rId42"/>
           <w:pgSz w:w="11906" w:h="16838"/>
           <w:pgMar w:top="567" w:right="1418" w:bottom="567" w:left="1418" w:header="709" w:footer="709" w:gutter="0"/>
           <w:cols w:space="708"/>
@@ -14292,7 +15137,7 @@
 </file>
 
 <file path=word/endnotes.xml><?xml version="1.0" encoding="utf-8"?>
-<w:endnotes xmlns:wpc="http://schemas.microsoft.com/office/word/2010/wordprocessingCanvas" xmlns:cx="http://schemas.microsoft.com/office/drawing/2014/chartex" xmlns:cx1="http://schemas.microsoft.com/office/drawing/2015/9/8/chartex" xmlns:cx2="http://schemas.microsoft.com/office/drawing/2015/10/21/chartex" xmlns:cx3="http://schemas.microsoft.com/office/drawing/2016/5/9/chartex" xmlns:cx4="http://schemas.microsoft.com/office/drawing/2016/5/10/chartex" xmlns:cx5="http://schemas.microsoft.com/office/drawing/2016/5/11/chartex" xmlns:cx6="http://schemas.microsoft.com/office/drawing/2016/5/12/chartex" xmlns:cx7="http://schemas.microsoft.com/office/drawing/2016/5/13/chartex" xmlns:cx8="http://schemas.microsoft.com/office/drawing/2016/5/14/chartex" xmlns:mc="http://schemas.openxmlformats.org/markup-compatibility/2006" xmlns:aink="http://schemas.microsoft.com/office/drawing/2016/ink" xmlns:am3d="http://schemas.microsoft.com/office/drawing/2017/model3d" xmlns:o="urn:schemas-microsoft-com:office:office" xmlns:r="http://schemas.openxmlformats.org/officeDocument/2006/relationships" xmlns:m="http://schemas.openxmlformats.org/officeDocument/2006/math" xmlns:v="urn:schemas-microsoft-com:vml" xmlns:wp14="http://schemas.microsoft.com/office/word/2010/wordprocessingDrawing" xmlns:wp="http://schemas.openxmlformats.org/drawingml/2006/wordprocessingDrawing" xmlns:w10="urn:schemas-microsoft-com:office:word" xmlns:w="http://schemas.openxmlformats.org/wordprocessingml/2006/main" xmlns:w14="http://schemas.microsoft.com/office/word/2010/wordml" xmlns:w15="http://schemas.microsoft.com/office/word/2012/wordml" xmlns:w16cid="http://schemas.microsoft.com/office/word/2016/wordml/cid" xmlns:w16se="http://schemas.microsoft.com/office/word/2015/wordml/symex" xmlns:wpg="http://schemas.microsoft.com/office/word/2010/wordprocessingGroup" xmlns:wpi="http://schemas.microsoft.com/office/word/2010/wordprocessingInk" xmlns:wne="http://schemas.microsoft.com/office/word/2006/wordml" xmlns:wps="http://schemas.microsoft.com/office/word/2010/wordprocessingShape" mc:Ignorable="w14 w15 w16se w16cid wp14">
+<w:endnotes xmlns:wpc="http://schemas.microsoft.com/office/word/2010/wordprocessingCanvas" xmlns:cx="http://schemas.microsoft.com/office/drawing/2014/chartex" xmlns:cx1="http://schemas.microsoft.com/office/drawing/2015/9/8/chartex" xmlns:cx2="http://schemas.microsoft.com/office/drawing/2015/10/21/chartex" xmlns:cx3="http://schemas.microsoft.com/office/drawing/2016/5/9/chartex" xmlns:cx4="http://schemas.microsoft.com/office/drawing/2016/5/10/chartex" xmlns:cx5="http://schemas.microsoft.com/office/drawing/2016/5/11/chartex" xmlns:cx6="http://schemas.microsoft.com/office/drawing/2016/5/12/chartex" xmlns:cx7="http://schemas.microsoft.com/office/drawing/2016/5/13/chartex" xmlns:cx8="http://schemas.microsoft.com/office/drawing/2016/5/14/chartex" xmlns:mc="http://schemas.openxmlformats.org/markup-compatibility/2006" xmlns:aink="http://schemas.microsoft.com/office/drawing/2016/ink" xmlns:am3d="http://schemas.microsoft.com/office/drawing/2017/model3d" xmlns:o="urn:schemas-microsoft-com:office:office" xmlns:oel="http://schemas.microsoft.com/office/2019/extlst" xmlns:r="http://schemas.openxmlformats.org/officeDocument/2006/relationships" xmlns:m="http://schemas.openxmlformats.org/officeDocument/2006/math" xmlns:v="urn:schemas-microsoft-com:vml" xmlns:wp14="http://schemas.microsoft.com/office/word/2010/wordprocessingDrawing" xmlns:wp="http://schemas.openxmlformats.org/drawingml/2006/wordprocessingDrawing" xmlns:w10="urn:schemas-microsoft-com:office:word" xmlns:w="http://schemas.openxmlformats.org/wordprocessingml/2006/main" xmlns:w14="http://schemas.microsoft.com/office/word/2010/wordml" xmlns:w15="http://schemas.microsoft.com/office/word/2012/wordml" xmlns:w16cex="http://schemas.microsoft.com/office/word/2018/wordml/cex" xmlns:w16cid="http://schemas.microsoft.com/office/word/2016/wordml/cid" xmlns:w16="http://schemas.microsoft.com/office/word/2018/wordml" xmlns:w16du="http://schemas.microsoft.com/office/word/2023/wordml/word16du" xmlns:w16sdtdh="http://schemas.microsoft.com/office/word/2020/wordml/sdtdatahash" xmlns:w16se="http://schemas.microsoft.com/office/word/2015/wordml/symex" xmlns:wpg="http://schemas.microsoft.com/office/word/2010/wordprocessingGroup" xmlns:wpi="http://schemas.microsoft.com/office/word/2010/wordprocessingInk" xmlns:wne="http://schemas.microsoft.com/office/word/2006/wordml" xmlns:wps="http://schemas.microsoft.com/office/word/2010/wordprocessingShape" mc:Ignorable="w14 w15 w16se w16cid w16 w16cex w16sdtdh w16du wp14">
   <w:endnote w:type="separator" w:id="-1">
     <w:p>
       <w:pPr>
@@ -14317,7 +15162,7 @@
 </file>
 
 <file path=word/footer1.xml><?xml version="1.0" encoding="utf-8"?>
-<w:ftr xmlns:wpc="http://schemas.microsoft.com/office/word/2010/wordprocessingCanvas" xmlns:cx="http://schemas.microsoft.com/office/drawing/2014/chartex" xmlns:cx1="http://schemas.microsoft.com/office/drawing/2015/9/8/chartex" xmlns:cx2="http://schemas.microsoft.com/office/drawing/2015/10/21/chartex" xmlns:cx3="http://schemas.microsoft.com/office/drawing/2016/5/9/chartex" xmlns:cx4="http://schemas.microsoft.com/office/drawing/2016/5/10/chartex" xmlns:cx5="http://schemas.microsoft.com/office/drawing/2016/5/11/chartex" xmlns:cx6="http://schemas.microsoft.com/office/drawing/2016/5/12/chartex" xmlns:cx7="http://schemas.microsoft.com/office/drawing/2016/5/13/chartex" xmlns:cx8="http://schemas.microsoft.com/office/drawing/2016/5/14/chartex" xmlns:mc="http://schemas.openxmlformats.org/markup-compatibility/2006" xmlns:aink="http://schemas.microsoft.com/office/drawing/2016/ink" xmlns:am3d="http://schemas.microsoft.com/office/drawing/2017/model3d" xmlns:o="urn:schemas-microsoft-com:office:office" xmlns:r="http://schemas.openxmlformats.org/officeDocument/2006/relationships" xmlns:m="http://schemas.openxmlformats.org/officeDocument/2006/math" xmlns:v="urn:schemas-microsoft-com:vml" xmlns:wp14="http://schemas.microsoft.com/office/word/2010/wordprocessingDrawing" xmlns:wp="http://schemas.openxmlformats.org/drawingml/2006/wordprocessingDrawing" xmlns:w10="urn:schemas-microsoft-com:office:word" xmlns:w="http://schemas.openxmlformats.org/wordprocessingml/2006/main" xmlns:w14="http://schemas.microsoft.com/office/word/2010/wordml" xmlns:w15="http://schemas.microsoft.com/office/word/2012/wordml" xmlns:w16cid="http://schemas.microsoft.com/office/word/2016/wordml/cid" xmlns:w16se="http://schemas.microsoft.com/office/word/2015/wordml/symex" xmlns:wpg="http://schemas.microsoft.com/office/word/2010/wordprocessingGroup" xmlns:wpi="http://schemas.microsoft.com/office/word/2010/wordprocessingInk" xmlns:wne="http://schemas.microsoft.com/office/word/2006/wordml" xmlns:wps="http://schemas.microsoft.com/office/word/2010/wordprocessingShape" mc:Ignorable="w14 w15 w16se w16cid wp14">
+<w:ftr xmlns:wpc="http://schemas.microsoft.com/office/word/2010/wordprocessingCanvas" xmlns:cx="http://schemas.microsoft.com/office/drawing/2014/chartex" xmlns:cx1="http://schemas.microsoft.com/office/drawing/2015/9/8/chartex" xmlns:cx2="http://schemas.microsoft.com/office/drawing/2015/10/21/chartex" xmlns:cx3="http://schemas.microsoft.com/office/drawing/2016/5/9/chartex" xmlns:cx4="http://schemas.microsoft.com/office/drawing/2016/5/10/chartex" xmlns:cx5="http://schemas.microsoft.com/office/drawing/2016/5/11/chartex" xmlns:cx6="http://schemas.microsoft.com/office/drawing/2016/5/12/chartex" xmlns:cx7="http://schemas.microsoft.com/office/drawing/2016/5/13/chartex" xmlns:cx8="http://schemas.microsoft.com/office/drawing/2016/5/14/chartex" xmlns:mc="http://schemas.openxmlformats.org/markup-compatibility/2006" xmlns:aink="http://schemas.microsoft.com/office/drawing/2016/ink" xmlns:am3d="http://schemas.microsoft.com/office/drawing/2017/model3d" xmlns:o="urn:schemas-microsoft-com:office:office" xmlns:oel="http://schemas.microsoft.com/office/2019/extlst" xmlns:r="http://schemas.openxmlformats.org/officeDocument/2006/relationships" xmlns:m="http://schemas.openxmlformats.org/officeDocument/2006/math" xmlns:v="urn:schemas-microsoft-com:vml" xmlns:wp14="http://schemas.microsoft.com/office/word/2010/wordprocessingDrawing" xmlns:wp="http://schemas.openxmlformats.org/drawingml/2006/wordprocessingDrawing" xmlns:w10="urn:schemas-microsoft-com:office:word" xmlns:w="http://schemas.openxmlformats.org/wordprocessingml/2006/main" xmlns:w14="http://schemas.microsoft.com/office/word/2010/wordml" xmlns:w15="http://schemas.microsoft.com/office/word/2012/wordml" xmlns:w16cex="http://schemas.microsoft.com/office/word/2018/wordml/cex" xmlns:w16cid="http://schemas.microsoft.com/office/word/2016/wordml/cid" xmlns:w16="http://schemas.microsoft.com/office/word/2018/wordml" xmlns:w16du="http://schemas.microsoft.com/office/word/2023/wordml/word16du" xmlns:w16sdtdh="http://schemas.microsoft.com/office/word/2020/wordml/sdtdatahash" xmlns:w16se="http://schemas.microsoft.com/office/word/2015/wordml/symex" xmlns:wpg="http://schemas.microsoft.com/office/word/2010/wordprocessingGroup" xmlns:wpi="http://schemas.microsoft.com/office/word/2010/wordprocessingInk" xmlns:wne="http://schemas.microsoft.com/office/word/2006/wordml" xmlns:wps="http://schemas.microsoft.com/office/word/2010/wordprocessingShape" mc:Ignorable="w14 w15 w16se w16cid w16 w16cex w16sdtdh w16du wp14">
   <w:sdt>
     <w:sdtPr>
       <w:id w:val="-957646430"/>
@@ -14326,7 +15171,6 @@
         <w:docPartUnique/>
       </w:docPartObj>
     </w:sdtPr>
-    <w:sdtEndPr/>
     <w:sdtContent>
       <w:p>
         <w:pPr>
@@ -14360,7 +15204,7 @@
 </file>
 
 <file path=word/footnotes.xml><?xml version="1.0" encoding="utf-8"?>
-<w:footnotes xmlns:wpc="http://schemas.microsoft.com/office/word/2010/wordprocessingCanvas" xmlns:cx="http://schemas.microsoft.com/office/drawing/2014/chartex" xmlns:cx1="http://schemas.microsoft.com/office/drawing/2015/9/8/chartex" xmlns:cx2="http://schemas.microsoft.com/office/drawing/2015/10/21/chartex" xmlns:cx3="http://schemas.microsoft.com/office/drawing/2016/5/9/chartex" xmlns:cx4="http://schemas.microsoft.com/office/drawing/2016/5/10/chartex" xmlns:cx5="http://schemas.microsoft.com/office/drawing/2016/5/11/chartex" xmlns:cx6="http://schemas.microsoft.com/office/drawing/2016/5/12/chartex" xmlns:cx7="http://schemas.microsoft.com/office/drawing/2016/5/13/chartex" xmlns:cx8="http://schemas.microsoft.com/office/drawing/2016/5/14/chartex" xmlns:mc="http://schemas.openxmlformats.org/markup-compatibility/2006" xmlns:aink="http://schemas.microsoft.com/office/drawing/2016/ink" xmlns:am3d="http://schemas.microsoft.com/office/drawing/2017/model3d" xmlns:o="urn:schemas-microsoft-com:office:office" xmlns:r="http://schemas.openxmlformats.org/officeDocument/2006/relationships" xmlns:m="http://schemas.openxmlformats.org/officeDocument/2006/math" xmlns:v="urn:schemas-microsoft-com:vml" xmlns:wp14="http://schemas.microsoft.com/office/word/2010/wordprocessingDrawing" xmlns:wp="http://schemas.openxmlformats.org/drawingml/2006/wordprocessingDrawing" xmlns:w10="urn:schemas-microsoft-com:office:word" xmlns:w="http://schemas.openxmlformats.org/wordprocessingml/2006/main" xmlns:w14="http://schemas.microsoft.com/office/word/2010/wordml" xmlns:w15="http://schemas.microsoft.com/office/word/2012/wordml" xmlns:w16cid="http://schemas.microsoft.com/office/word/2016/wordml/cid" xmlns:w16se="http://schemas.microsoft.com/office/word/2015/wordml/symex" xmlns:wpg="http://schemas.microsoft.com/office/word/2010/wordprocessingGroup" xmlns:wpi="http://schemas.microsoft.com/office/word/2010/wordprocessingInk" xmlns:wne="http://schemas.microsoft.com/office/word/2006/wordml" xmlns:wps="http://schemas.microsoft.com/office/word/2010/wordprocessingShape" mc:Ignorable="w14 w15 w16se w16cid wp14">
+<w:footnotes xmlns:wpc="http://schemas.microsoft.com/office/word/2010/wordprocessingCanvas" xmlns:cx="http://schemas.microsoft.com/office/drawing/2014/chartex" xmlns:cx1="http://schemas.microsoft.com/office/drawing/2015/9/8/chartex" xmlns:cx2="http://schemas.microsoft.com/office/drawing/2015/10/21/chartex" xmlns:cx3="http://schemas.microsoft.com/office/drawing/2016/5/9/chartex" xmlns:cx4="http://schemas.microsoft.com/office/drawing/2016/5/10/chartex" xmlns:cx5="http://schemas.microsoft.com/office/drawing/2016/5/11/chartex" xmlns:cx6="http://schemas.microsoft.com/office/drawing/2016/5/12/chartex" xmlns:cx7="http://schemas.microsoft.com/office/drawing/2016/5/13/chartex" xmlns:cx8="http://schemas.microsoft.com/office/drawing/2016/5/14/chartex" xmlns:mc="http://schemas.openxmlformats.org/markup-compatibility/2006" xmlns:aink="http://schemas.microsoft.com/office/drawing/2016/ink" xmlns:am3d="http://schemas.microsoft.com/office/drawing/2017/model3d" xmlns:o="urn:schemas-microsoft-com:office:office" xmlns:oel="http://schemas.microsoft.com/office/2019/extlst" xmlns:r="http://schemas.openxmlformats.org/officeDocument/2006/relationships" xmlns:m="http://schemas.openxmlformats.org/officeDocument/2006/math" xmlns:v="urn:schemas-microsoft-com:vml" xmlns:wp14="http://schemas.microsoft.com/office/word/2010/wordprocessingDrawing" xmlns:wp="http://schemas.openxmlformats.org/drawingml/2006/wordprocessingDrawing" xmlns:w10="urn:schemas-microsoft-com:office:word" xmlns:w="http://schemas.openxmlformats.org/wordprocessingml/2006/main" xmlns:w14="http://schemas.microsoft.com/office/word/2010/wordml" xmlns:w15="http://schemas.microsoft.com/office/word/2012/wordml" xmlns:w16cex="http://schemas.microsoft.com/office/word/2018/wordml/cex" xmlns:w16cid="http://schemas.microsoft.com/office/word/2016/wordml/cid" xmlns:w16="http://schemas.microsoft.com/office/word/2018/wordml" xmlns:w16du="http://schemas.microsoft.com/office/word/2023/wordml/word16du" xmlns:w16sdtdh="http://schemas.microsoft.com/office/word/2020/wordml/sdtdatahash" xmlns:w16se="http://schemas.microsoft.com/office/word/2015/wordml/symex" xmlns:wpg="http://schemas.microsoft.com/office/word/2010/wordprocessingGroup" xmlns:wpi="http://schemas.microsoft.com/office/word/2010/wordprocessingInk" xmlns:wne="http://schemas.microsoft.com/office/word/2006/wordml" xmlns:wps="http://schemas.microsoft.com/office/word/2010/wordprocessingShape" mc:Ignorable="w14 w15 w16se w16cid w16 w16cex w16sdtdh w16du wp14">
   <w:footnote w:type="separator" w:id="-1">
     <w:p>
       <w:pPr>
@@ -14417,7 +15261,7 @@
 </file>
 
 <file path=word/header1.xml><?xml version="1.0" encoding="utf-8"?>
-<w:hdr xmlns:wpc="http://schemas.microsoft.com/office/word/2010/wordprocessingCanvas" xmlns:cx="http://schemas.microsoft.com/office/drawing/2014/chartex" xmlns:cx1="http://schemas.microsoft.com/office/drawing/2015/9/8/chartex" xmlns:cx2="http://schemas.microsoft.com/office/drawing/2015/10/21/chartex" xmlns:cx3="http://schemas.microsoft.com/office/drawing/2016/5/9/chartex" xmlns:cx4="http://schemas.microsoft.com/office/drawing/2016/5/10/chartex" xmlns:cx5="http://schemas.microsoft.com/office/drawing/2016/5/11/chartex" xmlns:cx6="http://schemas.microsoft.com/office/drawing/2016/5/12/chartex" xmlns:cx7="http://schemas.microsoft.com/office/drawing/2016/5/13/chartex" xmlns:cx8="http://schemas.microsoft.com/office/drawing/2016/5/14/chartex" xmlns:mc="http://schemas.openxmlformats.org/markup-compatibility/2006" xmlns:aink="http://schemas.microsoft.com/office/drawing/2016/ink" xmlns:am3d="http://schemas.microsoft.com/office/drawing/2017/model3d" xmlns:o="urn:schemas-microsoft-com:office:office" xmlns:r="http://schemas.openxmlformats.org/officeDocument/2006/relationships" xmlns:m="http://schemas.openxmlformats.org/officeDocument/2006/math" xmlns:v="urn:schemas-microsoft-com:vml" xmlns:wp14="http://schemas.microsoft.com/office/word/2010/wordprocessingDrawing" xmlns:wp="http://schemas.openxmlformats.org/drawingml/2006/wordprocessingDrawing" xmlns:w10="urn:schemas-microsoft-com:office:word" xmlns:w="http://schemas.openxmlformats.org/wordprocessingml/2006/main" xmlns:w14="http://schemas.microsoft.com/office/word/2010/wordml" xmlns:w15="http://schemas.microsoft.com/office/word/2012/wordml" xmlns:w16cid="http://schemas.microsoft.com/office/word/2016/wordml/cid" xmlns:w16se="http://schemas.microsoft.com/office/word/2015/wordml/symex" xmlns:wpg="http://schemas.microsoft.com/office/word/2010/wordprocessingGroup" xmlns:wpi="http://schemas.microsoft.com/office/word/2010/wordprocessingInk" xmlns:wne="http://schemas.microsoft.com/office/word/2006/wordml" xmlns:wps="http://schemas.microsoft.com/office/word/2010/wordprocessingShape" mc:Ignorable="w14 w15 w16se w16cid wp14">
+<w:hdr xmlns:wpc="http://schemas.microsoft.com/office/word/2010/wordprocessingCanvas" xmlns:cx="http://schemas.microsoft.com/office/drawing/2014/chartex" xmlns:cx1="http://schemas.microsoft.com/office/drawing/2015/9/8/chartex" xmlns:cx2="http://schemas.microsoft.com/office/drawing/2015/10/21/chartex" xmlns:cx3="http://schemas.microsoft.com/office/drawing/2016/5/9/chartex" xmlns:cx4="http://schemas.microsoft.com/office/drawing/2016/5/10/chartex" xmlns:cx5="http://schemas.microsoft.com/office/drawing/2016/5/11/chartex" xmlns:cx6="http://schemas.microsoft.com/office/drawing/2016/5/12/chartex" xmlns:cx7="http://schemas.microsoft.com/office/drawing/2016/5/13/chartex" xmlns:cx8="http://schemas.microsoft.com/office/drawing/2016/5/14/chartex" xmlns:mc="http://schemas.openxmlformats.org/markup-compatibility/2006" xmlns:aink="http://schemas.microsoft.com/office/drawing/2016/ink" xmlns:am3d="http://schemas.microsoft.com/office/drawing/2017/model3d" xmlns:o="urn:schemas-microsoft-com:office:office" xmlns:oel="http://schemas.microsoft.com/office/2019/extlst" xmlns:r="http://schemas.openxmlformats.org/officeDocument/2006/relationships" xmlns:m="http://schemas.openxmlformats.org/officeDocument/2006/math" xmlns:v="urn:schemas-microsoft-com:vml" xmlns:wp14="http://schemas.microsoft.com/office/word/2010/wordprocessingDrawing" xmlns:wp="http://schemas.openxmlformats.org/drawingml/2006/wordprocessingDrawing" xmlns:w10="urn:schemas-microsoft-com:office:word" xmlns:w="http://schemas.openxmlformats.org/wordprocessingml/2006/main" xmlns:w14="http://schemas.microsoft.com/office/word/2010/wordml" xmlns:w15="http://schemas.microsoft.com/office/word/2012/wordml" xmlns:w16cex="http://schemas.microsoft.com/office/word/2018/wordml/cex" xmlns:w16cid="http://schemas.microsoft.com/office/word/2016/wordml/cid" xmlns:w16="http://schemas.microsoft.com/office/word/2018/wordml" xmlns:w16du="http://schemas.microsoft.com/office/word/2023/wordml/word16du" xmlns:w16sdtdh="http://schemas.microsoft.com/office/word/2020/wordml/sdtdatahash" xmlns:w16se="http://schemas.microsoft.com/office/word/2015/wordml/symex" xmlns:wpg="http://schemas.microsoft.com/office/word/2010/wordprocessingGroup" xmlns:wpi="http://schemas.microsoft.com/office/word/2010/wordprocessingInk" xmlns:wne="http://schemas.microsoft.com/office/word/2006/wordml" xmlns:wps="http://schemas.microsoft.com/office/word/2010/wordprocessingShape" mc:Ignorable="w14 w15 w16se w16cid w16 w16cex w16sdtdh w16du wp14">
   <w:p>
     <w:pPr>
       <w:pStyle w:val="lfej"/>
@@ -14449,7 +15293,7 @@
           <v:path o:extrusionok="f" gradientshapeok="t" o:connecttype="rect"/>
           <o:lock v:ext="edit" aspectratio="t"/>
         </v:shapetype>
-        <v:shape id="_x0000_i1025" type="#_x0000_t75" style="width:453.35pt;height:112pt">
+        <v:shape id="_x0000_i1025" type="#_x0000_t75" style="width:452.95pt;height:112.2pt">
           <v:imagedata r:id="rId1" o:title="Jedlik_fejleces_papir"/>
         </v:shape>
       </w:pict>
@@ -14459,7 +15303,7 @@
 </file>
 
 <file path=word/header2.xml><?xml version="1.0" encoding="utf-8"?>
-<w:hdr xmlns:wpc="http://schemas.microsoft.com/office/word/2010/wordprocessingCanvas" xmlns:cx="http://schemas.microsoft.com/office/drawing/2014/chartex" xmlns:cx1="http://schemas.microsoft.com/office/drawing/2015/9/8/chartex" xmlns:cx2="http://schemas.microsoft.com/office/drawing/2015/10/21/chartex" xmlns:cx3="http://schemas.microsoft.com/office/drawing/2016/5/9/chartex" xmlns:cx4="http://schemas.microsoft.com/office/drawing/2016/5/10/chartex" xmlns:cx5="http://schemas.microsoft.com/office/drawing/2016/5/11/chartex" xmlns:cx6="http://schemas.microsoft.com/office/drawing/2016/5/12/chartex" xmlns:cx7="http://schemas.microsoft.com/office/drawing/2016/5/13/chartex" xmlns:cx8="http://schemas.microsoft.com/office/drawing/2016/5/14/chartex" xmlns:mc="http://schemas.openxmlformats.org/markup-compatibility/2006" xmlns:aink="http://schemas.microsoft.com/office/drawing/2016/ink" xmlns:am3d="http://schemas.microsoft.com/office/drawing/2017/model3d" xmlns:o="urn:schemas-microsoft-com:office:office" xmlns:r="http://schemas.openxmlformats.org/officeDocument/2006/relationships" xmlns:m="http://schemas.openxmlformats.org/officeDocument/2006/math" xmlns:v="urn:schemas-microsoft-com:vml" xmlns:wp14="http://schemas.microsoft.com/office/word/2010/wordprocessingDrawing" xmlns:wp="http://schemas.openxmlformats.org/drawingml/2006/wordprocessingDrawing" xmlns:w10="urn:schemas-microsoft-com:office:word" xmlns:w="http://schemas.openxmlformats.org/wordprocessingml/2006/main" xmlns:w14="http://schemas.microsoft.com/office/word/2010/wordml" xmlns:w15="http://schemas.microsoft.com/office/word/2012/wordml" xmlns:w16cid="http://schemas.microsoft.com/office/word/2016/wordml/cid" xmlns:w16se="http://schemas.microsoft.com/office/word/2015/wordml/symex" xmlns:wpg="http://schemas.microsoft.com/office/word/2010/wordprocessingGroup" xmlns:wpi="http://schemas.microsoft.com/office/word/2010/wordprocessingInk" xmlns:wne="http://schemas.microsoft.com/office/word/2006/wordml" xmlns:wps="http://schemas.microsoft.com/office/word/2010/wordprocessingShape" mc:Ignorable="w14 w15 w16se w16cid wp14">
+<w:hdr xmlns:wpc="http://schemas.microsoft.com/office/word/2010/wordprocessingCanvas" xmlns:cx="http://schemas.microsoft.com/office/drawing/2014/chartex" xmlns:cx1="http://schemas.microsoft.com/office/drawing/2015/9/8/chartex" xmlns:cx2="http://schemas.microsoft.com/office/drawing/2015/10/21/chartex" xmlns:cx3="http://schemas.microsoft.com/office/drawing/2016/5/9/chartex" xmlns:cx4="http://schemas.microsoft.com/office/drawing/2016/5/10/chartex" xmlns:cx5="http://schemas.microsoft.com/office/drawing/2016/5/11/chartex" xmlns:cx6="http://schemas.microsoft.com/office/drawing/2016/5/12/chartex" xmlns:cx7="http://schemas.microsoft.com/office/drawing/2016/5/13/chartex" xmlns:cx8="http://schemas.microsoft.com/office/drawing/2016/5/14/chartex" xmlns:mc="http://schemas.openxmlformats.org/markup-compatibility/2006" xmlns:aink="http://schemas.microsoft.com/office/drawing/2016/ink" xmlns:am3d="http://schemas.microsoft.com/office/drawing/2017/model3d" xmlns:o="urn:schemas-microsoft-com:office:office" xmlns:oel="http://schemas.microsoft.com/office/2019/extlst" xmlns:r="http://schemas.openxmlformats.org/officeDocument/2006/relationships" xmlns:m="http://schemas.openxmlformats.org/officeDocument/2006/math" xmlns:v="urn:schemas-microsoft-com:vml" xmlns:wp14="http://schemas.microsoft.com/office/word/2010/wordprocessingDrawing" xmlns:wp="http://schemas.openxmlformats.org/drawingml/2006/wordprocessingDrawing" xmlns:w10="urn:schemas-microsoft-com:office:word" xmlns:w="http://schemas.openxmlformats.org/wordprocessingml/2006/main" xmlns:w14="http://schemas.microsoft.com/office/word/2010/wordml" xmlns:w15="http://schemas.microsoft.com/office/word/2012/wordml" xmlns:w16cex="http://schemas.microsoft.com/office/word/2018/wordml/cex" xmlns:w16cid="http://schemas.microsoft.com/office/word/2016/wordml/cid" xmlns:w16="http://schemas.microsoft.com/office/word/2018/wordml" xmlns:w16du="http://schemas.microsoft.com/office/word/2023/wordml/word16du" xmlns:w16sdtdh="http://schemas.microsoft.com/office/word/2020/wordml/sdtdatahash" xmlns:w16se="http://schemas.microsoft.com/office/word/2015/wordml/symex" xmlns:wpg="http://schemas.microsoft.com/office/word/2010/wordprocessingGroup" xmlns:wpi="http://schemas.microsoft.com/office/word/2010/wordprocessingInk" xmlns:wne="http://schemas.microsoft.com/office/word/2006/wordml" xmlns:wps="http://schemas.microsoft.com/office/word/2010/wordprocessingShape" mc:Ignorable="w14 w15 w16se w16cid w16 w16cex w16sdtdh w16du wp14">
   <w:p>
     <w:pPr>
       <w:pStyle w:val="lfej"/>
@@ -14471,7 +15315,7 @@
 </file>
 
 <file path=word/header3.xml><?xml version="1.0" encoding="utf-8"?>
-<w:hdr xmlns:wpc="http://schemas.microsoft.com/office/word/2010/wordprocessingCanvas" xmlns:cx="http://schemas.microsoft.com/office/drawing/2014/chartex" xmlns:cx1="http://schemas.microsoft.com/office/drawing/2015/9/8/chartex" xmlns:cx2="http://schemas.microsoft.com/office/drawing/2015/10/21/chartex" xmlns:cx3="http://schemas.microsoft.com/office/drawing/2016/5/9/chartex" xmlns:cx4="http://schemas.microsoft.com/office/drawing/2016/5/10/chartex" xmlns:cx5="http://schemas.microsoft.com/office/drawing/2016/5/11/chartex" xmlns:cx6="http://schemas.microsoft.com/office/drawing/2016/5/12/chartex" xmlns:cx7="http://schemas.microsoft.com/office/drawing/2016/5/13/chartex" xmlns:cx8="http://schemas.microsoft.com/office/drawing/2016/5/14/chartex" xmlns:mc="http://schemas.openxmlformats.org/markup-compatibility/2006" xmlns:aink="http://schemas.microsoft.com/office/drawing/2016/ink" xmlns:am3d="http://schemas.microsoft.com/office/drawing/2017/model3d" xmlns:o="urn:schemas-microsoft-com:office:office" xmlns:r="http://schemas.openxmlformats.org/officeDocument/2006/relationships" xmlns:m="http://schemas.openxmlformats.org/officeDocument/2006/math" xmlns:v="urn:schemas-microsoft-com:vml" xmlns:wp14="http://schemas.microsoft.com/office/word/2010/wordprocessingDrawing" xmlns:wp="http://schemas.openxmlformats.org/drawingml/2006/wordprocessingDrawing" xmlns:w10="urn:schemas-microsoft-com:office:word" xmlns:w="http://schemas.openxmlformats.org/wordprocessingml/2006/main" xmlns:w14="http://schemas.microsoft.com/office/word/2010/wordml" xmlns:w15="http://schemas.microsoft.com/office/word/2012/wordml" xmlns:w16cid="http://schemas.microsoft.com/office/word/2016/wordml/cid" xmlns:w16se="http://schemas.microsoft.com/office/word/2015/wordml/symex" xmlns:wpg="http://schemas.microsoft.com/office/word/2010/wordprocessingGroup" xmlns:wpi="http://schemas.microsoft.com/office/word/2010/wordprocessingInk" xmlns:wne="http://schemas.microsoft.com/office/word/2006/wordml" xmlns:wps="http://schemas.microsoft.com/office/word/2010/wordprocessingShape" mc:Ignorable="w14 w15 w16se w16cid wp14">
+<w:hdr xmlns:wpc="http://schemas.microsoft.com/office/word/2010/wordprocessingCanvas" xmlns:cx="http://schemas.microsoft.com/office/drawing/2014/chartex" xmlns:cx1="http://schemas.microsoft.com/office/drawing/2015/9/8/chartex" xmlns:cx2="http://schemas.microsoft.com/office/drawing/2015/10/21/chartex" xmlns:cx3="http://schemas.microsoft.com/office/drawing/2016/5/9/chartex" xmlns:cx4="http://schemas.microsoft.com/office/drawing/2016/5/10/chartex" xmlns:cx5="http://schemas.microsoft.com/office/drawing/2016/5/11/chartex" xmlns:cx6="http://schemas.microsoft.com/office/drawing/2016/5/12/chartex" xmlns:cx7="http://schemas.microsoft.com/office/drawing/2016/5/13/chartex" xmlns:cx8="http://schemas.microsoft.com/office/drawing/2016/5/14/chartex" xmlns:mc="http://schemas.openxmlformats.org/markup-compatibility/2006" xmlns:aink="http://schemas.microsoft.com/office/drawing/2016/ink" xmlns:am3d="http://schemas.microsoft.com/office/drawing/2017/model3d" xmlns:o="urn:schemas-microsoft-com:office:office" xmlns:oel="http://schemas.microsoft.com/office/2019/extlst" xmlns:r="http://schemas.openxmlformats.org/officeDocument/2006/relationships" xmlns:m="http://schemas.openxmlformats.org/officeDocument/2006/math" xmlns:v="urn:schemas-microsoft-com:vml" xmlns:wp14="http://schemas.microsoft.com/office/word/2010/wordprocessingDrawing" xmlns:wp="http://schemas.openxmlformats.org/drawingml/2006/wordprocessingDrawing" xmlns:w10="urn:schemas-microsoft-com:office:word" xmlns:w="http://schemas.openxmlformats.org/wordprocessingml/2006/main" xmlns:w14="http://schemas.microsoft.com/office/word/2010/wordml" xmlns:w15="http://schemas.microsoft.com/office/word/2012/wordml" xmlns:w16cex="http://schemas.microsoft.com/office/word/2018/wordml/cex" xmlns:w16cid="http://schemas.microsoft.com/office/word/2016/wordml/cid" xmlns:w16="http://schemas.microsoft.com/office/word/2018/wordml" xmlns:w16du="http://schemas.microsoft.com/office/word/2023/wordml/word16du" xmlns:w16sdtdh="http://schemas.microsoft.com/office/word/2020/wordml/sdtdatahash" xmlns:w16se="http://schemas.microsoft.com/office/word/2015/wordml/symex" xmlns:wpg="http://schemas.microsoft.com/office/word/2010/wordprocessingGroup" xmlns:wpi="http://schemas.microsoft.com/office/word/2010/wordprocessingInk" xmlns:wne="http://schemas.microsoft.com/office/word/2006/wordml" xmlns:wps="http://schemas.microsoft.com/office/word/2010/wordprocessingShape" mc:Ignorable="w14 w15 w16se w16cid w16 w16cex w16sdtdh w16du wp14">
   <w:p>
     <w:pPr>
       <w:pStyle w:val="lfej"/>
@@ -14589,7 +15433,7 @@
 </file>
 
 <file path=word/numbering.xml><?xml version="1.0" encoding="utf-8"?>
-<w:numbering xmlns:wpc="http://schemas.microsoft.com/office/word/2010/wordprocessingCanvas" xmlns:cx="http://schemas.microsoft.com/office/drawing/2014/chartex" xmlns:cx1="http://schemas.microsoft.com/office/drawing/2015/9/8/chartex" xmlns:cx2="http://schemas.microsoft.com/office/drawing/2015/10/21/chartex" xmlns:cx3="http://schemas.microsoft.com/office/drawing/2016/5/9/chartex" xmlns:cx4="http://schemas.microsoft.com/office/drawing/2016/5/10/chartex" xmlns:cx5="http://schemas.microsoft.com/office/drawing/2016/5/11/chartex" xmlns:cx6="http://schemas.microsoft.com/office/drawing/2016/5/12/chartex" xmlns:cx7="http://schemas.microsoft.com/office/drawing/2016/5/13/chartex" xmlns:cx8="http://schemas.microsoft.com/office/drawing/2016/5/14/chartex" xmlns:mc="http://schemas.openxmlformats.org/markup-compatibility/2006" xmlns:aink="http://schemas.microsoft.com/office/drawing/2016/ink" xmlns:am3d="http://schemas.microsoft.com/office/drawing/2017/model3d" xmlns:o="urn:schemas-microsoft-com:office:office" xmlns:r="http://schemas.openxmlformats.org/officeDocument/2006/relationships" xmlns:m="http://schemas.openxmlformats.org/officeDocument/2006/math" xmlns:v="urn:schemas-microsoft-com:vml" xmlns:wp14="http://schemas.microsoft.com/office/word/2010/wordprocessingDrawing" xmlns:wp="http://schemas.openxmlformats.org/drawingml/2006/wordprocessingDrawing" xmlns:w10="urn:schemas-microsoft-com:office:word" xmlns:w="http://schemas.openxmlformats.org/wordprocessingml/2006/main" xmlns:w14="http://schemas.microsoft.com/office/word/2010/wordml" xmlns:w15="http://schemas.microsoft.com/office/word/2012/wordml" xmlns:w16cid="http://schemas.microsoft.com/office/word/2016/wordml/cid" xmlns:w16se="http://schemas.microsoft.com/office/word/2015/wordml/symex" xmlns:wpg="http://schemas.microsoft.com/office/word/2010/wordprocessingGroup" xmlns:wpi="http://schemas.microsoft.com/office/word/2010/wordprocessingInk" xmlns:wne="http://schemas.microsoft.com/office/word/2006/wordml" xmlns:wps="http://schemas.microsoft.com/office/word/2010/wordprocessingShape" mc:Ignorable="w14 w15 w16se w16cid wp14">
+<w:numbering xmlns:wpc="http://schemas.microsoft.com/office/word/2010/wordprocessingCanvas" xmlns:cx="http://schemas.microsoft.com/office/drawing/2014/chartex" xmlns:cx1="http://schemas.microsoft.com/office/drawing/2015/9/8/chartex" xmlns:cx2="http://schemas.microsoft.com/office/drawing/2015/10/21/chartex" xmlns:cx3="http://schemas.microsoft.com/office/drawing/2016/5/9/chartex" xmlns:cx4="http://schemas.microsoft.com/office/drawing/2016/5/10/chartex" xmlns:cx5="http://schemas.microsoft.com/office/drawing/2016/5/11/chartex" xmlns:cx6="http://schemas.microsoft.com/office/drawing/2016/5/12/chartex" xmlns:cx7="http://schemas.microsoft.com/office/drawing/2016/5/13/chartex" xmlns:cx8="http://schemas.microsoft.com/office/drawing/2016/5/14/chartex" xmlns:mc="http://schemas.openxmlformats.org/markup-compatibility/2006" xmlns:aink="http://schemas.microsoft.com/office/drawing/2016/ink" xmlns:am3d="http://schemas.microsoft.com/office/drawing/2017/model3d" xmlns:o="urn:schemas-microsoft-com:office:office" xmlns:oel="http://schemas.microsoft.com/office/2019/extlst" xmlns:r="http://schemas.openxmlformats.org/officeDocument/2006/relationships" xmlns:m="http://schemas.openxmlformats.org/officeDocument/2006/math" xmlns:v="urn:schemas-microsoft-com:vml" xmlns:wp14="http://schemas.microsoft.com/office/word/2010/wordprocessingDrawing" xmlns:wp="http://schemas.openxmlformats.org/drawingml/2006/wordprocessingDrawing" xmlns:w10="urn:schemas-microsoft-com:office:word" xmlns:w="http://schemas.openxmlformats.org/wordprocessingml/2006/main" xmlns:w14="http://schemas.microsoft.com/office/word/2010/wordml" xmlns:w15="http://schemas.microsoft.com/office/word/2012/wordml" xmlns:w16cex="http://schemas.microsoft.com/office/word/2018/wordml/cex" xmlns:w16cid="http://schemas.microsoft.com/office/word/2016/wordml/cid" xmlns:w16="http://schemas.microsoft.com/office/word/2018/wordml" xmlns:w16du="http://schemas.microsoft.com/office/word/2023/wordml/word16du" xmlns:w16sdtdh="http://schemas.microsoft.com/office/word/2020/wordml/sdtdatahash" xmlns:w16se="http://schemas.microsoft.com/office/word/2015/wordml/symex" xmlns:wpg="http://schemas.microsoft.com/office/word/2010/wordprocessingGroup" xmlns:wpi="http://schemas.microsoft.com/office/word/2010/wordprocessingInk" xmlns:wne="http://schemas.microsoft.com/office/word/2006/wordml" xmlns:wps="http://schemas.microsoft.com/office/word/2010/wordprocessingShape" mc:Ignorable="w14 w15 w16se w16cid w16 w16cex w16sdtdh w16du wp14">
   <w:abstractNum w:abstractNumId="0" w15:restartNumberingAfterBreak="0">
     <w:nsid w:val="06267D72"/>
     <w:multiLevelType w:val="hybridMultilevel"/>
@@ -19546,167 +20390,167 @@
       </w:rPr>
     </w:lvl>
   </w:abstractNum>
-  <w:num w:numId="1">
+  <w:num w:numId="1" w16cid:durableId="1763181920">
     <w:abstractNumId w:val="14"/>
   </w:num>
-  <w:num w:numId="2">
+  <w:num w:numId="2" w16cid:durableId="1729568745">
     <w:abstractNumId w:val="42"/>
   </w:num>
-  <w:num w:numId="3">
+  <w:num w:numId="3" w16cid:durableId="219638569">
     <w:abstractNumId w:val="6"/>
   </w:num>
-  <w:num w:numId="4">
+  <w:num w:numId="4" w16cid:durableId="1483960231">
     <w:abstractNumId w:val="5"/>
   </w:num>
-  <w:num w:numId="5">
+  <w:num w:numId="5" w16cid:durableId="1392074672">
     <w:abstractNumId w:val="44"/>
   </w:num>
-  <w:num w:numId="6">
+  <w:num w:numId="6" w16cid:durableId="876896805">
     <w:abstractNumId w:val="37"/>
   </w:num>
-  <w:num w:numId="7">
+  <w:num w:numId="7" w16cid:durableId="1497770358">
     <w:abstractNumId w:val="19"/>
   </w:num>
-  <w:num w:numId="8">
+  <w:num w:numId="8" w16cid:durableId="863136486">
     <w:abstractNumId w:val="17"/>
   </w:num>
-  <w:num w:numId="9">
+  <w:num w:numId="9" w16cid:durableId="126970178">
     <w:abstractNumId w:val="31"/>
   </w:num>
-  <w:num w:numId="10">
+  <w:num w:numId="10" w16cid:durableId="2086607418">
     <w:abstractNumId w:val="15"/>
   </w:num>
-  <w:num w:numId="11">
+  <w:num w:numId="11" w16cid:durableId="458837670">
     <w:abstractNumId w:val="43"/>
   </w:num>
-  <w:num w:numId="12">
+  <w:num w:numId="12" w16cid:durableId="1492599962">
     <w:abstractNumId w:val="21"/>
   </w:num>
-  <w:num w:numId="13">
+  <w:num w:numId="13" w16cid:durableId="862203760">
     <w:abstractNumId w:val="20"/>
   </w:num>
-  <w:num w:numId="14">
+  <w:num w:numId="14" w16cid:durableId="273249672">
     <w:abstractNumId w:val="33"/>
   </w:num>
-  <w:num w:numId="15">
+  <w:num w:numId="15" w16cid:durableId="177626207">
     <w:abstractNumId w:val="3"/>
   </w:num>
-  <w:num w:numId="16">
+  <w:num w:numId="16" w16cid:durableId="1891845014">
     <w:abstractNumId w:val="39"/>
   </w:num>
-  <w:num w:numId="17">
+  <w:num w:numId="17" w16cid:durableId="549269016">
     <w:abstractNumId w:val="23"/>
   </w:num>
-  <w:num w:numId="18">
+  <w:num w:numId="18" w16cid:durableId="464547490">
     <w:abstractNumId w:val="7"/>
   </w:num>
-  <w:num w:numId="19">
+  <w:num w:numId="19" w16cid:durableId="1973048417">
     <w:abstractNumId w:val="27"/>
   </w:num>
-  <w:num w:numId="20">
+  <w:num w:numId="20" w16cid:durableId="1670909816">
     <w:abstractNumId w:val="0"/>
   </w:num>
-  <w:num w:numId="21">
+  <w:num w:numId="21" w16cid:durableId="41710849">
     <w:abstractNumId w:val="18"/>
   </w:num>
-  <w:num w:numId="22">
+  <w:num w:numId="22" w16cid:durableId="1343120095">
     <w:abstractNumId w:val="28"/>
   </w:num>
-  <w:num w:numId="23">
+  <w:num w:numId="23" w16cid:durableId="1051924473">
     <w:abstractNumId w:val="30"/>
   </w:num>
-  <w:num w:numId="24">
+  <w:num w:numId="24" w16cid:durableId="1571185730">
     <w:abstractNumId w:val="45"/>
   </w:num>
-  <w:num w:numId="25">
+  <w:num w:numId="25" w16cid:durableId="969674338">
     <w:abstractNumId w:val="12"/>
   </w:num>
-  <w:num w:numId="26">
+  <w:num w:numId="26" w16cid:durableId="356085351">
     <w:abstractNumId w:val="12"/>
     <w:lvlOverride w:ilvl="0">
       <w:startOverride w:val="1"/>
     </w:lvlOverride>
   </w:num>
-  <w:num w:numId="27">
+  <w:num w:numId="27" w16cid:durableId="1269658972">
     <w:abstractNumId w:val="12"/>
     <w:lvlOverride w:ilvl="0">
       <w:startOverride w:val="1"/>
     </w:lvlOverride>
   </w:num>
-  <w:num w:numId="28">
+  <w:num w:numId="28" w16cid:durableId="1755207160">
     <w:abstractNumId w:val="22"/>
   </w:num>
-  <w:num w:numId="29">
+  <w:num w:numId="29" w16cid:durableId="661397218">
     <w:abstractNumId w:val="11"/>
   </w:num>
-  <w:num w:numId="30">
+  <w:num w:numId="30" w16cid:durableId="2040423893">
     <w:abstractNumId w:val="26"/>
   </w:num>
-  <w:num w:numId="31">
+  <w:num w:numId="31" w16cid:durableId="1096561569">
     <w:abstractNumId w:val="40"/>
   </w:num>
-  <w:num w:numId="32">
+  <w:num w:numId="32" w16cid:durableId="2143686961">
     <w:abstractNumId w:val="41"/>
   </w:num>
-  <w:num w:numId="33">
+  <w:num w:numId="33" w16cid:durableId="245195306">
     <w:abstractNumId w:val="29"/>
   </w:num>
-  <w:num w:numId="34">
+  <w:num w:numId="34" w16cid:durableId="832376064">
     <w:abstractNumId w:val="36"/>
   </w:num>
-  <w:num w:numId="35">
+  <w:num w:numId="35" w16cid:durableId="1160075083">
     <w:abstractNumId w:val="25"/>
   </w:num>
-  <w:num w:numId="36">
+  <w:num w:numId="36" w16cid:durableId="1502817522">
     <w:abstractNumId w:val="9"/>
   </w:num>
-  <w:num w:numId="37">
+  <w:num w:numId="37" w16cid:durableId="359941237">
     <w:abstractNumId w:val="32"/>
   </w:num>
-  <w:num w:numId="38">
+  <w:num w:numId="38" w16cid:durableId="1872917999">
     <w:abstractNumId w:val="10"/>
   </w:num>
-  <w:num w:numId="39">
+  <w:num w:numId="39" w16cid:durableId="199973575">
     <w:abstractNumId w:val="24"/>
   </w:num>
-  <w:num w:numId="40">
+  <w:num w:numId="40" w16cid:durableId="1602371771">
     <w:abstractNumId w:val="34"/>
   </w:num>
-  <w:num w:numId="41">
+  <w:num w:numId="41" w16cid:durableId="1581596839">
     <w:abstractNumId w:val="8"/>
   </w:num>
-  <w:num w:numId="42">
+  <w:num w:numId="42" w16cid:durableId="565264207">
     <w:abstractNumId w:val="1"/>
   </w:num>
-  <w:num w:numId="43">
+  <w:num w:numId="43" w16cid:durableId="348680388">
     <w:abstractNumId w:val="1"/>
   </w:num>
-  <w:num w:numId="44">
+  <w:num w:numId="44" w16cid:durableId="1474172623">
     <w:abstractNumId w:val="1"/>
   </w:num>
-  <w:num w:numId="45">
+  <w:num w:numId="45" w16cid:durableId="926504109">
     <w:abstractNumId w:val="2"/>
   </w:num>
-  <w:num w:numId="46">
+  <w:num w:numId="46" w16cid:durableId="281041658">
     <w:abstractNumId w:val="35"/>
   </w:num>
-  <w:num w:numId="47">
+  <w:num w:numId="47" w16cid:durableId="222908778">
     <w:abstractNumId w:val="38"/>
   </w:num>
-  <w:num w:numId="48">
+  <w:num w:numId="48" w16cid:durableId="791554641">
     <w:abstractNumId w:val="16"/>
   </w:num>
-  <w:num w:numId="49">
+  <w:num w:numId="49" w16cid:durableId="119690317">
     <w:abstractNumId w:val="4"/>
   </w:num>
-  <w:num w:numId="50">
+  <w:num w:numId="50" w16cid:durableId="1645355379">
     <w:abstractNumId w:val="13"/>
   </w:num>
 </w:numbering>
 </file>
 
 <file path=word/styles.xml><?xml version="1.0" encoding="utf-8"?>
-<w:styles xmlns:mc="http://schemas.openxmlformats.org/markup-compatibility/2006" xmlns:r="http://schemas.openxmlformats.org/officeDocument/2006/relationships" xmlns:w="http://schemas.openxmlformats.org/wordprocessingml/2006/main" xmlns:w14="http://schemas.microsoft.com/office/word/2010/wordml" xmlns:w15="http://schemas.microsoft.com/office/word/2012/wordml" xmlns:w16cid="http://schemas.microsoft.com/office/word/2016/wordml/cid" xmlns:w16se="http://schemas.microsoft.com/office/word/2015/wordml/symex" mc:Ignorable="w14 w15 w16se w16cid">
+<w:styles xmlns:mc="http://schemas.openxmlformats.org/markup-compatibility/2006" xmlns:r="http://schemas.openxmlformats.org/officeDocument/2006/relationships" xmlns:w="http://schemas.openxmlformats.org/wordprocessingml/2006/main" xmlns:w14="http://schemas.microsoft.com/office/word/2010/wordml" xmlns:w15="http://schemas.microsoft.com/office/word/2012/wordml" xmlns:w16cex="http://schemas.microsoft.com/office/word/2018/wordml/cex" xmlns:w16cid="http://schemas.microsoft.com/office/word/2016/wordml/cid" xmlns:w16="http://schemas.microsoft.com/office/word/2018/wordml" xmlns:w16du="http://schemas.microsoft.com/office/word/2023/wordml/word16du" xmlns:w16sdtdh="http://schemas.microsoft.com/office/word/2020/wordml/sdtdatahash" xmlns:w16se="http://schemas.microsoft.com/office/word/2015/wordml/symex" mc:Ignorable="w14 w15 w16se w16cid w16 w16cex w16sdtdh w16du">
   <w:docDefaults>
     <w:rPrDefault>
       <w:rPr>
@@ -19722,7 +20566,7 @@
       </w:pPr>
     </w:pPrDefault>
   </w:docDefaults>
-  <w:latentStyles w:defLockedState="0" w:defUIPriority="99" w:defSemiHidden="0" w:defUnhideWhenUsed="0" w:defQFormat="0" w:count="375">
+  <w:latentStyles w:defLockedState="0" w:defUIPriority="99" w:defSemiHidden="0" w:defUnhideWhenUsed="0" w:defQFormat="0" w:count="376">
     <w:lsdException w:name="Normal" w:uiPriority="0" w:qFormat="1"/>
     <w:lsdException w:name="heading 1" w:uiPriority="9" w:qFormat="1"/>
     <w:lsdException w:name="heading 2" w:semiHidden="1" w:uiPriority="9" w:unhideWhenUsed="1" w:qFormat="1"/>
@@ -20098,6 +20942,7 @@
     <w:lsdException w:name="Smart Hyperlink" w:semiHidden="1" w:unhideWhenUsed="1"/>
     <w:lsdException w:name="Hashtag" w:semiHidden="1" w:unhideWhenUsed="1"/>
     <w:lsdException w:name="Unresolved Mention" w:semiHidden="1" w:unhideWhenUsed="1"/>
+    <w:lsdException w:name="Smart Link" w:semiHidden="1" w:unhideWhenUsed="1"/>
   </w:latentStyles>
   <w:style w:type="paragraph" w:default="1" w:styleId="Norml">
     <w:name w:val="Normal"/>

</xml_diff>